<commit_message>
Updated file to be translated
</commit_message>
<xml_diff>
--- a/source/openchainspec-1.1_to_be_translated.docx
+++ b/source/openchainspec-1.1_to_be_translated.docx
@@ -4,14 +4,15 @@
   <w:body>
     <w:p>
       <w:pPr>
-        <w:pStyle w:val="11"/>
+        <w:spacing w:beforeLines="100" w:before="240"/>
+        <w:ind w:left="561"/>
       </w:pPr>
       <w:r>
         <w:rPr>
           <w:noProof/>
         </w:rPr>
         <w:drawing>
-          <wp:inline distT="0" distB="0" distL="0" distR="0" wp14:anchorId="1CD5916B" wp14:editId="4838799B">
+          <wp:inline distT="0" distB="0" distL="0" distR="0" wp14:anchorId="0A67AACE" wp14:editId="46104F37">
             <wp:extent cx="1059933" cy="589787"/>
             <wp:effectExtent l="0" t="0" r="0" b="0"/>
             <wp:docPr id="1" name="image1.png"/>
@@ -60,6 +61,7 @@
           <w:lang w:eastAsia="ja-JP"/>
         </w:rPr>
       </w:pPr>
+      <w:proofErr w:type="spellStart"/>
       <w:r>
         <w:rPr>
           <w:rFonts w:eastAsia="ＭＳ ゴシック"/>
@@ -68,7 +70,18 @@
           <w:sz w:val="40"/>
           <w:lang w:eastAsia="ja-JP"/>
         </w:rPr>
-        <w:t>OpenChain Specification</w:t>
+        <w:t>OpenChain</w:t>
+      </w:r>
+      <w:proofErr w:type="spellEnd"/>
+      <w:r>
+        <w:rPr>
+          <w:rFonts w:eastAsia="ＭＳ ゴシック"/>
+          <w:b/>
+          <w:color w:val="1F487C"/>
+          <w:sz w:val="40"/>
+          <w:lang w:eastAsia="ja-JP"/>
+        </w:rPr>
+        <w:t xml:space="preserve"> Specification</w:t>
       </w:r>
       <w:r>
         <w:rPr>
@@ -79,7 +92,7 @@
         <mc:AlternateContent>
           <mc:Choice Requires="wps">
             <w:drawing>
-              <wp:anchor distT="0" distB="0" distL="0" distR="0" simplePos="0" relativeHeight="251651072" behindDoc="0" locked="0" layoutInCell="1" allowOverlap="1" wp14:anchorId="54B79908" wp14:editId="22769DB4">
+              <wp:anchor distT="0" distB="0" distL="0" distR="0" simplePos="0" relativeHeight="251651072" behindDoc="0" locked="0" layoutInCell="1" allowOverlap="1" wp14:anchorId="3EF07D6D" wp14:editId="2B089AB0">
                 <wp:simplePos x="0" y="0"/>
                 <wp:positionH relativeFrom="margin">
                   <wp:align>center</wp:align>
@@ -138,9 +151,9 @@
               </wp:anchor>
             </w:drawing>
           </mc:Choice>
-          <mc:Fallback xmlns:w16se="http://schemas.microsoft.com/office/word/2015/wordml/symex" xmlns:w15="http://schemas.microsoft.com/office/word/2012/wordml" xmlns:cx8="http://schemas.microsoft.com/office/drawing/2016/5/14/chartex" xmlns:cx7="http://schemas.microsoft.com/office/drawing/2016/5/13/chartex" xmlns:cx6="http://schemas.microsoft.com/office/drawing/2016/5/12/chartex" xmlns:cx5="http://schemas.microsoft.com/office/drawing/2016/5/11/chartex" xmlns:cx4="http://schemas.microsoft.com/office/drawing/2016/5/10/chartex" xmlns:cx3="http://schemas.microsoft.com/office/drawing/2016/5/9/chartex" xmlns:cx2="http://schemas.microsoft.com/office/drawing/2015/10/21/chartex" xmlns:cx1="http://schemas.microsoft.com/office/drawing/2015/9/8/chartex" xmlns:cx="http://schemas.microsoft.com/office/drawing/2014/chartex">
+          <mc:Fallback>
             <w:pict>
-              <v:line w14:anchorId="0E6F1398" id="Line 6" o:spid="_x0000_s1026" style="position:absolute;left:0;text-align:left;z-index:251651072;visibility:visible;mso-wrap-style:square;mso-width-percent:0;mso-height-percent:0;mso-wrap-distance-left:0;mso-wrap-distance-top:0;mso-wrap-distance-right:0;mso-wrap-distance-bottom:0;mso-position-horizontal:center;mso-position-horizontal-relative:margin;mso-position-vertical:absolute;mso-position-vertical-relative:text;mso-width-percent:0;mso-height-percent:0;mso-width-relative:page;mso-height-relative:page" from="0,12.7pt" to="467.7pt,12.7pt" o:gfxdata="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" strokecolor="#4b7dba" strokeweight=".72pt">
+              <v:line id="Line 6" o:spid="_x0000_s1026" style="position:absolute;left:0;text-align:left;z-index:251651072;visibility:visible;mso-wrap-style:square;mso-width-percent:0;mso-height-percent:0;mso-wrap-distance-left:0;mso-wrap-distance-top:0;mso-wrap-distance-right:0;mso-wrap-distance-bottom:0;mso-position-horizontal:center;mso-position-horizontal-relative:margin;mso-position-vertical:absolute;mso-position-vertical-relative:text;mso-width-percent:0;mso-height-percent:0;mso-width-relative:page;mso-height-relative:page" from="0,12.7pt" to="467.7pt,12.7pt" o:gfxdata="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" strokecolor="#4b7dba" strokeweight=".72pt">
                 <w10:wrap type="topAndBottom" anchorx="margin"/>
               </v:line>
             </w:pict>
@@ -186,7 +199,7 @@
         <mc:AlternateContent>
           <mc:Choice Requires="wps">
             <w:drawing>
-              <wp:anchor distT="0" distB="0" distL="0" distR="0" simplePos="0" relativeHeight="251653120" behindDoc="0" locked="0" layoutInCell="1" allowOverlap="1" wp14:anchorId="2786B94B" wp14:editId="767F3F0B">
+              <wp:anchor distT="0" distB="0" distL="0" distR="0" simplePos="0" relativeHeight="251653120" behindDoc="0" locked="0" layoutInCell="1" allowOverlap="1" wp14:anchorId="04230E7C" wp14:editId="4FEF5588">
                 <wp:simplePos x="0" y="0"/>
                 <wp:positionH relativeFrom="margin">
                   <wp:posOffset>60699</wp:posOffset>
@@ -245,9 +258,9 @@
               </wp:anchor>
             </w:drawing>
           </mc:Choice>
-          <mc:Fallback xmlns:w16se="http://schemas.microsoft.com/office/word/2015/wordml/symex" xmlns:w15="http://schemas.microsoft.com/office/word/2012/wordml" xmlns:cx8="http://schemas.microsoft.com/office/drawing/2016/5/14/chartex" xmlns:cx7="http://schemas.microsoft.com/office/drawing/2016/5/13/chartex" xmlns:cx6="http://schemas.microsoft.com/office/drawing/2016/5/12/chartex" xmlns:cx5="http://schemas.microsoft.com/office/drawing/2016/5/11/chartex" xmlns:cx4="http://schemas.microsoft.com/office/drawing/2016/5/10/chartex" xmlns:cx3="http://schemas.microsoft.com/office/drawing/2016/5/9/chartex" xmlns:cx2="http://schemas.microsoft.com/office/drawing/2015/10/21/chartex" xmlns:cx1="http://schemas.microsoft.com/office/drawing/2015/9/8/chartex" xmlns:cx="http://schemas.microsoft.com/office/drawing/2014/chartex">
+          <mc:Fallback>
             <w:pict>
-              <v:line w14:anchorId="551158EB" id="Line 5" o:spid="_x0000_s1026" style="position:absolute;left:0;text-align:left;z-index:251653120;visibility:visible;mso-wrap-style:square;mso-width-percent:0;mso-height-percent:0;mso-wrap-distance-left:0;mso-wrap-distance-top:0;mso-wrap-distance-right:0;mso-wrap-distance-bottom:0;mso-position-horizontal:absolute;mso-position-horizontal-relative:margin;mso-position-vertical:absolute;mso-position-vertical-relative:page;mso-width-percent:0;mso-height-percent:0;mso-width-relative:page;mso-height-relative:page" from="4.8pt,765.45pt" to="472.5pt,765.45pt" o:gfxdata="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" strokecolor="#4b7dba" strokeweight=".72pt">
+              <v:line id="Line 5" o:spid="_x0000_s1026" style="position:absolute;left:0;text-align:left;z-index:251653120;visibility:visible;mso-wrap-style:square;mso-width-percent:0;mso-height-percent:0;mso-wrap-distance-left:0;mso-wrap-distance-top:0;mso-wrap-distance-right:0;mso-wrap-distance-bottom:0;mso-position-horizontal:absolute;mso-position-horizontal-relative:margin;mso-position-vertical:absolute;mso-position-vertical-relative:page;mso-width-percent:0;mso-height-percent:0;mso-width-relative:page;mso-height-relative:page" from="4.8pt,765.45pt" to="472.5pt,765.45pt" o:gfxdata="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" strokecolor="#4b7dba" strokeweight=".72pt">
                 <w10:wrap type="topAndBottom" anchorx="margin" anchory="page"/>
               </v:line>
             </w:pict>
@@ -263,12 +276,6 @@
           <w:lang w:eastAsia="ja-JP"/>
         </w:rPr>
         <w:sectPr>
-          <w:headerReference w:type="even" r:id="rId10"/>
-          <w:headerReference w:type="default" r:id="rId11"/>
-          <w:footerReference w:type="even" r:id="rId12"/>
-          <w:footerReference w:type="default" r:id="rId13"/>
-          <w:headerReference w:type="first" r:id="rId14"/>
-          <w:footerReference w:type="first" r:id="rId15"/>
           <w:type w:val="continuous"/>
           <w:pgSz w:w="11907" w:h="16840" w:code="9"/>
           <w:pgMar w:top="1134" w:right="1191" w:bottom="1021" w:left="1134" w:header="567" w:footer="1417" w:gutter="0"/>
@@ -292,8 +299,9 @@
     <w:p>
       <w:pPr>
         <w:spacing w:before="360"/>
-        <w:ind w:left="4547" w:right="4264"/>
         <w:jc w:val="center"/>
+      </w:pPr>
+      <w:r>
         <w:rPr>
           <w:rFonts w:ascii="Arial" w:eastAsia="ＭＳ Ｐゴシック" w:hAnsi="Arial"/>
           <w:b/>
@@ -301,17 +309,10 @@
           <w:sz w:val="36"/>
           <w:lang w:eastAsia="ja-JP"/>
         </w:rPr>
-      </w:pPr>
-      <w:r>
-        <w:rPr>
-          <w:rFonts w:ascii="Arial" w:eastAsia="ＭＳ Ｐゴシック" w:hAnsi="Arial" w:hint="eastAsia"/>
-          <w:b/>
-          <w:color w:val="1F487C"/>
-          <w:sz w:val="36"/>
-          <w:lang w:eastAsia="ja-JP"/>
-        </w:rPr>
-        <w:t>目次</w:t>
-      </w:r>
+        <w:t>Contents</w:t>
+      </w:r>
+      <w:bookmarkStart w:id="0" w:name="_GoBack"/>
+      <w:bookmarkEnd w:id="0"/>
     </w:p>
     <w:p>
       <w:pPr>
@@ -333,7 +334,7 @@
       <w:r>
         <w:rPr>
           <w:rFonts w:ascii="Arial" w:eastAsia="ＭＳ Ｐゴシック" w:hAnsi="Arial"/>
-          <w:b w:val="0"/>
+          <w:bCs w:val="0"/>
           <w:sz w:val="36"/>
           <w:lang w:eastAsia="ja-JP"/>
         </w:rPr>
@@ -342,32 +343,40 @@
       <w:r>
         <w:rPr>
           <w:rFonts w:ascii="Arial" w:eastAsia="ＭＳ Ｐゴシック" w:hAnsi="Arial"/>
-          <w:b w:val="0"/>
+          <w:bCs w:val="0"/>
           <w:sz w:val="36"/>
           <w:lang w:eastAsia="ja-JP"/>
         </w:rPr>
-        <w:instrText xml:space="preserve"> TOC \o "1-2" \h \z \u </w:instrText>
+        <w:instrText xml:space="preserve"> TOC \o "1-1" \h \z \t "</w:instrText>
       </w:r>
       <w:r>
         <w:rPr>
           <w:rFonts w:ascii="Arial" w:eastAsia="ＭＳ Ｐゴシック" w:hAnsi="Arial"/>
-          <w:b w:val="0"/>
+          <w:bCs w:val="0"/>
           <w:sz w:val="36"/>
           <w:lang w:eastAsia="ja-JP"/>
         </w:rPr>
+        <w:instrText>見出し</w:instrText>
+      </w:r>
+      <w:r>
+        <w:rPr>
+          <w:rFonts w:ascii="Arial" w:eastAsia="ＭＳ Ｐゴシック" w:hAnsi="Arial"/>
+          <w:bCs w:val="0"/>
+          <w:sz w:val="36"/>
+          <w:lang w:eastAsia="ja-JP"/>
+        </w:rPr>
+        <w:instrText xml:space="preserve"> 2,2" </w:instrText>
+      </w:r>
+      <w:r>
+        <w:rPr>
+          <w:rFonts w:ascii="Arial" w:eastAsia="ＭＳ Ｐゴシック" w:hAnsi="Arial"/>
+          <w:bCs w:val="0"/>
+          <w:sz w:val="36"/>
+          <w:lang w:eastAsia="ja-JP"/>
+        </w:rPr>
         <w:fldChar w:fldCharType="separate"/>
       </w:r>
-      <w:hyperlink w:anchor="_Toc480816633" w:history="1">
-        <w:r>
-          <w:rPr>
-            <w:rStyle w:val="a7"/>
-            <w:rFonts w:eastAsia="ＭＳ ゴシック"/>
-            <w:noProof/>
-            <w:shd w:val="clear" w:color="auto" w:fill="FDFDFD"/>
-            <w:lang w:eastAsia="ja-JP"/>
-          </w:rPr>
-          <w:t>免責事項（</w:t>
-        </w:r>
+      <w:hyperlink w:anchor="_Toc483131392" w:history="1">
         <w:r>
           <w:rPr>
             <w:rStyle w:val="a7"/>
@@ -377,16 +386,6 @@
             <w:lang w:eastAsia="ja-JP"/>
           </w:rPr>
           <w:t>Disclaimer</w:t>
-        </w:r>
-        <w:r>
-          <w:rPr>
-            <w:rStyle w:val="a7"/>
-            <w:rFonts w:eastAsia="ＭＳ ゴシック"/>
-            <w:noProof/>
-            <w:shd w:val="clear" w:color="auto" w:fill="FDFDFD"/>
-            <w:lang w:eastAsia="ja-JP"/>
-          </w:rPr>
-          <w:t>）</w:t>
         </w:r>
         <w:r>
           <w:rPr>
@@ -407,7 +406,7 @@
             <w:noProof/>
             <w:webHidden/>
           </w:rPr>
-          <w:instrText xml:space="preserve"> PAGEREF _Toc480816633 \h </w:instrText>
+          <w:instrText xml:space="preserve"> PAGEREF _Toc483131392 \h </w:instrText>
         </w:r>
         <w:r>
           <w:rPr>
@@ -455,7 +454,7 @@
           <w:lang w:eastAsia="ja-JP"/>
         </w:rPr>
       </w:pPr>
-      <w:hyperlink w:anchor="_Toc480816634" w:history="1">
+      <w:hyperlink w:anchor="_Toc483131393" w:history="1">
         <w:r>
           <w:rPr>
             <w:rStyle w:val="a7"/>
@@ -464,7 +463,7 @@
             <w:shd w:val="clear" w:color="auto" w:fill="FDFDFD"/>
             <w:lang w:eastAsia="ja-JP"/>
           </w:rPr>
-          <w:t>著作権、ライセンス</w:t>
+          <w:t>Copyright and License</w:t>
         </w:r>
         <w:r>
           <w:rPr>
@@ -485,7 +484,7 @@
             <w:noProof/>
             <w:webHidden/>
           </w:rPr>
-          <w:instrText xml:space="preserve"> PAGEREF _Toc480816634 \h </w:instrText>
+          <w:instrText xml:space="preserve"> PAGEREF _Toc483131393 \h </w:instrText>
         </w:r>
         <w:r>
           <w:rPr>
@@ -533,7 +532,7 @@
           <w:lang w:eastAsia="ja-JP"/>
         </w:rPr>
       </w:pPr>
-      <w:hyperlink w:anchor="_Toc480816635" w:history="1">
+      <w:hyperlink w:anchor="_Toc483131394" w:history="1">
         <w:r>
           <w:rPr>
             <w:rStyle w:val="a7"/>
@@ -542,7 +541,7 @@
             <w:shd w:val="clear" w:color="auto" w:fill="FDFDFD"/>
             <w:lang w:eastAsia="ja-JP"/>
           </w:rPr>
-          <w:t>はじめに</w:t>
+          <w:t>1) Introduction</w:t>
         </w:r>
         <w:r>
           <w:rPr>
@@ -563,7 +562,7 @@
             <w:noProof/>
             <w:webHidden/>
           </w:rPr>
-          <w:instrText xml:space="preserve"> PAGEREF _Toc480816635 \h </w:instrText>
+          <w:instrText xml:space="preserve"> PAGEREF _Toc483131394 \h </w:instrText>
         </w:r>
         <w:r>
           <w:rPr>
@@ -611,7 +610,7 @@
           <w:lang w:eastAsia="ja-JP"/>
         </w:rPr>
       </w:pPr>
-      <w:hyperlink w:anchor="_Toc480816636" w:history="1">
+      <w:hyperlink w:anchor="_Toc483131395" w:history="1">
         <w:r>
           <w:rPr>
             <w:rStyle w:val="a7"/>
@@ -620,7 +619,7 @@
             <w:shd w:val="clear" w:color="auto" w:fill="FDFDFD"/>
             <w:lang w:eastAsia="ja-JP"/>
           </w:rPr>
-          <w:t>用語の定義</w:t>
+          <w:t>2) Definitions</w:t>
         </w:r>
         <w:r>
           <w:rPr>
@@ -641,7 +640,7 @@
             <w:noProof/>
             <w:webHidden/>
           </w:rPr>
-          <w:instrText xml:space="preserve"> PAGEREF _Toc480816636 \h </w:instrText>
+          <w:instrText xml:space="preserve"> PAGEREF _Toc483131395 \h </w:instrText>
         </w:r>
         <w:r>
           <w:rPr>
@@ -689,7 +688,7 @@
           <w:lang w:eastAsia="ja-JP"/>
         </w:rPr>
       </w:pPr>
-      <w:hyperlink w:anchor="_Toc480816637" w:history="1">
+      <w:hyperlink w:anchor="_Toc483131396" w:history="1">
         <w:r>
           <w:rPr>
             <w:rStyle w:val="a7"/>
@@ -698,7 +697,7 @@
             <w:shd w:val="clear" w:color="auto" w:fill="FDFDFD"/>
             <w:lang w:eastAsia="ja-JP"/>
           </w:rPr>
-          <w:t>満たすべき要件</w:t>
+          <w:t>3) Requirements</w:t>
         </w:r>
         <w:r>
           <w:rPr>
@@ -719,7 +718,7 @@
             <w:noProof/>
             <w:webHidden/>
           </w:rPr>
-          <w:instrText xml:space="preserve"> PAGEREF _Toc480816637 \h </w:instrText>
+          <w:instrText xml:space="preserve"> PAGEREF _Toc483131396 \h </w:instrText>
         </w:r>
         <w:r>
           <w:rPr>
@@ -764,23 +763,14 @@
           <w:lang w:eastAsia="ja-JP"/>
         </w:rPr>
       </w:pPr>
-      <w:hyperlink w:anchor="_Toc480816638" w:history="1">
+      <w:hyperlink w:anchor="_Toc483131397" w:history="1">
         <w:r>
           <w:rPr>
             <w:rStyle w:val="a7"/>
             <w:noProof/>
             <w:lang w:eastAsia="ja-JP"/>
           </w:rPr>
-          <w:t>G1: FOSS</w:t>
-        </w:r>
-        <w:r>
-          <w:rPr>
-            <w:rStyle w:val="a7"/>
-            <w:rFonts w:ascii="ＭＳ ゴシック" w:eastAsia="ＭＳ ゴシック" w:hAnsi="ＭＳ ゴシック" w:cs="ＭＳ ゴシック"/>
-            <w:noProof/>
-            <w:lang w:eastAsia="ja-JP"/>
-          </w:rPr>
-          <w:t>に関わる責任の理解</w:t>
+          <w:t>G1: Know Your FOSS Responsibilities</w:t>
         </w:r>
         <w:r>
           <w:rPr>
@@ -801,7 +791,7 @@
             <w:noProof/>
             <w:webHidden/>
           </w:rPr>
-          <w:instrText xml:space="preserve"> PAGEREF _Toc480816638 \h </w:instrText>
+          <w:instrText xml:space="preserve"> PAGEREF _Toc483131397 \h </w:instrText>
         </w:r>
         <w:r>
           <w:rPr>
@@ -846,23 +836,14 @@
           <w:lang w:eastAsia="ja-JP"/>
         </w:rPr>
       </w:pPr>
-      <w:hyperlink w:anchor="_Toc480816639" w:history="1">
+      <w:hyperlink w:anchor="_Toc483131398" w:history="1">
         <w:r>
           <w:rPr>
             <w:rStyle w:val="a7"/>
             <w:noProof/>
             <w:lang w:eastAsia="ja-JP"/>
           </w:rPr>
-          <w:t xml:space="preserve">G2: </w:t>
-        </w:r>
-        <w:r>
-          <w:rPr>
-            <w:rStyle w:val="a7"/>
-            <w:rFonts w:ascii="ＭＳ ゴシック" w:eastAsia="ＭＳ ゴシック" w:hAnsi="ＭＳ ゴシック" w:cs="ＭＳ ゴシック"/>
-            <w:noProof/>
-            <w:lang w:eastAsia="ja-JP"/>
-          </w:rPr>
-          <w:t>コンプライアンスを履行するための責任者のアサイン</w:t>
+          <w:t>G2: Assign Responsibility for Achieving Compliance</w:t>
         </w:r>
         <w:r>
           <w:rPr>
@@ -883,89 +864,7 @@
             <w:noProof/>
             <w:webHidden/>
           </w:rPr>
-          <w:instrText xml:space="preserve"> PAGEREF _Toc480816639 \h </w:instrText>
-        </w:r>
-        <w:r>
-          <w:rPr>
-            <w:noProof/>
-            <w:webHidden/>
-          </w:rPr>
-        </w:r>
-        <w:r>
-          <w:rPr>
-            <w:noProof/>
-            <w:webHidden/>
-          </w:rPr>
-          <w:fldChar w:fldCharType="separate"/>
-        </w:r>
-        <w:r>
-          <w:rPr>
-            <w:noProof/>
-            <w:webHidden/>
-          </w:rPr>
-          <w:t>7</w:t>
-        </w:r>
-        <w:r>
-          <w:rPr>
-            <w:noProof/>
-            <w:webHidden/>
-          </w:rPr>
-          <w:fldChar w:fldCharType="end"/>
-        </w:r>
-      </w:hyperlink>
-    </w:p>
-    <w:p>
-      <w:pPr>
-        <w:pStyle w:val="22"/>
-        <w:tabs>
-          <w:tab w:val="right" w:leader="dot" w:pos="9572"/>
-        </w:tabs>
-        <w:rPr>
-          <w:rFonts w:asciiTheme="minorHAnsi" w:eastAsiaTheme="minorEastAsia" w:hAnsiTheme="minorHAnsi" w:cstheme="minorBidi"/>
-          <w:noProof/>
-          <w:kern w:val="2"/>
-          <w:sz w:val="21"/>
-          <w:lang w:eastAsia="ja-JP"/>
-        </w:rPr>
-      </w:pPr>
-      <w:hyperlink w:anchor="_Toc480816640" w:history="1">
-        <w:r>
-          <w:rPr>
-            <w:rStyle w:val="a7"/>
-            <w:noProof/>
-            <w:lang w:eastAsia="ja-JP"/>
-          </w:rPr>
-          <w:t>G3: FOSS</w:t>
-        </w:r>
-        <w:r>
-          <w:rPr>
-            <w:rStyle w:val="a7"/>
-            <w:rFonts w:ascii="ＭＳ ゴシック" w:eastAsia="ＭＳ ゴシック" w:hAnsi="ＭＳ ゴシック" w:cs="ＭＳ ゴシック"/>
-            <w:noProof/>
-            <w:lang w:eastAsia="ja-JP"/>
-          </w:rPr>
-          <w:t>コンテンツのレビューと承認</w:t>
-        </w:r>
-        <w:r>
-          <w:rPr>
-            <w:noProof/>
-            <w:webHidden/>
-          </w:rPr>
-          <w:tab/>
-        </w:r>
-        <w:r>
-          <w:rPr>
-            <w:noProof/>
-            <w:webHidden/>
-          </w:rPr>
-          <w:fldChar w:fldCharType="begin"/>
-        </w:r>
-        <w:r>
-          <w:rPr>
-            <w:noProof/>
-            <w:webHidden/>
-          </w:rPr>
-          <w:instrText xml:space="preserve"> PAGEREF _Toc480816640 \h </w:instrText>
+          <w:instrText xml:space="preserve"> PAGEREF _Toc483131398 \h </w:instrText>
         </w:r>
         <w:r>
           <w:rPr>
@@ -1010,40 +909,14 @@
           <w:lang w:eastAsia="ja-JP"/>
         </w:rPr>
       </w:pPr>
-      <w:hyperlink w:anchor="_Toc480816641" w:history="1">
+      <w:hyperlink w:anchor="_Toc483131399" w:history="1">
         <w:r>
           <w:rPr>
             <w:rStyle w:val="a7"/>
             <w:noProof/>
             <w:lang w:eastAsia="ja-JP"/>
           </w:rPr>
-          <w:t>G4: FOSS</w:t>
-        </w:r>
-        <w:r>
-          <w:rPr>
-            <w:rStyle w:val="a7"/>
-            <w:rFonts w:ascii="ＭＳ ゴシック" w:eastAsia="ＭＳ ゴシック" w:hAnsi="ＭＳ ゴシック" w:cs="ＭＳ ゴシック"/>
-            <w:noProof/>
-            <w:lang w:eastAsia="ja-JP"/>
-          </w:rPr>
-          <w:t>コンテンツ</w:t>
-        </w:r>
-        <w:r>
-          <w:rPr>
-            <w:rStyle w:val="a7"/>
-            <w:noProof/>
-            <w:lang w:eastAsia="ja-JP"/>
-          </w:rPr>
-          <w:t xml:space="preserve"> </w:t>
-        </w:r>
-        <w:r>
-          <w:rPr>
-            <w:rStyle w:val="a7"/>
-            <w:rFonts w:ascii="ＭＳ ゴシック" w:eastAsia="ＭＳ ゴシック" w:hAnsi="ＭＳ ゴシック" w:cs="ＭＳ ゴシック"/>
-            <w:noProof/>
-            <w:lang w:eastAsia="ja-JP"/>
-          </w:rPr>
-          <w:t>ドキュメントとコンプライアンス関連資料の頒布</w:t>
+          <w:t>G3: Review and Approve FOSS Content</w:t>
         </w:r>
         <w:r>
           <w:rPr>
@@ -1064,7 +937,7 @@
             <w:noProof/>
             <w:webHidden/>
           </w:rPr>
-          <w:instrText xml:space="preserve"> PAGEREF _Toc480816641 \h </w:instrText>
+          <w:instrText xml:space="preserve"> PAGEREF _Toc483131399 \h </w:instrText>
         </w:r>
         <w:r>
           <w:rPr>
@@ -1109,23 +982,14 @@
           <w:lang w:eastAsia="ja-JP"/>
         </w:rPr>
       </w:pPr>
-      <w:hyperlink w:anchor="_Toc480816642" w:history="1">
+      <w:hyperlink w:anchor="_Toc483131400" w:history="1">
         <w:r>
           <w:rPr>
             <w:rStyle w:val="a7"/>
             <w:noProof/>
             <w:lang w:eastAsia="ja-JP"/>
           </w:rPr>
-          <w:t>G5: FOSS</w:t>
-        </w:r>
-        <w:r>
-          <w:rPr>
-            <w:rStyle w:val="a7"/>
-            <w:rFonts w:ascii="ＭＳ ゴシック" w:eastAsia="ＭＳ ゴシック" w:hAnsi="ＭＳ ゴシック" w:cs="ＭＳ ゴシック"/>
-            <w:noProof/>
-            <w:lang w:eastAsia="ja-JP"/>
-          </w:rPr>
-          <w:t>コミュニティへの（積極的な）関わり方の理解</w:t>
+          <w:t>G4: Deliver FOSS Content Documentation and Artifacts</w:t>
         </w:r>
         <w:r>
           <w:rPr>
@@ -1146,7 +1010,7 @@
             <w:noProof/>
             <w:webHidden/>
           </w:rPr>
-          <w:instrText xml:space="preserve"> PAGEREF _Toc480816642 \h </w:instrText>
+          <w:instrText xml:space="preserve"> PAGEREF _Toc483131400 \h </w:instrText>
         </w:r>
         <w:r>
           <w:rPr>
@@ -1191,21 +1055,14 @@
           <w:lang w:eastAsia="ja-JP"/>
         </w:rPr>
       </w:pPr>
-      <w:hyperlink w:anchor="_Toc480816643" w:history="1">
+      <w:hyperlink w:anchor="_Toc483131401" w:history="1">
         <w:r>
           <w:rPr>
             <w:rStyle w:val="a7"/>
             <w:noProof/>
+            <w:lang w:eastAsia="ja-JP"/>
           </w:rPr>
-          <w:t>G6: OpenChain</w:t>
-        </w:r>
-        <w:r>
-          <w:rPr>
-            <w:rStyle w:val="a7"/>
-            <w:rFonts w:ascii="ＭＳ ゴシック" w:eastAsia="ＭＳ ゴシック" w:hAnsi="ＭＳ ゴシック" w:cs="ＭＳ ゴシック"/>
-            <w:noProof/>
-          </w:rPr>
-          <w:t>要件適合の認定</w:t>
+          <w:t>G5: Understand FOSS Community Engagement</w:t>
         </w:r>
         <w:r>
           <w:rPr>
@@ -1226,7 +1083,7 @@
             <w:noProof/>
             <w:webHidden/>
           </w:rPr>
-          <w:instrText xml:space="preserve"> PAGEREF _Toc480816643 \h </w:instrText>
+          <w:instrText xml:space="preserve"> PAGEREF _Toc483131401 \h </w:instrText>
         </w:r>
         <w:r>
           <w:rPr>
@@ -1259,6 +1116,156 @@
     </w:p>
     <w:p>
       <w:pPr>
+        <w:pStyle w:val="22"/>
+        <w:tabs>
+          <w:tab w:val="right" w:leader="dot" w:pos="9572"/>
+        </w:tabs>
+        <w:rPr>
+          <w:rFonts w:asciiTheme="minorHAnsi" w:eastAsiaTheme="minorEastAsia" w:hAnsiTheme="minorHAnsi" w:cstheme="minorBidi"/>
+          <w:noProof/>
+          <w:kern w:val="2"/>
+          <w:sz w:val="21"/>
+          <w:lang w:eastAsia="ja-JP"/>
+        </w:rPr>
+      </w:pPr>
+      <w:hyperlink w:anchor="_Toc483131402" w:history="1">
+        <w:r>
+          <w:rPr>
+            <w:rStyle w:val="a7"/>
+            <w:noProof/>
+          </w:rPr>
+          <w:t>G6: Certify Adherence to OpenChain Requirements</w:t>
+        </w:r>
+        <w:r>
+          <w:rPr>
+            <w:noProof/>
+            <w:webHidden/>
+          </w:rPr>
+          <w:tab/>
+        </w:r>
+        <w:r>
+          <w:rPr>
+            <w:noProof/>
+            <w:webHidden/>
+          </w:rPr>
+          <w:fldChar w:fldCharType="begin"/>
+        </w:r>
+        <w:r>
+          <w:rPr>
+            <w:noProof/>
+            <w:webHidden/>
+          </w:rPr>
+          <w:instrText xml:space="preserve"> PAGEREF _Toc483131402 \h </w:instrText>
+        </w:r>
+        <w:r>
+          <w:rPr>
+            <w:noProof/>
+            <w:webHidden/>
+          </w:rPr>
+        </w:r>
+        <w:r>
+          <w:rPr>
+            <w:noProof/>
+            <w:webHidden/>
+          </w:rPr>
+          <w:fldChar w:fldCharType="separate"/>
+        </w:r>
+        <w:r>
+          <w:rPr>
+            <w:noProof/>
+            <w:webHidden/>
+          </w:rPr>
+          <w:t>12</w:t>
+        </w:r>
+        <w:r>
+          <w:rPr>
+            <w:noProof/>
+            <w:webHidden/>
+          </w:rPr>
+          <w:fldChar w:fldCharType="end"/>
+        </w:r>
+      </w:hyperlink>
+    </w:p>
+    <w:p>
+      <w:pPr>
+        <w:pStyle w:val="10"/>
+        <w:tabs>
+          <w:tab w:val="right" w:leader="dot" w:pos="9572"/>
+        </w:tabs>
+        <w:rPr>
+          <w:rFonts w:asciiTheme="minorHAnsi" w:eastAsiaTheme="minorEastAsia" w:hAnsiTheme="minorHAnsi" w:cstheme="minorBidi"/>
+          <w:b w:val="0"/>
+          <w:bCs w:val="0"/>
+          <w:noProof/>
+          <w:kern w:val="2"/>
+          <w:sz w:val="21"/>
+          <w:szCs w:val="22"/>
+          <w:lang w:eastAsia="ja-JP"/>
+        </w:rPr>
+      </w:pPr>
+      <w:hyperlink w:anchor="_Toc483131403" w:history="1">
+        <w:r>
+          <w:rPr>
+            <w:rStyle w:val="a7"/>
+            <w:rFonts w:eastAsia="ＭＳ ゴシック"/>
+            <w:noProof/>
+            <w:shd w:val="clear" w:color="auto" w:fill="FDFDFD"/>
+            <w:lang w:eastAsia="ja-JP"/>
+          </w:rPr>
+          <w:t>Appendix I: Language Translations</w:t>
+        </w:r>
+        <w:r>
+          <w:rPr>
+            <w:noProof/>
+            <w:webHidden/>
+          </w:rPr>
+          <w:tab/>
+        </w:r>
+        <w:r>
+          <w:rPr>
+            <w:noProof/>
+            <w:webHidden/>
+          </w:rPr>
+          <w:fldChar w:fldCharType="begin"/>
+        </w:r>
+        <w:r>
+          <w:rPr>
+            <w:noProof/>
+            <w:webHidden/>
+          </w:rPr>
+          <w:instrText xml:space="preserve"> PAGEREF _Toc483131403 \h </w:instrText>
+        </w:r>
+        <w:r>
+          <w:rPr>
+            <w:noProof/>
+            <w:webHidden/>
+          </w:rPr>
+        </w:r>
+        <w:r>
+          <w:rPr>
+            <w:noProof/>
+            <w:webHidden/>
+          </w:rPr>
+          <w:fldChar w:fldCharType="separate"/>
+        </w:r>
+        <w:r>
+          <w:rPr>
+            <w:noProof/>
+            <w:webHidden/>
+          </w:rPr>
+          <w:t>13</w:t>
+        </w:r>
+        <w:r>
+          <w:rPr>
+            <w:noProof/>
+            <w:webHidden/>
+          </w:rPr>
+          <w:fldChar w:fldCharType="end"/>
+        </w:r>
+      </w:hyperlink>
+    </w:p>
+    <w:p>
+      <w:pPr>
         <w:spacing w:before="360"/>
         <w:ind w:left="4547" w:right="4264"/>
         <w:jc w:val="center"/>
@@ -1266,8 +1273,8 @@
           <w:rFonts w:ascii="Arial" w:eastAsia="ＭＳ Ｐゴシック" w:hAnsi="Arial"/>
         </w:rPr>
         <w:sectPr>
-          <w:headerReference w:type="default" r:id="rId16"/>
-          <w:footerReference w:type="default" r:id="rId17"/>
+          <w:headerReference w:type="default" r:id="rId10"/>
+          <w:footerReference w:type="default" r:id="rId11"/>
           <w:pgSz w:w="11907" w:h="16840" w:code="9"/>
           <w:pgMar w:top="1134" w:right="1191" w:bottom="1021" w:left="1134" w:header="567" w:footer="1417" w:gutter="0"/>
           <w:cols w:space="720"/>
@@ -1277,8 +1284,9 @@
       <w:r>
         <w:rPr>
           <w:rFonts w:ascii="Arial" w:eastAsia="ＭＳ Ｐゴシック" w:hAnsi="Arial"/>
-          <w:b/>
+          <w:bCs/>
           <w:sz w:val="36"/>
+          <w:szCs w:val="24"/>
           <w:lang w:eastAsia="ja-JP"/>
         </w:rPr>
         <w:fldChar w:fldCharType="end"/>
@@ -1295,7 +1303,8 @@
           <w:lang w:eastAsia="ja-JP"/>
         </w:rPr>
       </w:pPr>
-      <w:bookmarkStart w:id="0" w:name="_Toc480816633"/>
+      <w:bookmarkStart w:id="1" w:name="_Toc480816633"/>
+      <w:bookmarkStart w:id="2" w:name="_Toc483131392"/>
       <w:r>
         <w:rPr>
           <w:rFonts w:ascii="Calibri" w:eastAsia="ＭＳ ゴシック" w:hAnsi="Calibri"/>
@@ -1306,7 +1315,8 @@
         <w:lastRenderedPageBreak/>
         <w:t>Disclaimer</w:t>
       </w:r>
-      <w:bookmarkEnd w:id="0"/>
+      <w:bookmarkEnd w:id="1"/>
+      <w:bookmarkEnd w:id="2"/>
     </w:p>
     <w:p>
       <w:pPr>
@@ -1339,6 +1349,7 @@
         </w:rPr>
         <w:t>における</w:t>
       </w:r>
+      <w:proofErr w:type="spellStart"/>
       <w:r>
         <w:rPr>
           <w:rFonts w:eastAsia="ＭＳ ゴシック"/>
@@ -1346,6 +1357,7 @@
         </w:rPr>
         <w:t>OpenChain</w:t>
       </w:r>
+      <w:proofErr w:type="spellEnd"/>
       <w:r>
         <w:rPr>
           <w:rFonts w:eastAsia="ＭＳ ゴシック" w:hint="eastAsia"/>
@@ -1385,6 +1397,7 @@
         </w:rPr>
         <w:t>また、</w:t>
       </w:r>
+      <w:proofErr w:type="spellStart"/>
       <w:r>
         <w:rPr>
           <w:rFonts w:eastAsia="ＭＳ ゴシック"/>
@@ -1392,6 +1405,7 @@
         </w:rPr>
         <w:t>OpenChain</w:t>
       </w:r>
+      <w:proofErr w:type="spellEnd"/>
       <w:r>
         <w:rPr>
           <w:rFonts w:eastAsia="ＭＳ ゴシック" w:hint="eastAsia"/>
@@ -1414,7 +1428,21 @@
         <w:rPr>
           <w:rFonts w:eastAsia="ＭＳ ゴシック"/>
         </w:rPr>
-        <w:t>This is an official translation from the OpenChain Project. It has been translated from the original English text. In the event there is confusion between a translation and the English version, The English text shall take precedence.</w:t>
+        <w:t xml:space="preserve">This is an official translation from the </w:t>
+      </w:r>
+      <w:proofErr w:type="spellStart"/>
+      <w:r>
+        <w:rPr>
+          <w:rFonts w:eastAsia="ＭＳ ゴシック"/>
+        </w:rPr>
+        <w:t>OpenChain</w:t>
+      </w:r>
+      <w:proofErr w:type="spellEnd"/>
+      <w:r>
+        <w:rPr>
+          <w:rFonts w:eastAsia="ＭＳ ゴシック"/>
+        </w:rPr>
+        <w:t xml:space="preserve"> Project. It has been translated from the original English text. In the event there is confusion between a translation and the English version, The English text shall take precedence.</w:t>
       </w:r>
     </w:p>
     <w:p>
@@ -1427,7 +1455,8 @@
           <w:lang w:eastAsia="ja-JP"/>
         </w:rPr>
       </w:pPr>
-      <w:bookmarkStart w:id="1" w:name="_Toc480816634"/>
+      <w:bookmarkStart w:id="3" w:name="_Toc480816634"/>
+      <w:bookmarkStart w:id="4" w:name="_Toc483131393"/>
       <w:r>
         <w:rPr>
           <w:rFonts w:ascii="Calibri" w:eastAsia="ＭＳ ゴシック" w:hAnsi="Calibri" w:hint="eastAsia"/>
@@ -1437,7 +1466,8 @@
         </w:rPr>
         <w:t>Copyright and License</w:t>
       </w:r>
-      <w:bookmarkEnd w:id="1"/>
+      <w:bookmarkEnd w:id="3"/>
+      <w:bookmarkEnd w:id="4"/>
     </w:p>
     <w:p>
       <w:pPr>
@@ -1449,12 +1479,21 @@
           <w:lang w:eastAsia="ja-JP"/>
         </w:rPr>
       </w:pPr>
-      <w:r>
-        <w:rPr>
-          <w:rFonts w:eastAsia="ＭＳ ゴシック"/>
-          <w:lang w:eastAsia="ja-JP"/>
-        </w:rPr>
-        <w:t xml:space="preserve">Copyright  ©  2016-2017  Linux  Foundation.  This  document  is  licensed  under  the  Creative  Commons Attribution  4.0  International  (CC-BY  4.0)  license.  A  copy  of  the  license  can  be  found  at </w:t>
+      <w:proofErr w:type="gramStart"/>
+      <w:r>
+        <w:rPr>
+          <w:rFonts w:eastAsia="ＭＳ ゴシック"/>
+          <w:lang w:eastAsia="ja-JP"/>
+        </w:rPr>
+        <w:t>Copyright  ©</w:t>
+      </w:r>
+      <w:proofErr w:type="gramEnd"/>
+      <w:r>
+        <w:rPr>
+          <w:rFonts w:eastAsia="ＭＳ ゴシック"/>
+          <w:lang w:eastAsia="ja-JP"/>
+        </w:rPr>
+        <w:t xml:space="preserve">  2016-2017  Linux  Foundation.  This  document  is  licensed  under  the  Creative  Commons Attribution  4.0  International  (CC-BY  4.0)  license.  A  copy  of  the  license  can  be  found  at </w:t>
       </w:r>
       <w:r>
         <w:rPr>
@@ -1463,7 +1502,7 @@
         </w:rPr>
         <w:t xml:space="preserve"> </w:t>
       </w:r>
-      <w:hyperlink r:id="rId18" w:history="1">
+      <w:hyperlink r:id="rId12" w:history="1">
         <w:r>
           <w:rPr>
             <w:rStyle w:val="a7"/>
@@ -1498,7 +1537,7 @@
           <w:lang w:eastAsia="ja-JP"/>
         </w:rPr>
       </w:pPr>
-      <w:hyperlink r:id="rId19" w:history="1"/>
+      <w:hyperlink r:id="rId13" w:history="1"/>
     </w:p>
     <w:p>
       <w:pPr>
@@ -1507,7 +1546,7 @@
           <w:lang w:eastAsia="ja-JP"/>
         </w:rPr>
         <w:sectPr>
-          <w:footerReference w:type="default" r:id="rId20"/>
+          <w:footerReference w:type="default" r:id="rId14"/>
           <w:pgSz w:w="11907" w:h="16840" w:code="9"/>
           <w:pgMar w:top="1134" w:right="1191" w:bottom="1021" w:left="1134" w:header="567" w:footer="1417" w:gutter="0"/>
           <w:cols w:space="720"/>
@@ -1526,9 +1565,10 @@
           <w:lang w:eastAsia="ja-JP"/>
         </w:rPr>
       </w:pPr>
-      <w:bookmarkStart w:id="2" w:name="_bookmark0"/>
-      <w:bookmarkStart w:id="3" w:name="_Toc480816635"/>
-      <w:bookmarkEnd w:id="2"/>
+      <w:bookmarkStart w:id="5" w:name="_bookmark0"/>
+      <w:bookmarkStart w:id="6" w:name="_Toc480816635"/>
+      <w:bookmarkStart w:id="7" w:name="_Toc483131394"/>
+      <w:bookmarkEnd w:id="5"/>
       <w:r>
         <w:rPr>
           <w:rFonts w:ascii="Calibri" w:eastAsia="ＭＳ ゴシック" w:hAnsi="Calibri"/>
@@ -1539,7 +1579,8 @@
         <w:lastRenderedPageBreak/>
         <w:t>1) Introduction</w:t>
       </w:r>
-      <w:bookmarkEnd w:id="3"/>
+      <w:bookmarkEnd w:id="6"/>
+      <w:bookmarkEnd w:id="7"/>
     </w:p>
     <w:p>
       <w:pPr>
@@ -1556,7 +1597,23 @@
           <w:rFonts w:eastAsia="ＭＳ ゴシック"/>
           <w:lang w:eastAsia="ja-JP"/>
         </w:rPr>
-        <w:t>The OpenChain Initiative began in 2013 when a group of software supply chain open source practitioners observed two emerging patterns: 1) significant process similarities existed among organizations with mature open source compliance programs; and 2) there still remained a large number of organizations exchanging software with less developed programs. The latter observation resulted in a lack of trust in the consistency and quality of the compliance artifacts accompanying the software being exchanged. As a consequence, at each tier of the supply chain, downstream organizations were frequently redoing the compliance work already performed by other upstream organizations.</w:t>
+        <w:t xml:space="preserve">The </w:t>
+      </w:r>
+      <w:proofErr w:type="spellStart"/>
+      <w:r>
+        <w:rPr>
+          <w:rFonts w:eastAsia="ＭＳ ゴシック"/>
+          <w:lang w:eastAsia="ja-JP"/>
+        </w:rPr>
+        <w:t>OpenChain</w:t>
+      </w:r>
+      <w:proofErr w:type="spellEnd"/>
+      <w:r>
+        <w:rPr>
+          <w:rFonts w:eastAsia="ＭＳ ゴシック"/>
+          <w:lang w:eastAsia="ja-JP"/>
+        </w:rPr>
+        <w:t xml:space="preserve"> Initiative began in 2013 when a group of software supply chain open source practitioners observed two emerging patterns: 1) significant process similarities existed among organizations with mature open source compliance programs; and 2) there still remained a large number of organizations exchanging software with less developed programs. The latter observation resulted in a lack of trust in the consistency and quality of the compliance artifacts accompanying the software being exchanged. As a consequence, at each tier of the supply chain, downstream organizations were frequently redoing the compliance work already performed by other upstream organizations.</w:t>
       </w:r>
     </w:p>
     <w:p>
@@ -1574,7 +1631,39 @@
           <w:rFonts w:eastAsia="ＭＳ ゴシック"/>
           <w:lang w:eastAsia="ja-JP"/>
         </w:rPr>
-        <w:t xml:space="preserve">A study group was formed to consider whether a standard program specification could be created that would: i) facilitate greater quality and consistency of open source compliance information being shared across the industry; and ii) decrease the high transaction costs associated with open source resulting from compliance rework. The study group evolved into a work group, and in April 2016, formally organized as a Linux Foundation collaborative project. A study group was formed to consider whether a standard program specification could be created that would: i) facilitate greater quality and consistency of open source compliance information being shared across the industry; and ii) decrease the high transaction costs associated with open source resulting from compliance rework. The study group evolved into a work group, and in April 2016, formally organized as a Linux Foundation collaborative project. </w:t>
+        <w:t xml:space="preserve">A study group was formed to consider whether a standard program specification could be created that would: </w:t>
+      </w:r>
+      <w:proofErr w:type="spellStart"/>
+      <w:r>
+        <w:rPr>
+          <w:rFonts w:eastAsia="ＭＳ ゴシック"/>
+          <w:lang w:eastAsia="ja-JP"/>
+        </w:rPr>
+        <w:t>i</w:t>
+      </w:r>
+      <w:proofErr w:type="spellEnd"/>
+      <w:r>
+        <w:rPr>
+          <w:rFonts w:eastAsia="ＭＳ ゴシック"/>
+          <w:lang w:eastAsia="ja-JP"/>
+        </w:rPr>
+        <w:t xml:space="preserve">) facilitate greater quality and consistency of open source compliance information being shared across the industry; and ii) decrease the high transaction costs associated with open source resulting from compliance rework. The study group evolved into a work group, and in April 2016, formally organized as a Linux Foundation collaborative project. A study group was formed to consider whether a standard program specification could be created that would: </w:t>
+      </w:r>
+      <w:proofErr w:type="spellStart"/>
+      <w:r>
+        <w:rPr>
+          <w:rFonts w:eastAsia="ＭＳ ゴシック"/>
+          <w:lang w:eastAsia="ja-JP"/>
+        </w:rPr>
+        <w:t>i</w:t>
+      </w:r>
+      <w:proofErr w:type="spellEnd"/>
+      <w:r>
+        <w:rPr>
+          <w:rFonts w:eastAsia="ＭＳ ゴシック"/>
+          <w:lang w:eastAsia="ja-JP"/>
+        </w:rPr>
+        <w:t xml:space="preserve">) facilitate greater quality and consistency of open source compliance information being shared across the industry; and ii) decrease the high transaction costs associated with open source resulting from compliance rework. The study group evolved into a work group, and in April 2016, formally organized as a Linux Foundation collaborative project. </w:t>
       </w:r>
       <w:r>
         <w:rPr>
@@ -1599,7 +1688,23 @@
           <w:rFonts w:eastAsia="ＭＳ ゴシック"/>
           <w:lang w:eastAsia="ja-JP"/>
         </w:rPr>
-        <w:t>The Vision and Mission of the OpenChain Initiative are as follows:</w:t>
+        <w:t xml:space="preserve">The Vision and Mission of the </w:t>
+      </w:r>
+      <w:proofErr w:type="spellStart"/>
+      <w:r>
+        <w:rPr>
+          <w:rFonts w:eastAsia="ＭＳ ゴシック"/>
+          <w:lang w:eastAsia="ja-JP"/>
+        </w:rPr>
+        <w:t>OpenChain</w:t>
+      </w:r>
+      <w:proofErr w:type="spellEnd"/>
+      <w:r>
+        <w:rPr>
+          <w:rFonts w:eastAsia="ＭＳ ゴシック"/>
+          <w:lang w:eastAsia="ja-JP"/>
+        </w:rPr>
+        <w:t xml:space="preserve"> Initiative are as follows:</w:t>
       </w:r>
     </w:p>
     <w:p>
@@ -1685,7 +1790,23 @@
           <w:rFonts w:eastAsia="ＭＳ ゴシック"/>
           <w:lang w:eastAsia="ja-JP"/>
         </w:rPr>
-        <w:t>In accordance with the Vision and Mission, this specification defines a set of requirements that if met, would significantly increases the probability that an open source compliance program had achieved a sufficient level of quality, consistency and completeness; although a program that satisfies all the specification requirements does not guarantee full compliance. The requirements represent a base level (minimum) set of requirements a program must satisfy to be considered OpenChain Conforming. The specification focuses on the “what” and “why” qualities of a compliance program as opposed to the “how” and “when” considerations. This ensures a practical level of flexibility that enables different organizations to tailor their policies and processes to best fit their objectives.</w:t>
+        <w:t xml:space="preserve">In accordance with the Vision and Mission, this specification defines a set of requirements that if met, would significantly increases the probability that an open source compliance program had achieved a sufficient level of quality, consistency and completeness; although a program that satisfies all the specification requirements does not guarantee full compliance. The requirements represent a base level (minimum) set of requirements a program must satisfy to be considered </w:t>
+      </w:r>
+      <w:proofErr w:type="spellStart"/>
+      <w:r>
+        <w:rPr>
+          <w:rFonts w:eastAsia="ＭＳ ゴシック"/>
+          <w:lang w:eastAsia="ja-JP"/>
+        </w:rPr>
+        <w:t>OpenChain</w:t>
+      </w:r>
+      <w:proofErr w:type="spellEnd"/>
+      <w:r>
+        <w:rPr>
+          <w:rFonts w:eastAsia="ＭＳ ゴシック"/>
+          <w:lang w:eastAsia="ja-JP"/>
+        </w:rPr>
+        <w:t xml:space="preserve"> Conforming. The specification focuses on the “what” and “why” qualities of a compliance program as opposed to the “how” and “when” considerations. This ensures a practical level of flexibility that enables different organizations to tailor their policies and processes to best fit their objectives.</w:t>
       </w:r>
       <w:r>
         <w:rPr>
@@ -1711,7 +1832,39 @@
           <w:rFonts w:eastAsia="ＭＳ ゴシック"/>
           <w:lang w:eastAsia="ja-JP"/>
         </w:rPr>
-        <w:t>Section 2 introduces definitions of key terms used throughout the specification. Section 3 presents the specification requirements where each one has a list of one or more Verification Artifacts. They represent the evidence that must exist in order for a given requirement to be considered satisfied. If all the requirements have been met for a given program, it would be considered OpenChain Conforming in accordance with version 1.1 of the specification. Verification Artifacts are not intended to be public, but could be provided under NDA or upon private request from the OpenChain organization to validate conformance.</w:t>
+        <w:t xml:space="preserve">Section 2 introduces definitions of key terms used throughout the specification. Section 3 presents the specification requirements where each one has a list of one or more Verification Artifacts. They represent the evidence that must exist in order for a given requirement to be considered satisfied. If all the requirements have been met for a given program, it would be considered </w:t>
+      </w:r>
+      <w:proofErr w:type="spellStart"/>
+      <w:r>
+        <w:rPr>
+          <w:rFonts w:eastAsia="ＭＳ ゴシック"/>
+          <w:lang w:eastAsia="ja-JP"/>
+        </w:rPr>
+        <w:t>OpenChain</w:t>
+      </w:r>
+      <w:proofErr w:type="spellEnd"/>
+      <w:r>
+        <w:rPr>
+          <w:rFonts w:eastAsia="ＭＳ ゴシック"/>
+          <w:lang w:eastAsia="ja-JP"/>
+        </w:rPr>
+        <w:t xml:space="preserve"> Conforming in accordance with version 1.1 of the specification. Verification Artifacts are not intended to be public, but could be provided under NDA or upon private request from the </w:t>
+      </w:r>
+      <w:proofErr w:type="spellStart"/>
+      <w:r>
+        <w:rPr>
+          <w:rFonts w:eastAsia="ＭＳ ゴシック"/>
+          <w:lang w:eastAsia="ja-JP"/>
+        </w:rPr>
+        <w:t>OpenChain</w:t>
+      </w:r>
+      <w:proofErr w:type="spellEnd"/>
+      <w:r>
+        <w:rPr>
+          <w:rFonts w:eastAsia="ＭＳ ゴシック"/>
+          <w:lang w:eastAsia="ja-JP"/>
+        </w:rPr>
+        <w:t xml:space="preserve"> organization to validate conformance.</w:t>
       </w:r>
       <w:r>
         <w:rPr>
@@ -1730,7 +1883,7 @@
           <w:lang w:eastAsia="ja-JP"/>
         </w:rPr>
         <w:sectPr>
-          <w:footerReference w:type="default" r:id="rId21"/>
+          <w:footerReference w:type="default" r:id="rId15"/>
           <w:pgSz w:w="11907" w:h="16840" w:code="9"/>
           <w:pgMar w:top="1134" w:right="851" w:bottom="851" w:left="851" w:header="567" w:footer="1417" w:gutter="0"/>
           <w:cols w:space="720"/>
@@ -1749,9 +1902,10 @@
           <w:lang w:eastAsia="ja-JP"/>
         </w:rPr>
       </w:pPr>
-      <w:bookmarkStart w:id="4" w:name="_bookmark1"/>
-      <w:bookmarkStart w:id="5" w:name="_Toc480816636"/>
-      <w:bookmarkEnd w:id="4"/>
+      <w:bookmarkStart w:id="8" w:name="_bookmark1"/>
+      <w:bookmarkStart w:id="9" w:name="_Toc480816636"/>
+      <w:bookmarkStart w:id="10" w:name="_Toc483131395"/>
+      <w:bookmarkEnd w:id="8"/>
       <w:r>
         <w:rPr>
           <w:rFonts w:ascii="Calibri" w:eastAsia="ＭＳ ゴシック" w:hAnsi="Calibri"/>
@@ -1762,7 +1916,8 @@
         <w:lastRenderedPageBreak/>
         <w:t>2) Definitions</w:t>
       </w:r>
-      <w:bookmarkEnd w:id="5"/>
+      <w:bookmarkEnd w:id="9"/>
+      <w:bookmarkEnd w:id="10"/>
     </w:p>
     <w:p>
       <w:pPr>
@@ -1854,13 +2009,23 @@
           <w:lang w:eastAsia="ja-JP"/>
         </w:rPr>
       </w:pPr>
+      <w:proofErr w:type="spellStart"/>
       <w:r>
         <w:rPr>
           <w:rFonts w:eastAsia="ＭＳ ゴシック"/>
           <w:b/>
           <w:lang w:eastAsia="ja-JP"/>
         </w:rPr>
-        <w:t>OpenChain Conforming</w:t>
+        <w:t>OpenChain</w:t>
+      </w:r>
+      <w:proofErr w:type="spellEnd"/>
+      <w:r>
+        <w:rPr>
+          <w:rFonts w:eastAsia="ＭＳ ゴシック"/>
+          <w:b/>
+          <w:lang w:eastAsia="ja-JP"/>
+        </w:rPr>
+        <w:t xml:space="preserve"> Conforming</w:t>
       </w:r>
       <w:r>
         <w:rPr>
@@ -1893,7 +2058,23 @@
           <w:rFonts w:eastAsia="ＭＳ ゴシック"/>
           <w:lang w:eastAsia="ja-JP"/>
         </w:rPr>
-        <w:t>- any employee or contractor that defines, contributes to or has responsibility for preparing Supplied Software. Depending on the organization, that may include (but is not limited to) software developers, release engineers, quality engineers, product marketing and product management.</w:t>
+        <w:t xml:space="preserve">- any employee or contractor that </w:t>
+      </w:r>
+      <w:proofErr w:type="gramStart"/>
+      <w:r>
+        <w:rPr>
+          <w:rFonts w:eastAsia="ＭＳ ゴシック"/>
+          <w:lang w:eastAsia="ja-JP"/>
+        </w:rPr>
+        <w:t>defines,</w:t>
+      </w:r>
+      <w:proofErr w:type="gramEnd"/>
+      <w:r>
+        <w:rPr>
+          <w:rFonts w:eastAsia="ＭＳ ゴシック"/>
+          <w:lang w:eastAsia="ja-JP"/>
+        </w:rPr>
+        <w:t xml:space="preserve"> contributes to or has responsibility for preparing Supplied Software. Depending on the organization, that may include (but is not limited to) software developers, release engineers, quality engineers, product marketing and product management.</w:t>
       </w:r>
     </w:p>
     <w:p>
@@ -1932,6 +2113,7 @@
           <w:lang w:eastAsia="ja-JP"/>
         </w:rPr>
       </w:pPr>
+      <w:proofErr w:type="gramStart"/>
       <w:r>
         <w:rPr>
           <w:rFonts w:eastAsia="ＭＳ ゴシック"/>
@@ -1947,6 +2129,7 @@
         </w:rPr>
         <w:t>- software that an organization delivers to third parties (e.g., other organizations or individuals).</w:t>
       </w:r>
+      <w:proofErr w:type="gramEnd"/>
     </w:p>
     <w:p>
       <w:pPr>
@@ -1993,7 +2176,7 @@
           <w:lang w:eastAsia="ja-JP"/>
         </w:rPr>
         <w:sectPr>
-          <w:footerReference w:type="default" r:id="rId22"/>
+          <w:footerReference w:type="default" r:id="rId16"/>
           <w:pgSz w:w="11907" w:h="16840" w:code="9"/>
           <w:pgMar w:top="1134" w:right="1191" w:bottom="964" w:left="1134" w:header="567" w:footer="1417" w:gutter="0"/>
           <w:cols w:space="720"/>
@@ -2013,9 +2196,10 @@
           <w:lang w:eastAsia="ja-JP"/>
         </w:rPr>
       </w:pPr>
-      <w:bookmarkStart w:id="7" w:name="_bookmark2"/>
-      <w:bookmarkStart w:id="8" w:name="_Toc480816637"/>
-      <w:bookmarkEnd w:id="7"/>
+      <w:bookmarkStart w:id="11" w:name="_bookmark2"/>
+      <w:bookmarkStart w:id="12" w:name="_Toc480816637"/>
+      <w:bookmarkStart w:id="13" w:name="_Toc483131396"/>
+      <w:bookmarkEnd w:id="11"/>
       <w:r>
         <w:rPr>
           <w:rFonts w:ascii="Calibri" w:eastAsia="ＭＳ ゴシック" w:hAnsi="Calibri"/>
@@ -2026,7 +2210,8 @@
         <w:lastRenderedPageBreak/>
         <w:t>3) Requirements</w:t>
       </w:r>
-      <w:bookmarkEnd w:id="8"/>
+      <w:bookmarkEnd w:id="12"/>
+      <w:bookmarkEnd w:id="13"/>
     </w:p>
     <w:p>
       <w:pPr>
@@ -2035,16 +2220,18 @@
           <w:lang w:eastAsia="ja-JP"/>
         </w:rPr>
       </w:pPr>
-      <w:bookmarkStart w:id="9" w:name="_bookmark3"/>
-      <w:bookmarkStart w:id="10" w:name="_Toc480816638"/>
-      <w:bookmarkEnd w:id="9"/>
+      <w:bookmarkStart w:id="14" w:name="_bookmark3"/>
+      <w:bookmarkStart w:id="15" w:name="_Toc480816638"/>
+      <w:bookmarkStart w:id="16" w:name="_Toc483131397"/>
+      <w:bookmarkEnd w:id="14"/>
       <w:r>
         <w:rPr>
           <w:lang w:eastAsia="ja-JP"/>
         </w:rPr>
         <w:t>G1: Know Your FOSS Responsibilities</w:t>
       </w:r>
-      <w:bookmarkEnd w:id="10"/>
+      <w:bookmarkEnd w:id="15"/>
+      <w:bookmarkEnd w:id="16"/>
     </w:p>
     <w:p>
       <w:pPr>
@@ -2182,7 +2369,23 @@
           <w:rFonts w:eastAsia="ＭＳ ゴシック"/>
           <w:lang w:eastAsia="ja-JP"/>
         </w:rPr>
-        <w:t>Ensure steps were taken to create, record and make Software Staff aware of the existence of a FOSS policy. Although no requirements are provided here on what should be included in the policy, other sections may impose requirements on the policy.</w:t>
+        <w:t xml:space="preserve">Ensure steps were taken to </w:t>
+      </w:r>
+      <w:proofErr w:type="gramStart"/>
+      <w:r>
+        <w:rPr>
+          <w:rFonts w:eastAsia="ＭＳ ゴシック"/>
+          <w:lang w:eastAsia="ja-JP"/>
+        </w:rPr>
+        <w:t>create,</w:t>
+      </w:r>
+      <w:proofErr w:type="gramEnd"/>
+      <w:r>
+        <w:rPr>
+          <w:rFonts w:eastAsia="ＭＳ ゴシック"/>
+          <w:lang w:eastAsia="ja-JP"/>
+        </w:rPr>
+        <w:t xml:space="preserve"> record and make Software Staff aware of the existence of a FOSS policy. Although no requirements are provided here on what should be included in the policy, other sections may impose requirements on the policy.</w:t>
       </w:r>
       <w:r>
         <w:rPr>
@@ -2301,7 +2504,25 @@
           <w:b/>
           <w:lang w:eastAsia="ja-JP"/>
         </w:rPr>
-        <w:t>FOSS licensing concepts (including the concepts of permissive and copyleft licenses);</w:t>
+        <w:t xml:space="preserve">FOSS licensing concepts (including the concepts of permissive and </w:t>
+      </w:r>
+      <w:proofErr w:type="spellStart"/>
+      <w:r>
+        <w:rPr>
+          <w:rFonts w:eastAsia="ＭＳ ゴシック"/>
+          <w:b/>
+          <w:lang w:eastAsia="ja-JP"/>
+        </w:rPr>
+        <w:t>copyleft</w:t>
+      </w:r>
+      <w:proofErr w:type="spellEnd"/>
+      <w:r>
+        <w:rPr>
+          <w:rFonts w:eastAsia="ＭＳ ゴシック"/>
+          <w:b/>
+          <w:lang w:eastAsia="ja-JP"/>
+        </w:rPr>
+        <w:t xml:space="preserve"> licenses);</w:t>
       </w:r>
     </w:p>
     <w:p>
@@ -2654,7 +2875,8 @@
           <w:lang w:eastAsia="ja-JP"/>
         </w:rPr>
       </w:pPr>
-      <w:bookmarkStart w:id="11" w:name="_Toc480816639"/>
+      <w:bookmarkStart w:id="17" w:name="_Toc480816639"/>
+      <w:bookmarkStart w:id="18" w:name="_Toc483131398"/>
       <w:r>
         <w:rPr>
           <w:lang w:eastAsia="ja-JP"/>
@@ -2662,7 +2884,8 @@
         <w:lastRenderedPageBreak/>
         <w:t>G2: Assign Responsibility for Achieving Compliance</w:t>
       </w:r>
-      <w:bookmarkEnd w:id="11"/>
+      <w:bookmarkEnd w:id="17"/>
+      <w:bookmarkEnd w:id="18"/>
     </w:p>
     <w:p>
       <w:pPr>
@@ -2864,7 +3087,23 @@
           <w:rFonts w:ascii="Arial" w:eastAsia="ＭＳ ゴシック" w:hAnsi="Arial"/>
           <w:lang w:eastAsia="ja-JP"/>
         </w:rPr>
-        <w:t>Ensure there is a reasonable way for third parties to contact the organization  with regard to FOSS compliance inquiries and that this responsibility has been effectively assigned.</w:t>
+        <w:t xml:space="preserve">Ensure there is a reasonable way for third parties to contact the </w:t>
+      </w:r>
+      <w:proofErr w:type="gramStart"/>
+      <w:r>
+        <w:rPr>
+          <w:rFonts w:ascii="Arial" w:eastAsia="ＭＳ ゴシック" w:hAnsi="Arial"/>
+          <w:lang w:eastAsia="ja-JP"/>
+        </w:rPr>
+        <w:t>organization  with</w:t>
+      </w:r>
+      <w:proofErr w:type="gramEnd"/>
+      <w:r>
+        <w:rPr>
+          <w:rFonts w:ascii="Arial" w:eastAsia="ＭＳ ゴシック" w:hAnsi="Arial"/>
+          <w:lang w:eastAsia="ja-JP"/>
+        </w:rPr>
+        <w:t xml:space="preserve"> regard to FOSS compliance inquiries and that this responsibility has been effectively assigned.</w:t>
       </w:r>
     </w:p>
     <w:p>
@@ -3267,9 +3506,10 @@
           <w:lang w:eastAsia="ja-JP"/>
         </w:rPr>
       </w:pPr>
-      <w:bookmarkStart w:id="12" w:name="_bookmark5"/>
-      <w:bookmarkStart w:id="13" w:name="_Toc480816640"/>
-      <w:bookmarkEnd w:id="12"/>
+      <w:bookmarkStart w:id="19" w:name="_bookmark5"/>
+      <w:bookmarkStart w:id="20" w:name="_Toc480816640"/>
+      <w:bookmarkStart w:id="21" w:name="_Toc483131399"/>
+      <w:bookmarkEnd w:id="19"/>
       <w:r>
         <w:rPr>
           <w:lang w:eastAsia="ja-JP"/>
@@ -3277,7 +3517,8 @@
         <w:lastRenderedPageBreak/>
         <w:t>G3: Review and Approve FOSS Content</w:t>
       </w:r>
-      <w:bookmarkEnd w:id="13"/>
+      <w:bookmarkEnd w:id="20"/>
+      <w:bookmarkEnd w:id="21"/>
     </w:p>
     <w:p>
       <w:pPr>
@@ -3502,7 +3743,25 @@
           <w:b/>
           <w:lang w:eastAsia="ja-JP"/>
         </w:rPr>
-        <w:t xml:space="preserve">integrated with other FOSS such that it may trigger copyleft obligations; </w:t>
+        <w:t xml:space="preserve">integrated with other FOSS such that it may trigger </w:t>
+      </w:r>
+      <w:proofErr w:type="spellStart"/>
+      <w:r>
+        <w:rPr>
+          <w:rFonts w:eastAsia="ＭＳ ゴシック"/>
+          <w:b/>
+          <w:lang w:eastAsia="ja-JP"/>
+        </w:rPr>
+        <w:t>copyleft</w:t>
+      </w:r>
+      <w:proofErr w:type="spellEnd"/>
+      <w:r>
+        <w:rPr>
+          <w:rFonts w:eastAsia="ＭＳ ゴシック"/>
+          <w:b/>
+          <w:lang w:eastAsia="ja-JP"/>
+        </w:rPr>
+        <w:t xml:space="preserve"> obligations; </w:t>
       </w:r>
     </w:p>
     <w:p>
@@ -3562,13 +3821,23 @@
           <w:lang w:eastAsia="ja-JP"/>
         </w:rPr>
       </w:pPr>
+      <w:proofErr w:type="gramStart"/>
       <w:r>
         <w:rPr>
           <w:rFonts w:eastAsia="ＭＳ ゴシック"/>
           <w:b/>
           <w:lang w:eastAsia="ja-JP"/>
         </w:rPr>
-        <w:t>contains FOSS with attribution requirements.</w:t>
+        <w:t>contains</w:t>
+      </w:r>
+      <w:proofErr w:type="gramEnd"/>
+      <w:r>
+        <w:rPr>
+          <w:rFonts w:eastAsia="ＭＳ ゴシック"/>
+          <w:b/>
+          <w:lang w:eastAsia="ja-JP"/>
+        </w:rPr>
+        <w:t xml:space="preserve"> FOSS with attribution requirements.</w:t>
       </w:r>
       <w:r>
         <w:rPr>
@@ -3689,17 +3958,25 @@
           <w:lang w:eastAsia="ja-JP"/>
         </w:rPr>
       </w:pPr>
-      <w:bookmarkStart w:id="14" w:name="_bookmark6"/>
-      <w:bookmarkStart w:id="15" w:name="_Toc480816641"/>
-      <w:bookmarkEnd w:id="14"/>
+      <w:bookmarkStart w:id="22" w:name="_bookmark6"/>
+      <w:bookmarkStart w:id="23" w:name="_Toc480816641"/>
+      <w:bookmarkStart w:id="24" w:name="_Toc483131400"/>
+      <w:bookmarkEnd w:id="22"/>
       <w:r>
         <w:rPr>
           <w:lang w:eastAsia="ja-JP"/>
         </w:rPr>
         <w:lastRenderedPageBreak/>
-        <w:t xml:space="preserve">G4: Deliver FOSS Content Documentation and Artifacts </w:t>
-      </w:r>
-      <w:bookmarkEnd w:id="15"/>
+        <w:t>G4: Deliver FOSS Content Documentation and Artifacts</w:t>
+      </w:r>
+      <w:bookmarkEnd w:id="24"/>
+      <w:r>
+        <w:rPr>
+          <w:lang w:eastAsia="ja-JP"/>
+        </w:rPr>
+        <w:t xml:space="preserve"> </w:t>
+      </w:r>
+      <w:bookmarkEnd w:id="23"/>
     </w:p>
     <w:p>
       <w:pPr>
@@ -3878,9 +4155,10 @@
           <w:lang w:eastAsia="ja-JP"/>
         </w:rPr>
       </w:pPr>
-      <w:bookmarkStart w:id="16" w:name="_bookmark7"/>
-      <w:bookmarkStart w:id="17" w:name="_Toc480816642"/>
-      <w:bookmarkEnd w:id="16"/>
+      <w:bookmarkStart w:id="25" w:name="_bookmark7"/>
+      <w:bookmarkStart w:id="26" w:name="_Toc480816642"/>
+      <w:bookmarkStart w:id="27" w:name="_Toc483131401"/>
+      <w:bookmarkEnd w:id="25"/>
       <w:r>
         <w:rPr>
           <w:lang w:eastAsia="ja-JP"/>
@@ -3888,7 +4166,8 @@
         <w:lastRenderedPageBreak/>
         <w:t>G5: Understand FOSS Community Engagement</w:t>
       </w:r>
-      <w:bookmarkEnd w:id="17"/>
+      <w:bookmarkEnd w:id="26"/>
+      <w:bookmarkEnd w:id="27"/>
     </w:p>
     <w:p>
       <w:pPr>
@@ -4049,7 +4328,23 @@
           <w:rFonts w:eastAsia="ＭＳ ゴシック"/>
           <w:lang w:eastAsia="ja-JP"/>
         </w:rPr>
-        <w:t>If an organization permits contributions to FOSS projects then a process must exist that implements the FOSS contribution policy outlined in Section 5.1.</w:t>
+        <w:t xml:space="preserve">If an organization permits contributions to FOSS projects then a process must </w:t>
+      </w:r>
+      <w:proofErr w:type="gramStart"/>
+      <w:r>
+        <w:rPr>
+          <w:rFonts w:eastAsia="ＭＳ ゴシック"/>
+          <w:lang w:eastAsia="ja-JP"/>
+        </w:rPr>
+        <w:t>exist</w:t>
+      </w:r>
+      <w:proofErr w:type="gramEnd"/>
+      <w:r>
+        <w:rPr>
+          <w:rFonts w:eastAsia="ＭＳ ゴシック"/>
+          <w:lang w:eastAsia="ja-JP"/>
+        </w:rPr>
+        <w:t xml:space="preserve"> that implements the FOSS contribution policy outlined in Section 5.1.</w:t>
       </w:r>
       <w:r>
         <w:rPr>
@@ -4183,14 +4478,24 @@
           <w:lang w:eastAsia="ja-JP"/>
         </w:rPr>
       </w:pPr>
-      <w:bookmarkStart w:id="18" w:name="_bookmark8"/>
-      <w:bookmarkStart w:id="19" w:name="_Toc480816643"/>
-      <w:bookmarkEnd w:id="18"/>
+      <w:bookmarkStart w:id="28" w:name="_bookmark8"/>
+      <w:bookmarkStart w:id="29" w:name="_Toc480816643"/>
+      <w:bookmarkStart w:id="30" w:name="_Toc483131402"/>
+      <w:bookmarkEnd w:id="28"/>
       <w:r>
         <w:lastRenderedPageBreak/>
-        <w:t>G6: Certify Adherence to OpenChain Requirements</w:t>
-      </w:r>
-      <w:bookmarkEnd w:id="19"/>
+        <w:t xml:space="preserve">G6: Certify Adherence to </w:t>
+      </w:r>
+      <w:proofErr w:type="spellStart"/>
+      <w:r>
+        <w:t>OpenChain</w:t>
+      </w:r>
+      <w:proofErr w:type="spellEnd"/>
+      <w:r>
+        <w:t xml:space="preserve"> Requirements</w:t>
+      </w:r>
+      <w:bookmarkEnd w:id="29"/>
+      <w:bookmarkEnd w:id="30"/>
     </w:p>
     <w:p>
       <w:pPr>
@@ -4214,7 +4519,39 @@
           <w:rFonts w:eastAsia="ＭＳ ゴシック"/>
           <w:lang w:eastAsia="ja-JP"/>
         </w:rPr>
-        <w:t>In order for an organization to be OpenChain certified, it must affirm that it has a FOSS management program that meets the criteria described in this OpenChain Specification version 1.1.</w:t>
+        <w:t xml:space="preserve">In order for an organization to be </w:t>
+      </w:r>
+      <w:proofErr w:type="spellStart"/>
+      <w:r>
+        <w:rPr>
+          <w:rFonts w:eastAsia="ＭＳ ゴシック"/>
+          <w:lang w:eastAsia="ja-JP"/>
+        </w:rPr>
+        <w:t>OpenChain</w:t>
+      </w:r>
+      <w:proofErr w:type="spellEnd"/>
+      <w:r>
+        <w:rPr>
+          <w:rFonts w:eastAsia="ＭＳ ゴシック"/>
+          <w:lang w:eastAsia="ja-JP"/>
+        </w:rPr>
+        <w:t xml:space="preserve"> certified, it must affirm that it has a FOSS management program that meets the criteria described in this </w:t>
+      </w:r>
+      <w:proofErr w:type="spellStart"/>
+      <w:r>
+        <w:rPr>
+          <w:rFonts w:eastAsia="ＭＳ ゴシック"/>
+          <w:lang w:eastAsia="ja-JP"/>
+        </w:rPr>
+        <w:t>OpenChain</w:t>
+      </w:r>
+      <w:proofErr w:type="spellEnd"/>
+      <w:r>
+        <w:rPr>
+          <w:rFonts w:eastAsia="ＭＳ ゴシック"/>
+          <w:lang w:eastAsia="ja-JP"/>
+        </w:rPr>
+        <w:t xml:space="preserve"> Specification version 1.1.</w:t>
       </w:r>
       <w:r>
         <w:rPr>
@@ -4260,7 +4597,23 @@
           <w:rFonts w:eastAsia="ＭＳ ゴシック"/>
           <w:lang w:eastAsia="ja-JP"/>
         </w:rPr>
-        <w:t>The organization affirms that a FOSS management program exists that meets all the requirements of this OpenChain Specification version 1.1.</w:t>
+        <w:t xml:space="preserve">The organization affirms that a FOSS management program exists that meets all the requirements of this </w:t>
+      </w:r>
+      <w:proofErr w:type="spellStart"/>
+      <w:r>
+        <w:rPr>
+          <w:rFonts w:eastAsia="ＭＳ ゴシック"/>
+          <w:lang w:eastAsia="ja-JP"/>
+        </w:rPr>
+        <w:t>OpenChain</w:t>
+      </w:r>
+      <w:proofErr w:type="spellEnd"/>
+      <w:r>
+        <w:rPr>
+          <w:rFonts w:eastAsia="ＭＳ ゴシック"/>
+          <w:lang w:eastAsia="ja-JP"/>
+        </w:rPr>
+        <w:t xml:space="preserve"> Specification version 1.1.</w:t>
       </w:r>
     </w:p>
     <w:p>
@@ -4293,7 +4646,23 @@
           <w:rFonts w:eastAsia="ＭＳ ゴシック"/>
           <w:lang w:eastAsia="ja-JP"/>
         </w:rPr>
-        <w:t xml:space="preserve">To ensure that if an organization declares that it has a program that is OpenChain Conforming, that such program has met </w:t>
+        <w:t xml:space="preserve">To ensure that if an organization declares that it has a program that is </w:t>
+      </w:r>
+      <w:proofErr w:type="spellStart"/>
+      <w:r>
+        <w:rPr>
+          <w:rFonts w:eastAsia="ＭＳ ゴシック"/>
+          <w:lang w:eastAsia="ja-JP"/>
+        </w:rPr>
+        <w:t>OpenChain</w:t>
+      </w:r>
+      <w:proofErr w:type="spellEnd"/>
+      <w:r>
+        <w:rPr>
+          <w:rFonts w:eastAsia="ＭＳ ゴシック"/>
+          <w:lang w:eastAsia="ja-JP"/>
+        </w:rPr>
+        <w:t xml:space="preserve"> Conforming, that such program has met </w:t>
       </w:r>
       <w:r>
         <w:rPr>
@@ -4308,7 +4677,23 @@
           <w:rFonts w:eastAsia="ＭＳ ゴシック"/>
           <w:lang w:eastAsia="ja-JP"/>
         </w:rPr>
-        <w:t xml:space="preserve"> the requirements of this specification. The mere meeting of a subset of these requirements would not be considered sufficient to warrant a program be OpenChain certified.</w:t>
+        <w:t xml:space="preserve"> the requirements of this specification. The mere meeting of a subset of these requirements would not be considered sufficient to warrant a program be </w:t>
+      </w:r>
+      <w:proofErr w:type="spellStart"/>
+      <w:r>
+        <w:rPr>
+          <w:rFonts w:eastAsia="ＭＳ ゴシック"/>
+          <w:lang w:eastAsia="ja-JP"/>
+        </w:rPr>
+        <w:t>OpenChain</w:t>
+      </w:r>
+      <w:proofErr w:type="spellEnd"/>
+      <w:r>
+        <w:rPr>
+          <w:rFonts w:eastAsia="ＭＳ ゴシック"/>
+          <w:lang w:eastAsia="ja-JP"/>
+        </w:rPr>
+        <w:t xml:space="preserve"> certified.</w:t>
       </w:r>
     </w:p>
     <w:p>
@@ -4333,7 +4718,23 @@
           <w:rFonts w:eastAsia="ＭＳ ゴシック"/>
           <w:lang w:eastAsia="ja-JP"/>
         </w:rPr>
-        <w:t>Conformance with this version of the specification will last 18 months from the date conformance validation was achieved. Conformance validation requirements can be found on the OpenChain project’s website.</w:t>
+        <w:t xml:space="preserve">Conformance with this version of the specification will last 18 months from the date conformance validation was achieved. Conformance validation requirements can be found on the </w:t>
+      </w:r>
+      <w:proofErr w:type="spellStart"/>
+      <w:r>
+        <w:rPr>
+          <w:rFonts w:eastAsia="ＭＳ ゴシック"/>
+          <w:lang w:eastAsia="ja-JP"/>
+        </w:rPr>
+        <w:t>OpenChain</w:t>
+      </w:r>
+      <w:proofErr w:type="spellEnd"/>
+      <w:r>
+        <w:rPr>
+          <w:rFonts w:eastAsia="ＭＳ ゴシック"/>
+          <w:lang w:eastAsia="ja-JP"/>
+        </w:rPr>
+        <w:t xml:space="preserve"> project’s website.</w:t>
       </w:r>
     </w:p>
     <w:p>
@@ -4372,7 +4773,23 @@
           <w:rFonts w:eastAsia="ＭＳ ゴシック"/>
           <w:lang w:eastAsia="ja-JP"/>
         </w:rPr>
-        <w:t>The organization affirms that a FOSS management program exists that meets all the requirements of this OpenChain Specification version 1.1 within the past 18 months of achieving conformance validation.</w:t>
+        <w:t xml:space="preserve">The organization affirms that a FOSS management program exists that meets all the requirements of this </w:t>
+      </w:r>
+      <w:proofErr w:type="spellStart"/>
+      <w:r>
+        <w:rPr>
+          <w:rFonts w:eastAsia="ＭＳ ゴシック"/>
+          <w:lang w:eastAsia="ja-JP"/>
+        </w:rPr>
+        <w:t>OpenChain</w:t>
+      </w:r>
+      <w:proofErr w:type="spellEnd"/>
+      <w:r>
+        <w:rPr>
+          <w:rFonts w:eastAsia="ＭＳ ゴシック"/>
+          <w:lang w:eastAsia="ja-JP"/>
+        </w:rPr>
+        <w:t xml:space="preserve"> Specification version 1.1 within the past 18 months of achieving conformance validation.</w:t>
       </w:r>
     </w:p>
     <w:p>
@@ -4435,6 +4852,7 @@
           <w:lang w:eastAsia="ja-JP"/>
         </w:rPr>
       </w:pPr>
+      <w:bookmarkStart w:id="31" w:name="_Toc483131403"/>
       <w:r>
         <w:rPr>
           <w:rFonts w:ascii="Calibri" w:eastAsia="ＭＳ ゴシック" w:hAnsi="Calibri"/>
@@ -4445,6 +4863,7 @@
         <w:lastRenderedPageBreak/>
         <w:t>Appendix I: Language Translations</w:t>
       </w:r>
+      <w:bookmarkEnd w:id="31"/>
     </w:p>
     <w:p>
       <w:pPr>
@@ -4456,9 +4875,41 @@
           <w:shd w:val="clear" w:color="auto" w:fill="FDFDFD"/>
           <w:lang w:eastAsia="ja-JP"/>
         </w:rPr>
-        <w:t xml:space="preserve">To facilitate global adoption we welcome efforts to translate the specification into multiple languages. Because OpenChain functions as an open source project translations are driven by those willing to contribute their time and expertise to perform translations under the terms of the CC-BY 4.0 license and the project’s translation policy. The details of the policy and available translations can be found on the OpenChain project </w:t>
-      </w:r>
-      <w:hyperlink r:id="rId23" w:history="1">
+        <w:t xml:space="preserve">To facilitate global adoption we welcome efforts to translate the specification into multiple languages. Because </w:t>
+      </w:r>
+      <w:proofErr w:type="spellStart"/>
+      <w:r>
+        <w:rPr>
+          <w:shd w:val="clear" w:color="auto" w:fill="FDFDFD"/>
+          <w:lang w:eastAsia="ja-JP"/>
+        </w:rPr>
+        <w:t>OpenChain</w:t>
+      </w:r>
+      <w:proofErr w:type="spellEnd"/>
+      <w:r>
+        <w:rPr>
+          <w:shd w:val="clear" w:color="auto" w:fill="FDFDFD"/>
+          <w:lang w:eastAsia="ja-JP"/>
+        </w:rPr>
+        <w:t xml:space="preserve"> functions as an open source project translations are driven by those willing to contribute their time and expertise to perform translations under the terms of the CC-BY 4.0 license and the project’s translation policy. The details of the policy and available translations can be found on the </w:t>
+      </w:r>
+      <w:proofErr w:type="spellStart"/>
+      <w:r>
+        <w:rPr>
+          <w:shd w:val="clear" w:color="auto" w:fill="FDFDFD"/>
+          <w:lang w:eastAsia="ja-JP"/>
+        </w:rPr>
+        <w:t>OpenChain</w:t>
+      </w:r>
+      <w:proofErr w:type="spellEnd"/>
+      <w:r>
+        <w:rPr>
+          <w:shd w:val="clear" w:color="auto" w:fill="FDFDFD"/>
+          <w:lang w:eastAsia="ja-JP"/>
+        </w:rPr>
+        <w:t xml:space="preserve"> project </w:t>
+      </w:r>
+      <w:hyperlink r:id="rId17" w:history="1">
         <w:r>
           <w:rPr>
             <w:rStyle w:val="a7"/>
@@ -4509,36 +4960,6 @@
 <w:ftr xmlns:wpc="http://schemas.microsoft.com/office/word/2010/wordprocessingCanvas" xmlns:mc="http://schemas.openxmlformats.org/markup-compatibility/2006" xmlns:o="urn:schemas-microsoft-com:office:office" xmlns:r="http://schemas.openxmlformats.org/officeDocument/2006/relationships" xmlns:m="http://schemas.openxmlformats.org/officeDocument/2006/math" xmlns:v="urn:schemas-microsoft-com:vml" xmlns:wp14="http://schemas.microsoft.com/office/word/2010/wordprocessingDrawing" xmlns:wp="http://schemas.openxmlformats.org/drawingml/2006/wordprocessingDrawing" xmlns:w10="urn:schemas-microsoft-com:office:word" xmlns:w="http://schemas.openxmlformats.org/wordprocessingml/2006/main" xmlns:w14="http://schemas.microsoft.com/office/word/2010/wordml" xmlns:wpg="http://schemas.microsoft.com/office/word/2010/wordprocessingGroup" xmlns:wpi="http://schemas.microsoft.com/office/word/2010/wordprocessingInk" xmlns:wne="http://schemas.microsoft.com/office/word/2006/wordml" xmlns:wps="http://schemas.microsoft.com/office/word/2010/wordprocessingShape" mc:Ignorable="w14 wp14">
   <w:p>
     <w:pPr>
-      <w:pStyle w:val="ac"/>
-    </w:pPr>
-  </w:p>
-</w:ftr>
-</file>
-
-<file path=word/footer2.xml><?xml version="1.0" encoding="utf-8"?>
-<w:ftr xmlns:wpc="http://schemas.microsoft.com/office/word/2010/wordprocessingCanvas" xmlns:mc="http://schemas.openxmlformats.org/markup-compatibility/2006" xmlns:o="urn:schemas-microsoft-com:office:office" xmlns:r="http://schemas.openxmlformats.org/officeDocument/2006/relationships" xmlns:m="http://schemas.openxmlformats.org/officeDocument/2006/math" xmlns:v="urn:schemas-microsoft-com:vml" xmlns:wp14="http://schemas.microsoft.com/office/word/2010/wordprocessingDrawing" xmlns:wp="http://schemas.openxmlformats.org/drawingml/2006/wordprocessingDrawing" xmlns:w10="urn:schemas-microsoft-com:office:word" xmlns:w="http://schemas.openxmlformats.org/wordprocessingml/2006/main" xmlns:w14="http://schemas.microsoft.com/office/word/2010/wordml" xmlns:wpg="http://schemas.microsoft.com/office/word/2010/wordprocessingGroup" xmlns:wpi="http://schemas.microsoft.com/office/word/2010/wordprocessingInk" xmlns:wne="http://schemas.microsoft.com/office/word/2006/wordml" xmlns:wps="http://schemas.microsoft.com/office/word/2010/wordprocessingShape" mc:Ignorable="w14 wp14">
-  <w:p>
-    <w:pPr>
-      <w:pStyle w:val="ac"/>
-    </w:pPr>
-  </w:p>
-</w:ftr>
-</file>
-
-<file path=word/footer3.xml><?xml version="1.0" encoding="utf-8"?>
-<w:ftr xmlns:wpc="http://schemas.microsoft.com/office/word/2010/wordprocessingCanvas" xmlns:mc="http://schemas.openxmlformats.org/markup-compatibility/2006" xmlns:o="urn:schemas-microsoft-com:office:office" xmlns:r="http://schemas.openxmlformats.org/officeDocument/2006/relationships" xmlns:m="http://schemas.openxmlformats.org/officeDocument/2006/math" xmlns:v="urn:schemas-microsoft-com:vml" xmlns:wp14="http://schemas.microsoft.com/office/word/2010/wordprocessingDrawing" xmlns:wp="http://schemas.openxmlformats.org/drawingml/2006/wordprocessingDrawing" xmlns:w10="urn:schemas-microsoft-com:office:word" xmlns:w="http://schemas.openxmlformats.org/wordprocessingml/2006/main" xmlns:w14="http://schemas.microsoft.com/office/word/2010/wordml" xmlns:wpg="http://schemas.microsoft.com/office/word/2010/wordprocessingGroup" xmlns:wpi="http://schemas.microsoft.com/office/word/2010/wordprocessingInk" xmlns:wne="http://schemas.microsoft.com/office/word/2006/wordml" xmlns:wps="http://schemas.microsoft.com/office/word/2010/wordprocessingShape" mc:Ignorable="w14 wp14">
-  <w:p>
-    <w:pPr>
-      <w:pStyle w:val="ac"/>
-    </w:pPr>
-  </w:p>
-</w:ftr>
-</file>
-
-<file path=word/footer4.xml><?xml version="1.0" encoding="utf-8"?>
-<w:ftr xmlns:wpc="http://schemas.microsoft.com/office/word/2010/wordprocessingCanvas" xmlns:mc="http://schemas.openxmlformats.org/markup-compatibility/2006" xmlns:o="urn:schemas-microsoft-com:office:office" xmlns:r="http://schemas.openxmlformats.org/officeDocument/2006/relationships" xmlns:m="http://schemas.openxmlformats.org/officeDocument/2006/math" xmlns:v="urn:schemas-microsoft-com:vml" xmlns:wp14="http://schemas.microsoft.com/office/word/2010/wordprocessingDrawing" xmlns:wp="http://schemas.openxmlformats.org/drawingml/2006/wordprocessingDrawing" xmlns:w10="urn:schemas-microsoft-com:office:word" xmlns:w="http://schemas.openxmlformats.org/wordprocessingml/2006/main" xmlns:w14="http://schemas.microsoft.com/office/word/2010/wordml" xmlns:wpg="http://schemas.microsoft.com/office/word/2010/wordprocessingGroup" xmlns:wpi="http://schemas.microsoft.com/office/word/2010/wordprocessingInk" xmlns:wne="http://schemas.microsoft.com/office/word/2006/wordml" xmlns:wps="http://schemas.microsoft.com/office/word/2010/wordprocessingShape" mc:Ignorable="w14 wp14">
-  <w:p>
-    <w:pPr>
       <w:pStyle w:val="a4"/>
       <w:spacing w:line="14" w:lineRule="auto"/>
       <w:rPr>
@@ -4553,7 +4974,7 @@
       <mc:AlternateContent>
         <mc:Choice Requires="wps">
           <w:drawing>
-            <wp:anchor distT="0" distB="0" distL="114300" distR="114300" simplePos="0" relativeHeight="251699200" behindDoc="1" locked="0" layoutInCell="1" allowOverlap="1" wp14:anchorId="4A4757FC" wp14:editId="2E073803">
+            <wp:anchor distT="0" distB="0" distL="114300" distR="114300" simplePos="0" relativeHeight="251699200" behindDoc="1" locked="0" layoutInCell="1" allowOverlap="1" wp14:anchorId="295D88B5" wp14:editId="04525E9A">
               <wp:simplePos x="0" y="0"/>
               <wp:positionH relativeFrom="page">
                 <wp:posOffset>6650355</wp:posOffset>
@@ -4680,7 +5101,7 @@
       <mc:AlternateContent>
         <mc:Choice Requires="wps">
           <w:drawing>
-            <wp:anchor distT="0" distB="0" distL="114300" distR="114300" simplePos="0" relativeHeight="251653120" behindDoc="1" locked="0" layoutInCell="1" allowOverlap="1" wp14:anchorId="19E9F513" wp14:editId="3F6BAAAD">
+            <wp:anchor distT="0" distB="0" distL="114300" distR="114300" simplePos="0" relativeHeight="251653120" behindDoc="1" locked="0" layoutInCell="1" allowOverlap="1" wp14:anchorId="6703DB10" wp14:editId="19F7D998">
               <wp:simplePos x="0" y="0"/>
               <wp:positionH relativeFrom="margin">
                 <wp:align>center</wp:align>
@@ -4819,10 +5240,6 @@
         </mc:Choice>
         <mc:Fallback>
           <w:pict>
-            <v:shapetype id="_x0000_t202" coordsize="21600,21600" o:spt="202" path="m,l,21600r21600,l21600,xe">
-              <v:stroke joinstyle="miter"/>
-              <v:path gradientshapeok="t" o:connecttype="rect"/>
-            </v:shapetype>
             <v:shape id="Text Box 4" o:spid="_x0000_s1028" type="#_x0000_t202" style="position:absolute;margin-left:0;margin-top:800.9pt;width:62.35pt;height:17.45pt;z-index:-251663360;visibility:visible;mso-wrap-style:square;mso-width-percent:0;mso-height-percent:0;mso-wrap-distance-left:9pt;mso-wrap-distance-top:0;mso-wrap-distance-right:9pt;mso-wrap-distance-bottom:0;mso-position-horizontal:center;mso-position-horizontal-relative:margin;mso-position-vertical:absolute;mso-position-vertical-relative:page;mso-width-percent:0;mso-height-percent:0;mso-width-relative:page;mso-height-relative:page;v-text-anchor:top" o:gfxdata="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" filled="f" stroked="f">
               <v:textbox inset="0,0,0,0">
                 <w:txbxContent>
@@ -4907,7 +5324,7 @@
       <mc:AlternateContent>
         <mc:Choice Requires="wps">
           <w:drawing>
-            <wp:anchor distT="0" distB="0" distL="114300" distR="114300" simplePos="0" relativeHeight="251668480" behindDoc="1" locked="0" layoutInCell="1" allowOverlap="1" wp14:anchorId="207F8159" wp14:editId="5691E648">
+            <wp:anchor distT="0" distB="0" distL="114300" distR="114300" simplePos="0" relativeHeight="251668480" behindDoc="1" locked="0" layoutInCell="1" allowOverlap="1" wp14:anchorId="54635B75" wp14:editId="02B87D09">
               <wp:simplePos x="0" y="0"/>
               <wp:positionH relativeFrom="margin">
                 <wp:align>center</wp:align>
@@ -4979,7 +5396,7 @@
 </w:ftr>
 </file>
 
-<file path=word/footer5.xml><?xml version="1.0" encoding="utf-8"?>
+<file path=word/footer2.xml><?xml version="1.0" encoding="utf-8"?>
 <w:ftr xmlns:wpc="http://schemas.microsoft.com/office/word/2010/wordprocessingCanvas" xmlns:mc="http://schemas.openxmlformats.org/markup-compatibility/2006" xmlns:o="urn:schemas-microsoft-com:office:office" xmlns:r="http://schemas.openxmlformats.org/officeDocument/2006/relationships" xmlns:m="http://schemas.openxmlformats.org/officeDocument/2006/math" xmlns:v="urn:schemas-microsoft-com:vml" xmlns:wp14="http://schemas.microsoft.com/office/word/2010/wordprocessingDrawing" xmlns:wp="http://schemas.openxmlformats.org/drawingml/2006/wordprocessingDrawing" xmlns:w10="urn:schemas-microsoft-com:office:word" xmlns:w="http://schemas.openxmlformats.org/wordprocessingml/2006/main" xmlns:w14="http://schemas.microsoft.com/office/word/2010/wordml" xmlns:wpg="http://schemas.microsoft.com/office/word/2010/wordprocessingGroup" xmlns:wpi="http://schemas.microsoft.com/office/word/2010/wordprocessingInk" xmlns:wne="http://schemas.microsoft.com/office/word/2006/wordml" xmlns:wps="http://schemas.microsoft.com/office/word/2010/wordprocessingShape" mc:Ignorable="w14 wp14">
   <w:p>
     <w:pPr>
@@ -4997,7 +5414,7 @@
       <mc:AlternateContent>
         <mc:Choice Requires="wps">
           <w:drawing>
-            <wp:anchor distT="0" distB="0" distL="114300" distR="114300" simplePos="0" relativeHeight="251670528" behindDoc="1" locked="0" layoutInCell="1" allowOverlap="1" wp14:anchorId="0D9E0103" wp14:editId="01997C87">
+            <wp:anchor distT="0" distB="0" distL="114300" distR="114300" simplePos="0" relativeHeight="251670528" behindDoc="1" locked="0" layoutInCell="1" allowOverlap="1" wp14:anchorId="7AA17A76" wp14:editId="1FE409EA">
               <wp:simplePos x="0" y="0"/>
               <wp:positionH relativeFrom="margin">
                 <wp:align>center</wp:align>
@@ -5224,7 +5641,7 @@
       <mc:AlternateContent>
         <mc:Choice Requires="wps">
           <w:drawing>
-            <wp:anchor distT="0" distB="0" distL="114300" distR="114300" simplePos="0" relativeHeight="251672576" behindDoc="1" locked="0" layoutInCell="1" allowOverlap="1" wp14:anchorId="3421370D" wp14:editId="7949C769">
+            <wp:anchor distT="0" distB="0" distL="114300" distR="114300" simplePos="0" relativeHeight="251672576" behindDoc="1" locked="0" layoutInCell="1" allowOverlap="1" wp14:anchorId="0A5D28F5" wp14:editId="32F8F567">
               <wp:simplePos x="0" y="0"/>
               <wp:positionH relativeFrom="margin">
                 <wp:align>center</wp:align>
@@ -5283,9 +5700,9 @@
             </wp:anchor>
           </w:drawing>
         </mc:Choice>
-        <mc:Fallback xmlns:w16se="http://schemas.microsoft.com/office/word/2015/wordml/symex" xmlns:w15="http://schemas.microsoft.com/office/word/2012/wordml" xmlns:cx8="http://schemas.microsoft.com/office/drawing/2016/5/14/chartex" xmlns:cx7="http://schemas.microsoft.com/office/drawing/2016/5/13/chartex" xmlns:cx6="http://schemas.microsoft.com/office/drawing/2016/5/12/chartex" xmlns:cx5="http://schemas.microsoft.com/office/drawing/2016/5/11/chartex" xmlns:cx4="http://schemas.microsoft.com/office/drawing/2016/5/10/chartex" xmlns:cx3="http://schemas.microsoft.com/office/drawing/2016/5/9/chartex" xmlns:cx2="http://schemas.microsoft.com/office/drawing/2015/10/21/chartex" xmlns:cx1="http://schemas.microsoft.com/office/drawing/2015/9/8/chartex" xmlns:cx="http://schemas.microsoft.com/office/drawing/2014/chartex">
+        <mc:Fallback>
           <w:pict>
-            <v:line w14:anchorId="308342FC" id="Line 6" o:spid="_x0000_s1026" style="position:absolute;left:0;text-align:left;z-index:-251643904;visibility:visible;mso-wrap-style:square;mso-width-percent:0;mso-height-percent:0;mso-wrap-distance-left:9pt;mso-wrap-distance-top:0;mso-wrap-distance-right:9pt;mso-wrap-distance-bottom:0;mso-position-horizontal:center;mso-position-horizontal-relative:margin;mso-position-vertical:absolute;mso-position-vertical-relative:page;mso-width-percent:0;mso-height-percent:0;mso-width-relative:page;mso-height-relative:page" from="0,771.1pt" to="467.65pt,771.1pt" o:gfxdata="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" strokecolor="#4b7dba" strokeweight=".72pt">
+            <v:line id="Line 6" o:spid="_x0000_s1026" style="position:absolute;left:0;text-align:left;z-index:-251643904;visibility:visible;mso-wrap-style:square;mso-width-percent:0;mso-height-percent:0;mso-wrap-distance-left:9pt;mso-wrap-distance-top:0;mso-wrap-distance-right:9pt;mso-wrap-distance-bottom:0;mso-position-horizontal:center;mso-position-horizontal-relative:margin;mso-position-vertical:absolute;mso-position-vertical-relative:page;mso-width-percent:0;mso-height-percent:0;mso-width-relative:page;mso-height-relative:page" from="0,771.1pt" to="467.65pt,771.1pt" o:gfxdata="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" strokecolor="#4b7dba" strokeweight=".72pt">
               <w10:wrap anchorx="margin" anchory="page"/>
             </v:line>
           </w:pict>
@@ -5300,7 +5717,7 @@
       <mc:AlternateContent>
         <mc:Choice Requires="wps">
           <w:drawing>
-            <wp:anchor distT="0" distB="0" distL="114300" distR="114300" simplePos="0" relativeHeight="251661312" behindDoc="1" locked="0" layoutInCell="1" allowOverlap="1" wp14:anchorId="52F6E5D6" wp14:editId="64DC1756">
+            <wp:anchor distT="0" distB="0" distL="114300" distR="114300" simplePos="0" relativeHeight="251661312" behindDoc="1" locked="0" layoutInCell="1" allowOverlap="1" wp14:anchorId="13EB4551" wp14:editId="43CEE02F">
               <wp:simplePos x="0" y="0"/>
               <wp:positionH relativeFrom="page">
                 <wp:posOffset>6496050</wp:posOffset>
@@ -5419,7 +5836,7 @@
 </w:ftr>
 </file>
 
-<file path=word/footer6.xml><?xml version="1.0" encoding="utf-8"?>
+<file path=word/footer3.xml><?xml version="1.0" encoding="utf-8"?>
 <w:ftr xmlns:wpc="http://schemas.microsoft.com/office/word/2010/wordprocessingCanvas" xmlns:mc="http://schemas.openxmlformats.org/markup-compatibility/2006" xmlns:o="urn:schemas-microsoft-com:office:office" xmlns:r="http://schemas.openxmlformats.org/officeDocument/2006/relationships" xmlns:m="http://schemas.openxmlformats.org/officeDocument/2006/math" xmlns:v="urn:schemas-microsoft-com:vml" xmlns:wp14="http://schemas.microsoft.com/office/word/2010/wordprocessingDrawing" xmlns:wp="http://schemas.openxmlformats.org/drawingml/2006/wordprocessingDrawing" xmlns:w10="urn:schemas-microsoft-com:office:word" xmlns:w="http://schemas.openxmlformats.org/wordprocessingml/2006/main" xmlns:w14="http://schemas.microsoft.com/office/word/2010/wordml" xmlns:wpg="http://schemas.microsoft.com/office/word/2010/wordprocessingGroup" xmlns:wpi="http://schemas.microsoft.com/office/word/2010/wordprocessingInk" xmlns:wne="http://schemas.microsoft.com/office/word/2006/wordml" xmlns:wps="http://schemas.microsoft.com/office/word/2010/wordprocessingShape" mc:Ignorable="w14 wp14">
   <w:p>
     <w:pPr>
@@ -5437,7 +5854,7 @@
       <mc:AlternateContent>
         <mc:Choice Requires="wps">
           <w:drawing>
-            <wp:anchor distT="0" distB="0" distL="114300" distR="114300" simplePos="0" relativeHeight="251701248" behindDoc="1" locked="0" layoutInCell="1" allowOverlap="1" wp14:anchorId="07955D35" wp14:editId="08256D0F">
+            <wp:anchor distT="0" distB="0" distL="114300" distR="114300" simplePos="0" relativeHeight="251701248" behindDoc="1" locked="0" layoutInCell="1" allowOverlap="1" wp14:anchorId="727B47E8" wp14:editId="7E829181">
               <wp:simplePos x="0" y="0"/>
               <wp:positionH relativeFrom="page">
                 <wp:posOffset>6650355</wp:posOffset>
@@ -5564,7 +5981,7 @@
       <mc:AlternateContent>
         <mc:Choice Requires="wps">
           <w:drawing>
-            <wp:anchor distT="0" distB="0" distL="114300" distR="114300" simplePos="0" relativeHeight="251678720" behindDoc="1" locked="0" layoutInCell="1" allowOverlap="1" wp14:anchorId="7486132D" wp14:editId="569A8AE0">
+            <wp:anchor distT="0" distB="0" distL="114300" distR="114300" simplePos="0" relativeHeight="251678720" behindDoc="1" locked="0" layoutInCell="1" allowOverlap="1" wp14:anchorId="7214F639" wp14:editId="2936EC5C">
               <wp:simplePos x="0" y="0"/>
               <wp:positionH relativeFrom="margin">
                 <wp:align>center</wp:align>
@@ -5640,7 +6057,7 @@
       <mc:AlternateContent>
         <mc:Choice Requires="wps">
           <w:drawing>
-            <wp:anchor distT="0" distB="0" distL="114300" distR="114300" simplePos="0" relativeHeight="251695104" behindDoc="1" locked="0" layoutInCell="1" allowOverlap="1" wp14:anchorId="7BC28749" wp14:editId="70CD04B6">
+            <wp:anchor distT="0" distB="0" distL="114300" distR="114300" simplePos="0" relativeHeight="251695104" behindDoc="1" locked="0" layoutInCell="1" allowOverlap="1" wp14:anchorId="3B163E71" wp14:editId="5F6657A8">
               <wp:simplePos x="0" y="0"/>
               <wp:positionH relativeFrom="margin">
                 <wp:posOffset>2974340</wp:posOffset>
@@ -5859,10 +6276,8 @@
 </w:ftr>
 </file>
 
-<file path=word/footer7.xml><?xml version="1.0" encoding="utf-8"?>
+<file path=word/footer4.xml><?xml version="1.0" encoding="utf-8"?>
 <w:ftr xmlns:wpc="http://schemas.microsoft.com/office/word/2010/wordprocessingCanvas" xmlns:mc="http://schemas.openxmlformats.org/markup-compatibility/2006" xmlns:o="urn:schemas-microsoft-com:office:office" xmlns:r="http://schemas.openxmlformats.org/officeDocument/2006/relationships" xmlns:m="http://schemas.openxmlformats.org/officeDocument/2006/math" xmlns:v="urn:schemas-microsoft-com:vml" xmlns:wp14="http://schemas.microsoft.com/office/word/2010/wordprocessingDrawing" xmlns:wp="http://schemas.openxmlformats.org/drawingml/2006/wordprocessingDrawing" xmlns:w10="urn:schemas-microsoft-com:office:word" xmlns:w="http://schemas.openxmlformats.org/wordprocessingml/2006/main" xmlns:w14="http://schemas.microsoft.com/office/word/2010/wordml" xmlns:wpg="http://schemas.microsoft.com/office/word/2010/wordprocessingGroup" xmlns:wpi="http://schemas.microsoft.com/office/word/2010/wordprocessingInk" xmlns:wne="http://schemas.microsoft.com/office/word/2006/wordml" xmlns:wps="http://schemas.microsoft.com/office/word/2010/wordprocessingShape" mc:Ignorable="w14 wp14">
-  <w:bookmarkStart w:id="6" w:name="_GoBack"/>
-  <w:bookmarkEnd w:id="6"/>
   <w:p>
     <w:pPr>
       <w:pStyle w:val="a4"/>
@@ -5879,7 +6294,7 @@
       <mc:AlternateContent>
         <mc:Choice Requires="wps">
           <w:drawing>
-            <wp:anchor distT="0" distB="0" distL="114300" distR="114300" simplePos="0" relativeHeight="251685888" behindDoc="1" locked="0" layoutInCell="1" allowOverlap="1" wp14:anchorId="7B4FCF77" wp14:editId="3FD6FA46">
+            <wp:anchor distT="0" distB="0" distL="114300" distR="114300" simplePos="0" relativeHeight="251685888" behindDoc="1" locked="0" layoutInCell="1" allowOverlap="1" wp14:anchorId="743DA35E" wp14:editId="7BB13718">
               <wp:simplePos x="0" y="0"/>
               <wp:positionH relativeFrom="page">
                 <wp:posOffset>6336665</wp:posOffset>
@@ -6006,7 +6421,7 @@
       <mc:AlternateContent>
         <mc:Choice Requires="wps">
           <w:drawing>
-            <wp:anchor distT="0" distB="0" distL="114300" distR="114300" simplePos="0" relativeHeight="251693056" behindDoc="1" locked="0" layoutInCell="1" allowOverlap="1" wp14:anchorId="06DDD025" wp14:editId="0686C568">
+            <wp:anchor distT="0" distB="0" distL="114300" distR="114300" simplePos="0" relativeHeight="251693056" behindDoc="1" locked="0" layoutInCell="1" allowOverlap="1" wp14:anchorId="589B8DC7" wp14:editId="629AE116">
               <wp:simplePos x="0" y="0"/>
               <wp:positionH relativeFrom="margin">
                 <wp:align>center</wp:align>
@@ -6082,7 +6497,7 @@
       <mc:AlternateContent>
         <mc:Choice Requires="wps">
           <w:drawing>
-            <wp:anchor distT="0" distB="0" distL="114300" distR="114300" simplePos="0" relativeHeight="251697152" behindDoc="1" locked="0" layoutInCell="1" allowOverlap="1" wp14:anchorId="2A748E94" wp14:editId="548E991C">
+            <wp:anchor distT="0" distB="0" distL="114300" distR="114300" simplePos="0" relativeHeight="251697152" behindDoc="1" locked="0" layoutInCell="1" allowOverlap="1" wp14:anchorId="6AB9E201" wp14:editId="78203878">
               <wp:simplePos x="0" y="0"/>
               <wp:positionH relativeFrom="margin">
                 <wp:align>center</wp:align>
@@ -6178,7 +6593,7 @@
                               <w:b/>
                               <w:noProof/>
                             </w:rPr>
-                            <w:t>5</w:t>
+                            <w:t>13</w:t>
                           </w:r>
                           <w:r>
                             <w:rPr>
@@ -6221,10 +6636,6 @@
         </mc:Choice>
         <mc:Fallback>
           <w:pict>
-            <v:shapetype id="_x0000_t202" coordsize="21600,21600" o:spt="202" path="m,l,21600r21600,l21600,xe">
-              <v:stroke joinstyle="miter"/>
-              <v:path gradientshapeok="t" o:connecttype="rect"/>
-            </v:shapetype>
             <v:shape id="_x0000_s1034" type="#_x0000_t202" style="position:absolute;margin-left:0;margin-top:801pt;width:65.2pt;height:17.45pt;z-index:-251619328;visibility:visible;mso-wrap-style:square;mso-width-percent:0;mso-height-percent:0;mso-wrap-distance-left:9pt;mso-wrap-distance-top:0;mso-wrap-distance-right:9pt;mso-wrap-distance-bottom:0;mso-position-horizontal:center;mso-position-horizontal-relative:margin;mso-position-vertical:absolute;mso-position-vertical-relative:page;mso-width-percent:0;mso-height-percent:0;mso-width-relative:page;mso-height-relative:page;v-text-anchor:top" o:gfxdata="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" filled="f" stroked="f">
               <v:textbox inset="0,0,0,0">
                 <w:txbxContent>
@@ -6269,7 +6680,7 @@
                         <w:b/>
                         <w:noProof/>
                       </w:rPr>
-                      <w:t>5</w:t>
+                      <w:t>13</w:t>
                     </w:r>
                     <w:r>
                       <w:rPr>
@@ -6666,36 +7077,6 @@
 <w:hdr xmlns:wpc="http://schemas.microsoft.com/office/word/2010/wordprocessingCanvas" xmlns:mc="http://schemas.openxmlformats.org/markup-compatibility/2006" xmlns:o="urn:schemas-microsoft-com:office:office" xmlns:r="http://schemas.openxmlformats.org/officeDocument/2006/relationships" xmlns:m="http://schemas.openxmlformats.org/officeDocument/2006/math" xmlns:v="urn:schemas-microsoft-com:vml" xmlns:wp14="http://schemas.microsoft.com/office/word/2010/wordprocessingDrawing" xmlns:wp="http://schemas.openxmlformats.org/drawingml/2006/wordprocessingDrawing" xmlns:w10="urn:schemas-microsoft-com:office:word" xmlns:w="http://schemas.openxmlformats.org/wordprocessingml/2006/main" xmlns:w14="http://schemas.microsoft.com/office/word/2010/wordml" xmlns:wpg="http://schemas.microsoft.com/office/word/2010/wordprocessingGroup" xmlns:wpi="http://schemas.microsoft.com/office/word/2010/wordprocessingInk" xmlns:wne="http://schemas.microsoft.com/office/word/2006/wordml" xmlns:wps="http://schemas.microsoft.com/office/word/2010/wordprocessingShape" mc:Ignorable="w14 wp14">
   <w:p>
     <w:pPr>
-      <w:pStyle w:val="aa"/>
-    </w:pPr>
-  </w:p>
-</w:hdr>
-</file>
-
-<file path=word/header2.xml><?xml version="1.0" encoding="utf-8"?>
-<w:hdr xmlns:wpc="http://schemas.microsoft.com/office/word/2010/wordprocessingCanvas" xmlns:mc="http://schemas.openxmlformats.org/markup-compatibility/2006" xmlns:o="urn:schemas-microsoft-com:office:office" xmlns:r="http://schemas.openxmlformats.org/officeDocument/2006/relationships" xmlns:m="http://schemas.openxmlformats.org/officeDocument/2006/math" xmlns:v="urn:schemas-microsoft-com:vml" xmlns:wp14="http://schemas.microsoft.com/office/word/2010/wordprocessingDrawing" xmlns:wp="http://schemas.openxmlformats.org/drawingml/2006/wordprocessingDrawing" xmlns:w10="urn:schemas-microsoft-com:office:word" xmlns:w="http://schemas.openxmlformats.org/wordprocessingml/2006/main" xmlns:w14="http://schemas.microsoft.com/office/word/2010/wordml" xmlns:wpg="http://schemas.microsoft.com/office/word/2010/wordprocessingGroup" xmlns:wpi="http://schemas.microsoft.com/office/word/2010/wordprocessingInk" xmlns:wne="http://schemas.microsoft.com/office/word/2006/wordml" xmlns:wps="http://schemas.microsoft.com/office/word/2010/wordprocessingShape" mc:Ignorable="w14 wp14">
-  <w:p>
-    <w:pPr>
-      <w:pStyle w:val="aa"/>
-    </w:pPr>
-  </w:p>
-</w:hdr>
-</file>
-
-<file path=word/header3.xml><?xml version="1.0" encoding="utf-8"?>
-<w:hdr xmlns:wpc="http://schemas.microsoft.com/office/word/2010/wordprocessingCanvas" xmlns:mc="http://schemas.openxmlformats.org/markup-compatibility/2006" xmlns:o="urn:schemas-microsoft-com:office:office" xmlns:r="http://schemas.openxmlformats.org/officeDocument/2006/relationships" xmlns:m="http://schemas.openxmlformats.org/officeDocument/2006/math" xmlns:v="urn:schemas-microsoft-com:vml" xmlns:wp14="http://schemas.microsoft.com/office/word/2010/wordprocessingDrawing" xmlns:wp="http://schemas.openxmlformats.org/drawingml/2006/wordprocessingDrawing" xmlns:w10="urn:schemas-microsoft-com:office:word" xmlns:w="http://schemas.openxmlformats.org/wordprocessingml/2006/main" xmlns:w14="http://schemas.microsoft.com/office/word/2010/wordml" xmlns:wpg="http://schemas.microsoft.com/office/word/2010/wordprocessingGroup" xmlns:wpi="http://schemas.microsoft.com/office/word/2010/wordprocessingInk" xmlns:wne="http://schemas.microsoft.com/office/word/2006/wordml" xmlns:wps="http://schemas.microsoft.com/office/word/2010/wordprocessingShape" mc:Ignorable="w14 wp14">
-  <w:p>
-    <w:pPr>
-      <w:pStyle w:val="aa"/>
-    </w:pPr>
-  </w:p>
-</w:hdr>
-</file>
-
-<file path=word/header4.xml><?xml version="1.0" encoding="utf-8"?>
-<w:hdr xmlns:wpc="http://schemas.microsoft.com/office/word/2010/wordprocessingCanvas" xmlns:mc="http://schemas.openxmlformats.org/markup-compatibility/2006" xmlns:o="urn:schemas-microsoft-com:office:office" xmlns:r="http://schemas.openxmlformats.org/officeDocument/2006/relationships" xmlns:m="http://schemas.openxmlformats.org/officeDocument/2006/math" xmlns:v="urn:schemas-microsoft-com:vml" xmlns:wp14="http://schemas.microsoft.com/office/word/2010/wordprocessingDrawing" xmlns:wp="http://schemas.openxmlformats.org/drawingml/2006/wordprocessingDrawing" xmlns:w10="urn:schemas-microsoft-com:office:word" xmlns:w="http://schemas.openxmlformats.org/wordprocessingml/2006/main" xmlns:w14="http://schemas.microsoft.com/office/word/2010/wordml" xmlns:wpg="http://schemas.microsoft.com/office/word/2010/wordprocessingGroup" xmlns:wpi="http://schemas.microsoft.com/office/word/2010/wordprocessingInk" xmlns:wne="http://schemas.microsoft.com/office/word/2006/wordml" xmlns:wps="http://schemas.microsoft.com/office/word/2010/wordprocessingShape" mc:Ignorable="w14 wp14">
-  <w:p>
-    <w:pPr>
       <w:pStyle w:val="a4"/>
       <w:spacing w:line="14" w:lineRule="auto"/>
       <w:rPr>
@@ -6710,7 +7091,7 @@
       <mc:AlternateContent>
         <mc:Choice Requires="wps">
           <w:drawing>
-            <wp:anchor distT="0" distB="0" distL="114300" distR="114300" simplePos="0" relativeHeight="251637760" behindDoc="1" locked="0" layoutInCell="1" allowOverlap="1" wp14:anchorId="0C31F0F4" wp14:editId="72F583D9">
+            <wp:anchor distT="0" distB="0" distL="114300" distR="114300" simplePos="0" relativeHeight="251637760" behindDoc="1" locked="0" layoutInCell="1" allowOverlap="1" wp14:anchorId="1D2C72F1" wp14:editId="4D4236FB">
               <wp:simplePos x="0" y="0"/>
               <wp:positionH relativeFrom="page">
                 <wp:posOffset>4676775</wp:posOffset>
@@ -6776,11 +7157,19 @@
                               <w:lang w:eastAsia="ja-JP"/>
                             </w:rPr>
                           </w:pPr>
+                          <w:proofErr w:type="spellStart"/>
                           <w:r>
                             <w:rPr>
                               <w:rFonts w:eastAsia="ＭＳ ゴシック"/>
                             </w:rPr>
-                            <w:t>OpenChain Specification 1.1</w:t>
+                            <w:t>OpenChain</w:t>
+                          </w:r>
+                          <w:proofErr w:type="spellEnd"/>
+                          <w:r>
+                            <w:rPr>
+                              <w:rFonts w:eastAsia="ＭＳ ゴシック"/>
+                            </w:rPr>
+                            <w:t xml:space="preserve"> Specification 1.1</w:t>
                           </w:r>
                         </w:p>
                       </w:txbxContent>
@@ -6851,7 +7240,7 @@
       <mc:AlternateContent>
         <mc:Choice Requires="wps">
           <w:drawing>
-            <wp:anchor distT="0" distB="0" distL="114300" distR="114300" simplePos="0" relativeHeight="251630592" behindDoc="1" locked="0" layoutInCell="1" allowOverlap="1" wp14:anchorId="4FD01969" wp14:editId="7D6BBB77">
+            <wp:anchor distT="0" distB="0" distL="114300" distR="114300" simplePos="0" relativeHeight="251630592" behindDoc="1" locked="0" layoutInCell="1" allowOverlap="1" wp14:anchorId="00441434" wp14:editId="4EC7BA46">
               <wp:simplePos x="0" y="0"/>
               <wp:positionH relativeFrom="margin">
                 <wp:align>center</wp:align>
@@ -6910,9 +7299,9 @@
             </wp:anchor>
           </w:drawing>
         </mc:Choice>
-        <mc:Fallback xmlns:w16se="http://schemas.microsoft.com/office/word/2015/wordml/symex" xmlns:w15="http://schemas.microsoft.com/office/word/2012/wordml" xmlns:cx8="http://schemas.microsoft.com/office/drawing/2016/5/14/chartex" xmlns:cx7="http://schemas.microsoft.com/office/drawing/2016/5/13/chartex" xmlns:cx6="http://schemas.microsoft.com/office/drawing/2016/5/12/chartex" xmlns:cx5="http://schemas.microsoft.com/office/drawing/2016/5/11/chartex" xmlns:cx4="http://schemas.microsoft.com/office/drawing/2016/5/10/chartex" xmlns:cx3="http://schemas.microsoft.com/office/drawing/2016/5/9/chartex" xmlns:cx2="http://schemas.microsoft.com/office/drawing/2015/10/21/chartex" xmlns:cx1="http://schemas.microsoft.com/office/drawing/2015/9/8/chartex" xmlns:cx="http://schemas.microsoft.com/office/drawing/2014/chartex">
+        <mc:Fallback>
           <w:pict>
-            <v:line w14:anchorId="21FD5554" id="Line 8" o:spid="_x0000_s1026" style="position:absolute;left:0;text-align:left;z-index:-251685888;visibility:visible;mso-wrap-style:square;mso-width-percent:0;mso-height-percent:0;mso-wrap-distance-left:9pt;mso-wrap-distance-top:0;mso-wrap-distance-right:9pt;mso-wrap-distance-bottom:0;mso-position-horizontal:center;mso-position-horizontal-relative:margin;mso-position-vertical:absolute;mso-position-vertical-relative:page;mso-width-percent:0;mso-height-percent:0;mso-width-relative:page;mso-height-relative:page" from="0,55.55pt" to="467.7pt,55.55pt" o:gfxdata="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" strokecolor="#497dba">
+            <v:line id="Line 8" o:spid="_x0000_s1026" style="position:absolute;left:0;text-align:left;z-index:-251685888;visibility:visible;mso-wrap-style:square;mso-width-percent:0;mso-height-percent:0;mso-wrap-distance-left:9pt;mso-wrap-distance-top:0;mso-wrap-distance-right:9pt;mso-wrap-distance-bottom:0;mso-position-horizontal:center;mso-position-horizontal-relative:margin;mso-position-vertical:absolute;mso-position-vertical-relative:page;mso-width-percent:0;mso-height-percent:0;mso-width-relative:page;mso-height-relative:page" from="0,55.55pt" to="467.7pt,55.55pt" o:gfxdata="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" strokecolor="#497dba">
               <w10:wrap anchorx="margin" anchory="page"/>
             </v:line>
           </w:pict>
@@ -6925,7 +7314,7 @@
         <w:lang w:eastAsia="ja-JP"/>
       </w:rPr>
       <w:drawing>
-        <wp:anchor distT="0" distB="0" distL="0" distR="0" simplePos="0" relativeHeight="251623424" behindDoc="1" locked="0" layoutInCell="1" allowOverlap="1" wp14:anchorId="2903BAC5" wp14:editId="0F20D8AF">
+        <wp:anchor distT="0" distB="0" distL="0" distR="0" simplePos="0" relativeHeight="251623424" behindDoc="1" locked="0" layoutInCell="1" allowOverlap="1" wp14:anchorId="5F41EFCA" wp14:editId="7F98F0DF">
           <wp:simplePos x="0" y="0"/>
           <wp:positionH relativeFrom="page">
             <wp:posOffset>906780</wp:posOffset>
@@ -6936,7 +7325,7 @@
           <wp:extent cx="860425" cy="478777"/>
           <wp:effectExtent l="0" t="0" r="0" b="0"/>
           <wp:wrapNone/>
-          <wp:docPr id="29" name="image1.png"/>
+          <wp:docPr id="20" name="image1.png"/>
           <wp:cNvGraphicFramePr>
             <a:graphicFrameLocks xmlns:a="http://schemas.openxmlformats.org/drawingml/2006/main" noChangeAspect="1"/>
           </wp:cNvGraphicFramePr>
@@ -6977,7 +7366,7 @@
   <w:abstractNum w:abstractNumId="0">
     <w:nsid w:val="FFFFFF7C"/>
     <w:multiLevelType w:val="singleLevel"/>
-    <w:tmpl w:val="B3429A5A"/>
+    <w:tmpl w:val="D8E081EE"/>
     <w:lvl w:ilvl="0">
       <w:start w:val="1"/>
       <w:numFmt w:val="decimal"/>
@@ -6994,7 +7383,7 @@
   <w:abstractNum w:abstractNumId="1">
     <w:nsid w:val="FFFFFF7D"/>
     <w:multiLevelType w:val="singleLevel"/>
-    <w:tmpl w:val="A112B8AA"/>
+    <w:tmpl w:val="0068134A"/>
     <w:lvl w:ilvl="0">
       <w:start w:val="1"/>
       <w:numFmt w:val="decimal"/>
@@ -7011,7 +7400,7 @@
   <w:abstractNum w:abstractNumId="2">
     <w:nsid w:val="FFFFFF7E"/>
     <w:multiLevelType w:val="singleLevel"/>
-    <w:tmpl w:val="8654DC7C"/>
+    <w:tmpl w:val="5664BA90"/>
     <w:lvl w:ilvl="0">
       <w:start w:val="1"/>
       <w:numFmt w:val="decimal"/>
@@ -7028,7 +7417,7 @@
   <w:abstractNum w:abstractNumId="3">
     <w:nsid w:val="FFFFFF7F"/>
     <w:multiLevelType w:val="singleLevel"/>
-    <w:tmpl w:val="8CE0E0D6"/>
+    <w:tmpl w:val="89DE9796"/>
     <w:lvl w:ilvl="0">
       <w:start w:val="1"/>
       <w:numFmt w:val="decimal"/>
@@ -7045,7 +7434,7 @@
   <w:abstractNum w:abstractNumId="4">
     <w:nsid w:val="FFFFFF80"/>
     <w:multiLevelType w:val="singleLevel"/>
-    <w:tmpl w:val="D0F87734"/>
+    <w:tmpl w:val="7DB60D74"/>
     <w:lvl w:ilvl="0">
       <w:start w:val="1"/>
       <w:numFmt w:val="bullet"/>
@@ -7065,7 +7454,7 @@
   <w:abstractNum w:abstractNumId="5">
     <w:nsid w:val="FFFFFF81"/>
     <w:multiLevelType w:val="singleLevel"/>
-    <w:tmpl w:val="33769E2E"/>
+    <w:tmpl w:val="301A9D06"/>
     <w:lvl w:ilvl="0">
       <w:start w:val="1"/>
       <w:numFmt w:val="bullet"/>
@@ -7085,7 +7474,7 @@
   <w:abstractNum w:abstractNumId="6">
     <w:nsid w:val="FFFFFF82"/>
     <w:multiLevelType w:val="singleLevel"/>
-    <w:tmpl w:val="D7BCD388"/>
+    <w:tmpl w:val="AF5A85DE"/>
     <w:lvl w:ilvl="0">
       <w:start w:val="1"/>
       <w:numFmt w:val="bullet"/>
@@ -7105,7 +7494,7 @@
   <w:abstractNum w:abstractNumId="7">
     <w:nsid w:val="FFFFFF83"/>
     <w:multiLevelType w:val="singleLevel"/>
-    <w:tmpl w:val="1B78276C"/>
+    <w:tmpl w:val="597657B2"/>
     <w:lvl w:ilvl="0">
       <w:start w:val="1"/>
       <w:numFmt w:val="bullet"/>
@@ -7125,7 +7514,7 @@
   <w:abstractNum w:abstractNumId="8">
     <w:nsid w:val="FFFFFF88"/>
     <w:multiLevelType w:val="singleLevel"/>
-    <w:tmpl w:val="236E81E4"/>
+    <w:tmpl w:val="D348F668"/>
     <w:lvl w:ilvl="0">
       <w:start w:val="1"/>
       <w:numFmt w:val="decimal"/>
@@ -13286,153 +13675,209 @@
       </w:pPr>
     </w:pPrDefault>
   </w:docDefaults>
-  <w:latentStyles w:defLockedState="0" w:defUIPriority="99" w:defSemiHidden="1" w:defUnhideWhenUsed="1" w:defQFormat="0" w:count="267">
-    <w:lsdException w:name="Normal" w:semiHidden="0" w:uiPriority="0" w:unhideWhenUsed="0" w:qFormat="1"/>
-    <w:lsdException w:name="heading 1" w:semiHidden="0" w:uiPriority="1" w:unhideWhenUsed="0" w:qFormat="1"/>
-    <w:lsdException w:name="heading 2" w:uiPriority="9" w:qFormat="1"/>
-    <w:lsdException w:name="heading 3" w:uiPriority="1" w:qFormat="1"/>
-    <w:lsdException w:name="heading 4" w:semiHidden="0" w:uiPriority="1" w:unhideWhenUsed="0" w:qFormat="1"/>
-    <w:lsdException w:name="heading 5" w:uiPriority="9" w:qFormat="1"/>
-    <w:lsdException w:name="heading 6" w:uiPriority="9" w:qFormat="1"/>
+  <w:latentStyles w:defLockedState="0" w:defUIPriority="99" w:defSemiHidden="1" w:defUnhideWhenUsed="0" w:defQFormat="0" w:count="267">
+    <w:lsdException w:name="Normal" w:semiHidden="0" w:uiPriority="0" w:qFormat="1"/>
+    <w:lsdException w:name="heading 1" w:semiHidden="0" w:uiPriority="1" w:qFormat="1"/>
+    <w:lsdException w:name="heading 2" w:uiPriority="9" w:unhideWhenUsed="1" w:qFormat="1"/>
+    <w:lsdException w:name="heading 3" w:uiPriority="1" w:unhideWhenUsed="1" w:qFormat="1"/>
+    <w:lsdException w:name="heading 4" w:semiHidden="0" w:uiPriority="1" w:qFormat="1"/>
+    <w:lsdException w:name="heading 5" w:uiPriority="9"/>
+    <w:lsdException w:name="heading 6" w:uiPriority="9"/>
     <w:lsdException w:name="heading 7" w:uiPriority="9" w:qFormat="1"/>
     <w:lsdException w:name="heading 8" w:uiPriority="9" w:qFormat="1"/>
     <w:lsdException w:name="heading 9" w:uiPriority="9" w:qFormat="1"/>
-    <w:lsdException w:name="toc 1" w:uiPriority="39"/>
-    <w:lsdException w:name="toc 2" w:uiPriority="39"/>
-    <w:lsdException w:name="toc 3" w:uiPriority="39"/>
+    <w:lsdException w:name="toc 1" w:uiPriority="39" w:unhideWhenUsed="1"/>
+    <w:lsdException w:name="toc 2" w:uiPriority="39" w:unhideWhenUsed="1"/>
+    <w:lsdException w:name="toc 3" w:uiPriority="39" w:unhideWhenUsed="1"/>
     <w:lsdException w:name="toc 4" w:uiPriority="39"/>
     <w:lsdException w:name="toc 5" w:uiPriority="39"/>
     <w:lsdException w:name="toc 6" w:uiPriority="39"/>
     <w:lsdException w:name="toc 7" w:uiPriority="39"/>
     <w:lsdException w:name="toc 8" w:uiPriority="39"/>
     <w:lsdException w:name="toc 9" w:uiPriority="39"/>
+    <w:lsdException w:name="footnote text" w:unhideWhenUsed="1"/>
+    <w:lsdException w:name="header" w:unhideWhenUsed="1"/>
+    <w:lsdException w:name="footer" w:unhideWhenUsed="1"/>
     <w:lsdException w:name="caption" w:uiPriority="35" w:qFormat="1"/>
-    <w:lsdException w:name="Title" w:semiHidden="0" w:uiPriority="10" w:unhideWhenUsed="0" w:qFormat="1"/>
-    <w:lsdException w:name="Default Paragraph Font" w:uiPriority="1"/>
-    <w:lsdException w:name="Body Text" w:uiPriority="1" w:qFormat="1"/>
-    <w:lsdException w:name="Subtitle" w:semiHidden="0" w:uiPriority="11" w:unhideWhenUsed="0" w:qFormat="1"/>
-    <w:lsdException w:name="Body Text 2" w:semiHidden="0" w:uiPriority="1" w:unhideWhenUsed="0"/>
-    <w:lsdException w:name="Body Text 3" w:semiHidden="0" w:uiPriority="1" w:unhideWhenUsed="0"/>
-    <w:lsdException w:name="Strong" w:semiHidden="0" w:uiPriority="22" w:unhideWhenUsed="0" w:qFormat="1"/>
-    <w:lsdException w:name="Emphasis" w:semiHidden="0" w:uiPriority="20" w:unhideWhenUsed="0" w:qFormat="1"/>
-    <w:lsdException w:name="Table Grid" w:semiHidden="0" w:uiPriority="39" w:unhideWhenUsed="0"/>
-    <w:lsdException w:name="Placeholder Text" w:unhideWhenUsed="0"/>
-    <w:lsdException w:name="No Spacing" w:semiHidden="0" w:uiPriority="1" w:unhideWhenUsed="0" w:qFormat="1"/>
-    <w:lsdException w:name="Light Shading" w:semiHidden="0" w:uiPriority="60" w:unhideWhenUsed="0"/>
-    <w:lsdException w:name="Light List" w:semiHidden="0" w:uiPriority="61" w:unhideWhenUsed="0"/>
-    <w:lsdException w:name="Light Grid" w:semiHidden="0" w:uiPriority="62" w:unhideWhenUsed="0"/>
-    <w:lsdException w:name="Medium Shading 1" w:semiHidden="0" w:uiPriority="63" w:unhideWhenUsed="0"/>
-    <w:lsdException w:name="Medium Shading 2" w:semiHidden="0" w:uiPriority="64" w:unhideWhenUsed="0"/>
-    <w:lsdException w:name="Medium List 1" w:semiHidden="0" w:uiPriority="65" w:unhideWhenUsed="0"/>
-    <w:lsdException w:name="Medium List 2" w:semiHidden="0" w:uiPriority="66" w:unhideWhenUsed="0"/>
-    <w:lsdException w:name="Medium Grid 1" w:semiHidden="0" w:uiPriority="67" w:unhideWhenUsed="0"/>
-    <w:lsdException w:name="Medium Grid 2" w:semiHidden="0" w:uiPriority="68" w:unhideWhenUsed="0"/>
-    <w:lsdException w:name="Medium Grid 3" w:semiHidden="0" w:uiPriority="69" w:unhideWhenUsed="0"/>
-    <w:lsdException w:name="Dark List" w:semiHidden="0" w:uiPriority="70" w:unhideWhenUsed="0"/>
-    <w:lsdException w:name="Colorful Shading" w:semiHidden="0" w:uiPriority="71" w:unhideWhenUsed="0"/>
-    <w:lsdException w:name="Colorful List" w:semiHidden="0" w:uiPriority="72" w:unhideWhenUsed="0"/>
-    <w:lsdException w:name="Colorful Grid" w:semiHidden="0" w:uiPriority="73" w:unhideWhenUsed="0"/>
-    <w:lsdException w:name="Light Shading Accent 1" w:semiHidden="0" w:uiPriority="60" w:unhideWhenUsed="0"/>
-    <w:lsdException w:name="Light List Accent 1" w:semiHidden="0" w:uiPriority="61" w:unhideWhenUsed="0"/>
-    <w:lsdException w:name="Light Grid Accent 1" w:semiHidden="0" w:uiPriority="62" w:unhideWhenUsed="0"/>
-    <w:lsdException w:name="Medium Shading 1 Accent 1" w:semiHidden="0" w:uiPriority="63" w:unhideWhenUsed="0"/>
-    <w:lsdException w:name="Medium Shading 2 Accent 1" w:semiHidden="0" w:uiPriority="64" w:unhideWhenUsed="0"/>
-    <w:lsdException w:name="Medium List 1 Accent 1" w:semiHidden="0" w:uiPriority="65" w:unhideWhenUsed="0"/>
-    <w:lsdException w:name="Revision" w:unhideWhenUsed="0"/>
-    <w:lsdException w:name="List Paragraph" w:semiHidden="0" w:uiPriority="1" w:unhideWhenUsed="0" w:qFormat="1"/>
-    <w:lsdException w:name="Quote" w:semiHidden="0" w:uiPriority="29" w:unhideWhenUsed="0" w:qFormat="1"/>
-    <w:lsdException w:name="Intense Quote" w:semiHidden="0" w:uiPriority="30" w:unhideWhenUsed="0" w:qFormat="1"/>
-    <w:lsdException w:name="Medium List 2 Accent 1" w:semiHidden="0" w:uiPriority="66" w:unhideWhenUsed="0"/>
-    <w:lsdException w:name="Medium Grid 1 Accent 1" w:semiHidden="0" w:uiPriority="67" w:unhideWhenUsed="0"/>
-    <w:lsdException w:name="Medium Grid 2 Accent 1" w:semiHidden="0" w:uiPriority="68" w:unhideWhenUsed="0"/>
-    <w:lsdException w:name="Medium Grid 3 Accent 1" w:semiHidden="0" w:uiPriority="69" w:unhideWhenUsed="0"/>
-    <w:lsdException w:name="Dark List Accent 1" w:semiHidden="0" w:uiPriority="70" w:unhideWhenUsed="0"/>
-    <w:lsdException w:name="Colorful Shading Accent 1" w:semiHidden="0" w:uiPriority="71" w:unhideWhenUsed="0"/>
-    <w:lsdException w:name="Colorful List Accent 1" w:semiHidden="0" w:uiPriority="72" w:unhideWhenUsed="0"/>
-    <w:lsdException w:name="Colorful Grid Accent 1" w:semiHidden="0" w:uiPriority="73" w:unhideWhenUsed="0"/>
-    <w:lsdException w:name="Light Shading Accent 2" w:semiHidden="0" w:uiPriority="60" w:unhideWhenUsed="0"/>
-    <w:lsdException w:name="Light List Accent 2" w:semiHidden="0" w:uiPriority="61" w:unhideWhenUsed="0"/>
-    <w:lsdException w:name="Light Grid Accent 2" w:semiHidden="0" w:uiPriority="62" w:unhideWhenUsed="0"/>
-    <w:lsdException w:name="Medium Shading 1 Accent 2" w:semiHidden="0" w:uiPriority="63" w:unhideWhenUsed="0"/>
-    <w:lsdException w:name="Medium Shading 2 Accent 2" w:semiHidden="0" w:uiPriority="64" w:unhideWhenUsed="0"/>
-    <w:lsdException w:name="Medium List 1 Accent 2" w:semiHidden="0" w:uiPriority="65" w:unhideWhenUsed="0"/>
-    <w:lsdException w:name="Medium List 2 Accent 2" w:semiHidden="0" w:uiPriority="66" w:unhideWhenUsed="0"/>
-    <w:lsdException w:name="Medium Grid 1 Accent 2" w:semiHidden="0" w:uiPriority="67" w:unhideWhenUsed="0"/>
-    <w:lsdException w:name="Medium Grid 2 Accent 2" w:semiHidden="0" w:uiPriority="68" w:unhideWhenUsed="0"/>
-    <w:lsdException w:name="Medium Grid 3 Accent 2" w:semiHidden="0" w:uiPriority="69" w:unhideWhenUsed="0"/>
-    <w:lsdException w:name="Dark List Accent 2" w:semiHidden="0" w:uiPriority="70" w:unhideWhenUsed="0"/>
-    <w:lsdException w:name="Colorful Shading Accent 2" w:semiHidden="0" w:uiPriority="71" w:unhideWhenUsed="0"/>
-    <w:lsdException w:name="Colorful List Accent 2" w:semiHidden="0" w:uiPriority="72" w:unhideWhenUsed="0"/>
-    <w:lsdException w:name="Colorful Grid Accent 2" w:semiHidden="0" w:uiPriority="73" w:unhideWhenUsed="0"/>
-    <w:lsdException w:name="Light Shading Accent 3" w:semiHidden="0" w:uiPriority="60" w:unhideWhenUsed="0"/>
-    <w:lsdException w:name="Light List Accent 3" w:semiHidden="0" w:uiPriority="61" w:unhideWhenUsed="0"/>
-    <w:lsdException w:name="Light Grid Accent 3" w:semiHidden="0" w:uiPriority="62" w:unhideWhenUsed="0"/>
-    <w:lsdException w:name="Medium Shading 1 Accent 3" w:semiHidden="0" w:uiPriority="63" w:unhideWhenUsed="0"/>
-    <w:lsdException w:name="Medium Shading 2 Accent 3" w:semiHidden="0" w:uiPriority="64" w:unhideWhenUsed="0"/>
-    <w:lsdException w:name="Medium List 1 Accent 3" w:semiHidden="0" w:uiPriority="65" w:unhideWhenUsed="0"/>
-    <w:lsdException w:name="Medium List 2 Accent 3" w:semiHidden="0" w:uiPriority="66" w:unhideWhenUsed="0"/>
-    <w:lsdException w:name="Medium Grid 1 Accent 3" w:semiHidden="0" w:uiPriority="67" w:unhideWhenUsed="0"/>
-    <w:lsdException w:name="Medium Grid 2 Accent 3" w:semiHidden="0" w:uiPriority="68" w:unhideWhenUsed="0"/>
-    <w:lsdException w:name="Medium Grid 3 Accent 3" w:semiHidden="0" w:uiPriority="69" w:unhideWhenUsed="0"/>
-    <w:lsdException w:name="Dark List Accent 3" w:semiHidden="0" w:uiPriority="70" w:unhideWhenUsed="0"/>
-    <w:lsdException w:name="Colorful Shading Accent 3" w:semiHidden="0" w:uiPriority="71" w:unhideWhenUsed="0"/>
-    <w:lsdException w:name="Colorful List Accent 3" w:semiHidden="0" w:uiPriority="72" w:unhideWhenUsed="0"/>
-    <w:lsdException w:name="Colorful Grid Accent 3" w:semiHidden="0" w:uiPriority="73" w:unhideWhenUsed="0"/>
-    <w:lsdException w:name="Light Shading Accent 4" w:semiHidden="0" w:uiPriority="60" w:unhideWhenUsed="0"/>
-    <w:lsdException w:name="Light List Accent 4" w:semiHidden="0" w:uiPriority="61" w:unhideWhenUsed="0"/>
-    <w:lsdException w:name="Light Grid Accent 4" w:semiHidden="0" w:uiPriority="62" w:unhideWhenUsed="0"/>
-    <w:lsdException w:name="Medium Shading 1 Accent 4" w:semiHidden="0" w:uiPriority="63" w:unhideWhenUsed="0"/>
-    <w:lsdException w:name="Medium Shading 2 Accent 4" w:semiHidden="0" w:uiPriority="64" w:unhideWhenUsed="0"/>
-    <w:lsdException w:name="Medium List 1 Accent 4" w:semiHidden="0" w:uiPriority="65" w:unhideWhenUsed="0"/>
-    <w:lsdException w:name="Medium List 2 Accent 4" w:semiHidden="0" w:uiPriority="66" w:unhideWhenUsed="0"/>
-    <w:lsdException w:name="Medium Grid 1 Accent 4" w:semiHidden="0" w:uiPriority="67" w:unhideWhenUsed="0"/>
-    <w:lsdException w:name="Medium Grid 2 Accent 4" w:semiHidden="0" w:uiPriority="68" w:unhideWhenUsed="0"/>
-    <w:lsdException w:name="Medium Grid 3 Accent 4" w:semiHidden="0" w:uiPriority="69" w:unhideWhenUsed="0"/>
-    <w:lsdException w:name="Dark List Accent 4" w:semiHidden="0" w:uiPriority="70" w:unhideWhenUsed="0"/>
-    <w:lsdException w:name="Colorful Shading Accent 4" w:semiHidden="0" w:uiPriority="71" w:unhideWhenUsed="0"/>
-    <w:lsdException w:name="Colorful List Accent 4" w:semiHidden="0" w:uiPriority="72" w:unhideWhenUsed="0"/>
-    <w:lsdException w:name="Colorful Grid Accent 4" w:semiHidden="0" w:uiPriority="73" w:unhideWhenUsed="0"/>
-    <w:lsdException w:name="Light Shading Accent 5" w:semiHidden="0" w:uiPriority="60" w:unhideWhenUsed="0"/>
-    <w:lsdException w:name="Light List Accent 5" w:semiHidden="0" w:uiPriority="61" w:unhideWhenUsed="0"/>
-    <w:lsdException w:name="Light Grid Accent 5" w:semiHidden="0" w:uiPriority="62" w:unhideWhenUsed="0"/>
-    <w:lsdException w:name="Medium Shading 1 Accent 5" w:semiHidden="0" w:uiPriority="63" w:unhideWhenUsed="0"/>
-    <w:lsdException w:name="Medium Shading 2 Accent 5" w:semiHidden="0" w:uiPriority="64" w:unhideWhenUsed="0"/>
-    <w:lsdException w:name="Medium List 1 Accent 5" w:semiHidden="0" w:uiPriority="65" w:unhideWhenUsed="0"/>
-    <w:lsdException w:name="Medium List 2 Accent 5" w:semiHidden="0" w:uiPriority="66" w:unhideWhenUsed="0"/>
-    <w:lsdException w:name="Medium Grid 1 Accent 5" w:semiHidden="0" w:uiPriority="67" w:unhideWhenUsed="0"/>
-    <w:lsdException w:name="Medium Grid 2 Accent 5" w:semiHidden="0" w:uiPriority="68" w:unhideWhenUsed="0"/>
-    <w:lsdException w:name="Medium Grid 3 Accent 5" w:semiHidden="0" w:uiPriority="69" w:unhideWhenUsed="0"/>
-    <w:lsdException w:name="Dark List Accent 5" w:semiHidden="0" w:uiPriority="70" w:unhideWhenUsed="0"/>
-    <w:lsdException w:name="Colorful Shading Accent 5" w:semiHidden="0" w:uiPriority="71" w:unhideWhenUsed="0"/>
-    <w:lsdException w:name="Colorful List Accent 5" w:semiHidden="0" w:uiPriority="72" w:unhideWhenUsed="0"/>
-    <w:lsdException w:name="Colorful Grid Accent 5" w:semiHidden="0" w:uiPriority="73" w:unhideWhenUsed="0"/>
-    <w:lsdException w:name="Light Shading Accent 6" w:semiHidden="0" w:uiPriority="60" w:unhideWhenUsed="0"/>
-    <w:lsdException w:name="Light List Accent 6" w:semiHidden="0" w:uiPriority="61" w:unhideWhenUsed="0"/>
-    <w:lsdException w:name="Light Grid Accent 6" w:semiHidden="0" w:uiPriority="62" w:unhideWhenUsed="0"/>
-    <w:lsdException w:name="Medium Shading 1 Accent 6" w:semiHidden="0" w:uiPriority="63" w:unhideWhenUsed="0"/>
-    <w:lsdException w:name="Medium Shading 2 Accent 6" w:semiHidden="0" w:uiPriority="64" w:unhideWhenUsed="0"/>
-    <w:lsdException w:name="Medium List 1 Accent 6" w:semiHidden="0" w:uiPriority="65" w:unhideWhenUsed="0"/>
-    <w:lsdException w:name="Medium List 2 Accent 6" w:semiHidden="0" w:uiPriority="66" w:unhideWhenUsed="0"/>
-    <w:lsdException w:name="Medium Grid 1 Accent 6" w:semiHidden="0" w:uiPriority="67" w:unhideWhenUsed="0"/>
-    <w:lsdException w:name="Medium Grid 2 Accent 6" w:semiHidden="0" w:uiPriority="68" w:unhideWhenUsed="0"/>
-    <w:lsdException w:name="Medium Grid 3 Accent 6" w:semiHidden="0" w:uiPriority="69" w:unhideWhenUsed="0"/>
-    <w:lsdException w:name="Dark List Accent 6" w:semiHidden="0" w:uiPriority="70" w:unhideWhenUsed="0"/>
-    <w:lsdException w:name="Colorful Shading Accent 6" w:semiHidden="0" w:uiPriority="71" w:unhideWhenUsed="0"/>
-    <w:lsdException w:name="Colorful List Accent 6" w:semiHidden="0" w:uiPriority="72" w:unhideWhenUsed="0"/>
-    <w:lsdException w:name="Colorful Grid Accent 6" w:semiHidden="0" w:uiPriority="73" w:unhideWhenUsed="0"/>
-    <w:lsdException w:name="Subtle Emphasis" w:semiHidden="0" w:uiPriority="19" w:unhideWhenUsed="0" w:qFormat="1"/>
-    <w:lsdException w:name="Intense Emphasis" w:semiHidden="0" w:uiPriority="21" w:unhideWhenUsed="0" w:qFormat="1"/>
-    <w:lsdException w:name="Subtle Reference" w:semiHidden="0" w:uiPriority="31" w:unhideWhenUsed="0" w:qFormat="1"/>
-    <w:lsdException w:name="Intense Reference" w:semiHidden="0" w:uiPriority="32" w:unhideWhenUsed="0" w:qFormat="1"/>
-    <w:lsdException w:name="Book Title" w:semiHidden="0" w:uiPriority="33" w:unhideWhenUsed="0" w:qFormat="1"/>
+    <w:lsdException w:name="footnote reference" w:unhideWhenUsed="1"/>
+    <w:lsdException w:name="List Bullet" w:unhideWhenUsed="1"/>
+    <w:lsdException w:name="Title" w:uiPriority="10" w:qFormat="1"/>
+    <w:lsdException w:name="Default Paragraph Font" w:uiPriority="1" w:unhideWhenUsed="1"/>
+    <w:lsdException w:name="Body Text" w:uiPriority="1" w:unhideWhenUsed="1" w:qFormat="1"/>
+    <w:lsdException w:name="Subtitle" w:uiPriority="11" w:qFormat="1"/>
+    <w:lsdException w:name="Body Text 2" w:semiHidden="0" w:uiPriority="1"/>
+    <w:lsdException w:name="Body Text 3" w:uiPriority="1"/>
+    <w:lsdException w:name="Hyperlink" w:unhideWhenUsed="1"/>
+    <w:lsdException w:name="FollowedHyperlink" w:unhideWhenUsed="1"/>
+    <w:lsdException w:name="Strong" w:uiPriority="22" w:qFormat="1"/>
+    <w:lsdException w:name="Emphasis" w:uiPriority="20" w:qFormat="1"/>
+    <w:lsdException w:name="HTML Top of Form" w:unhideWhenUsed="1"/>
+    <w:lsdException w:name="HTML Bottom of Form" w:unhideWhenUsed="1"/>
+    <w:lsdException w:name="Normal Table" w:unhideWhenUsed="1"/>
+    <w:lsdException w:name="No List" w:unhideWhenUsed="1"/>
+    <w:lsdException w:name="Outline List 1" w:unhideWhenUsed="1"/>
+    <w:lsdException w:name="Outline List 2" w:unhideWhenUsed="1"/>
+    <w:lsdException w:name="Outline List 3" w:unhideWhenUsed="1"/>
+    <w:lsdException w:name="Table Simple 1" w:unhideWhenUsed="1"/>
+    <w:lsdException w:name="Table Simple 2" w:unhideWhenUsed="1"/>
+    <w:lsdException w:name="Table Simple 3" w:unhideWhenUsed="1"/>
+    <w:lsdException w:name="Table Classic 1" w:unhideWhenUsed="1"/>
+    <w:lsdException w:name="Table Classic 2" w:unhideWhenUsed="1"/>
+    <w:lsdException w:name="Table Classic 3" w:unhideWhenUsed="1"/>
+    <w:lsdException w:name="Table Classic 4" w:unhideWhenUsed="1"/>
+    <w:lsdException w:name="Table Colorful 1" w:unhideWhenUsed="1"/>
+    <w:lsdException w:name="Table Colorful 2" w:unhideWhenUsed="1"/>
+    <w:lsdException w:name="Table Colorful 3" w:unhideWhenUsed="1"/>
+    <w:lsdException w:name="Table Columns 1" w:unhideWhenUsed="1"/>
+    <w:lsdException w:name="Table Columns 2" w:unhideWhenUsed="1"/>
+    <w:lsdException w:name="Table Columns 3" w:unhideWhenUsed="1"/>
+    <w:lsdException w:name="Table Columns 4" w:unhideWhenUsed="1"/>
+    <w:lsdException w:name="Table Columns 5" w:unhideWhenUsed="1"/>
+    <w:lsdException w:name="Table Grid 1" w:unhideWhenUsed="1"/>
+    <w:lsdException w:name="Table Grid 2" w:unhideWhenUsed="1"/>
+    <w:lsdException w:name="Table Grid 3" w:unhideWhenUsed="1"/>
+    <w:lsdException w:name="Table Grid 4" w:unhideWhenUsed="1"/>
+    <w:lsdException w:name="Table Grid 5" w:unhideWhenUsed="1"/>
+    <w:lsdException w:name="Table Grid 6" w:unhideWhenUsed="1"/>
+    <w:lsdException w:name="Table Grid 7" w:unhideWhenUsed="1"/>
+    <w:lsdException w:name="Table Grid 8" w:unhideWhenUsed="1"/>
+    <w:lsdException w:name="Table List 1" w:unhideWhenUsed="1"/>
+    <w:lsdException w:name="Table List 2" w:unhideWhenUsed="1"/>
+    <w:lsdException w:name="Table List 3" w:unhideWhenUsed="1"/>
+    <w:lsdException w:name="Table List 4" w:unhideWhenUsed="1"/>
+    <w:lsdException w:name="Table List 5" w:unhideWhenUsed="1"/>
+    <w:lsdException w:name="Table List 6" w:unhideWhenUsed="1"/>
+    <w:lsdException w:name="Table List 7" w:unhideWhenUsed="1"/>
+    <w:lsdException w:name="Table List 8" w:unhideWhenUsed="1"/>
+    <w:lsdException w:name="Table 3D effects 1" w:unhideWhenUsed="1"/>
+    <w:lsdException w:name="Table 3D effects 2" w:unhideWhenUsed="1"/>
+    <w:lsdException w:name="Table 3D effects 3" w:unhideWhenUsed="1"/>
+    <w:lsdException w:name="Table Contemporary" w:unhideWhenUsed="1"/>
+    <w:lsdException w:name="Table Elegant" w:unhideWhenUsed="1"/>
+    <w:lsdException w:name="Table Professional" w:unhideWhenUsed="1"/>
+    <w:lsdException w:name="Table Subtle 1" w:unhideWhenUsed="1"/>
+    <w:lsdException w:name="Table Subtle 2" w:unhideWhenUsed="1"/>
+    <w:lsdException w:name="Table Web 1" w:unhideWhenUsed="1"/>
+    <w:lsdException w:name="Table Web 2" w:unhideWhenUsed="1"/>
+    <w:lsdException w:name="Table Web 3" w:unhideWhenUsed="1"/>
+    <w:lsdException w:name="Balloon Text" w:unhideWhenUsed="1"/>
+    <w:lsdException w:name="Table Grid" w:semiHidden="0" w:uiPriority="39"/>
+    <w:lsdException w:name="Table Theme" w:unhideWhenUsed="1"/>
+    <w:lsdException w:name="No Spacing" w:uiPriority="1" w:qFormat="1"/>
+    <w:lsdException w:name="Light Shading" w:semiHidden="0" w:uiPriority="60"/>
+    <w:lsdException w:name="Light List" w:semiHidden="0" w:uiPriority="61"/>
+    <w:lsdException w:name="Light Grid" w:semiHidden="0" w:uiPriority="62"/>
+    <w:lsdException w:name="Medium Shading 1" w:semiHidden="0" w:uiPriority="63"/>
+    <w:lsdException w:name="Medium Shading 2" w:semiHidden="0" w:uiPriority="64"/>
+    <w:lsdException w:name="Medium List 1" w:semiHidden="0" w:uiPriority="65"/>
+    <w:lsdException w:name="Medium List 2" w:semiHidden="0" w:uiPriority="66"/>
+    <w:lsdException w:name="Medium Grid 1" w:semiHidden="0" w:uiPriority="67"/>
+    <w:lsdException w:name="Medium Grid 2" w:semiHidden="0" w:uiPriority="68"/>
+    <w:lsdException w:name="Medium Grid 3" w:semiHidden="0" w:uiPriority="69"/>
+    <w:lsdException w:name="Dark List" w:semiHidden="0" w:uiPriority="70"/>
+    <w:lsdException w:name="Colorful Shading" w:semiHidden="0" w:uiPriority="71"/>
+    <w:lsdException w:name="Colorful List" w:semiHidden="0" w:uiPriority="72"/>
+    <w:lsdException w:name="Colorful Grid" w:semiHidden="0" w:uiPriority="73"/>
+    <w:lsdException w:name="Light Shading Accent 1" w:semiHidden="0" w:uiPriority="60"/>
+    <w:lsdException w:name="Light List Accent 1" w:semiHidden="0" w:uiPriority="61"/>
+    <w:lsdException w:name="Light Grid Accent 1" w:semiHidden="0" w:uiPriority="62"/>
+    <w:lsdException w:name="Medium Shading 1 Accent 1" w:semiHidden="0" w:uiPriority="63"/>
+    <w:lsdException w:name="Medium Shading 2 Accent 1" w:semiHidden="0" w:uiPriority="64"/>
+    <w:lsdException w:name="Medium List 1 Accent 1" w:semiHidden="0" w:uiPriority="65"/>
+    <w:lsdException w:name="List Paragraph" w:semiHidden="0" w:uiPriority="1" w:qFormat="1"/>
+    <w:lsdException w:name="Quote" w:uiPriority="29" w:qFormat="1"/>
+    <w:lsdException w:name="Intense Quote" w:uiPriority="30" w:qFormat="1"/>
+    <w:lsdException w:name="Medium List 2 Accent 1" w:semiHidden="0" w:uiPriority="66"/>
+    <w:lsdException w:name="Medium Grid 1 Accent 1" w:semiHidden="0" w:uiPriority="67"/>
+    <w:lsdException w:name="Medium Grid 2 Accent 1" w:semiHidden="0" w:uiPriority="68"/>
+    <w:lsdException w:name="Medium Grid 3 Accent 1" w:semiHidden="0" w:uiPriority="69"/>
+    <w:lsdException w:name="Dark List Accent 1" w:semiHidden="0" w:uiPriority="70"/>
+    <w:lsdException w:name="Colorful Shading Accent 1" w:semiHidden="0" w:uiPriority="71"/>
+    <w:lsdException w:name="Colorful List Accent 1" w:semiHidden="0" w:uiPriority="72"/>
+    <w:lsdException w:name="Colorful Grid Accent 1" w:semiHidden="0" w:uiPriority="73"/>
+    <w:lsdException w:name="Light Shading Accent 2" w:semiHidden="0" w:uiPriority="60"/>
+    <w:lsdException w:name="Light List Accent 2" w:semiHidden="0" w:uiPriority="61"/>
+    <w:lsdException w:name="Light Grid Accent 2" w:semiHidden="0" w:uiPriority="62"/>
+    <w:lsdException w:name="Medium Shading 1 Accent 2" w:semiHidden="0" w:uiPriority="63"/>
+    <w:lsdException w:name="Medium Shading 2 Accent 2" w:semiHidden="0" w:uiPriority="64"/>
+    <w:lsdException w:name="Medium List 1 Accent 2" w:semiHidden="0" w:uiPriority="65"/>
+    <w:lsdException w:name="Medium List 2 Accent 2" w:semiHidden="0" w:uiPriority="66"/>
+    <w:lsdException w:name="Medium Grid 1 Accent 2" w:semiHidden="0" w:uiPriority="67"/>
+    <w:lsdException w:name="Medium Grid 2 Accent 2" w:semiHidden="0" w:uiPriority="68"/>
+    <w:lsdException w:name="Medium Grid 3 Accent 2" w:semiHidden="0" w:uiPriority="69"/>
+    <w:lsdException w:name="Dark List Accent 2" w:semiHidden="0" w:uiPriority="70"/>
+    <w:lsdException w:name="Colorful Shading Accent 2" w:semiHidden="0" w:uiPriority="71"/>
+    <w:lsdException w:name="Colorful List Accent 2" w:semiHidden="0" w:uiPriority="72"/>
+    <w:lsdException w:name="Colorful Grid Accent 2" w:semiHidden="0" w:uiPriority="73"/>
+    <w:lsdException w:name="Light Shading Accent 3" w:semiHidden="0" w:uiPriority="60"/>
+    <w:lsdException w:name="Light List Accent 3" w:semiHidden="0" w:uiPriority="61"/>
+    <w:lsdException w:name="Light Grid Accent 3" w:semiHidden="0" w:uiPriority="62"/>
+    <w:lsdException w:name="Medium Shading 1 Accent 3" w:semiHidden="0" w:uiPriority="63"/>
+    <w:lsdException w:name="Medium Shading 2 Accent 3" w:semiHidden="0" w:uiPriority="64"/>
+    <w:lsdException w:name="Medium List 1 Accent 3" w:semiHidden="0" w:uiPriority="65"/>
+    <w:lsdException w:name="Medium List 2 Accent 3" w:semiHidden="0" w:uiPriority="66"/>
+    <w:lsdException w:name="Medium Grid 1 Accent 3" w:semiHidden="0" w:uiPriority="67"/>
+    <w:lsdException w:name="Medium Grid 2 Accent 3" w:semiHidden="0" w:uiPriority="68"/>
+    <w:lsdException w:name="Medium Grid 3 Accent 3" w:semiHidden="0" w:uiPriority="69"/>
+    <w:lsdException w:name="Dark List Accent 3" w:semiHidden="0" w:uiPriority="70"/>
+    <w:lsdException w:name="Colorful Shading Accent 3" w:semiHidden="0" w:uiPriority="71"/>
+    <w:lsdException w:name="Colorful List Accent 3" w:semiHidden="0" w:uiPriority="72"/>
+    <w:lsdException w:name="Colorful Grid Accent 3" w:semiHidden="0" w:uiPriority="73"/>
+    <w:lsdException w:name="Light Shading Accent 4" w:semiHidden="0" w:uiPriority="60"/>
+    <w:lsdException w:name="Light List Accent 4" w:semiHidden="0" w:uiPriority="61"/>
+    <w:lsdException w:name="Light Grid Accent 4" w:semiHidden="0" w:uiPriority="62"/>
+    <w:lsdException w:name="Medium Shading 1 Accent 4" w:semiHidden="0" w:uiPriority="63"/>
+    <w:lsdException w:name="Medium Shading 2 Accent 4" w:semiHidden="0" w:uiPriority="64"/>
+    <w:lsdException w:name="Medium List 1 Accent 4" w:semiHidden="0" w:uiPriority="65"/>
+    <w:lsdException w:name="Medium List 2 Accent 4" w:semiHidden="0" w:uiPriority="66"/>
+    <w:lsdException w:name="Medium Grid 1 Accent 4" w:semiHidden="0" w:uiPriority="67"/>
+    <w:lsdException w:name="Medium Grid 2 Accent 4" w:semiHidden="0" w:uiPriority="68"/>
+    <w:lsdException w:name="Medium Grid 3 Accent 4" w:semiHidden="0" w:uiPriority="69"/>
+    <w:lsdException w:name="Dark List Accent 4" w:semiHidden="0" w:uiPriority="70"/>
+    <w:lsdException w:name="Colorful Shading Accent 4" w:semiHidden="0" w:uiPriority="71"/>
+    <w:lsdException w:name="Colorful List Accent 4" w:semiHidden="0" w:uiPriority="72"/>
+    <w:lsdException w:name="Colorful Grid Accent 4" w:semiHidden="0" w:uiPriority="73"/>
+    <w:lsdException w:name="Light Shading Accent 5" w:semiHidden="0" w:uiPriority="60"/>
+    <w:lsdException w:name="Light List Accent 5" w:semiHidden="0" w:uiPriority="61"/>
+    <w:lsdException w:name="Light Grid Accent 5" w:semiHidden="0" w:uiPriority="62"/>
+    <w:lsdException w:name="Medium Shading 1 Accent 5" w:semiHidden="0" w:uiPriority="63"/>
+    <w:lsdException w:name="Medium Shading 2 Accent 5" w:semiHidden="0" w:uiPriority="64"/>
+    <w:lsdException w:name="Medium List 1 Accent 5" w:semiHidden="0" w:uiPriority="65"/>
+    <w:lsdException w:name="Medium List 2 Accent 5" w:semiHidden="0" w:uiPriority="66"/>
+    <w:lsdException w:name="Medium Grid 1 Accent 5" w:semiHidden="0" w:uiPriority="67"/>
+    <w:lsdException w:name="Medium Grid 2 Accent 5" w:semiHidden="0" w:uiPriority="68"/>
+    <w:lsdException w:name="Medium Grid 3 Accent 5" w:semiHidden="0" w:uiPriority="69"/>
+    <w:lsdException w:name="Dark List Accent 5" w:semiHidden="0" w:uiPriority="70"/>
+    <w:lsdException w:name="Colorful Shading Accent 5" w:semiHidden="0" w:uiPriority="71"/>
+    <w:lsdException w:name="Colorful List Accent 5" w:semiHidden="0" w:uiPriority="72"/>
+    <w:lsdException w:name="Colorful Grid Accent 5" w:semiHidden="0" w:uiPriority="73"/>
+    <w:lsdException w:name="Light Shading Accent 6" w:semiHidden="0" w:uiPriority="60"/>
+    <w:lsdException w:name="Light List Accent 6" w:semiHidden="0" w:uiPriority="61"/>
+    <w:lsdException w:name="Light Grid Accent 6" w:semiHidden="0" w:uiPriority="62"/>
+    <w:lsdException w:name="Medium Shading 1 Accent 6" w:semiHidden="0" w:uiPriority="63"/>
+    <w:lsdException w:name="Medium Shading 2 Accent 6" w:semiHidden="0" w:uiPriority="64"/>
+    <w:lsdException w:name="Medium List 1 Accent 6" w:semiHidden="0" w:uiPriority="65"/>
+    <w:lsdException w:name="Medium List 2 Accent 6" w:semiHidden="0" w:uiPriority="66"/>
+    <w:lsdException w:name="Medium Grid 1 Accent 6" w:semiHidden="0" w:uiPriority="67"/>
+    <w:lsdException w:name="Medium Grid 2 Accent 6" w:semiHidden="0" w:uiPriority="68"/>
+    <w:lsdException w:name="Medium Grid 3 Accent 6" w:semiHidden="0" w:uiPriority="69"/>
+    <w:lsdException w:name="Dark List Accent 6" w:semiHidden="0" w:uiPriority="70"/>
+    <w:lsdException w:name="Colorful Shading Accent 6" w:semiHidden="0" w:uiPriority="71"/>
+    <w:lsdException w:name="Colorful List Accent 6" w:semiHidden="0" w:uiPriority="72"/>
+    <w:lsdException w:name="Colorful Grid Accent 6" w:semiHidden="0" w:uiPriority="73"/>
+    <w:lsdException w:name="Subtle Emphasis" w:uiPriority="19" w:qFormat="1"/>
+    <w:lsdException w:name="Intense Emphasis" w:uiPriority="21" w:qFormat="1"/>
+    <w:lsdException w:name="Subtle Reference" w:uiPriority="31" w:qFormat="1"/>
+    <w:lsdException w:name="Intense Reference" w:uiPriority="32" w:qFormat="1"/>
+    <w:lsdException w:name="Book Title" w:uiPriority="33" w:qFormat="1"/>
     <w:lsdException w:name="Bibliography" w:uiPriority="37"/>
-    <w:lsdException w:name="TOC Heading" w:uiPriority="39" w:qFormat="1"/>
+    <w:lsdException w:name="TOC Heading" w:uiPriority="39" w:unhideWhenUsed="1" w:qFormat="1"/>
   </w:latentStyles>
   <w:style w:type="paragraph" w:default="1" w:styleId="a0">
     <w:name w:val="Normal"/>
     <w:uiPriority w:val="1"/>
     <w:qFormat/>
-    <w:rsid w:val="009D64D3"/>
+    <w:rsid w:val="00DB7D51"/>
     <w:rPr>
       <w:rFonts w:ascii="Calibri" w:eastAsia="Calibri" w:hAnsi="Calibri" w:cs="Calibri"/>
     </w:rPr>
@@ -13506,7 +13951,6 @@
     <w:name w:val="Default Paragraph Font"/>
     <w:uiPriority w:val="1"/>
     <w:semiHidden/>
-    <w:unhideWhenUsed/>
   </w:style>
   <w:style w:type="table" w:default="1" w:styleId="a2">
     <w:name w:val="Normal Table"/>
@@ -13582,6 +14026,7 @@
     <w:name w:val="List Paragraph"/>
     <w:basedOn w:val="a0"/>
     <w:uiPriority w:val="1"/>
+    <w:semiHidden/>
     <w:qFormat/>
     <w:pPr>
       <w:ind w:left="1640" w:hanging="360"/>
@@ -13591,6 +14036,7 @@
     <w:name w:val="Table Paragraph"/>
     <w:basedOn w:val="a0"/>
     <w:uiPriority w:val="1"/>
+    <w:semiHidden/>
     <w:qFormat/>
   </w:style>
   <w:style w:type="character" w:customStyle="1" w:styleId="40">
@@ -13598,7 +14044,7 @@
     <w:basedOn w:val="a1"/>
     <w:link w:val="4"/>
     <w:uiPriority w:val="1"/>
-    <w:rsid w:val="004C187C"/>
+    <w:rsid w:val="00DB7D51"/>
     <w:rPr>
       <w:rFonts w:ascii="Calibri" w:eastAsia="Calibri" w:hAnsi="Calibri" w:cs="Calibri"/>
       <w:b/>
@@ -13610,6 +14056,7 @@
     <w:basedOn w:val="a6"/>
     <w:link w:val="23"/>
     <w:uiPriority w:val="1"/>
+    <w:semiHidden/>
     <w:rsid w:val="004C187C"/>
     <w:pPr>
       <w:numPr>
@@ -13623,7 +14070,8 @@
     <w:basedOn w:val="a1"/>
     <w:link w:val="2"/>
     <w:uiPriority w:val="1"/>
-    <w:rsid w:val="004C187C"/>
+    <w:semiHidden/>
+    <w:rsid w:val="001862A8"/>
     <w:rPr>
       <w:rFonts w:ascii="Calibri" w:eastAsia="Calibri" w:hAnsi="Calibri" w:cs="Calibri"/>
     </w:rPr>
@@ -13632,7 +14080,6 @@
     <w:name w:val="Hyperlink"/>
     <w:basedOn w:val="a1"/>
     <w:uiPriority w:val="99"/>
-    <w:unhideWhenUsed/>
     <w:rsid w:val="00FC0395"/>
     <w:rPr>
       <w:color w:val="0000FF" w:themeColor="hyperlink"/>
@@ -13645,7 +14092,6 @@
     <w:link w:val="a9"/>
     <w:uiPriority w:val="99"/>
     <w:semiHidden/>
-    <w:unhideWhenUsed/>
     <w:rsid w:val="00204D84"/>
     <w:rPr>
       <w:rFonts w:asciiTheme="majorHAnsi" w:eastAsiaTheme="majorEastAsia" w:hAnsiTheme="majorHAnsi" w:cstheme="majorBidi"/>
@@ -13659,7 +14105,7 @@
     <w:link w:val="a8"/>
     <w:uiPriority w:val="99"/>
     <w:semiHidden/>
-    <w:rsid w:val="00204D84"/>
+    <w:rsid w:val="001862A8"/>
     <w:rPr>
       <w:rFonts w:asciiTheme="majorHAnsi" w:eastAsiaTheme="majorEastAsia" w:hAnsiTheme="majorHAnsi" w:cstheme="majorBidi"/>
       <w:sz w:val="18"/>
@@ -13671,7 +14117,7 @@
     <w:basedOn w:val="a0"/>
     <w:link w:val="ab"/>
     <w:uiPriority w:val="99"/>
-    <w:unhideWhenUsed/>
+    <w:semiHidden/>
     <w:rsid w:val="00F335DB"/>
     <w:pPr>
       <w:tabs>
@@ -13686,7 +14132,8 @@
     <w:basedOn w:val="a1"/>
     <w:link w:val="aa"/>
     <w:uiPriority w:val="99"/>
-    <w:rsid w:val="00F335DB"/>
+    <w:semiHidden/>
+    <w:rsid w:val="001862A8"/>
     <w:rPr>
       <w:rFonts w:ascii="Calibri" w:eastAsia="Calibri" w:hAnsi="Calibri" w:cs="Calibri"/>
     </w:rPr>
@@ -13696,7 +14143,7 @@
     <w:basedOn w:val="a0"/>
     <w:link w:val="ad"/>
     <w:uiPriority w:val="99"/>
-    <w:unhideWhenUsed/>
+    <w:semiHidden/>
     <w:rsid w:val="00F335DB"/>
     <w:pPr>
       <w:tabs>
@@ -13711,7 +14158,8 @@
     <w:basedOn w:val="a1"/>
     <w:link w:val="ac"/>
     <w:uiPriority w:val="99"/>
-    <w:rsid w:val="00F335DB"/>
+    <w:semiHidden/>
+    <w:rsid w:val="001862A8"/>
     <w:rPr>
       <w:rFonts w:ascii="Calibri" w:eastAsia="Calibri" w:hAnsi="Calibri" w:cs="Calibri"/>
     </w:rPr>
@@ -13721,7 +14169,7 @@
     <w:basedOn w:val="a0"/>
     <w:link w:val="af"/>
     <w:uiPriority w:val="99"/>
-    <w:unhideWhenUsed/>
+    <w:semiHidden/>
     <w:rsid w:val="007D6AF8"/>
     <w:pPr>
       <w:snapToGrid w:val="0"/>
@@ -13732,7 +14180,8 @@
     <w:basedOn w:val="a1"/>
     <w:link w:val="ae"/>
     <w:uiPriority w:val="99"/>
-    <w:rsid w:val="007D6AF8"/>
+    <w:semiHidden/>
+    <w:rsid w:val="001862A8"/>
     <w:rPr>
       <w:rFonts w:ascii="Calibri" w:eastAsia="Calibri" w:hAnsi="Calibri" w:cs="Calibri"/>
     </w:rPr>
@@ -13741,7 +14190,7 @@
     <w:name w:val="footnote reference"/>
     <w:basedOn w:val="a1"/>
     <w:uiPriority w:val="99"/>
-    <w:unhideWhenUsed/>
+    <w:semiHidden/>
     <w:rsid w:val="007D6AF8"/>
     <w:rPr>
       <w:vertAlign w:val="superscript"/>
@@ -13752,7 +14201,6 @@
     <w:basedOn w:val="a1"/>
     <w:uiPriority w:val="99"/>
     <w:semiHidden/>
-    <w:unhideWhenUsed/>
     <w:rsid w:val="00AD7E1C"/>
     <w:rPr>
       <w:color w:val="800080" w:themeColor="followedHyperlink"/>
@@ -13764,7 +14212,7 @@
     <w:basedOn w:val="1"/>
     <w:next w:val="a0"/>
     <w:uiPriority w:val="39"/>
-    <w:unhideWhenUsed/>
+    <w:semiHidden/>
     <w:qFormat/>
     <w:rsid w:val="00FD7874"/>
     <w:pPr>
@@ -13787,7 +14235,6 @@
     <w:next w:val="a0"/>
     <w:autoRedefine/>
     <w:uiPriority w:val="39"/>
-    <w:unhideWhenUsed/>
     <w:rsid w:val="00FD7874"/>
     <w:pPr>
       <w:ind w:leftChars="200" w:left="440"/>
@@ -13797,7 +14244,7 @@
     <w:name w:val="List Bullet"/>
     <w:basedOn w:val="a0"/>
     <w:uiPriority w:val="99"/>
-    <w:unhideWhenUsed/>
+    <w:semiHidden/>
     <w:rsid w:val="00C97A76"/>
     <w:pPr>
       <w:numPr>
@@ -13811,7 +14258,7 @@
     <w:basedOn w:val="20"/>
     <w:link w:val="12"/>
     <w:uiPriority w:val="1"/>
-    <w:qFormat/>
+    <w:semiHidden/>
     <w:rsid w:val="00215723"/>
     <w:rPr>
       <w:rFonts w:ascii="Arial" w:eastAsia="ＭＳ Ｐゴシック" w:hAnsi="Arial"/>
@@ -13825,7 +14272,7 @@
     <w:basedOn w:val="a1"/>
     <w:link w:val="a4"/>
     <w:uiPriority w:val="1"/>
-    <w:rsid w:val="00EE6BDF"/>
+    <w:rsid w:val="00DB7D51"/>
     <w:rPr>
       <w:rFonts w:ascii="Calibri" w:eastAsia="Calibri" w:hAnsi="Calibri" w:cs="Calibri"/>
     </w:rPr>
@@ -13835,7 +14282,7 @@
     <w:basedOn w:val="a1"/>
     <w:link w:val="20"/>
     <w:uiPriority w:val="1"/>
-    <w:rsid w:val="004530ED"/>
+    <w:rsid w:val="00DB7D51"/>
     <w:rPr>
       <w:rFonts w:ascii="Cambria" w:eastAsia="Calibri" w:hAnsi="Calibri" w:cs="Calibri"/>
       <w:b/>
@@ -13848,7 +14295,8 @@
     <w:basedOn w:val="21"/>
     <w:link w:val="11"/>
     <w:uiPriority w:val="1"/>
-    <w:rsid w:val="00215723"/>
+    <w:semiHidden/>
+    <w:rsid w:val="001862A8"/>
     <w:rPr>
       <w:rFonts w:ascii="Arial" w:eastAsia="ＭＳ Ｐゴシック" w:hAnsi="Arial" w:cs="Calibri"/>
       <w:b/>
@@ -13891,153 +14339,209 @@
       </w:pPr>
     </w:pPrDefault>
   </w:docDefaults>
-  <w:latentStyles w:defLockedState="0" w:defUIPriority="99" w:defSemiHidden="1" w:defUnhideWhenUsed="1" w:defQFormat="0" w:count="267">
-    <w:lsdException w:name="Normal" w:semiHidden="0" w:uiPriority="0" w:unhideWhenUsed="0" w:qFormat="1"/>
-    <w:lsdException w:name="heading 1" w:semiHidden="0" w:uiPriority="1" w:unhideWhenUsed="0" w:qFormat="1"/>
-    <w:lsdException w:name="heading 2" w:uiPriority="9" w:qFormat="1"/>
-    <w:lsdException w:name="heading 3" w:uiPriority="1" w:qFormat="1"/>
-    <w:lsdException w:name="heading 4" w:semiHidden="0" w:uiPriority="1" w:unhideWhenUsed="0" w:qFormat="1"/>
-    <w:lsdException w:name="heading 5" w:uiPriority="9" w:qFormat="1"/>
-    <w:lsdException w:name="heading 6" w:uiPriority="9" w:qFormat="1"/>
+  <w:latentStyles w:defLockedState="0" w:defUIPriority="99" w:defSemiHidden="1" w:defUnhideWhenUsed="0" w:defQFormat="0" w:count="267">
+    <w:lsdException w:name="Normal" w:semiHidden="0" w:uiPriority="0" w:qFormat="1"/>
+    <w:lsdException w:name="heading 1" w:semiHidden="0" w:uiPriority="1" w:qFormat="1"/>
+    <w:lsdException w:name="heading 2" w:uiPriority="9" w:unhideWhenUsed="1" w:qFormat="1"/>
+    <w:lsdException w:name="heading 3" w:uiPriority="1" w:unhideWhenUsed="1" w:qFormat="1"/>
+    <w:lsdException w:name="heading 4" w:semiHidden="0" w:uiPriority="1" w:qFormat="1"/>
+    <w:lsdException w:name="heading 5" w:uiPriority="9"/>
+    <w:lsdException w:name="heading 6" w:uiPriority="9"/>
     <w:lsdException w:name="heading 7" w:uiPriority="9" w:qFormat="1"/>
     <w:lsdException w:name="heading 8" w:uiPriority="9" w:qFormat="1"/>
     <w:lsdException w:name="heading 9" w:uiPriority="9" w:qFormat="1"/>
-    <w:lsdException w:name="toc 1" w:uiPriority="39"/>
-    <w:lsdException w:name="toc 2" w:uiPriority="39"/>
-    <w:lsdException w:name="toc 3" w:uiPriority="39"/>
+    <w:lsdException w:name="toc 1" w:uiPriority="39" w:unhideWhenUsed="1"/>
+    <w:lsdException w:name="toc 2" w:uiPriority="39" w:unhideWhenUsed="1"/>
+    <w:lsdException w:name="toc 3" w:uiPriority="39" w:unhideWhenUsed="1"/>
     <w:lsdException w:name="toc 4" w:uiPriority="39"/>
     <w:lsdException w:name="toc 5" w:uiPriority="39"/>
     <w:lsdException w:name="toc 6" w:uiPriority="39"/>
     <w:lsdException w:name="toc 7" w:uiPriority="39"/>
     <w:lsdException w:name="toc 8" w:uiPriority="39"/>
     <w:lsdException w:name="toc 9" w:uiPriority="39"/>
+    <w:lsdException w:name="footnote text" w:unhideWhenUsed="1"/>
+    <w:lsdException w:name="header" w:unhideWhenUsed="1"/>
+    <w:lsdException w:name="footer" w:unhideWhenUsed="1"/>
     <w:lsdException w:name="caption" w:uiPriority="35" w:qFormat="1"/>
-    <w:lsdException w:name="Title" w:semiHidden="0" w:uiPriority="10" w:unhideWhenUsed="0" w:qFormat="1"/>
-    <w:lsdException w:name="Default Paragraph Font" w:uiPriority="1"/>
-    <w:lsdException w:name="Body Text" w:uiPriority="1" w:qFormat="1"/>
-    <w:lsdException w:name="Subtitle" w:semiHidden="0" w:uiPriority="11" w:unhideWhenUsed="0" w:qFormat="1"/>
-    <w:lsdException w:name="Body Text 2" w:semiHidden="0" w:uiPriority="1" w:unhideWhenUsed="0"/>
-    <w:lsdException w:name="Body Text 3" w:semiHidden="0" w:uiPriority="1" w:unhideWhenUsed="0"/>
-    <w:lsdException w:name="Strong" w:semiHidden="0" w:uiPriority="22" w:unhideWhenUsed="0" w:qFormat="1"/>
-    <w:lsdException w:name="Emphasis" w:semiHidden="0" w:uiPriority="20" w:unhideWhenUsed="0" w:qFormat="1"/>
-    <w:lsdException w:name="Table Grid" w:semiHidden="0" w:uiPriority="39" w:unhideWhenUsed="0"/>
-    <w:lsdException w:name="Placeholder Text" w:unhideWhenUsed="0"/>
-    <w:lsdException w:name="No Spacing" w:semiHidden="0" w:uiPriority="1" w:unhideWhenUsed="0" w:qFormat="1"/>
-    <w:lsdException w:name="Light Shading" w:semiHidden="0" w:uiPriority="60" w:unhideWhenUsed="0"/>
-    <w:lsdException w:name="Light List" w:semiHidden="0" w:uiPriority="61" w:unhideWhenUsed="0"/>
-    <w:lsdException w:name="Light Grid" w:semiHidden="0" w:uiPriority="62" w:unhideWhenUsed="0"/>
-    <w:lsdException w:name="Medium Shading 1" w:semiHidden="0" w:uiPriority="63" w:unhideWhenUsed="0"/>
-    <w:lsdException w:name="Medium Shading 2" w:semiHidden="0" w:uiPriority="64" w:unhideWhenUsed="0"/>
-    <w:lsdException w:name="Medium List 1" w:semiHidden="0" w:uiPriority="65" w:unhideWhenUsed="0"/>
-    <w:lsdException w:name="Medium List 2" w:semiHidden="0" w:uiPriority="66" w:unhideWhenUsed="0"/>
-    <w:lsdException w:name="Medium Grid 1" w:semiHidden="0" w:uiPriority="67" w:unhideWhenUsed="0"/>
-    <w:lsdException w:name="Medium Grid 2" w:semiHidden="0" w:uiPriority="68" w:unhideWhenUsed="0"/>
-    <w:lsdException w:name="Medium Grid 3" w:semiHidden="0" w:uiPriority="69" w:unhideWhenUsed="0"/>
-    <w:lsdException w:name="Dark List" w:semiHidden="0" w:uiPriority="70" w:unhideWhenUsed="0"/>
-    <w:lsdException w:name="Colorful Shading" w:semiHidden="0" w:uiPriority="71" w:unhideWhenUsed="0"/>
-    <w:lsdException w:name="Colorful List" w:semiHidden="0" w:uiPriority="72" w:unhideWhenUsed="0"/>
-    <w:lsdException w:name="Colorful Grid" w:semiHidden="0" w:uiPriority="73" w:unhideWhenUsed="0"/>
-    <w:lsdException w:name="Light Shading Accent 1" w:semiHidden="0" w:uiPriority="60" w:unhideWhenUsed="0"/>
-    <w:lsdException w:name="Light List Accent 1" w:semiHidden="0" w:uiPriority="61" w:unhideWhenUsed="0"/>
-    <w:lsdException w:name="Light Grid Accent 1" w:semiHidden="0" w:uiPriority="62" w:unhideWhenUsed="0"/>
-    <w:lsdException w:name="Medium Shading 1 Accent 1" w:semiHidden="0" w:uiPriority="63" w:unhideWhenUsed="0"/>
-    <w:lsdException w:name="Medium Shading 2 Accent 1" w:semiHidden="0" w:uiPriority="64" w:unhideWhenUsed="0"/>
-    <w:lsdException w:name="Medium List 1 Accent 1" w:semiHidden="0" w:uiPriority="65" w:unhideWhenUsed="0"/>
-    <w:lsdException w:name="Revision" w:unhideWhenUsed="0"/>
-    <w:lsdException w:name="List Paragraph" w:semiHidden="0" w:uiPriority="1" w:unhideWhenUsed="0" w:qFormat="1"/>
-    <w:lsdException w:name="Quote" w:semiHidden="0" w:uiPriority="29" w:unhideWhenUsed="0" w:qFormat="1"/>
-    <w:lsdException w:name="Intense Quote" w:semiHidden="0" w:uiPriority="30" w:unhideWhenUsed="0" w:qFormat="1"/>
-    <w:lsdException w:name="Medium List 2 Accent 1" w:semiHidden="0" w:uiPriority="66" w:unhideWhenUsed="0"/>
-    <w:lsdException w:name="Medium Grid 1 Accent 1" w:semiHidden="0" w:uiPriority="67" w:unhideWhenUsed="0"/>
-    <w:lsdException w:name="Medium Grid 2 Accent 1" w:semiHidden="0" w:uiPriority="68" w:unhideWhenUsed="0"/>
-    <w:lsdException w:name="Medium Grid 3 Accent 1" w:semiHidden="0" w:uiPriority="69" w:unhideWhenUsed="0"/>
-    <w:lsdException w:name="Dark List Accent 1" w:semiHidden="0" w:uiPriority="70" w:unhideWhenUsed="0"/>
-    <w:lsdException w:name="Colorful Shading Accent 1" w:semiHidden="0" w:uiPriority="71" w:unhideWhenUsed="0"/>
-    <w:lsdException w:name="Colorful List Accent 1" w:semiHidden="0" w:uiPriority="72" w:unhideWhenUsed="0"/>
-    <w:lsdException w:name="Colorful Grid Accent 1" w:semiHidden="0" w:uiPriority="73" w:unhideWhenUsed="0"/>
-    <w:lsdException w:name="Light Shading Accent 2" w:semiHidden="0" w:uiPriority="60" w:unhideWhenUsed="0"/>
-    <w:lsdException w:name="Light List Accent 2" w:semiHidden="0" w:uiPriority="61" w:unhideWhenUsed="0"/>
-    <w:lsdException w:name="Light Grid Accent 2" w:semiHidden="0" w:uiPriority="62" w:unhideWhenUsed="0"/>
-    <w:lsdException w:name="Medium Shading 1 Accent 2" w:semiHidden="0" w:uiPriority="63" w:unhideWhenUsed="0"/>
-    <w:lsdException w:name="Medium Shading 2 Accent 2" w:semiHidden="0" w:uiPriority="64" w:unhideWhenUsed="0"/>
-    <w:lsdException w:name="Medium List 1 Accent 2" w:semiHidden="0" w:uiPriority="65" w:unhideWhenUsed="0"/>
-    <w:lsdException w:name="Medium List 2 Accent 2" w:semiHidden="0" w:uiPriority="66" w:unhideWhenUsed="0"/>
-    <w:lsdException w:name="Medium Grid 1 Accent 2" w:semiHidden="0" w:uiPriority="67" w:unhideWhenUsed="0"/>
-    <w:lsdException w:name="Medium Grid 2 Accent 2" w:semiHidden="0" w:uiPriority="68" w:unhideWhenUsed="0"/>
-    <w:lsdException w:name="Medium Grid 3 Accent 2" w:semiHidden="0" w:uiPriority="69" w:unhideWhenUsed="0"/>
-    <w:lsdException w:name="Dark List Accent 2" w:semiHidden="0" w:uiPriority="70" w:unhideWhenUsed="0"/>
-    <w:lsdException w:name="Colorful Shading Accent 2" w:semiHidden="0" w:uiPriority="71" w:unhideWhenUsed="0"/>
-    <w:lsdException w:name="Colorful List Accent 2" w:semiHidden="0" w:uiPriority="72" w:unhideWhenUsed="0"/>
-    <w:lsdException w:name="Colorful Grid Accent 2" w:semiHidden="0" w:uiPriority="73" w:unhideWhenUsed="0"/>
-    <w:lsdException w:name="Light Shading Accent 3" w:semiHidden="0" w:uiPriority="60" w:unhideWhenUsed="0"/>
-    <w:lsdException w:name="Light List Accent 3" w:semiHidden="0" w:uiPriority="61" w:unhideWhenUsed="0"/>
-    <w:lsdException w:name="Light Grid Accent 3" w:semiHidden="0" w:uiPriority="62" w:unhideWhenUsed="0"/>
-    <w:lsdException w:name="Medium Shading 1 Accent 3" w:semiHidden="0" w:uiPriority="63" w:unhideWhenUsed="0"/>
-    <w:lsdException w:name="Medium Shading 2 Accent 3" w:semiHidden="0" w:uiPriority="64" w:unhideWhenUsed="0"/>
-    <w:lsdException w:name="Medium List 1 Accent 3" w:semiHidden="0" w:uiPriority="65" w:unhideWhenUsed="0"/>
-    <w:lsdException w:name="Medium List 2 Accent 3" w:semiHidden="0" w:uiPriority="66" w:unhideWhenUsed="0"/>
-    <w:lsdException w:name="Medium Grid 1 Accent 3" w:semiHidden="0" w:uiPriority="67" w:unhideWhenUsed="0"/>
-    <w:lsdException w:name="Medium Grid 2 Accent 3" w:semiHidden="0" w:uiPriority="68" w:unhideWhenUsed="0"/>
-    <w:lsdException w:name="Medium Grid 3 Accent 3" w:semiHidden="0" w:uiPriority="69" w:unhideWhenUsed="0"/>
-    <w:lsdException w:name="Dark List Accent 3" w:semiHidden="0" w:uiPriority="70" w:unhideWhenUsed="0"/>
-    <w:lsdException w:name="Colorful Shading Accent 3" w:semiHidden="0" w:uiPriority="71" w:unhideWhenUsed="0"/>
-    <w:lsdException w:name="Colorful List Accent 3" w:semiHidden="0" w:uiPriority="72" w:unhideWhenUsed="0"/>
-    <w:lsdException w:name="Colorful Grid Accent 3" w:semiHidden="0" w:uiPriority="73" w:unhideWhenUsed="0"/>
-    <w:lsdException w:name="Light Shading Accent 4" w:semiHidden="0" w:uiPriority="60" w:unhideWhenUsed="0"/>
-    <w:lsdException w:name="Light List Accent 4" w:semiHidden="0" w:uiPriority="61" w:unhideWhenUsed="0"/>
-    <w:lsdException w:name="Light Grid Accent 4" w:semiHidden="0" w:uiPriority="62" w:unhideWhenUsed="0"/>
-    <w:lsdException w:name="Medium Shading 1 Accent 4" w:semiHidden="0" w:uiPriority="63" w:unhideWhenUsed="0"/>
-    <w:lsdException w:name="Medium Shading 2 Accent 4" w:semiHidden="0" w:uiPriority="64" w:unhideWhenUsed="0"/>
-    <w:lsdException w:name="Medium List 1 Accent 4" w:semiHidden="0" w:uiPriority="65" w:unhideWhenUsed="0"/>
-    <w:lsdException w:name="Medium List 2 Accent 4" w:semiHidden="0" w:uiPriority="66" w:unhideWhenUsed="0"/>
-    <w:lsdException w:name="Medium Grid 1 Accent 4" w:semiHidden="0" w:uiPriority="67" w:unhideWhenUsed="0"/>
-    <w:lsdException w:name="Medium Grid 2 Accent 4" w:semiHidden="0" w:uiPriority="68" w:unhideWhenUsed="0"/>
-    <w:lsdException w:name="Medium Grid 3 Accent 4" w:semiHidden="0" w:uiPriority="69" w:unhideWhenUsed="0"/>
-    <w:lsdException w:name="Dark List Accent 4" w:semiHidden="0" w:uiPriority="70" w:unhideWhenUsed="0"/>
-    <w:lsdException w:name="Colorful Shading Accent 4" w:semiHidden="0" w:uiPriority="71" w:unhideWhenUsed="0"/>
-    <w:lsdException w:name="Colorful List Accent 4" w:semiHidden="0" w:uiPriority="72" w:unhideWhenUsed="0"/>
-    <w:lsdException w:name="Colorful Grid Accent 4" w:semiHidden="0" w:uiPriority="73" w:unhideWhenUsed="0"/>
-    <w:lsdException w:name="Light Shading Accent 5" w:semiHidden="0" w:uiPriority="60" w:unhideWhenUsed="0"/>
-    <w:lsdException w:name="Light List Accent 5" w:semiHidden="0" w:uiPriority="61" w:unhideWhenUsed="0"/>
-    <w:lsdException w:name="Light Grid Accent 5" w:semiHidden="0" w:uiPriority="62" w:unhideWhenUsed="0"/>
-    <w:lsdException w:name="Medium Shading 1 Accent 5" w:semiHidden="0" w:uiPriority="63" w:unhideWhenUsed="0"/>
-    <w:lsdException w:name="Medium Shading 2 Accent 5" w:semiHidden="0" w:uiPriority="64" w:unhideWhenUsed="0"/>
-    <w:lsdException w:name="Medium List 1 Accent 5" w:semiHidden="0" w:uiPriority="65" w:unhideWhenUsed="0"/>
-    <w:lsdException w:name="Medium List 2 Accent 5" w:semiHidden="0" w:uiPriority="66" w:unhideWhenUsed="0"/>
-    <w:lsdException w:name="Medium Grid 1 Accent 5" w:semiHidden="0" w:uiPriority="67" w:unhideWhenUsed="0"/>
-    <w:lsdException w:name="Medium Grid 2 Accent 5" w:semiHidden="0" w:uiPriority="68" w:unhideWhenUsed="0"/>
-    <w:lsdException w:name="Medium Grid 3 Accent 5" w:semiHidden="0" w:uiPriority="69" w:unhideWhenUsed="0"/>
-    <w:lsdException w:name="Dark List Accent 5" w:semiHidden="0" w:uiPriority="70" w:unhideWhenUsed="0"/>
-    <w:lsdException w:name="Colorful Shading Accent 5" w:semiHidden="0" w:uiPriority="71" w:unhideWhenUsed="0"/>
-    <w:lsdException w:name="Colorful List Accent 5" w:semiHidden="0" w:uiPriority="72" w:unhideWhenUsed="0"/>
-    <w:lsdException w:name="Colorful Grid Accent 5" w:semiHidden="0" w:uiPriority="73" w:unhideWhenUsed="0"/>
-    <w:lsdException w:name="Light Shading Accent 6" w:semiHidden="0" w:uiPriority="60" w:unhideWhenUsed="0"/>
-    <w:lsdException w:name="Light List Accent 6" w:semiHidden="0" w:uiPriority="61" w:unhideWhenUsed="0"/>
-    <w:lsdException w:name="Light Grid Accent 6" w:semiHidden="0" w:uiPriority="62" w:unhideWhenUsed="0"/>
-    <w:lsdException w:name="Medium Shading 1 Accent 6" w:semiHidden="0" w:uiPriority="63" w:unhideWhenUsed="0"/>
-    <w:lsdException w:name="Medium Shading 2 Accent 6" w:semiHidden="0" w:uiPriority="64" w:unhideWhenUsed="0"/>
-    <w:lsdException w:name="Medium List 1 Accent 6" w:semiHidden="0" w:uiPriority="65" w:unhideWhenUsed="0"/>
-    <w:lsdException w:name="Medium List 2 Accent 6" w:semiHidden="0" w:uiPriority="66" w:unhideWhenUsed="0"/>
-    <w:lsdException w:name="Medium Grid 1 Accent 6" w:semiHidden="0" w:uiPriority="67" w:unhideWhenUsed="0"/>
-    <w:lsdException w:name="Medium Grid 2 Accent 6" w:semiHidden="0" w:uiPriority="68" w:unhideWhenUsed="0"/>
-    <w:lsdException w:name="Medium Grid 3 Accent 6" w:semiHidden="0" w:uiPriority="69" w:unhideWhenUsed="0"/>
-    <w:lsdException w:name="Dark List Accent 6" w:semiHidden="0" w:uiPriority="70" w:unhideWhenUsed="0"/>
-    <w:lsdException w:name="Colorful Shading Accent 6" w:semiHidden="0" w:uiPriority="71" w:unhideWhenUsed="0"/>
-    <w:lsdException w:name="Colorful List Accent 6" w:semiHidden="0" w:uiPriority="72" w:unhideWhenUsed="0"/>
-    <w:lsdException w:name="Colorful Grid Accent 6" w:semiHidden="0" w:uiPriority="73" w:unhideWhenUsed="0"/>
-    <w:lsdException w:name="Subtle Emphasis" w:semiHidden="0" w:uiPriority="19" w:unhideWhenUsed="0" w:qFormat="1"/>
-    <w:lsdException w:name="Intense Emphasis" w:semiHidden="0" w:uiPriority="21" w:unhideWhenUsed="0" w:qFormat="1"/>
-    <w:lsdException w:name="Subtle Reference" w:semiHidden="0" w:uiPriority="31" w:unhideWhenUsed="0" w:qFormat="1"/>
-    <w:lsdException w:name="Intense Reference" w:semiHidden="0" w:uiPriority="32" w:unhideWhenUsed="0" w:qFormat="1"/>
-    <w:lsdException w:name="Book Title" w:semiHidden="0" w:uiPriority="33" w:unhideWhenUsed="0" w:qFormat="1"/>
+    <w:lsdException w:name="footnote reference" w:unhideWhenUsed="1"/>
+    <w:lsdException w:name="List Bullet" w:unhideWhenUsed="1"/>
+    <w:lsdException w:name="Title" w:uiPriority="10" w:qFormat="1"/>
+    <w:lsdException w:name="Default Paragraph Font" w:uiPriority="1" w:unhideWhenUsed="1"/>
+    <w:lsdException w:name="Body Text" w:uiPriority="1" w:unhideWhenUsed="1" w:qFormat="1"/>
+    <w:lsdException w:name="Subtitle" w:uiPriority="11" w:qFormat="1"/>
+    <w:lsdException w:name="Body Text 2" w:semiHidden="0" w:uiPriority="1"/>
+    <w:lsdException w:name="Body Text 3" w:uiPriority="1"/>
+    <w:lsdException w:name="Hyperlink" w:unhideWhenUsed="1"/>
+    <w:lsdException w:name="FollowedHyperlink" w:unhideWhenUsed="1"/>
+    <w:lsdException w:name="Strong" w:uiPriority="22" w:qFormat="1"/>
+    <w:lsdException w:name="Emphasis" w:uiPriority="20" w:qFormat="1"/>
+    <w:lsdException w:name="HTML Top of Form" w:unhideWhenUsed="1"/>
+    <w:lsdException w:name="HTML Bottom of Form" w:unhideWhenUsed="1"/>
+    <w:lsdException w:name="Normal Table" w:unhideWhenUsed="1"/>
+    <w:lsdException w:name="No List" w:unhideWhenUsed="1"/>
+    <w:lsdException w:name="Outline List 1" w:unhideWhenUsed="1"/>
+    <w:lsdException w:name="Outline List 2" w:unhideWhenUsed="1"/>
+    <w:lsdException w:name="Outline List 3" w:unhideWhenUsed="1"/>
+    <w:lsdException w:name="Table Simple 1" w:unhideWhenUsed="1"/>
+    <w:lsdException w:name="Table Simple 2" w:unhideWhenUsed="1"/>
+    <w:lsdException w:name="Table Simple 3" w:unhideWhenUsed="1"/>
+    <w:lsdException w:name="Table Classic 1" w:unhideWhenUsed="1"/>
+    <w:lsdException w:name="Table Classic 2" w:unhideWhenUsed="1"/>
+    <w:lsdException w:name="Table Classic 3" w:unhideWhenUsed="1"/>
+    <w:lsdException w:name="Table Classic 4" w:unhideWhenUsed="1"/>
+    <w:lsdException w:name="Table Colorful 1" w:unhideWhenUsed="1"/>
+    <w:lsdException w:name="Table Colorful 2" w:unhideWhenUsed="1"/>
+    <w:lsdException w:name="Table Colorful 3" w:unhideWhenUsed="1"/>
+    <w:lsdException w:name="Table Columns 1" w:unhideWhenUsed="1"/>
+    <w:lsdException w:name="Table Columns 2" w:unhideWhenUsed="1"/>
+    <w:lsdException w:name="Table Columns 3" w:unhideWhenUsed="1"/>
+    <w:lsdException w:name="Table Columns 4" w:unhideWhenUsed="1"/>
+    <w:lsdException w:name="Table Columns 5" w:unhideWhenUsed="1"/>
+    <w:lsdException w:name="Table Grid 1" w:unhideWhenUsed="1"/>
+    <w:lsdException w:name="Table Grid 2" w:unhideWhenUsed="1"/>
+    <w:lsdException w:name="Table Grid 3" w:unhideWhenUsed="1"/>
+    <w:lsdException w:name="Table Grid 4" w:unhideWhenUsed="1"/>
+    <w:lsdException w:name="Table Grid 5" w:unhideWhenUsed="1"/>
+    <w:lsdException w:name="Table Grid 6" w:unhideWhenUsed="1"/>
+    <w:lsdException w:name="Table Grid 7" w:unhideWhenUsed="1"/>
+    <w:lsdException w:name="Table Grid 8" w:unhideWhenUsed="1"/>
+    <w:lsdException w:name="Table List 1" w:unhideWhenUsed="1"/>
+    <w:lsdException w:name="Table List 2" w:unhideWhenUsed="1"/>
+    <w:lsdException w:name="Table List 3" w:unhideWhenUsed="1"/>
+    <w:lsdException w:name="Table List 4" w:unhideWhenUsed="1"/>
+    <w:lsdException w:name="Table List 5" w:unhideWhenUsed="1"/>
+    <w:lsdException w:name="Table List 6" w:unhideWhenUsed="1"/>
+    <w:lsdException w:name="Table List 7" w:unhideWhenUsed="1"/>
+    <w:lsdException w:name="Table List 8" w:unhideWhenUsed="1"/>
+    <w:lsdException w:name="Table 3D effects 1" w:unhideWhenUsed="1"/>
+    <w:lsdException w:name="Table 3D effects 2" w:unhideWhenUsed="1"/>
+    <w:lsdException w:name="Table 3D effects 3" w:unhideWhenUsed="1"/>
+    <w:lsdException w:name="Table Contemporary" w:unhideWhenUsed="1"/>
+    <w:lsdException w:name="Table Elegant" w:unhideWhenUsed="1"/>
+    <w:lsdException w:name="Table Professional" w:unhideWhenUsed="1"/>
+    <w:lsdException w:name="Table Subtle 1" w:unhideWhenUsed="1"/>
+    <w:lsdException w:name="Table Subtle 2" w:unhideWhenUsed="1"/>
+    <w:lsdException w:name="Table Web 1" w:unhideWhenUsed="1"/>
+    <w:lsdException w:name="Table Web 2" w:unhideWhenUsed="1"/>
+    <w:lsdException w:name="Table Web 3" w:unhideWhenUsed="1"/>
+    <w:lsdException w:name="Balloon Text" w:unhideWhenUsed="1"/>
+    <w:lsdException w:name="Table Grid" w:semiHidden="0" w:uiPriority="39"/>
+    <w:lsdException w:name="Table Theme" w:unhideWhenUsed="1"/>
+    <w:lsdException w:name="No Spacing" w:uiPriority="1" w:qFormat="1"/>
+    <w:lsdException w:name="Light Shading" w:semiHidden="0" w:uiPriority="60"/>
+    <w:lsdException w:name="Light List" w:semiHidden="0" w:uiPriority="61"/>
+    <w:lsdException w:name="Light Grid" w:semiHidden="0" w:uiPriority="62"/>
+    <w:lsdException w:name="Medium Shading 1" w:semiHidden="0" w:uiPriority="63"/>
+    <w:lsdException w:name="Medium Shading 2" w:semiHidden="0" w:uiPriority="64"/>
+    <w:lsdException w:name="Medium List 1" w:semiHidden="0" w:uiPriority="65"/>
+    <w:lsdException w:name="Medium List 2" w:semiHidden="0" w:uiPriority="66"/>
+    <w:lsdException w:name="Medium Grid 1" w:semiHidden="0" w:uiPriority="67"/>
+    <w:lsdException w:name="Medium Grid 2" w:semiHidden="0" w:uiPriority="68"/>
+    <w:lsdException w:name="Medium Grid 3" w:semiHidden="0" w:uiPriority="69"/>
+    <w:lsdException w:name="Dark List" w:semiHidden="0" w:uiPriority="70"/>
+    <w:lsdException w:name="Colorful Shading" w:semiHidden="0" w:uiPriority="71"/>
+    <w:lsdException w:name="Colorful List" w:semiHidden="0" w:uiPriority="72"/>
+    <w:lsdException w:name="Colorful Grid" w:semiHidden="0" w:uiPriority="73"/>
+    <w:lsdException w:name="Light Shading Accent 1" w:semiHidden="0" w:uiPriority="60"/>
+    <w:lsdException w:name="Light List Accent 1" w:semiHidden="0" w:uiPriority="61"/>
+    <w:lsdException w:name="Light Grid Accent 1" w:semiHidden="0" w:uiPriority="62"/>
+    <w:lsdException w:name="Medium Shading 1 Accent 1" w:semiHidden="0" w:uiPriority="63"/>
+    <w:lsdException w:name="Medium Shading 2 Accent 1" w:semiHidden="0" w:uiPriority="64"/>
+    <w:lsdException w:name="Medium List 1 Accent 1" w:semiHidden="0" w:uiPriority="65"/>
+    <w:lsdException w:name="List Paragraph" w:semiHidden="0" w:uiPriority="1" w:qFormat="1"/>
+    <w:lsdException w:name="Quote" w:uiPriority="29" w:qFormat="1"/>
+    <w:lsdException w:name="Intense Quote" w:uiPriority="30" w:qFormat="1"/>
+    <w:lsdException w:name="Medium List 2 Accent 1" w:semiHidden="0" w:uiPriority="66"/>
+    <w:lsdException w:name="Medium Grid 1 Accent 1" w:semiHidden="0" w:uiPriority="67"/>
+    <w:lsdException w:name="Medium Grid 2 Accent 1" w:semiHidden="0" w:uiPriority="68"/>
+    <w:lsdException w:name="Medium Grid 3 Accent 1" w:semiHidden="0" w:uiPriority="69"/>
+    <w:lsdException w:name="Dark List Accent 1" w:semiHidden="0" w:uiPriority="70"/>
+    <w:lsdException w:name="Colorful Shading Accent 1" w:semiHidden="0" w:uiPriority="71"/>
+    <w:lsdException w:name="Colorful List Accent 1" w:semiHidden="0" w:uiPriority="72"/>
+    <w:lsdException w:name="Colorful Grid Accent 1" w:semiHidden="0" w:uiPriority="73"/>
+    <w:lsdException w:name="Light Shading Accent 2" w:semiHidden="0" w:uiPriority="60"/>
+    <w:lsdException w:name="Light List Accent 2" w:semiHidden="0" w:uiPriority="61"/>
+    <w:lsdException w:name="Light Grid Accent 2" w:semiHidden="0" w:uiPriority="62"/>
+    <w:lsdException w:name="Medium Shading 1 Accent 2" w:semiHidden="0" w:uiPriority="63"/>
+    <w:lsdException w:name="Medium Shading 2 Accent 2" w:semiHidden="0" w:uiPriority="64"/>
+    <w:lsdException w:name="Medium List 1 Accent 2" w:semiHidden="0" w:uiPriority="65"/>
+    <w:lsdException w:name="Medium List 2 Accent 2" w:semiHidden="0" w:uiPriority="66"/>
+    <w:lsdException w:name="Medium Grid 1 Accent 2" w:semiHidden="0" w:uiPriority="67"/>
+    <w:lsdException w:name="Medium Grid 2 Accent 2" w:semiHidden="0" w:uiPriority="68"/>
+    <w:lsdException w:name="Medium Grid 3 Accent 2" w:semiHidden="0" w:uiPriority="69"/>
+    <w:lsdException w:name="Dark List Accent 2" w:semiHidden="0" w:uiPriority="70"/>
+    <w:lsdException w:name="Colorful Shading Accent 2" w:semiHidden="0" w:uiPriority="71"/>
+    <w:lsdException w:name="Colorful List Accent 2" w:semiHidden="0" w:uiPriority="72"/>
+    <w:lsdException w:name="Colorful Grid Accent 2" w:semiHidden="0" w:uiPriority="73"/>
+    <w:lsdException w:name="Light Shading Accent 3" w:semiHidden="0" w:uiPriority="60"/>
+    <w:lsdException w:name="Light List Accent 3" w:semiHidden="0" w:uiPriority="61"/>
+    <w:lsdException w:name="Light Grid Accent 3" w:semiHidden="0" w:uiPriority="62"/>
+    <w:lsdException w:name="Medium Shading 1 Accent 3" w:semiHidden="0" w:uiPriority="63"/>
+    <w:lsdException w:name="Medium Shading 2 Accent 3" w:semiHidden="0" w:uiPriority="64"/>
+    <w:lsdException w:name="Medium List 1 Accent 3" w:semiHidden="0" w:uiPriority="65"/>
+    <w:lsdException w:name="Medium List 2 Accent 3" w:semiHidden="0" w:uiPriority="66"/>
+    <w:lsdException w:name="Medium Grid 1 Accent 3" w:semiHidden="0" w:uiPriority="67"/>
+    <w:lsdException w:name="Medium Grid 2 Accent 3" w:semiHidden="0" w:uiPriority="68"/>
+    <w:lsdException w:name="Medium Grid 3 Accent 3" w:semiHidden="0" w:uiPriority="69"/>
+    <w:lsdException w:name="Dark List Accent 3" w:semiHidden="0" w:uiPriority="70"/>
+    <w:lsdException w:name="Colorful Shading Accent 3" w:semiHidden="0" w:uiPriority="71"/>
+    <w:lsdException w:name="Colorful List Accent 3" w:semiHidden="0" w:uiPriority="72"/>
+    <w:lsdException w:name="Colorful Grid Accent 3" w:semiHidden="0" w:uiPriority="73"/>
+    <w:lsdException w:name="Light Shading Accent 4" w:semiHidden="0" w:uiPriority="60"/>
+    <w:lsdException w:name="Light List Accent 4" w:semiHidden="0" w:uiPriority="61"/>
+    <w:lsdException w:name="Light Grid Accent 4" w:semiHidden="0" w:uiPriority="62"/>
+    <w:lsdException w:name="Medium Shading 1 Accent 4" w:semiHidden="0" w:uiPriority="63"/>
+    <w:lsdException w:name="Medium Shading 2 Accent 4" w:semiHidden="0" w:uiPriority="64"/>
+    <w:lsdException w:name="Medium List 1 Accent 4" w:semiHidden="0" w:uiPriority="65"/>
+    <w:lsdException w:name="Medium List 2 Accent 4" w:semiHidden="0" w:uiPriority="66"/>
+    <w:lsdException w:name="Medium Grid 1 Accent 4" w:semiHidden="0" w:uiPriority="67"/>
+    <w:lsdException w:name="Medium Grid 2 Accent 4" w:semiHidden="0" w:uiPriority="68"/>
+    <w:lsdException w:name="Medium Grid 3 Accent 4" w:semiHidden="0" w:uiPriority="69"/>
+    <w:lsdException w:name="Dark List Accent 4" w:semiHidden="0" w:uiPriority="70"/>
+    <w:lsdException w:name="Colorful Shading Accent 4" w:semiHidden="0" w:uiPriority="71"/>
+    <w:lsdException w:name="Colorful List Accent 4" w:semiHidden="0" w:uiPriority="72"/>
+    <w:lsdException w:name="Colorful Grid Accent 4" w:semiHidden="0" w:uiPriority="73"/>
+    <w:lsdException w:name="Light Shading Accent 5" w:semiHidden="0" w:uiPriority="60"/>
+    <w:lsdException w:name="Light List Accent 5" w:semiHidden="0" w:uiPriority="61"/>
+    <w:lsdException w:name="Light Grid Accent 5" w:semiHidden="0" w:uiPriority="62"/>
+    <w:lsdException w:name="Medium Shading 1 Accent 5" w:semiHidden="0" w:uiPriority="63"/>
+    <w:lsdException w:name="Medium Shading 2 Accent 5" w:semiHidden="0" w:uiPriority="64"/>
+    <w:lsdException w:name="Medium List 1 Accent 5" w:semiHidden="0" w:uiPriority="65"/>
+    <w:lsdException w:name="Medium List 2 Accent 5" w:semiHidden="0" w:uiPriority="66"/>
+    <w:lsdException w:name="Medium Grid 1 Accent 5" w:semiHidden="0" w:uiPriority="67"/>
+    <w:lsdException w:name="Medium Grid 2 Accent 5" w:semiHidden="0" w:uiPriority="68"/>
+    <w:lsdException w:name="Medium Grid 3 Accent 5" w:semiHidden="0" w:uiPriority="69"/>
+    <w:lsdException w:name="Dark List Accent 5" w:semiHidden="0" w:uiPriority="70"/>
+    <w:lsdException w:name="Colorful Shading Accent 5" w:semiHidden="0" w:uiPriority="71"/>
+    <w:lsdException w:name="Colorful List Accent 5" w:semiHidden="0" w:uiPriority="72"/>
+    <w:lsdException w:name="Colorful Grid Accent 5" w:semiHidden="0" w:uiPriority="73"/>
+    <w:lsdException w:name="Light Shading Accent 6" w:semiHidden="0" w:uiPriority="60"/>
+    <w:lsdException w:name="Light List Accent 6" w:semiHidden="0" w:uiPriority="61"/>
+    <w:lsdException w:name="Light Grid Accent 6" w:semiHidden="0" w:uiPriority="62"/>
+    <w:lsdException w:name="Medium Shading 1 Accent 6" w:semiHidden="0" w:uiPriority="63"/>
+    <w:lsdException w:name="Medium Shading 2 Accent 6" w:semiHidden="0" w:uiPriority="64"/>
+    <w:lsdException w:name="Medium List 1 Accent 6" w:semiHidden="0" w:uiPriority="65"/>
+    <w:lsdException w:name="Medium List 2 Accent 6" w:semiHidden="0" w:uiPriority="66"/>
+    <w:lsdException w:name="Medium Grid 1 Accent 6" w:semiHidden="0" w:uiPriority="67"/>
+    <w:lsdException w:name="Medium Grid 2 Accent 6" w:semiHidden="0" w:uiPriority="68"/>
+    <w:lsdException w:name="Medium Grid 3 Accent 6" w:semiHidden="0" w:uiPriority="69"/>
+    <w:lsdException w:name="Dark List Accent 6" w:semiHidden="0" w:uiPriority="70"/>
+    <w:lsdException w:name="Colorful Shading Accent 6" w:semiHidden="0" w:uiPriority="71"/>
+    <w:lsdException w:name="Colorful List Accent 6" w:semiHidden="0" w:uiPriority="72"/>
+    <w:lsdException w:name="Colorful Grid Accent 6" w:semiHidden="0" w:uiPriority="73"/>
+    <w:lsdException w:name="Subtle Emphasis" w:uiPriority="19" w:qFormat="1"/>
+    <w:lsdException w:name="Intense Emphasis" w:uiPriority="21" w:qFormat="1"/>
+    <w:lsdException w:name="Subtle Reference" w:uiPriority="31" w:qFormat="1"/>
+    <w:lsdException w:name="Intense Reference" w:uiPriority="32" w:qFormat="1"/>
+    <w:lsdException w:name="Book Title" w:uiPriority="33" w:qFormat="1"/>
     <w:lsdException w:name="Bibliography" w:uiPriority="37"/>
-    <w:lsdException w:name="TOC Heading" w:uiPriority="39" w:qFormat="1"/>
+    <w:lsdException w:name="TOC Heading" w:uiPriority="39" w:unhideWhenUsed="1" w:qFormat="1"/>
   </w:latentStyles>
   <w:style w:type="paragraph" w:default="1" w:styleId="a0">
     <w:name w:val="Normal"/>
     <w:uiPriority w:val="1"/>
     <w:qFormat/>
-    <w:rsid w:val="009D64D3"/>
+    <w:rsid w:val="00DB7D51"/>
     <w:rPr>
       <w:rFonts w:ascii="Calibri" w:eastAsia="Calibri" w:hAnsi="Calibri" w:cs="Calibri"/>
     </w:rPr>
@@ -14111,7 +14615,6 @@
     <w:name w:val="Default Paragraph Font"/>
     <w:uiPriority w:val="1"/>
     <w:semiHidden/>
-    <w:unhideWhenUsed/>
   </w:style>
   <w:style w:type="table" w:default="1" w:styleId="a2">
     <w:name w:val="Normal Table"/>
@@ -14187,6 +14690,7 @@
     <w:name w:val="List Paragraph"/>
     <w:basedOn w:val="a0"/>
     <w:uiPriority w:val="1"/>
+    <w:semiHidden/>
     <w:qFormat/>
     <w:pPr>
       <w:ind w:left="1640" w:hanging="360"/>
@@ -14196,6 +14700,7 @@
     <w:name w:val="Table Paragraph"/>
     <w:basedOn w:val="a0"/>
     <w:uiPriority w:val="1"/>
+    <w:semiHidden/>
     <w:qFormat/>
   </w:style>
   <w:style w:type="character" w:customStyle="1" w:styleId="40">
@@ -14203,7 +14708,7 @@
     <w:basedOn w:val="a1"/>
     <w:link w:val="4"/>
     <w:uiPriority w:val="1"/>
-    <w:rsid w:val="004C187C"/>
+    <w:rsid w:val="00DB7D51"/>
     <w:rPr>
       <w:rFonts w:ascii="Calibri" w:eastAsia="Calibri" w:hAnsi="Calibri" w:cs="Calibri"/>
       <w:b/>
@@ -14215,6 +14720,7 @@
     <w:basedOn w:val="a6"/>
     <w:link w:val="23"/>
     <w:uiPriority w:val="1"/>
+    <w:semiHidden/>
     <w:rsid w:val="004C187C"/>
     <w:pPr>
       <w:numPr>
@@ -14228,7 +14734,8 @@
     <w:basedOn w:val="a1"/>
     <w:link w:val="2"/>
     <w:uiPriority w:val="1"/>
-    <w:rsid w:val="004C187C"/>
+    <w:semiHidden/>
+    <w:rsid w:val="001862A8"/>
     <w:rPr>
       <w:rFonts w:ascii="Calibri" w:eastAsia="Calibri" w:hAnsi="Calibri" w:cs="Calibri"/>
     </w:rPr>
@@ -14237,7 +14744,6 @@
     <w:name w:val="Hyperlink"/>
     <w:basedOn w:val="a1"/>
     <w:uiPriority w:val="99"/>
-    <w:unhideWhenUsed/>
     <w:rsid w:val="00FC0395"/>
     <w:rPr>
       <w:color w:val="0000FF" w:themeColor="hyperlink"/>
@@ -14250,7 +14756,6 @@
     <w:link w:val="a9"/>
     <w:uiPriority w:val="99"/>
     <w:semiHidden/>
-    <w:unhideWhenUsed/>
     <w:rsid w:val="00204D84"/>
     <w:rPr>
       <w:rFonts w:asciiTheme="majorHAnsi" w:eastAsiaTheme="majorEastAsia" w:hAnsiTheme="majorHAnsi" w:cstheme="majorBidi"/>
@@ -14264,7 +14769,7 @@
     <w:link w:val="a8"/>
     <w:uiPriority w:val="99"/>
     <w:semiHidden/>
-    <w:rsid w:val="00204D84"/>
+    <w:rsid w:val="001862A8"/>
     <w:rPr>
       <w:rFonts w:asciiTheme="majorHAnsi" w:eastAsiaTheme="majorEastAsia" w:hAnsiTheme="majorHAnsi" w:cstheme="majorBidi"/>
       <w:sz w:val="18"/>
@@ -14276,7 +14781,7 @@
     <w:basedOn w:val="a0"/>
     <w:link w:val="ab"/>
     <w:uiPriority w:val="99"/>
-    <w:unhideWhenUsed/>
+    <w:semiHidden/>
     <w:rsid w:val="00F335DB"/>
     <w:pPr>
       <w:tabs>
@@ -14291,7 +14796,8 @@
     <w:basedOn w:val="a1"/>
     <w:link w:val="aa"/>
     <w:uiPriority w:val="99"/>
-    <w:rsid w:val="00F335DB"/>
+    <w:semiHidden/>
+    <w:rsid w:val="001862A8"/>
     <w:rPr>
       <w:rFonts w:ascii="Calibri" w:eastAsia="Calibri" w:hAnsi="Calibri" w:cs="Calibri"/>
     </w:rPr>
@@ -14301,7 +14807,7 @@
     <w:basedOn w:val="a0"/>
     <w:link w:val="ad"/>
     <w:uiPriority w:val="99"/>
-    <w:unhideWhenUsed/>
+    <w:semiHidden/>
     <w:rsid w:val="00F335DB"/>
     <w:pPr>
       <w:tabs>
@@ -14316,7 +14822,8 @@
     <w:basedOn w:val="a1"/>
     <w:link w:val="ac"/>
     <w:uiPriority w:val="99"/>
-    <w:rsid w:val="00F335DB"/>
+    <w:semiHidden/>
+    <w:rsid w:val="001862A8"/>
     <w:rPr>
       <w:rFonts w:ascii="Calibri" w:eastAsia="Calibri" w:hAnsi="Calibri" w:cs="Calibri"/>
     </w:rPr>
@@ -14326,7 +14833,7 @@
     <w:basedOn w:val="a0"/>
     <w:link w:val="af"/>
     <w:uiPriority w:val="99"/>
-    <w:unhideWhenUsed/>
+    <w:semiHidden/>
     <w:rsid w:val="007D6AF8"/>
     <w:pPr>
       <w:snapToGrid w:val="0"/>
@@ -14337,7 +14844,8 @@
     <w:basedOn w:val="a1"/>
     <w:link w:val="ae"/>
     <w:uiPriority w:val="99"/>
-    <w:rsid w:val="007D6AF8"/>
+    <w:semiHidden/>
+    <w:rsid w:val="001862A8"/>
     <w:rPr>
       <w:rFonts w:ascii="Calibri" w:eastAsia="Calibri" w:hAnsi="Calibri" w:cs="Calibri"/>
     </w:rPr>
@@ -14346,7 +14854,7 @@
     <w:name w:val="footnote reference"/>
     <w:basedOn w:val="a1"/>
     <w:uiPriority w:val="99"/>
-    <w:unhideWhenUsed/>
+    <w:semiHidden/>
     <w:rsid w:val="007D6AF8"/>
     <w:rPr>
       <w:vertAlign w:val="superscript"/>
@@ -14357,7 +14865,6 @@
     <w:basedOn w:val="a1"/>
     <w:uiPriority w:val="99"/>
     <w:semiHidden/>
-    <w:unhideWhenUsed/>
     <w:rsid w:val="00AD7E1C"/>
     <w:rPr>
       <w:color w:val="800080" w:themeColor="followedHyperlink"/>
@@ -14369,7 +14876,7 @@
     <w:basedOn w:val="1"/>
     <w:next w:val="a0"/>
     <w:uiPriority w:val="39"/>
-    <w:unhideWhenUsed/>
+    <w:semiHidden/>
     <w:qFormat/>
     <w:rsid w:val="00FD7874"/>
     <w:pPr>
@@ -14392,7 +14899,6 @@
     <w:next w:val="a0"/>
     <w:autoRedefine/>
     <w:uiPriority w:val="39"/>
-    <w:unhideWhenUsed/>
     <w:rsid w:val="00FD7874"/>
     <w:pPr>
       <w:ind w:leftChars="200" w:left="440"/>
@@ -14402,7 +14908,7 @@
     <w:name w:val="List Bullet"/>
     <w:basedOn w:val="a0"/>
     <w:uiPriority w:val="99"/>
-    <w:unhideWhenUsed/>
+    <w:semiHidden/>
     <w:rsid w:val="00C97A76"/>
     <w:pPr>
       <w:numPr>
@@ -14416,7 +14922,7 @@
     <w:basedOn w:val="20"/>
     <w:link w:val="12"/>
     <w:uiPriority w:val="1"/>
-    <w:qFormat/>
+    <w:semiHidden/>
     <w:rsid w:val="00215723"/>
     <w:rPr>
       <w:rFonts w:ascii="Arial" w:eastAsia="ＭＳ Ｐゴシック" w:hAnsi="Arial"/>
@@ -14430,7 +14936,7 @@
     <w:basedOn w:val="a1"/>
     <w:link w:val="a4"/>
     <w:uiPriority w:val="1"/>
-    <w:rsid w:val="00EE6BDF"/>
+    <w:rsid w:val="00DB7D51"/>
     <w:rPr>
       <w:rFonts w:ascii="Calibri" w:eastAsia="Calibri" w:hAnsi="Calibri" w:cs="Calibri"/>
     </w:rPr>
@@ -14440,7 +14946,7 @@
     <w:basedOn w:val="a1"/>
     <w:link w:val="20"/>
     <w:uiPriority w:val="1"/>
-    <w:rsid w:val="004530ED"/>
+    <w:rsid w:val="00DB7D51"/>
     <w:rPr>
       <w:rFonts w:ascii="Cambria" w:eastAsia="Calibri" w:hAnsi="Calibri" w:cs="Calibri"/>
       <w:b/>
@@ -14453,7 +14959,8 @@
     <w:basedOn w:val="21"/>
     <w:link w:val="11"/>
     <w:uiPriority w:val="1"/>
-    <w:rsid w:val="00215723"/>
+    <w:semiHidden/>
+    <w:rsid w:val="001862A8"/>
     <w:rPr>
       <w:rFonts w:ascii="Arial" w:eastAsia="ＭＳ Ｐゴシック" w:hAnsi="Arial" w:cs="Calibri"/>
       <w:b/>
@@ -14767,7 +15274,7 @@
 </file>
 
 <file path=customXml/itemProps1.xml><?xml version="1.0" encoding="utf-8"?>
-<ds:datastoreItem xmlns:ds="http://schemas.openxmlformats.org/officeDocument/2006/customXml" ds:itemID="{75A4F9C5-843E-43B5-9C63-3F8227A73E53}">
+<ds:datastoreItem xmlns:ds="http://schemas.openxmlformats.org/officeDocument/2006/customXml" ds:itemID="{1B5A8126-8476-42AC-9BC9-0A7028027EB8}">
   <ds:schemaRefs>
     <ds:schemaRef ds:uri="http://schemas.openxmlformats.org/officeDocument/2006/bibliography"/>
   </ds:schemaRefs>

</xml_diff>

<commit_message>
Fixed some copy/paste mistake.
</commit_message>
<xml_diff>
--- a/source/openchainspec-1.1_to_be_translated.docx
+++ b/source/openchainspec-1.1_to_be_translated.docx
@@ -321,7 +321,7 @@
         <w:spacing w:before="360"/>
         <w:jc w:val="center"/>
         <w:rPr>
-          <w:rFonts w:ascii="Arial" w:eastAsia="ＭＳ Ｐゴシック" w:hAnsi="Arial" w:cs="Calibri" w:hint="eastAsia"/>
+          <w:rFonts w:ascii="Arial" w:eastAsia="ＭＳ Ｐゴシック" w:hAnsi="Arial" w:cs="Calibri"/>
           <w:b/>
           <w:color w:val="1F487C"/>
           <w:kern w:val="0"/>
@@ -1156,8 +1156,6 @@
         </w:rPr>
         <w:fldChar w:fldCharType="end"/>
       </w:r>
-      <w:bookmarkStart w:id="0" w:name="_GoBack"/>
-      <w:bookmarkEnd w:id="0"/>
     </w:p>
     <w:p>
       <w:pPr>
@@ -1175,9 +1173,9 @@
           <w:shd w:val="clear" w:color="auto" w:fill="FDFDFD"/>
         </w:rPr>
       </w:pPr>
-      <w:bookmarkStart w:id="1" w:name="_Toc480816633"/>
-      <w:bookmarkStart w:id="2" w:name="_Toc483131392"/>
-      <w:bookmarkStart w:id="3" w:name="_Toc483132244"/>
+      <w:bookmarkStart w:id="0" w:name="_Toc480816633"/>
+      <w:bookmarkStart w:id="1" w:name="_Toc483131392"/>
+      <w:bookmarkStart w:id="2" w:name="_Toc483132244"/>
       <w:r>
         <w:rPr>
           <w:rFonts w:ascii="Calibri" w:eastAsia="ＭＳ ゴシック" w:hAnsi="Calibri" w:cs="Cambria"/>
@@ -1192,9 +1190,9 @@
         <w:lastRenderedPageBreak/>
         <w:t>Disclaimer</w:t>
       </w:r>
+      <w:bookmarkEnd w:id="0"/>
       <w:bookmarkEnd w:id="1"/>
       <w:bookmarkEnd w:id="2"/>
-      <w:bookmarkEnd w:id="3"/>
     </w:p>
     <w:p>
       <w:pPr>
@@ -1356,9 +1354,9 @@
           <w:shd w:val="clear" w:color="auto" w:fill="FDFDFD"/>
         </w:rPr>
       </w:pPr>
-      <w:bookmarkStart w:id="4" w:name="_Toc480816634"/>
-      <w:bookmarkStart w:id="5" w:name="_Toc483131393"/>
-      <w:bookmarkStart w:id="6" w:name="_Toc483132245"/>
+      <w:bookmarkStart w:id="3" w:name="_Toc480816634"/>
+      <w:bookmarkStart w:id="4" w:name="_Toc483131393"/>
+      <w:bookmarkStart w:id="5" w:name="_Toc483132245"/>
       <w:r>
         <w:rPr>
           <w:rFonts w:ascii="Calibri" w:eastAsia="ＭＳ ゴシック" w:hAnsi="Calibri" w:cs="Cambria" w:hint="eastAsia"/>
@@ -1372,9 +1370,9 @@
         </w:rPr>
         <w:t>Copyright and License</w:t>
       </w:r>
+      <w:bookmarkEnd w:id="3"/>
       <w:bookmarkEnd w:id="4"/>
       <w:bookmarkEnd w:id="5"/>
-      <w:bookmarkEnd w:id="6"/>
     </w:p>
     <w:p>
       <w:pPr>
@@ -1494,11 +1492,11 @@
           <w:shd w:val="clear" w:color="auto" w:fill="FDFDFD"/>
         </w:rPr>
       </w:pPr>
-      <w:bookmarkStart w:id="7" w:name="_bookmark0"/>
-      <w:bookmarkStart w:id="8" w:name="_Toc480816635"/>
-      <w:bookmarkStart w:id="9" w:name="_Toc483131394"/>
-      <w:bookmarkStart w:id="10" w:name="_Toc483132246"/>
-      <w:bookmarkEnd w:id="7"/>
+      <w:bookmarkStart w:id="6" w:name="_bookmark0"/>
+      <w:bookmarkStart w:id="7" w:name="_Toc480816635"/>
+      <w:bookmarkStart w:id="8" w:name="_Toc483131394"/>
+      <w:bookmarkStart w:id="9" w:name="_Toc483132246"/>
+      <w:bookmarkEnd w:id="6"/>
       <w:r>
         <w:rPr>
           <w:rFonts w:ascii="Calibri" w:eastAsia="ＭＳ ゴシック" w:hAnsi="Calibri" w:cs="Cambria"/>
@@ -1513,9 +1511,9 @@
         <w:lastRenderedPageBreak/>
         <w:t>1) Introduction</w:t>
       </w:r>
+      <w:bookmarkEnd w:id="7"/>
       <w:bookmarkEnd w:id="8"/>
       <w:bookmarkEnd w:id="9"/>
-      <w:bookmarkEnd w:id="10"/>
     </w:p>
     <w:p>
       <w:pPr>
@@ -1596,28 +1594,19 @@
           <w:sz w:val="22"/>
           <w:szCs w:val="22"/>
         </w:rPr>
-        <w:t xml:space="preserve">) facilitate greater quality and consistency of open source compliance information being shared across the industry; and ii) decrease the high transaction costs associated with open source resulting from compliance rework. The study group evolved into a work group, and in April 2016, formally organized as a Linux Foundation collaborative project. A study group was formed to consider whether a standard program specification could be created that would: </w:t>
-      </w:r>
-      <w:proofErr w:type="spellStart"/>
-      <w:r>
-        <w:rPr>
-          <w:rFonts w:ascii="Calibri" w:eastAsia="ＭＳ ゴシック" w:hAnsi="Calibri" w:cs="Calibri"/>
-          <w:kern w:val="0"/>
-          <w:sz w:val="22"/>
-          <w:szCs w:val="22"/>
-        </w:rPr>
-        <w:t>i</w:t>
-      </w:r>
-      <w:proofErr w:type="spellEnd"/>
-      <w:r>
-        <w:rPr>
-          <w:rFonts w:ascii="Calibri" w:eastAsia="ＭＳ ゴシック" w:hAnsi="Calibri" w:cs="Calibri"/>
-          <w:kern w:val="0"/>
-          <w:sz w:val="22"/>
-          <w:szCs w:val="22"/>
-        </w:rPr>
-        <w:t xml:space="preserve">) facilitate greater quality and consistency of open source compliance information being shared across the industry; and ii) decrease the high transaction costs associated with open source resulting from compliance rework. The study group evolved into a work group, and in April 2016, formally organized as a Linux Foundation collaborative project.  </w:t>
-      </w:r>
+        <w:t>) facilitate greater quality and consistency of open source compliance information being shared across the industry; and ii) decrease the high transaction costs associated with open source resulting from compliance rework. The study group evolved into a work group, and in April 2016, formally organized as a Linux Fo</w:t>
+      </w:r>
+      <w:r>
+        <w:rPr>
+          <w:rFonts w:ascii="Calibri" w:eastAsia="ＭＳ ゴシック" w:hAnsi="Calibri" w:cs="Calibri"/>
+          <w:kern w:val="0"/>
+          <w:sz w:val="22"/>
+          <w:szCs w:val="22"/>
+        </w:rPr>
+        <w:t>undation collaborative project.</w:t>
+      </w:r>
+      <w:bookmarkStart w:id="10" w:name="_GoBack"/>
+      <w:bookmarkEnd w:id="10"/>
     </w:p>
     <w:p>
       <w:pPr>
@@ -4352,8 +4341,8 @@
       </w:pPr>
       <w:bookmarkStart w:id="30" w:name="_bookmark6"/>
       <w:bookmarkStart w:id="31" w:name="_Toc483131400"/>
-      <w:bookmarkStart w:id="32" w:name="_Toc480816641"/>
-      <w:bookmarkStart w:id="33" w:name="_Toc483132252"/>
+      <w:bookmarkStart w:id="32" w:name="_Toc483132252"/>
+      <w:bookmarkStart w:id="33" w:name="_Toc480816641"/>
       <w:bookmarkEnd w:id="30"/>
       <w:r>
         <w:rPr>
@@ -4368,19 +4357,19 @@
         <w:t>G4: Deliver FOSS Content Documentation and Artifacts</w:t>
       </w:r>
       <w:bookmarkEnd w:id="31"/>
+      <w:bookmarkEnd w:id="32"/>
+      <w:r>
+        <w:rPr>
+          <w:rFonts w:ascii="Cambria" w:eastAsia="Calibri" w:hAnsi="Calibri" w:cs="Calibri"/>
+          <w:b/>
+          <w:color w:val="4F81BC"/>
+          <w:kern w:val="0"/>
+          <w:sz w:val="24"/>
+          <w:szCs w:val="22"/>
+        </w:rPr>
+        <w:t xml:space="preserve"> </w:t>
+      </w:r>
       <w:bookmarkEnd w:id="33"/>
-      <w:r>
-        <w:rPr>
-          <w:rFonts w:ascii="Cambria" w:eastAsia="Calibri" w:hAnsi="Calibri" w:cs="Calibri"/>
-          <w:b/>
-          <w:color w:val="4F81BC"/>
-          <w:kern w:val="0"/>
-          <w:sz w:val="24"/>
-          <w:szCs w:val="22"/>
-        </w:rPr>
-        <w:t xml:space="preserve"> </w:t>
-      </w:r>
-      <w:bookmarkEnd w:id="32"/>
     </w:p>
     <w:p>
       <w:pPr>
@@ -4792,8 +4781,8 @@
     <w:p>
       <w:pPr>
         <w:numPr>
-          <w:ilvl w:val="1"/>
-          <w:numId w:val="2"/>
+          <w:ilvl w:val="0"/>
+          <w:numId w:val="8"/>
         </w:numPr>
         <w:tabs>
           <w:tab w:val="left" w:pos="1281"/>
@@ -4803,12 +4792,24 @@
         <w:outlineLvl w:val="2"/>
         <w:rPr>
           <w:rFonts w:ascii="Calibri" w:eastAsia="ＭＳ ゴシック" w:hAnsi="Calibri" w:cs="Calibri"/>
+          <w:b/>
+          <w:kern w:val="0"/>
+          <w:sz w:val="22"/>
+          <w:szCs w:val="22"/>
+        </w:rPr>
+      </w:pPr>
+      <w:r>
+        <w:rPr>
+          <w:rFonts w:ascii="Calibri" w:eastAsia="ＭＳ ゴシック" w:hAnsi="Calibri" w:cs="Calibri"/>
+          <w:b/>
           <w:bCs/>
           <w:kern w:val="0"/>
           <w:sz w:val="22"/>
           <w:szCs w:val="22"/>
         </w:rPr>
-      </w:pPr>
+        <w:t xml:space="preserve">If an organization permits contributions to FOSS projects then a process must </w:t>
+      </w:r>
+      <w:proofErr w:type="gramStart"/>
       <w:r>
         <w:rPr>
           <w:rFonts w:ascii="Calibri" w:eastAsia="ＭＳ ゴシック" w:hAnsi="Calibri" w:cs="Calibri"/>
@@ -4818,9 +4819,9 @@
           <w:sz w:val="22"/>
           <w:szCs w:val="22"/>
         </w:rPr>
-        <w:t xml:space="preserve">If an organization permits contributions to FOSS projects then a process must </w:t>
-      </w:r>
-      <w:proofErr w:type="gramStart"/>
+        <w:t>exist</w:t>
+      </w:r>
+      <w:proofErr w:type="gramEnd"/>
       <w:r>
         <w:rPr>
           <w:rFonts w:ascii="Calibri" w:eastAsia="ＭＳ ゴシック" w:hAnsi="Calibri" w:cs="Calibri"/>
@@ -4830,45 +4831,8 @@
           <w:sz w:val="22"/>
           <w:szCs w:val="22"/>
         </w:rPr>
-        <w:t>exist</w:t>
-      </w:r>
-      <w:proofErr w:type="gramEnd"/>
-      <w:r>
-        <w:rPr>
-          <w:rFonts w:ascii="Calibri" w:eastAsia="ＭＳ ゴシック" w:hAnsi="Calibri" w:cs="Calibri"/>
-          <w:b/>
-          <w:bCs/>
-          <w:kern w:val="0"/>
-          <w:sz w:val="22"/>
-          <w:szCs w:val="22"/>
-        </w:rPr>
         <w:t xml:space="preserve"> that implements the FOSS contribution policy outlined in Section 5.1.</w:t>
       </w:r>
-      <w:r>
-        <w:rPr>
-          <w:rFonts w:ascii="Calibri" w:eastAsia="ＭＳ ゴシック" w:hAnsi="Calibri" w:cs="Calibri"/>
-          <w:bCs/>
-          <w:kern w:val="0"/>
-          <w:sz w:val="22"/>
-          <w:szCs w:val="22"/>
-        </w:rPr>
-        <w:t xml:space="preserve"> </w:t>
-      </w:r>
-    </w:p>
-    <w:p>
-      <w:pPr>
-        <w:numPr>
-          <w:ilvl w:val="0"/>
-          <w:numId w:val="8"/>
-        </w:numPr>
-        <w:rPr>
-          <w:rFonts w:ascii="Calibri" w:eastAsia="ＭＳ ゴシック" w:hAnsi="Calibri" w:cs="Calibri"/>
-          <w:b/>
-          <w:kern w:val="0"/>
-          <w:sz w:val="22"/>
-          <w:szCs w:val="22"/>
-        </w:rPr>
-      </w:pPr>
     </w:p>
     <w:p>
       <w:pPr>
@@ -5946,6 +5910,10 @@
         </mc:Choice>
         <mc:Fallback>
           <w:pict>
+            <v:shapetype id="_x0000_t202" coordsize="21600,21600" o:spt="202" path="m,l,21600r21600,l21600,xe">
+              <v:stroke joinstyle="miter"/>
+              <v:path gradientshapeok="t" o:connecttype="rect"/>
+            </v:shapetype>
             <v:shape id="Text Box 4" o:spid="_x0000_s1028" type="#_x0000_t202" style="position:absolute;margin-left:0;margin-top:800.9pt;width:62.35pt;height:17.45pt;z-index:-251639808;visibility:visible;mso-wrap-style:square;mso-width-percent:0;mso-height-percent:0;mso-wrap-distance-left:9pt;mso-wrap-distance-top:0;mso-wrap-distance-right:9pt;mso-wrap-distance-bottom:0;mso-position-horizontal:center;mso-position-horizontal-relative:margin;mso-position-vertical:absolute;mso-position-vertical-relative:page;mso-width-percent:0;mso-height-percent:0;mso-width-relative:page;mso-height-relative:page;v-text-anchor:top" o:gfxdata="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" filled="f" stroked="f">
               <v:textbox inset="0,0,0,0">
                 <w:txbxContent>
@@ -6867,6 +6835,10 @@
         </mc:Choice>
         <mc:Fallback>
           <w:pict>
+            <v:shapetype id="_x0000_t202" coordsize="21600,21600" o:spt="202" path="m,l,21600r21600,l21600,xe">
+              <v:stroke joinstyle="miter"/>
+              <v:path gradientshapeok="t" o:connecttype="rect"/>
+            </v:shapetype>
             <v:shape id="_x0000_s1032" type="#_x0000_t202" style="position:absolute;margin-left:234.2pt;margin-top:789pt;width:62.35pt;height:17.45pt;z-index:-251631616;visibility:visible;mso-wrap-style:square;mso-width-percent:0;mso-height-percent:0;mso-wrap-distance-left:9pt;mso-wrap-distance-top:0;mso-wrap-distance-right:9pt;mso-wrap-distance-bottom:0;mso-position-horizontal:absolute;mso-position-horizontal-relative:margin;mso-position-vertical:absolute;mso-position-vertical-relative:page;mso-width-percent:0;mso-height-percent:0;mso-width-relative:page;mso-height-relative:page;v-text-anchor:top" o:gfxdata="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" filled="f" stroked="f">
               <v:textbox inset="0,0,0,0">
                 <w:txbxContent>
@@ -7249,7 +7221,7 @@
                               <w:b/>
                               <w:noProof/>
                             </w:rPr>
-                            <w:t>5</w:t>
+                            <w:t>11</w:t>
                           </w:r>
                           <w:r>
                             <w:rPr>
@@ -7290,6 +7262,10 @@
         </mc:Choice>
         <mc:Fallback>
           <w:pict>
+            <v:shapetype id="_x0000_t202" coordsize="21600,21600" o:spt="202" path="m,l,21600r21600,l21600,xe">
+              <v:stroke joinstyle="miter"/>
+              <v:path gradientshapeok="t" o:connecttype="rect"/>
+            </v:shapetype>
             <v:shape id="_x0000_s1034" type="#_x0000_t202" style="position:absolute;margin-left:0;margin-top:801pt;width:65.2pt;height:17.45pt;z-index:-251630592;visibility:visible;mso-wrap-style:square;mso-width-percent:0;mso-height-percent:0;mso-wrap-distance-left:9pt;mso-wrap-distance-top:0;mso-wrap-distance-right:9pt;mso-wrap-distance-bottom:0;mso-position-horizontal:center;mso-position-horizontal-relative:margin;mso-position-vertical:absolute;mso-position-vertical-relative:page;mso-width-percent:0;mso-height-percent:0;mso-width-relative:page;mso-height-relative:page;v-text-anchor:top" o:gfxdata="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" filled="f" stroked="f">
               <v:textbox inset="0,0,0,0">
                 <w:txbxContent>
@@ -7329,7 +7305,7 @@
                         <w:b/>
                         <w:noProof/>
                       </w:rPr>
-                      <w:t>5</w:t>
+                      <w:t>11</w:t>
                     </w:r>
                     <w:r>
                       <w:rPr>
@@ -7713,6 +7689,10 @@
         </mc:Choice>
         <mc:Fallback>
           <w:pict>
+            <v:shapetype id="_x0000_t202" coordsize="21600,21600" o:spt="202" path="m,l,21600r21600,l21600,xe">
+              <v:stroke joinstyle="miter"/>
+              <v:path gradientshapeok="t" o:connecttype="rect"/>
+            </v:shapetype>
             <v:shape id="_x0000_s1036" type="#_x0000_t202" style="position:absolute;margin-left:0;margin-top:801pt;width:65.2pt;height:17.45pt;z-index:-251644928;visibility:visible;mso-wrap-style:square;mso-width-percent:0;mso-height-percent:0;mso-wrap-distance-left:9pt;mso-wrap-distance-top:0;mso-wrap-distance-right:9pt;mso-wrap-distance-bottom:0;mso-position-horizontal:center;mso-position-horizontal-relative:margin;mso-position-vertical:absolute;mso-position-vertical-relative:page;mso-width-percent:0;mso-height-percent:0;mso-width-relative:page;mso-height-relative:page;v-text-anchor:top" o:gfxdata="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" filled="f" stroked="f">
               <v:textbox inset="0,0,0,0">
                 <w:txbxContent>
@@ -12218,7 +12198,7 @@
 </file>
 
 <file path=customXml/itemProps1.xml><?xml version="1.0" encoding="utf-8"?>
-<ds:datastoreItem xmlns:ds="http://schemas.openxmlformats.org/officeDocument/2006/customXml" ds:itemID="{B374DC25-26F7-4E18-BA1B-9E4DF5CE5908}">
+<ds:datastoreItem xmlns:ds="http://schemas.openxmlformats.org/officeDocument/2006/customXml" ds:itemID="{96362325-D0B0-4797-9506-069EC2A830A6}">
   <ds:schemaRefs>
     <ds:schemaRef ds:uri="http://schemas.openxmlformats.org/officeDocument/2006/bibliography"/>
   </ds:schemaRefs>

</xml_diff>

<commit_message>
Fixed and trimmed to be easily translated.
</commit_message>
<xml_diff>
--- a/source/openchainspec-1.1_to_be_translated.docx
+++ b/source/openchainspec-1.1_to_be_translated.docx
@@ -1,6 +1,6 @@
 
 <file path=word/document.xml><?xml version="1.0" encoding="utf-8"?>
-<w:document xmlns:wpc="http://schemas.microsoft.com/office/word/2010/wordprocessingCanvas" xmlns:mc="http://schemas.openxmlformats.org/markup-compatibility/2006" xmlns:o="urn:schemas-microsoft-com:office:office" xmlns:r="http://schemas.openxmlformats.org/officeDocument/2006/relationships" xmlns:m="http://schemas.openxmlformats.org/officeDocument/2006/math" xmlns:v="urn:schemas-microsoft-com:vml" xmlns:wp14="http://schemas.microsoft.com/office/word/2010/wordprocessingDrawing" xmlns:wp="http://schemas.openxmlformats.org/drawingml/2006/wordprocessingDrawing" xmlns:w10="urn:schemas-microsoft-com:office:word" xmlns:w="http://schemas.openxmlformats.org/wordprocessingml/2006/main" xmlns:w14="http://schemas.microsoft.com/office/word/2010/wordml" xmlns:wpg="http://schemas.microsoft.com/office/word/2010/wordprocessingGroup" xmlns:wpi="http://schemas.microsoft.com/office/word/2010/wordprocessingInk" xmlns:wne="http://schemas.microsoft.com/office/word/2006/wordml" xmlns:wps="http://schemas.microsoft.com/office/word/2010/wordprocessingShape" mc:Ignorable="w14 wp14">
+<w:document xmlns:wpc="http://schemas.microsoft.com/office/word/2010/wordprocessingCanvas" xmlns:mc="http://schemas.openxmlformats.org/markup-compatibility/2006" xmlns:o="urn:schemas-microsoft-com:office:office" xmlns:r="http://schemas.openxmlformats.org/officeDocument/2006/relationships" xmlns:m="http://schemas.openxmlformats.org/officeDocument/2006/math" xmlns:v="urn:schemas-microsoft-com:vml" xmlns:wp14="http://schemas.microsoft.com/office/word/2010/wordprocessingDrawing" xmlns:wp="http://schemas.openxmlformats.org/drawingml/2006/wordprocessingDrawing" xmlns:w10="urn:schemas-microsoft-com:office:word" xmlns:w="http://schemas.openxmlformats.org/wordprocessingml/2006/main" xmlns:w14="http://schemas.microsoft.com/office/word/2010/wordml" xmlns:w15="http://schemas.microsoft.com/office/word/2012/wordml" xmlns:wpg="http://schemas.microsoft.com/office/word/2010/wordprocessingGroup" xmlns:wpi="http://schemas.microsoft.com/office/word/2010/wordprocessingInk" xmlns:wne="http://schemas.microsoft.com/office/word/2006/wordml" xmlns:wps="http://schemas.microsoft.com/office/word/2010/wordprocessingShape" mc:Ignorable="w14 w15 wp14">
   <w:body>
     <w:p>
       <w:pPr>
@@ -38,7 +38,7 @@
                     <pic:cNvPicPr/>
                   </pic:nvPicPr>
                   <pic:blipFill>
-                    <a:blip r:embed="rId9" cstate="print"/>
+                    <a:blip r:embed="rId8" cstate="print"/>
                     <a:stretch>
                       <a:fillRect/>
                     </a:stretch>
@@ -72,7 +72,6 @@
           <w:szCs w:val="22"/>
         </w:rPr>
       </w:pPr>
-      <w:proofErr w:type="spellStart"/>
       <w:r>
         <w:rPr>
           <w:rFonts w:ascii="Calibri" w:eastAsia="ＭＳ ゴシック" w:hAnsi="Calibri" w:cs="Calibri"/>
@@ -82,19 +81,7 @@
           <w:sz w:val="40"/>
           <w:szCs w:val="22"/>
         </w:rPr>
-        <w:t>OpenChain</w:t>
-      </w:r>
-      <w:proofErr w:type="spellEnd"/>
-      <w:r>
-        <w:rPr>
-          <w:rFonts w:ascii="Calibri" w:eastAsia="ＭＳ ゴシック" w:hAnsi="Calibri" w:cs="Calibri"/>
-          <w:b/>
-          <w:color w:val="1F487C"/>
-          <w:kern w:val="0"/>
-          <w:sz w:val="40"/>
-          <w:szCs w:val="22"/>
-        </w:rPr>
-        <w:t xml:space="preserve"> Specification</w:t>
+        <w:t>OpenChain Specification</w:t>
       </w:r>
       <w:r>
         <w:rPr>
@@ -168,7 +155,7 @@
           </mc:Choice>
           <mc:Fallback>
             <w:pict>
-              <v:line id="Line 6" o:spid="_x0000_s1026" style="position:absolute;left:0;text-align:left;z-index:251659264;visibility:visible;mso-wrap-style:square;mso-width-percent:0;mso-height-percent:0;mso-wrap-distance-left:0;mso-wrap-distance-top:0;mso-wrap-distance-right:0;mso-wrap-distance-bottom:0;mso-position-horizontal:center;mso-position-horizontal-relative:margin;mso-position-vertical:absolute;mso-position-vertical-relative:text;mso-width-percent:0;mso-height-percent:0;mso-width-relative:page;mso-height-relative:page" from="0,12.7pt" to="467.7pt,12.7pt" o:gfxdata="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" strokecolor="#4b7dba" strokeweight=".72pt">
+              <v:line w14:anchorId="5F363FF4" id="Line 6" o:spid="_x0000_s1026" style="position:absolute;left:0;text-align:left;z-index:251659264;visibility:visible;mso-wrap-style:square;mso-width-percent:0;mso-height-percent:0;mso-wrap-distance-left:0;mso-wrap-distance-top:0;mso-wrap-distance-right:0;mso-wrap-distance-bottom:0;mso-position-horizontal:center;mso-position-horizontal-relative:margin;mso-position-vertical:absolute;mso-position-vertical-relative:text;mso-width-percent:0;mso-height-percent:0;mso-width-relative:page;mso-height-relative:page" from="0,12.7pt" to="467.7pt,12.7pt" o:gfxdata="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" strokecolor="#4b7dba" strokeweight=".72pt">
                 <w10:wrap type="topAndBottom" anchorx="margin"/>
               </v:line>
             </w:pict>
@@ -280,7 +267,7 @@
           </mc:Choice>
           <mc:Fallback>
             <w:pict>
-              <v:line id="Line 5" o:spid="_x0000_s1026" style="position:absolute;left:0;text-align:left;z-index:251660288;visibility:visible;mso-wrap-style:square;mso-width-percent:0;mso-height-percent:0;mso-wrap-distance-left:0;mso-wrap-distance-top:0;mso-wrap-distance-right:0;mso-wrap-distance-bottom:0;mso-position-horizontal:absolute;mso-position-horizontal-relative:margin;mso-position-vertical:absolute;mso-position-vertical-relative:page;mso-width-percent:0;mso-height-percent:0;mso-width-relative:page;mso-height-relative:page" from="4.8pt,765.45pt" to="472.5pt,765.45pt" o:gfxdata="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" strokecolor="#4b7dba" strokeweight=".72pt">
+              <v:line w14:anchorId="695093D5" id="Line 5" o:spid="_x0000_s1026" style="position:absolute;left:0;text-align:left;z-index:251660288;visibility:visible;mso-wrap-style:square;mso-width-percent:0;mso-height-percent:0;mso-wrap-distance-left:0;mso-wrap-distance-top:0;mso-wrap-distance-right:0;mso-wrap-distance-bottom:0;mso-position-horizontal:absolute;mso-position-horizontal-relative:margin;mso-position-vertical:absolute;mso-position-vertical-relative:page;mso-width-percent:0;mso-height-percent:0;mso-width-relative:page;mso-height-relative:page" from="4.8pt,765.45pt" to="472.5pt,765.45pt" o:gfxdata="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" strokecolor="#4b7dba" strokeweight=".72pt">
                 <w10:wrap type="topAndBottom" anchorx="margin" anchory="page"/>
               </v:line>
             </w:pict>
@@ -1138,8 +1125,8 @@
           <w:lang w:eastAsia="en-US"/>
         </w:rPr>
         <w:sectPr>
-          <w:headerReference w:type="default" r:id="rId10"/>
-          <w:footerReference w:type="default" r:id="rId11"/>
+          <w:headerReference w:type="default" r:id="rId9"/>
+          <w:footerReference w:type="default" r:id="rId10"/>
           <w:pgSz w:w="11907" w:h="16840" w:code="9"/>
           <w:pgMar w:top="1134" w:right="1191" w:bottom="1021" w:left="1134" w:header="567" w:footer="1417" w:gutter="0"/>
           <w:cols w:space="720"/>
@@ -1232,7 +1219,6 @@
         </w:rPr>
         <w:t>における</w:t>
       </w:r>
-      <w:proofErr w:type="spellStart"/>
       <w:r>
         <w:rPr>
           <w:rFonts w:ascii="Calibri" w:eastAsia="ＭＳ ゴシック" w:hAnsi="Calibri" w:cs="Calibri"/>
@@ -1242,7 +1228,6 @@
         </w:rPr>
         <w:t>OpenChain</w:t>
       </w:r>
-      <w:proofErr w:type="spellEnd"/>
       <w:r>
         <w:rPr>
           <w:rFonts w:ascii="Calibri" w:eastAsia="ＭＳ ゴシック" w:hAnsi="Calibri" w:cs="Calibri" w:hint="eastAsia"/>
@@ -1273,7 +1258,6 @@
         </w:rPr>
         <w:t>また、</w:t>
       </w:r>
-      <w:proofErr w:type="spellStart"/>
       <w:r>
         <w:rPr>
           <w:rFonts w:ascii="Calibri" w:eastAsia="ＭＳ ゴシック" w:hAnsi="Calibri" w:cs="Calibri"/>
@@ -1283,7 +1267,6 @@
         </w:rPr>
         <w:t>OpenChain</w:t>
       </w:r>
-      <w:proofErr w:type="spellEnd"/>
       <w:r>
         <w:rPr>
           <w:rFonts w:ascii="Calibri" w:eastAsia="ＭＳ ゴシック" w:hAnsi="Calibri" w:cs="Calibri" w:hint="eastAsia"/>
@@ -1313,29 +1296,7 @@
           <w:szCs w:val="22"/>
           <w:lang w:eastAsia="en-US"/>
         </w:rPr>
-        <w:t xml:space="preserve">This is an official translation from the </w:t>
-      </w:r>
-      <w:proofErr w:type="spellStart"/>
-      <w:r>
-        <w:rPr>
-          <w:rFonts w:ascii="Calibri" w:eastAsia="ＭＳ ゴシック" w:hAnsi="Calibri" w:cs="Calibri"/>
-          <w:kern w:val="0"/>
-          <w:sz w:val="22"/>
-          <w:szCs w:val="22"/>
-          <w:lang w:eastAsia="en-US"/>
-        </w:rPr>
-        <w:t>OpenChain</w:t>
-      </w:r>
-      <w:proofErr w:type="spellEnd"/>
-      <w:r>
-        <w:rPr>
-          <w:rFonts w:ascii="Calibri" w:eastAsia="ＭＳ ゴシック" w:hAnsi="Calibri" w:cs="Calibri"/>
-          <w:kern w:val="0"/>
-          <w:sz w:val="22"/>
-          <w:szCs w:val="22"/>
-          <w:lang w:eastAsia="en-US"/>
-        </w:rPr>
-        <w:t xml:space="preserve"> Project. It has been translated from the original English text. In the event there is confusion between a translation and the English version, The English text shall take precedence.</w:t>
+        <w:t>This is an official translation from the OpenChain Project. It has been translated from the original English text. In the event there is confusion between a translation and the English version, The English text shall take precedence.</w:t>
       </w:r>
     </w:p>
     <w:p>
@@ -1385,36 +1346,34 @@
           <w:szCs w:val="22"/>
         </w:rPr>
       </w:pPr>
-      <w:proofErr w:type="gramStart"/>
-      <w:r>
-        <w:rPr>
-          <w:rFonts w:ascii="Calibri" w:eastAsia="ＭＳ ゴシック" w:hAnsi="Calibri" w:cs="Calibri"/>
-          <w:kern w:val="0"/>
-          <w:sz w:val="22"/>
-          <w:szCs w:val="22"/>
-        </w:rPr>
-        <w:t>Copyright  ©</w:t>
-      </w:r>
-      <w:proofErr w:type="gramEnd"/>
-      <w:r>
-        <w:rPr>
-          <w:rFonts w:ascii="Calibri" w:eastAsia="ＭＳ ゴシック" w:hAnsi="Calibri" w:cs="Calibri"/>
-          <w:kern w:val="0"/>
-          <w:sz w:val="22"/>
-          <w:szCs w:val="22"/>
-        </w:rPr>
-        <w:t xml:space="preserve">  2016-2017  Linux  Foundation.  This  document  is  licensed  under  the  Creative  Commons Attribution  4.0  International  (CC-BY  4.0)  license.  A  copy  of  the  license  can  be  found  at </w:t>
-      </w:r>
-      <w:r>
-        <w:rPr>
-          <w:rFonts w:ascii="Calibri" w:eastAsia="ＭＳ ゴシック" w:hAnsi="Calibri" w:cs="Calibri" w:hint="eastAsia"/>
-          <w:kern w:val="0"/>
-          <w:sz w:val="22"/>
-          <w:szCs w:val="22"/>
-        </w:rPr>
-        <w:t xml:space="preserve"> </w:t>
-      </w:r>
-      <w:hyperlink r:id="rId12" w:history="1">
+      <w:r>
+        <w:rPr>
+          <w:rFonts w:ascii="Calibri" w:eastAsia="ＭＳ ゴシック" w:hAnsi="Calibri" w:cs="Calibri"/>
+          <w:kern w:val="0"/>
+          <w:sz w:val="22"/>
+          <w:szCs w:val="22"/>
+        </w:rPr>
+        <w:t xml:space="preserve">Copyright </w:t>
+      </w:r>
+      <w:r>
+        <w:rPr>
+          <w:rFonts w:ascii="Calibri" w:eastAsia="ＭＳ ゴシック" w:hAnsi="Calibri" w:cs="Calibri"/>
+          <w:kern w:val="0"/>
+          <w:sz w:val="22"/>
+          <w:szCs w:val="22"/>
+        </w:rPr>
+        <w:t>©</w:t>
+      </w:r>
+      <w:r>
+        <w:rPr>
+          <w:rFonts w:ascii="Calibri" w:eastAsia="ＭＳ ゴシック" w:hAnsi="Calibri" w:cs="Calibri"/>
+          <w:kern w:val="0"/>
+          <w:sz w:val="22"/>
+          <w:szCs w:val="22"/>
+        </w:rPr>
+        <w:t xml:space="preserve"> 2016-2017 Linux Foundation. This document is licensed under the Creative Commons Attribution 4.0 International (CC-BY 4.0) license. A copy of the license can be found at </w:t>
+      </w:r>
+      <w:hyperlink r:id="rId11" w:history="1">
         <w:r>
           <w:rPr>
             <w:rFonts w:ascii="Calibri" w:eastAsia="ＭＳ ゴシック" w:hAnsi="Calibri" w:cs="Calibri"/>
@@ -1446,6 +1405,8 @@
         <w:t>.</w:t>
       </w:r>
     </w:p>
+    <w:bookmarkStart w:id="6" w:name="_GoBack"/>
+    <w:bookmarkEnd w:id="6"/>
     <w:p>
       <w:pPr>
         <w:spacing w:beforeLines="100" w:before="240"/>
@@ -1457,7 +1418,18 @@
           <w:szCs w:val="22"/>
         </w:rPr>
       </w:pPr>
-      <w:hyperlink r:id="rId13" w:history="1"/>
+      <w:r>
+        <w:fldChar w:fldCharType="begin"/>
+      </w:r>
+      <w:r>
+        <w:instrText xml:space="preserve"> HYPERLINK "https://creativecommons.org/licenses/by/4.0/legalcode" </w:instrText>
+      </w:r>
+      <w:r>
+        <w:fldChar w:fldCharType="separate"/>
+      </w:r>
+      <w:r>
+        <w:fldChar w:fldCharType="end"/>
+      </w:r>
     </w:p>
     <w:p>
       <w:pPr>
@@ -1468,7 +1440,7 @@
           <w:szCs w:val="22"/>
         </w:rPr>
         <w:sectPr>
-          <w:footerReference w:type="default" r:id="rId14"/>
+          <w:footerReference w:type="default" r:id="rId12"/>
           <w:pgSz w:w="11907" w:h="16840" w:code="9"/>
           <w:pgMar w:top="1134" w:right="1191" w:bottom="1021" w:left="1134" w:header="567" w:footer="1417" w:gutter="0"/>
           <w:cols w:space="720"/>
@@ -1492,11 +1464,11 @@
           <w:shd w:val="clear" w:color="auto" w:fill="FDFDFD"/>
         </w:rPr>
       </w:pPr>
-      <w:bookmarkStart w:id="6" w:name="_bookmark0"/>
-      <w:bookmarkStart w:id="7" w:name="_Toc480816635"/>
-      <w:bookmarkStart w:id="8" w:name="_Toc483131394"/>
-      <w:bookmarkStart w:id="9" w:name="_Toc483132246"/>
-      <w:bookmarkEnd w:id="6"/>
+      <w:bookmarkStart w:id="7" w:name="_bookmark0"/>
+      <w:bookmarkStart w:id="8" w:name="_Toc480816635"/>
+      <w:bookmarkStart w:id="9" w:name="_Toc483131394"/>
+      <w:bookmarkStart w:id="10" w:name="_Toc483132246"/>
+      <w:bookmarkEnd w:id="7"/>
       <w:r>
         <w:rPr>
           <w:rFonts w:ascii="Calibri" w:eastAsia="ＭＳ ゴシック" w:hAnsi="Calibri" w:cs="Cambria"/>
@@ -1511,9 +1483,9 @@
         <w:lastRenderedPageBreak/>
         <w:t>1) Introduction</w:t>
       </w:r>
-      <w:bookmarkEnd w:id="7"/>
       <w:bookmarkEnd w:id="8"/>
       <w:bookmarkEnd w:id="9"/>
+      <w:bookmarkEnd w:id="10"/>
     </w:p>
     <w:p>
       <w:pPr>
@@ -1533,27 +1505,7 @@
           <w:sz w:val="22"/>
           <w:szCs w:val="22"/>
         </w:rPr>
-        <w:t xml:space="preserve">The </w:t>
-      </w:r>
-      <w:proofErr w:type="spellStart"/>
-      <w:r>
-        <w:rPr>
-          <w:rFonts w:ascii="Calibri" w:eastAsia="ＭＳ ゴシック" w:hAnsi="Calibri" w:cs="Calibri"/>
-          <w:kern w:val="0"/>
-          <w:sz w:val="22"/>
-          <w:szCs w:val="22"/>
-        </w:rPr>
-        <w:t>OpenChain</w:t>
-      </w:r>
-      <w:proofErr w:type="spellEnd"/>
-      <w:r>
-        <w:rPr>
-          <w:rFonts w:ascii="Calibri" w:eastAsia="ＭＳ ゴシック" w:hAnsi="Calibri" w:cs="Calibri"/>
-          <w:kern w:val="0"/>
-          <w:sz w:val="22"/>
-          <w:szCs w:val="22"/>
-        </w:rPr>
-        <w:t xml:space="preserve"> Initiative began in 2013 when a group of software supply chain open source practitioners observed two emerging patterns: 1) significant process similarities existed among organizations with mature open source compliance programs; and 2) there still remained a large number of organizations exchanging software with less developed programs. The latter observation resulted in a lack of trust in the consistency and quality of the compliance artifacts accompanying the software being exchanged. As a consequence, at each tier of the supply chain, downstream organizations were frequently redoing the compliance work already performed by other upstream organizations.</w:t>
+        <w:t>The OpenChain Initiative began in 2013 when a group of software supply chain open source practitioners observed two emerging patterns: 1) significant process similarities existed among organizations with mature open source compliance programs; and 2) there still remained a large number of organizations exchanging software with less developed programs. The latter observation resulted in a lack of trust in the consistency and quality of the compliance artifacts accompanying the software being exchanged. As a consequence, at each tier of the supply chain, downstream organizations were frequently redoing the compliance work already performed by other upstream organizations.</w:t>
       </w:r>
     </w:p>
     <w:p>
@@ -1574,27 +1526,7 @@
           <w:sz w:val="22"/>
           <w:szCs w:val="22"/>
         </w:rPr>
-        <w:t xml:space="preserve">A study group was formed to consider whether a standard program specification could be created that would: </w:t>
-      </w:r>
-      <w:proofErr w:type="spellStart"/>
-      <w:r>
-        <w:rPr>
-          <w:rFonts w:ascii="Calibri" w:eastAsia="ＭＳ ゴシック" w:hAnsi="Calibri" w:cs="Calibri"/>
-          <w:kern w:val="0"/>
-          <w:sz w:val="22"/>
-          <w:szCs w:val="22"/>
-        </w:rPr>
-        <w:t>i</w:t>
-      </w:r>
-      <w:proofErr w:type="spellEnd"/>
-      <w:r>
-        <w:rPr>
-          <w:rFonts w:ascii="Calibri" w:eastAsia="ＭＳ ゴシック" w:hAnsi="Calibri" w:cs="Calibri"/>
-          <w:kern w:val="0"/>
-          <w:sz w:val="22"/>
-          <w:szCs w:val="22"/>
-        </w:rPr>
-        <w:t>) facilitate greater quality and consistency of open source compliance information being shared across the industry; and ii) decrease the high transaction costs associated with open source resulting from compliance rework. The study group evolved into a work group, and in April 2016, formally organized as a Linux Fo</w:t>
+        <w:t>A study group was formed to consider whether a standard program specification could be created that would: i) facilitate greater quality and consistency of open source compliance information being shared across the industry; and ii) decrease the high transaction costs associated with open source resulting from compliance rework. The study group evolved into a work group, and in April 2016, formally organized as a Linux Fo</w:t>
       </w:r>
       <w:r>
         <w:rPr>
@@ -1605,8 +1537,6 @@
         </w:rPr>
         <w:t>undation collaborative project.</w:t>
       </w:r>
-      <w:bookmarkStart w:id="10" w:name="_GoBack"/>
-      <w:bookmarkEnd w:id="10"/>
     </w:p>
     <w:p>
       <w:pPr>
@@ -1626,27 +1556,7 @@
           <w:sz w:val="22"/>
           <w:szCs w:val="22"/>
         </w:rPr>
-        <w:t xml:space="preserve">The Vision and Mission of the </w:t>
-      </w:r>
-      <w:proofErr w:type="spellStart"/>
-      <w:r>
-        <w:rPr>
-          <w:rFonts w:ascii="Calibri" w:eastAsia="ＭＳ ゴシック" w:hAnsi="Calibri" w:cs="Calibri"/>
-          <w:kern w:val="0"/>
-          <w:sz w:val="22"/>
-          <w:szCs w:val="22"/>
-        </w:rPr>
-        <w:t>OpenChain</w:t>
-      </w:r>
-      <w:proofErr w:type="spellEnd"/>
-      <w:r>
-        <w:rPr>
-          <w:rFonts w:ascii="Calibri" w:eastAsia="ＭＳ ゴシック" w:hAnsi="Calibri" w:cs="Calibri"/>
-          <w:kern w:val="0"/>
-          <w:sz w:val="22"/>
-          <w:szCs w:val="22"/>
-        </w:rPr>
-        <w:t xml:space="preserve"> Initiative are as follows:</w:t>
+        <w:t>The Vision and Mission of the OpenChain Initiative are as follows:</w:t>
       </w:r>
     </w:p>
     <w:p>
@@ -1745,27 +1655,7 @@
           <w:sz w:val="22"/>
           <w:szCs w:val="22"/>
         </w:rPr>
-        <w:t xml:space="preserve">In accordance with the Vision and Mission, this specification defines a set of requirements that if met, would significantly increases the probability that an open source compliance program had achieved a sufficient level of quality, consistency and completeness; although a program that satisfies all the specification requirements does not guarantee full compliance. The requirements represent a base level (minimum) set of requirements a program must satisfy to be considered </w:t>
-      </w:r>
-      <w:proofErr w:type="spellStart"/>
-      <w:r>
-        <w:rPr>
-          <w:rFonts w:ascii="Calibri" w:eastAsia="ＭＳ ゴシック" w:hAnsi="Calibri" w:cs="Calibri"/>
-          <w:kern w:val="0"/>
-          <w:sz w:val="22"/>
-          <w:szCs w:val="22"/>
-        </w:rPr>
-        <w:t>OpenChain</w:t>
-      </w:r>
-      <w:proofErr w:type="spellEnd"/>
-      <w:r>
-        <w:rPr>
-          <w:rFonts w:ascii="Calibri" w:eastAsia="ＭＳ ゴシック" w:hAnsi="Calibri" w:cs="Calibri"/>
-          <w:kern w:val="0"/>
-          <w:sz w:val="22"/>
-          <w:szCs w:val="22"/>
-        </w:rPr>
-        <w:t xml:space="preserve"> Conforming. The specification focuses on the “what” and “why” qualities of a compliance program as opposed to the “how” and “when” considerations. This ensures a practical level of flexibility that enables different organizations to tailor their policies and processes to best fit their objectives. </w:t>
+        <w:t xml:space="preserve">In accordance with the Vision and Mission, this specification defines a set of requirements that if met, would significantly increases the probability that an open source compliance program had achieved a sufficient level of quality, consistency and completeness; although a program that satisfies all the specification requirements does not guarantee full compliance. The requirements represent a base level (minimum) set of requirements a program must satisfy to be considered OpenChain Conforming. The specification focuses on the “what” and “why” qualities of a compliance program as opposed to the “how” and “when” considerations. This ensures a practical level of flexibility that enables different organizations to tailor their policies and processes to best fit their objectives. </w:t>
       </w:r>
     </w:p>
     <w:p>
@@ -1787,47 +1677,7 @@
           <w:sz w:val="22"/>
           <w:szCs w:val="22"/>
         </w:rPr>
-        <w:t xml:space="preserve">Section 2 introduces definitions of key terms used throughout the specification. Section 3 presents the specification requirements where each one has a list of one or more Verification Artifacts. They represent the evidence that must exist in order for a given requirement to be considered satisfied. If all the requirements have been met for a given program, it would be considered </w:t>
-      </w:r>
-      <w:proofErr w:type="spellStart"/>
-      <w:r>
-        <w:rPr>
-          <w:rFonts w:ascii="Calibri" w:eastAsia="ＭＳ ゴシック" w:hAnsi="Calibri" w:cs="Calibri"/>
-          <w:kern w:val="0"/>
-          <w:sz w:val="22"/>
-          <w:szCs w:val="22"/>
-        </w:rPr>
-        <w:t>OpenChain</w:t>
-      </w:r>
-      <w:proofErr w:type="spellEnd"/>
-      <w:r>
-        <w:rPr>
-          <w:rFonts w:ascii="Calibri" w:eastAsia="ＭＳ ゴシック" w:hAnsi="Calibri" w:cs="Calibri"/>
-          <w:kern w:val="0"/>
-          <w:sz w:val="22"/>
-          <w:szCs w:val="22"/>
-        </w:rPr>
-        <w:t xml:space="preserve"> Conforming in accordance with version 1.1 of the specification. Verification Artifacts are not intended to be public, but could be provided under NDA or upon private request from the </w:t>
-      </w:r>
-      <w:proofErr w:type="spellStart"/>
-      <w:r>
-        <w:rPr>
-          <w:rFonts w:ascii="Calibri" w:eastAsia="ＭＳ ゴシック" w:hAnsi="Calibri" w:cs="Calibri"/>
-          <w:kern w:val="0"/>
-          <w:sz w:val="22"/>
-          <w:szCs w:val="22"/>
-        </w:rPr>
-        <w:t>OpenChain</w:t>
-      </w:r>
-      <w:proofErr w:type="spellEnd"/>
-      <w:r>
-        <w:rPr>
-          <w:rFonts w:ascii="Calibri" w:eastAsia="ＭＳ ゴシック" w:hAnsi="Calibri" w:cs="Calibri"/>
-          <w:kern w:val="0"/>
-          <w:sz w:val="22"/>
-          <w:szCs w:val="22"/>
-        </w:rPr>
-        <w:t xml:space="preserve"> organization to validate conformance. </w:t>
+        <w:t xml:space="preserve">Section 2 introduces definitions of key terms used throughout the specification. Section 3 presents the specification requirements where each one has a list of one or more Verification Artifacts. They represent the evidence that must exist in order for a given requirement to be considered satisfied. If all the requirements have been met for a given program, it would be considered OpenChain Conforming in accordance with version 1.1 of the specification. Verification Artifacts are not intended to be public, but could be provided under NDA or upon private request from the OpenChain organization to validate conformance. </w:t>
       </w:r>
     </w:p>
     <w:p>
@@ -1841,7 +1691,7 @@
           <w:szCs w:val="22"/>
         </w:rPr>
         <w:sectPr>
-          <w:footerReference w:type="default" r:id="rId15"/>
+          <w:footerReference w:type="default" r:id="rId13"/>
           <w:pgSz w:w="11907" w:h="16840" w:code="9"/>
           <w:pgMar w:top="1134" w:right="851" w:bottom="851" w:left="851" w:header="567" w:footer="1417" w:gutter="0"/>
           <w:cols w:space="720"/>
@@ -1994,27 +1844,15 @@
           <w:szCs w:val="22"/>
         </w:rPr>
       </w:pPr>
-      <w:proofErr w:type="spellStart"/>
-      <w:r>
-        <w:rPr>
-          <w:rFonts w:ascii="Calibri" w:eastAsia="ＭＳ ゴシック" w:hAnsi="Calibri" w:cs="Calibri"/>
-          <w:b/>
-          <w:kern w:val="0"/>
-          <w:sz w:val="22"/>
-          <w:szCs w:val="22"/>
-        </w:rPr>
-        <w:t>OpenChain</w:t>
-      </w:r>
-      <w:proofErr w:type="spellEnd"/>
-      <w:r>
-        <w:rPr>
-          <w:rFonts w:ascii="Calibri" w:eastAsia="ＭＳ ゴシック" w:hAnsi="Calibri" w:cs="Calibri"/>
-          <w:b/>
-          <w:kern w:val="0"/>
-          <w:sz w:val="22"/>
-          <w:szCs w:val="22"/>
-        </w:rPr>
-        <w:t xml:space="preserve"> Conforming</w:t>
+      <w:r>
+        <w:rPr>
+          <w:rFonts w:ascii="Calibri" w:eastAsia="ＭＳ ゴシック" w:hAnsi="Calibri" w:cs="Calibri"/>
+          <w:b/>
+          <w:kern w:val="0"/>
+          <w:sz w:val="22"/>
+          <w:szCs w:val="22"/>
+        </w:rPr>
+        <w:t>OpenChain Conforming</w:t>
       </w:r>
       <w:r>
         <w:rPr>
@@ -2054,27 +1892,7 @@
           <w:sz w:val="22"/>
           <w:szCs w:val="22"/>
         </w:rPr>
-        <w:t xml:space="preserve">- any employee or contractor that </w:t>
-      </w:r>
-      <w:proofErr w:type="gramStart"/>
-      <w:r>
-        <w:rPr>
-          <w:rFonts w:ascii="Calibri" w:eastAsia="ＭＳ ゴシック" w:hAnsi="Calibri" w:cs="Calibri"/>
-          <w:kern w:val="0"/>
-          <w:sz w:val="22"/>
-          <w:szCs w:val="22"/>
-        </w:rPr>
-        <w:t>defines,</w:t>
-      </w:r>
-      <w:proofErr w:type="gramEnd"/>
-      <w:r>
-        <w:rPr>
-          <w:rFonts w:ascii="Calibri" w:eastAsia="ＭＳ ゴシック" w:hAnsi="Calibri" w:cs="Calibri"/>
-          <w:kern w:val="0"/>
-          <w:sz w:val="22"/>
-          <w:szCs w:val="22"/>
-        </w:rPr>
-        <w:t xml:space="preserve"> contributes to or has responsibility for preparing Supplied Software. Depending on the organization, that may include (but is not limited to) software developers, release engineers, quality engineers, product marketing and product management.</w:t>
+        <w:t>- any employee or contractor that defines, contributes to or has responsibility for preparing Supplied Software. Depending on the organization, that may include (but is not limited to) software developers, release engineers, quality engineers, product marketing and product management.</w:t>
       </w:r>
     </w:p>
     <w:p>
@@ -2119,7 +1937,6 @@
           <w:szCs w:val="22"/>
         </w:rPr>
       </w:pPr>
-      <w:proofErr w:type="gramStart"/>
       <w:r>
         <w:rPr>
           <w:rFonts w:ascii="Calibri" w:eastAsia="ＭＳ ゴシック" w:hAnsi="Calibri" w:cs="Calibri"/>
@@ -2139,7 +1956,6 @@
         </w:rPr>
         <w:t>- software that an organization delivers to third parties (e.g., other organizations or individuals).</w:t>
       </w:r>
-      <w:proofErr w:type="gramEnd"/>
     </w:p>
     <w:p>
       <w:pPr>
@@ -2195,7 +2011,7 @@
           <w:szCs w:val="22"/>
         </w:rPr>
         <w:sectPr>
-          <w:footerReference w:type="default" r:id="rId16"/>
+          <w:footerReference w:type="default" r:id="rId14"/>
           <w:pgSz w:w="11907" w:h="16840" w:code="9"/>
           <w:pgMar w:top="1134" w:right="1191" w:bottom="964" w:left="1134" w:header="567" w:footer="1417" w:gutter="0"/>
           <w:cols w:space="720"/>
@@ -2448,27 +2264,7 @@
           <w:sz w:val="22"/>
           <w:szCs w:val="22"/>
         </w:rPr>
-        <w:t xml:space="preserve">Ensure steps were taken to </w:t>
-      </w:r>
-      <w:proofErr w:type="gramStart"/>
-      <w:r>
-        <w:rPr>
-          <w:rFonts w:ascii="Calibri" w:eastAsia="ＭＳ ゴシック" w:hAnsi="Calibri" w:cs="Calibri"/>
-          <w:kern w:val="0"/>
-          <w:sz w:val="22"/>
-          <w:szCs w:val="22"/>
-        </w:rPr>
-        <w:t>create,</w:t>
-      </w:r>
-      <w:proofErr w:type="gramEnd"/>
-      <w:r>
-        <w:rPr>
-          <w:rFonts w:ascii="Calibri" w:eastAsia="ＭＳ ゴシック" w:hAnsi="Calibri" w:cs="Calibri"/>
-          <w:kern w:val="0"/>
-          <w:sz w:val="22"/>
-          <w:szCs w:val="22"/>
-        </w:rPr>
-        <w:t xml:space="preserve"> record and make Software Staff aware of the existence of a FOSS policy. Although no requirements are provided here on what should be included in the policy, other sections may impose requirements on the policy. </w:t>
+        <w:t xml:space="preserve">Ensure steps were taken to create, record and make Software Staff aware of the existence of a FOSS policy. Although no requirements are provided here on what should be included in the policy, other sections may impose requirements on the policy. </w:t>
       </w:r>
     </w:p>
     <w:p>
@@ -2600,29 +2396,7 @@
           <w:sz w:val="22"/>
           <w:szCs w:val="22"/>
         </w:rPr>
-        <w:t xml:space="preserve">FOSS licensing concepts (including the concepts of permissive and </w:t>
-      </w:r>
-      <w:proofErr w:type="spellStart"/>
-      <w:r>
-        <w:rPr>
-          <w:rFonts w:ascii="Calibri" w:eastAsia="ＭＳ ゴシック" w:hAnsi="Calibri" w:cs="Calibri"/>
-          <w:b/>
-          <w:kern w:val="0"/>
-          <w:sz w:val="22"/>
-          <w:szCs w:val="22"/>
-        </w:rPr>
-        <w:t>copyleft</w:t>
-      </w:r>
-      <w:proofErr w:type="spellEnd"/>
-      <w:r>
-        <w:rPr>
-          <w:rFonts w:ascii="Calibri" w:eastAsia="ＭＳ ゴシック" w:hAnsi="Calibri" w:cs="Calibri"/>
-          <w:b/>
-          <w:kern w:val="0"/>
-          <w:sz w:val="22"/>
-          <w:szCs w:val="22"/>
-        </w:rPr>
-        <w:t xml:space="preserve"> licenses);</w:t>
+        <w:t>FOSS licensing concepts (including the concepts of permissive and copyleft licenses);</w:t>
       </w:r>
     </w:p>
     <w:p>
@@ -3327,27 +3101,7 @@
           <w:sz w:val="22"/>
           <w:szCs w:val="22"/>
         </w:rPr>
-        <w:t xml:space="preserve">Ensure there is a reasonable way for third parties to contact the </w:t>
-      </w:r>
-      <w:proofErr w:type="gramStart"/>
-      <w:r>
-        <w:rPr>
-          <w:rFonts w:ascii="Arial" w:eastAsia="ＭＳ ゴシック" w:hAnsi="Arial" w:cs="Calibri"/>
-          <w:kern w:val="0"/>
-          <w:sz w:val="22"/>
-          <w:szCs w:val="22"/>
-        </w:rPr>
-        <w:t>organization  with</w:t>
-      </w:r>
-      <w:proofErr w:type="gramEnd"/>
-      <w:r>
-        <w:rPr>
-          <w:rFonts w:ascii="Arial" w:eastAsia="ＭＳ ゴシック" w:hAnsi="Arial" w:cs="Calibri"/>
-          <w:kern w:val="0"/>
-          <w:sz w:val="22"/>
-          <w:szCs w:val="22"/>
-        </w:rPr>
-        <w:t xml:space="preserve"> regard to FOSS compliance inquiries and that this responsibility has been effectively assigned.</w:t>
+        <w:t>Ensure there is a reasonable way for third parties to contact the organization  with regard to FOSS compliance inquiries and that this responsibility has been effectively assigned.</w:t>
       </w:r>
     </w:p>
     <w:p>
@@ -4072,29 +3826,7 @@
           <w:sz w:val="22"/>
           <w:szCs w:val="22"/>
         </w:rPr>
-        <w:t xml:space="preserve">integrated with other FOSS such that it may trigger </w:t>
-      </w:r>
-      <w:proofErr w:type="spellStart"/>
-      <w:r>
-        <w:rPr>
-          <w:rFonts w:ascii="Calibri" w:eastAsia="ＭＳ ゴシック" w:hAnsi="Calibri" w:cs="Calibri"/>
-          <w:b/>
-          <w:kern w:val="0"/>
-          <w:sz w:val="22"/>
-          <w:szCs w:val="22"/>
-        </w:rPr>
-        <w:t>copyleft</w:t>
-      </w:r>
-      <w:proofErr w:type="spellEnd"/>
-      <w:r>
-        <w:rPr>
-          <w:rFonts w:ascii="Calibri" w:eastAsia="ＭＳ ゴシック" w:hAnsi="Calibri" w:cs="Calibri"/>
-          <w:b/>
-          <w:kern w:val="0"/>
-          <w:sz w:val="22"/>
-          <w:szCs w:val="22"/>
-        </w:rPr>
-        <w:t xml:space="preserve"> obligations; </w:t>
+        <w:t xml:space="preserve">integrated with other FOSS such that it may trigger copyleft obligations; </w:t>
       </w:r>
     </w:p>
     <w:p>
@@ -4161,27 +3893,15 @@
           <w:szCs w:val="22"/>
         </w:rPr>
       </w:pPr>
-      <w:proofErr w:type="gramStart"/>
-      <w:r>
-        <w:rPr>
-          <w:rFonts w:ascii="Calibri" w:eastAsia="ＭＳ ゴシック" w:hAnsi="Calibri" w:cs="Calibri"/>
-          <w:b/>
-          <w:kern w:val="0"/>
-          <w:sz w:val="22"/>
-          <w:szCs w:val="22"/>
-        </w:rPr>
-        <w:t>contains</w:t>
-      </w:r>
-      <w:proofErr w:type="gramEnd"/>
-      <w:r>
-        <w:rPr>
-          <w:rFonts w:ascii="Calibri" w:eastAsia="ＭＳ ゴシック" w:hAnsi="Calibri" w:cs="Calibri"/>
-          <w:b/>
-          <w:kern w:val="0"/>
-          <w:sz w:val="22"/>
-          <w:szCs w:val="22"/>
-        </w:rPr>
-        <w:t xml:space="preserve"> FOSS with attribution requirements.</w:t>
+      <w:r>
+        <w:rPr>
+          <w:rFonts w:ascii="Calibri" w:eastAsia="ＭＳ ゴシック" w:hAnsi="Calibri" w:cs="Calibri"/>
+          <w:b/>
+          <w:kern w:val="0"/>
+          <w:sz w:val="22"/>
+          <w:szCs w:val="22"/>
+        </w:rPr>
+        <w:t>contains FOSS with attribution requirements.</w:t>
       </w:r>
       <w:r>
         <w:rPr>
@@ -4807,31 +4527,7 @@
           <w:sz w:val="22"/>
           <w:szCs w:val="22"/>
         </w:rPr>
-        <w:t xml:space="preserve">If an organization permits contributions to FOSS projects then a process must </w:t>
-      </w:r>
-      <w:proofErr w:type="gramStart"/>
-      <w:r>
-        <w:rPr>
-          <w:rFonts w:ascii="Calibri" w:eastAsia="ＭＳ ゴシック" w:hAnsi="Calibri" w:cs="Calibri"/>
-          <w:b/>
-          <w:bCs/>
-          <w:kern w:val="0"/>
-          <w:sz w:val="22"/>
-          <w:szCs w:val="22"/>
-        </w:rPr>
-        <w:t>exist</w:t>
-      </w:r>
-      <w:proofErr w:type="gramEnd"/>
-      <w:r>
-        <w:rPr>
-          <w:rFonts w:ascii="Calibri" w:eastAsia="ＭＳ ゴシック" w:hAnsi="Calibri" w:cs="Calibri"/>
-          <w:b/>
-          <w:bCs/>
-          <w:kern w:val="0"/>
-          <w:sz w:val="22"/>
-          <w:szCs w:val="22"/>
-        </w:rPr>
-        <w:t xml:space="preserve"> that implements the FOSS contribution policy outlined in Section 5.1.</w:t>
+        <w:t>If an organization permits contributions to FOSS projects then a process must exist that implements the FOSS contribution policy outlined in Section 5.1.</w:t>
       </w:r>
     </w:p>
     <w:p>
@@ -4990,33 +4686,7 @@
           <w:lang w:eastAsia="en-US"/>
         </w:rPr>
         <w:lastRenderedPageBreak/>
-        <w:t xml:space="preserve">G6: Certify Adherence to </w:t>
-      </w:r>
-      <w:proofErr w:type="spellStart"/>
-      <w:r>
-        <w:rPr>
-          <w:rFonts w:ascii="Cambria" w:eastAsia="Calibri" w:hAnsi="Calibri" w:cs="Calibri"/>
-          <w:b/>
-          <w:color w:val="4F81BC"/>
-          <w:kern w:val="0"/>
-          <w:sz w:val="24"/>
-          <w:szCs w:val="22"/>
-          <w:lang w:eastAsia="en-US"/>
-        </w:rPr>
-        <w:t>OpenChain</w:t>
-      </w:r>
-      <w:proofErr w:type="spellEnd"/>
-      <w:r>
-        <w:rPr>
-          <w:rFonts w:ascii="Cambria" w:eastAsia="Calibri" w:hAnsi="Calibri" w:cs="Calibri"/>
-          <w:b/>
-          <w:color w:val="4F81BC"/>
-          <w:kern w:val="0"/>
-          <w:sz w:val="24"/>
-          <w:szCs w:val="22"/>
-          <w:lang w:eastAsia="en-US"/>
-        </w:rPr>
-        <w:t xml:space="preserve"> Requirements</w:t>
+        <w:t>G6: Certify Adherence to OpenChain Requirements</w:t>
       </w:r>
       <w:bookmarkEnd w:id="39"/>
       <w:bookmarkEnd w:id="40"/>
@@ -5052,55 +4722,7 @@
           <w:sz w:val="22"/>
           <w:szCs w:val="22"/>
         </w:rPr>
-        <w:t xml:space="preserve">In order for an organization to be </w:t>
-      </w:r>
-      <w:proofErr w:type="spellStart"/>
-      <w:r>
-        <w:rPr>
-          <w:rFonts w:ascii="Calibri" w:eastAsia="ＭＳ ゴシック" w:hAnsi="Calibri" w:cs="Calibri"/>
-          <w:b/>
-          <w:bCs/>
-          <w:kern w:val="0"/>
-          <w:sz w:val="22"/>
-          <w:szCs w:val="22"/>
-        </w:rPr>
-        <w:t>OpenChain</w:t>
-      </w:r>
-      <w:proofErr w:type="spellEnd"/>
-      <w:r>
-        <w:rPr>
-          <w:rFonts w:ascii="Calibri" w:eastAsia="ＭＳ ゴシック" w:hAnsi="Calibri" w:cs="Calibri"/>
-          <w:b/>
-          <w:bCs/>
-          <w:kern w:val="0"/>
-          <w:sz w:val="22"/>
-          <w:szCs w:val="22"/>
-        </w:rPr>
-        <w:t xml:space="preserve"> certified, it must affirm that it has a FOSS management program that meets the criteria described in this </w:t>
-      </w:r>
-      <w:proofErr w:type="spellStart"/>
-      <w:r>
-        <w:rPr>
-          <w:rFonts w:ascii="Calibri" w:eastAsia="ＭＳ ゴシック" w:hAnsi="Calibri" w:cs="Calibri"/>
-          <w:b/>
-          <w:bCs/>
-          <w:kern w:val="0"/>
-          <w:sz w:val="22"/>
-          <w:szCs w:val="22"/>
-        </w:rPr>
-        <w:t>OpenChain</w:t>
-      </w:r>
-      <w:proofErr w:type="spellEnd"/>
-      <w:r>
-        <w:rPr>
-          <w:rFonts w:ascii="Calibri" w:eastAsia="ＭＳ ゴシック" w:hAnsi="Calibri" w:cs="Calibri"/>
-          <w:b/>
-          <w:bCs/>
-          <w:kern w:val="0"/>
-          <w:sz w:val="22"/>
-          <w:szCs w:val="22"/>
-        </w:rPr>
-        <w:t xml:space="preserve"> Specification version 1.1. </w:t>
+        <w:t xml:space="preserve">In order for an organization to be OpenChain certified, it must affirm that it has a FOSS management program that meets the criteria described in this OpenChain Specification version 1.1. </w:t>
       </w:r>
     </w:p>
     <w:p>
@@ -5154,27 +4776,7 @@
           <w:sz w:val="22"/>
           <w:szCs w:val="22"/>
         </w:rPr>
-        <w:t xml:space="preserve">The organization affirms that a FOSS management program exists that meets all the requirements of this </w:t>
-      </w:r>
-      <w:proofErr w:type="spellStart"/>
-      <w:r>
-        <w:rPr>
-          <w:rFonts w:ascii="Calibri" w:eastAsia="ＭＳ ゴシック" w:hAnsi="Calibri" w:cs="Calibri"/>
-          <w:kern w:val="0"/>
-          <w:sz w:val="22"/>
-          <w:szCs w:val="22"/>
-        </w:rPr>
-        <w:t>OpenChain</w:t>
-      </w:r>
-      <w:proofErr w:type="spellEnd"/>
-      <w:r>
-        <w:rPr>
-          <w:rFonts w:ascii="Calibri" w:eastAsia="ＭＳ ゴシック" w:hAnsi="Calibri" w:cs="Calibri"/>
-          <w:kern w:val="0"/>
-          <w:sz w:val="22"/>
-          <w:szCs w:val="22"/>
-        </w:rPr>
-        <w:t xml:space="preserve"> Specification version 1.1.</w:t>
+        <w:t>The organization affirms that a FOSS management program exists that meets all the requirements of this OpenChain Specification version 1.1.</w:t>
       </w:r>
     </w:p>
     <w:p>
@@ -5220,27 +4822,7 @@
           <w:sz w:val="22"/>
           <w:szCs w:val="22"/>
         </w:rPr>
-        <w:t xml:space="preserve">To ensure that if an organization declares that it has a program that is </w:t>
-      </w:r>
-      <w:proofErr w:type="spellStart"/>
-      <w:r>
-        <w:rPr>
-          <w:rFonts w:ascii="Calibri" w:eastAsia="ＭＳ ゴシック" w:hAnsi="Calibri" w:cs="Calibri"/>
-          <w:kern w:val="0"/>
-          <w:sz w:val="22"/>
-          <w:szCs w:val="22"/>
-        </w:rPr>
-        <w:t>OpenChain</w:t>
-      </w:r>
-      <w:proofErr w:type="spellEnd"/>
-      <w:r>
-        <w:rPr>
-          <w:rFonts w:ascii="Calibri" w:eastAsia="ＭＳ ゴシック" w:hAnsi="Calibri" w:cs="Calibri"/>
-          <w:kern w:val="0"/>
-          <w:sz w:val="22"/>
-          <w:szCs w:val="22"/>
-        </w:rPr>
-        <w:t xml:space="preserve"> Conforming, that such program has met </w:t>
+        <w:t xml:space="preserve">To ensure that if an organization declares that it has a program that is OpenChain Conforming, that such program has met </w:t>
       </w:r>
       <w:r>
         <w:rPr>
@@ -5259,27 +4841,7 @@
           <w:sz w:val="22"/>
           <w:szCs w:val="22"/>
         </w:rPr>
-        <w:t xml:space="preserve"> the requirements of this specification. The mere meeting of a subset of these requirements would not be considered sufficient to warrant a program be </w:t>
-      </w:r>
-      <w:proofErr w:type="spellStart"/>
-      <w:r>
-        <w:rPr>
-          <w:rFonts w:ascii="Calibri" w:eastAsia="ＭＳ ゴシック" w:hAnsi="Calibri" w:cs="Calibri"/>
-          <w:kern w:val="0"/>
-          <w:sz w:val="22"/>
-          <w:szCs w:val="22"/>
-        </w:rPr>
-        <w:t>OpenChain</w:t>
-      </w:r>
-      <w:proofErr w:type="spellEnd"/>
-      <w:r>
-        <w:rPr>
-          <w:rFonts w:ascii="Calibri" w:eastAsia="ＭＳ ゴシック" w:hAnsi="Calibri" w:cs="Calibri"/>
-          <w:kern w:val="0"/>
-          <w:sz w:val="22"/>
-          <w:szCs w:val="22"/>
-        </w:rPr>
-        <w:t xml:space="preserve"> certified.</w:t>
+        <w:t xml:space="preserve"> the requirements of this specification. The mere meeting of a subset of these requirements would not be considered sufficient to warrant a program be OpenChain certified.</w:t>
       </w:r>
     </w:p>
     <w:p>
@@ -5312,31 +4874,7 @@
           <w:sz w:val="22"/>
           <w:szCs w:val="22"/>
         </w:rPr>
-        <w:t xml:space="preserve">Conformance with this version of the specification will last 18 months from the date conformance validation was achieved. Conformance validation requirements can be found on the </w:t>
-      </w:r>
-      <w:proofErr w:type="spellStart"/>
-      <w:r>
-        <w:rPr>
-          <w:rFonts w:ascii="Calibri" w:eastAsia="ＭＳ ゴシック" w:hAnsi="Calibri" w:cs="Calibri"/>
-          <w:b/>
-          <w:bCs/>
-          <w:kern w:val="0"/>
-          <w:sz w:val="22"/>
-          <w:szCs w:val="22"/>
-        </w:rPr>
-        <w:t>OpenChain</w:t>
-      </w:r>
-      <w:proofErr w:type="spellEnd"/>
-      <w:r>
-        <w:rPr>
-          <w:rFonts w:ascii="Calibri" w:eastAsia="ＭＳ ゴシック" w:hAnsi="Calibri" w:cs="Calibri"/>
-          <w:b/>
-          <w:bCs/>
-          <w:kern w:val="0"/>
-          <w:sz w:val="22"/>
-          <w:szCs w:val="22"/>
-        </w:rPr>
-        <w:t xml:space="preserve"> project’s website.</w:t>
+        <w:t>Conformance with this version of the specification will last 18 months from the date conformance validation was achieved. Conformance validation requirements can be found on the OpenChain project’s website.</w:t>
       </w:r>
     </w:p>
     <w:p>
@@ -5390,27 +4928,7 @@
           <w:sz w:val="22"/>
           <w:szCs w:val="22"/>
         </w:rPr>
-        <w:t xml:space="preserve">The organization affirms that a FOSS management program exists that meets all the requirements of this </w:t>
-      </w:r>
-      <w:proofErr w:type="spellStart"/>
-      <w:r>
-        <w:rPr>
-          <w:rFonts w:ascii="Calibri" w:eastAsia="ＭＳ ゴシック" w:hAnsi="Calibri" w:cs="Calibri"/>
-          <w:kern w:val="0"/>
-          <w:sz w:val="22"/>
-          <w:szCs w:val="22"/>
-        </w:rPr>
-        <w:t>OpenChain</w:t>
-      </w:r>
-      <w:proofErr w:type="spellEnd"/>
-      <w:r>
-        <w:rPr>
-          <w:rFonts w:ascii="Calibri" w:eastAsia="ＭＳ ゴシック" w:hAnsi="Calibri" w:cs="Calibri"/>
-          <w:kern w:val="0"/>
-          <w:sz w:val="22"/>
-          <w:szCs w:val="22"/>
-        </w:rPr>
-        <w:t xml:space="preserve"> Specification version 1.1 within the past 18 months of achieving conformance validation.</w:t>
+        <w:t>The organization affirms that a FOSS management program exists that meets all the requirements of this OpenChain Specification version 1.1 within the past 18 months of achieving conformance validation.</w:t>
       </w:r>
     </w:p>
     <w:p>
@@ -5533,53 +5051,9 @@
           <w:szCs w:val="22"/>
           <w:shd w:val="clear" w:color="auto" w:fill="FDFDFD"/>
         </w:rPr>
-        <w:t xml:space="preserve">To facilitate global adoption we welcome efforts to translate the specification into multiple languages. Because </w:t>
-      </w:r>
-      <w:proofErr w:type="spellStart"/>
-      <w:r>
-        <w:rPr>
-          <w:rFonts w:ascii="Calibri" w:eastAsia="Calibri" w:hAnsi="Calibri" w:cs="Calibri"/>
-          <w:kern w:val="0"/>
-          <w:sz w:val="22"/>
-          <w:szCs w:val="22"/>
-          <w:shd w:val="clear" w:color="auto" w:fill="FDFDFD"/>
-        </w:rPr>
-        <w:t>OpenChain</w:t>
-      </w:r>
-      <w:proofErr w:type="spellEnd"/>
-      <w:r>
-        <w:rPr>
-          <w:rFonts w:ascii="Calibri" w:eastAsia="Calibri" w:hAnsi="Calibri" w:cs="Calibri"/>
-          <w:kern w:val="0"/>
-          <w:sz w:val="22"/>
-          <w:szCs w:val="22"/>
-          <w:shd w:val="clear" w:color="auto" w:fill="FDFDFD"/>
-        </w:rPr>
-        <w:t xml:space="preserve"> functions as an open source project translations are driven by those willing to contribute their time and expertise to perform translations under the terms of the CC-BY 4.0 license and the project’s translation policy. The details of the policy and available translations can be found on the </w:t>
-      </w:r>
-      <w:proofErr w:type="spellStart"/>
-      <w:r>
-        <w:rPr>
-          <w:rFonts w:ascii="Calibri" w:eastAsia="Calibri" w:hAnsi="Calibri" w:cs="Calibri"/>
-          <w:kern w:val="0"/>
-          <w:sz w:val="22"/>
-          <w:szCs w:val="22"/>
-          <w:shd w:val="clear" w:color="auto" w:fill="FDFDFD"/>
-        </w:rPr>
-        <w:t>OpenChain</w:t>
-      </w:r>
-      <w:proofErr w:type="spellEnd"/>
-      <w:r>
-        <w:rPr>
-          <w:rFonts w:ascii="Calibri" w:eastAsia="Calibri" w:hAnsi="Calibri" w:cs="Calibri"/>
-          <w:kern w:val="0"/>
-          <w:sz w:val="22"/>
-          <w:szCs w:val="22"/>
-          <w:shd w:val="clear" w:color="auto" w:fill="FDFDFD"/>
-        </w:rPr>
-        <w:t xml:space="preserve"> project </w:t>
-      </w:r>
-      <w:hyperlink r:id="rId17" w:history="1">
+        <w:t xml:space="preserve">To facilitate global adoption we welcome efforts to translate the specification into multiple languages. Because OpenChain functions as an open source project translations are driven by those willing to contribute their time and expertise to perform translations under the terms of the CC-BY 4.0 license and the project’s translation policy. The details of the policy and available translations can be found on the OpenChain project </w:t>
+      </w:r>
+      <w:hyperlink r:id="rId15" w:history="1">
         <w:r>
           <w:rPr>
             <w:rFonts w:ascii="Calibri" w:eastAsia="Calibri" w:hAnsi="Calibri" w:cs="Calibri"/>
@@ -5606,7 +5080,7 @@
     </w:p>
     <w:p/>
     <w:sectPr>
-      <w:footerReference w:type="default" r:id="rId18"/>
+      <w:footerReference w:type="default" r:id="rId16"/>
       <w:pgSz w:w="11907" w:h="16840" w:code="9"/>
       <w:pgMar w:top="1134" w:right="1191" w:bottom="1021" w:left="1134" w:header="567" w:footer="1417" w:gutter="0"/>
       <w:cols w:space="720"/>
@@ -5617,7 +5091,7 @@
 </file>
 
 <file path=word/endnotes.xml><?xml version="1.0" encoding="utf-8"?>
-<w:endnotes xmlns:wpc="http://schemas.microsoft.com/office/word/2010/wordprocessingCanvas" xmlns:mc="http://schemas.openxmlformats.org/markup-compatibility/2006" xmlns:o="urn:schemas-microsoft-com:office:office" xmlns:r="http://schemas.openxmlformats.org/officeDocument/2006/relationships" xmlns:m="http://schemas.openxmlformats.org/officeDocument/2006/math" xmlns:v="urn:schemas-microsoft-com:vml" xmlns:wp14="http://schemas.microsoft.com/office/word/2010/wordprocessingDrawing" xmlns:wp="http://schemas.openxmlformats.org/drawingml/2006/wordprocessingDrawing" xmlns:w10="urn:schemas-microsoft-com:office:word" xmlns:w="http://schemas.openxmlformats.org/wordprocessingml/2006/main" xmlns:w14="http://schemas.microsoft.com/office/word/2010/wordml" xmlns:wpg="http://schemas.microsoft.com/office/word/2010/wordprocessingGroup" xmlns:wpi="http://schemas.microsoft.com/office/word/2010/wordprocessingInk" xmlns:wne="http://schemas.microsoft.com/office/word/2006/wordml" xmlns:wps="http://schemas.microsoft.com/office/word/2010/wordprocessingShape" mc:Ignorable="w14 wp14">
+<w:endnotes xmlns:wpc="http://schemas.microsoft.com/office/word/2010/wordprocessingCanvas" xmlns:mc="http://schemas.openxmlformats.org/markup-compatibility/2006" xmlns:o="urn:schemas-microsoft-com:office:office" xmlns:r="http://schemas.openxmlformats.org/officeDocument/2006/relationships" xmlns:m="http://schemas.openxmlformats.org/officeDocument/2006/math" xmlns:v="urn:schemas-microsoft-com:vml" xmlns:wp14="http://schemas.microsoft.com/office/word/2010/wordprocessingDrawing" xmlns:wp="http://schemas.openxmlformats.org/drawingml/2006/wordprocessingDrawing" xmlns:w10="urn:schemas-microsoft-com:office:word" xmlns:w="http://schemas.openxmlformats.org/wordprocessingml/2006/main" xmlns:w14="http://schemas.microsoft.com/office/word/2010/wordml" xmlns:w15="http://schemas.microsoft.com/office/word/2012/wordml" xmlns:wpg="http://schemas.microsoft.com/office/word/2010/wordprocessingGroup" xmlns:wpi="http://schemas.microsoft.com/office/word/2010/wordprocessingInk" xmlns:wne="http://schemas.microsoft.com/office/word/2006/wordml" xmlns:wps="http://schemas.microsoft.com/office/word/2010/wordprocessingShape" mc:Ignorable="w14 w15 wp14">
   <w:endnote w:type="separator" w:id="-1">
     <w:p>
       <w:r>
@@ -5636,7 +5110,7 @@
 </file>
 
 <file path=word/footer1.xml><?xml version="1.0" encoding="utf-8"?>
-<w:ftr xmlns:wpc="http://schemas.microsoft.com/office/word/2010/wordprocessingCanvas" xmlns:mc="http://schemas.openxmlformats.org/markup-compatibility/2006" xmlns:o="urn:schemas-microsoft-com:office:office" xmlns:r="http://schemas.openxmlformats.org/officeDocument/2006/relationships" xmlns:m="http://schemas.openxmlformats.org/officeDocument/2006/math" xmlns:v="urn:schemas-microsoft-com:vml" xmlns:wp14="http://schemas.microsoft.com/office/word/2010/wordprocessingDrawing" xmlns:wp="http://schemas.openxmlformats.org/drawingml/2006/wordprocessingDrawing" xmlns:w10="urn:schemas-microsoft-com:office:word" xmlns:w="http://schemas.openxmlformats.org/wordprocessingml/2006/main" xmlns:w14="http://schemas.microsoft.com/office/word/2010/wordml" xmlns:wpg="http://schemas.microsoft.com/office/word/2010/wordprocessingGroup" xmlns:wpi="http://schemas.microsoft.com/office/word/2010/wordprocessingInk" xmlns:wne="http://schemas.microsoft.com/office/word/2006/wordml" xmlns:wps="http://schemas.microsoft.com/office/word/2010/wordprocessingShape" mc:Ignorable="w14 wp14">
+<w:ftr xmlns:wpc="http://schemas.microsoft.com/office/word/2010/wordprocessingCanvas" xmlns:mc="http://schemas.openxmlformats.org/markup-compatibility/2006" xmlns:o="urn:schemas-microsoft-com:office:office" xmlns:r="http://schemas.openxmlformats.org/officeDocument/2006/relationships" xmlns:m="http://schemas.openxmlformats.org/officeDocument/2006/math" xmlns:v="urn:schemas-microsoft-com:vml" xmlns:wp14="http://schemas.microsoft.com/office/word/2010/wordprocessingDrawing" xmlns:wp="http://schemas.openxmlformats.org/drawingml/2006/wordprocessingDrawing" xmlns:w10="urn:schemas-microsoft-com:office:word" xmlns:w="http://schemas.openxmlformats.org/wordprocessingml/2006/main" xmlns:w14="http://schemas.microsoft.com/office/word/2010/wordml" xmlns:w15="http://schemas.microsoft.com/office/word/2012/wordml" xmlns:wpg="http://schemas.microsoft.com/office/word/2010/wordprocessingGroup" xmlns:wpi="http://schemas.microsoft.com/office/word/2010/wordprocessingInk" xmlns:wne="http://schemas.microsoft.com/office/word/2006/wordml" xmlns:wps="http://schemas.microsoft.com/office/word/2010/wordprocessingShape" mc:Ignorable="w14 w15 wp14">
   <w:p>
     <w:pPr>
       <w:pStyle w:val="a3"/>
@@ -5741,7 +5215,7 @@
         </mc:Choice>
         <mc:Fallback>
           <w:pict>
-            <v:shapetype id="_x0000_t202" coordsize="21600,21600" o:spt="202" path="m,l,21600r21600,l21600,xe">
+            <v:shapetype w14:anchorId="237DBD40" id="_x0000_t202" coordsize="21600,21600" o:spt="202" path="m,l,21600r21600,l21600,xe">
               <v:stroke joinstyle="miter"/>
               <v:path gradientshapeok="t" o:connecttype="rect"/>
             </v:shapetype>
@@ -5910,11 +5384,7 @@
         </mc:Choice>
         <mc:Fallback>
           <w:pict>
-            <v:shapetype id="_x0000_t202" coordsize="21600,21600" o:spt="202" path="m,l,21600r21600,l21600,xe">
-              <v:stroke joinstyle="miter"/>
-              <v:path gradientshapeok="t" o:connecttype="rect"/>
-            </v:shapetype>
-            <v:shape id="Text Box 4" o:spid="_x0000_s1028" type="#_x0000_t202" style="position:absolute;margin-left:0;margin-top:800.9pt;width:62.35pt;height:17.45pt;z-index:-251639808;visibility:visible;mso-wrap-style:square;mso-width-percent:0;mso-height-percent:0;mso-wrap-distance-left:9pt;mso-wrap-distance-top:0;mso-wrap-distance-right:9pt;mso-wrap-distance-bottom:0;mso-position-horizontal:center;mso-position-horizontal-relative:margin;mso-position-vertical:absolute;mso-position-vertical-relative:page;mso-width-percent:0;mso-height-percent:0;mso-width-relative:page;mso-height-relative:page;v-text-anchor:top" o:gfxdata="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" filled="f" stroked="f">
+            <v:shape w14:anchorId="7A290E14" id="Text Box 4" o:spid="_x0000_s1028" type="#_x0000_t202" style="position:absolute;margin-left:0;margin-top:800.9pt;width:62.35pt;height:17.45pt;z-index:-251639808;visibility:visible;mso-wrap-style:square;mso-width-percent:0;mso-height-percent:0;mso-wrap-distance-left:9pt;mso-wrap-distance-top:0;mso-wrap-distance-right:9pt;mso-wrap-distance-bottom:0;mso-position-horizontal:center;mso-position-horizontal-relative:margin;mso-position-vertical:absolute;mso-position-vertical-relative:page;mso-width-percent:0;mso-height-percent:0;mso-width-relative:page;mso-height-relative:page;v-text-anchor:top" o:gfxdata="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" filled="f" stroked="f">
               <v:textbox inset="0,0,0,0">
                 <w:txbxContent>
                   <w:p>
@@ -6051,7 +5521,7 @@
         </mc:Choice>
         <mc:Fallback>
           <w:pict>
-            <v:line id="Line 6" o:spid="_x0000_s1026" style="position:absolute;left:0;text-align:left;z-index:-251637760;visibility:visible;mso-wrap-style:square;mso-width-percent:0;mso-height-percent:0;mso-wrap-distance-left:9pt;mso-wrap-distance-top:0;mso-wrap-distance-right:9pt;mso-wrap-distance-bottom:0;mso-position-horizontal:center;mso-position-horizontal-relative:margin;mso-position-vertical:absolute;mso-position-vertical-relative:page;mso-width-percent:0;mso-height-percent:0;mso-width-relative:page;mso-height-relative:page" from="0,771.1pt" to="467.65pt,771.1pt" o:gfxdata="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" strokecolor="#4b7dba" strokeweight=".72pt">
+            <v:line w14:anchorId="60D4B724" id="Line 6" o:spid="_x0000_s1026" style="position:absolute;left:0;text-align:left;z-index:-251637760;visibility:visible;mso-wrap-style:square;mso-width-percent:0;mso-height-percent:0;mso-wrap-distance-left:9pt;mso-wrap-distance-top:0;mso-wrap-distance-right:9pt;mso-wrap-distance-bottom:0;mso-position-horizontal:center;mso-position-horizontal-relative:margin;mso-position-vertical:absolute;mso-position-vertical-relative:page;mso-width-percent:0;mso-height-percent:0;mso-width-relative:page;mso-height-relative:page" from="0,771.1pt" to="467.65pt,771.1pt" o:gfxdata="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" strokecolor="#4b7dba" strokeweight=".72pt">
               <w10:wrap anchorx="margin" anchory="page"/>
             </v:line>
           </w:pict>
@@ -6063,7 +5533,7 @@
 </file>
 
 <file path=word/footer2.xml><?xml version="1.0" encoding="utf-8"?>
-<w:ftr xmlns:wpc="http://schemas.microsoft.com/office/word/2010/wordprocessingCanvas" xmlns:mc="http://schemas.openxmlformats.org/markup-compatibility/2006" xmlns:o="urn:schemas-microsoft-com:office:office" xmlns:r="http://schemas.openxmlformats.org/officeDocument/2006/relationships" xmlns:m="http://schemas.openxmlformats.org/officeDocument/2006/math" xmlns:v="urn:schemas-microsoft-com:vml" xmlns:wp14="http://schemas.microsoft.com/office/word/2010/wordprocessingDrawing" xmlns:wp="http://schemas.openxmlformats.org/drawingml/2006/wordprocessingDrawing" xmlns:w10="urn:schemas-microsoft-com:office:word" xmlns:w="http://schemas.openxmlformats.org/wordprocessingml/2006/main" xmlns:w14="http://schemas.microsoft.com/office/word/2010/wordml" xmlns:wpg="http://schemas.microsoft.com/office/word/2010/wordprocessingGroup" xmlns:wpi="http://schemas.microsoft.com/office/word/2010/wordprocessingInk" xmlns:wne="http://schemas.microsoft.com/office/word/2006/wordml" xmlns:wps="http://schemas.microsoft.com/office/word/2010/wordprocessingShape" mc:Ignorable="w14 wp14">
+<w:ftr xmlns:wpc="http://schemas.microsoft.com/office/word/2010/wordprocessingCanvas" xmlns:mc="http://schemas.openxmlformats.org/markup-compatibility/2006" xmlns:o="urn:schemas-microsoft-com:office:office" xmlns:r="http://schemas.openxmlformats.org/officeDocument/2006/relationships" xmlns:m="http://schemas.openxmlformats.org/officeDocument/2006/math" xmlns:v="urn:schemas-microsoft-com:vml" xmlns:wp14="http://schemas.microsoft.com/office/word/2010/wordprocessingDrawing" xmlns:wp="http://schemas.openxmlformats.org/drawingml/2006/wordprocessingDrawing" xmlns:w10="urn:schemas-microsoft-com:office:word" xmlns:w="http://schemas.openxmlformats.org/wordprocessingml/2006/main" xmlns:w14="http://schemas.microsoft.com/office/word/2010/wordml" xmlns:w15="http://schemas.microsoft.com/office/word/2012/wordml" xmlns:wpg="http://schemas.microsoft.com/office/word/2010/wordprocessingGroup" xmlns:wpi="http://schemas.microsoft.com/office/word/2010/wordprocessingInk" xmlns:wne="http://schemas.microsoft.com/office/word/2006/wordml" xmlns:wps="http://schemas.microsoft.com/office/word/2010/wordprocessingShape" mc:Ignorable="w14 w15 wp14">
   <w:p>
     <w:pPr>
       <w:pStyle w:val="a3"/>
@@ -6211,7 +5681,7 @@
         </mc:Choice>
         <mc:Fallback>
           <w:pict>
-            <v:shapetype id="_x0000_t202" coordsize="21600,21600" o:spt="202" path="m,l,21600r21600,l21600,xe">
+            <v:shapetype w14:anchorId="46A2CD97" id="_x0000_t202" coordsize="21600,21600" o:spt="202" path="m,l,21600r21600,l21600,xe">
               <v:stroke joinstyle="miter"/>
               <v:path gradientshapeok="t" o:connecttype="rect"/>
             </v:shapetype>
@@ -6352,7 +5822,7 @@
         </mc:Choice>
         <mc:Fallback>
           <w:pict>
-            <v:line id="Line 6" o:spid="_x0000_s1026" style="position:absolute;left:0;text-align:left;z-index:-251635712;visibility:visible;mso-wrap-style:square;mso-width-percent:0;mso-height-percent:0;mso-wrap-distance-left:9pt;mso-wrap-distance-top:0;mso-wrap-distance-right:9pt;mso-wrap-distance-bottom:0;mso-position-horizontal:center;mso-position-horizontal-relative:margin;mso-position-vertical:absolute;mso-position-vertical-relative:page;mso-width-percent:0;mso-height-percent:0;mso-width-relative:page;mso-height-relative:page" from="0,771.1pt" to="467.65pt,771.1pt" o:gfxdata="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" strokecolor="#4b7dba" strokeweight=".72pt">
+            <v:line w14:anchorId="12054CEA" id="Line 6" o:spid="_x0000_s1026" style="position:absolute;left:0;text-align:left;z-index:-251635712;visibility:visible;mso-wrap-style:square;mso-width-percent:0;mso-height-percent:0;mso-wrap-distance-left:9pt;mso-wrap-distance-top:0;mso-wrap-distance-right:9pt;mso-wrap-distance-bottom:0;mso-position-horizontal:center;mso-position-horizontal-relative:margin;mso-position-vertical:absolute;mso-position-vertical-relative:page;mso-width-percent:0;mso-height-percent:0;mso-width-relative:page;mso-height-relative:page" from="0,771.1pt" to="467.65pt,771.1pt" o:gfxdata="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" strokecolor="#4b7dba" strokeweight=".72pt">
               <w10:wrap anchorx="margin" anchory="page"/>
             </v:line>
           </w:pict>
@@ -6455,7 +5925,7 @@
         </mc:Choice>
         <mc:Fallback>
           <w:pict>
-            <v:shape id="_x0000_s1030" type="#_x0000_t202" style="position:absolute;margin-left:511.5pt;margin-top:776.8pt;width:29.75pt;height:10.05pt;z-index:-251638784;visibility:visible;mso-wrap-style:square;mso-width-percent:0;mso-height-percent:0;mso-wrap-distance-left:9pt;mso-wrap-distance-top:0;mso-wrap-distance-right:9pt;mso-wrap-distance-bottom:0;mso-position-horizontal:absolute;mso-position-horizontal-relative:page;mso-position-vertical:absolute;mso-position-vertical-relative:page;mso-width-percent:0;mso-height-percent:0;mso-width-relative:page;mso-height-relative:page;v-text-anchor:top" o:gfxdata="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" filled="f" stroked="f">
+            <v:shape w14:anchorId="191E39D7" id="_x0000_s1030" type="#_x0000_t202" style="position:absolute;margin-left:511.5pt;margin-top:776.8pt;width:29.75pt;height:10.05pt;z-index:-251638784;visibility:visible;mso-wrap-style:square;mso-width-percent:0;mso-height-percent:0;mso-wrap-distance-left:9pt;mso-wrap-distance-top:0;mso-wrap-distance-right:9pt;mso-wrap-distance-bottom:0;mso-position-horizontal:absolute;mso-position-horizontal-relative:page;mso-position-vertical:absolute;mso-position-vertical-relative:page;mso-width-percent:0;mso-height-percent:0;mso-width-relative:page;mso-height-relative:page;v-text-anchor:top" o:gfxdata="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" filled="f" stroked="f">
               <v:textbox inset="0,0,0,0">
                 <w:txbxContent>
                   <w:p>
@@ -6486,7 +5956,7 @@
 </file>
 
 <file path=word/footer3.xml><?xml version="1.0" encoding="utf-8"?>
-<w:ftr xmlns:wpc="http://schemas.microsoft.com/office/word/2010/wordprocessingCanvas" xmlns:mc="http://schemas.openxmlformats.org/markup-compatibility/2006" xmlns:o="urn:schemas-microsoft-com:office:office" xmlns:r="http://schemas.openxmlformats.org/officeDocument/2006/relationships" xmlns:m="http://schemas.openxmlformats.org/officeDocument/2006/math" xmlns:v="urn:schemas-microsoft-com:vml" xmlns:wp14="http://schemas.microsoft.com/office/word/2010/wordprocessingDrawing" xmlns:wp="http://schemas.openxmlformats.org/drawingml/2006/wordprocessingDrawing" xmlns:w10="urn:schemas-microsoft-com:office:word" xmlns:w="http://schemas.openxmlformats.org/wordprocessingml/2006/main" xmlns:w14="http://schemas.microsoft.com/office/word/2010/wordml" xmlns:wpg="http://schemas.microsoft.com/office/word/2010/wordprocessingGroup" xmlns:wpi="http://schemas.microsoft.com/office/word/2010/wordprocessingInk" xmlns:wne="http://schemas.microsoft.com/office/word/2006/wordml" xmlns:wps="http://schemas.microsoft.com/office/word/2010/wordprocessingShape" mc:Ignorable="w14 wp14">
+<w:ftr xmlns:wpc="http://schemas.microsoft.com/office/word/2010/wordprocessingCanvas" xmlns:mc="http://schemas.openxmlformats.org/markup-compatibility/2006" xmlns:o="urn:schemas-microsoft-com:office:office" xmlns:r="http://schemas.openxmlformats.org/officeDocument/2006/relationships" xmlns:m="http://schemas.openxmlformats.org/officeDocument/2006/math" xmlns:v="urn:schemas-microsoft-com:vml" xmlns:wp14="http://schemas.microsoft.com/office/word/2010/wordprocessingDrawing" xmlns:wp="http://schemas.openxmlformats.org/drawingml/2006/wordprocessingDrawing" xmlns:w10="urn:schemas-microsoft-com:office:word" xmlns:w="http://schemas.openxmlformats.org/wordprocessingml/2006/main" xmlns:w14="http://schemas.microsoft.com/office/word/2010/wordml" xmlns:w15="http://schemas.microsoft.com/office/word/2012/wordml" xmlns:wpg="http://schemas.microsoft.com/office/word/2010/wordprocessingGroup" xmlns:wpi="http://schemas.microsoft.com/office/word/2010/wordprocessingInk" xmlns:wne="http://schemas.microsoft.com/office/word/2006/wordml" xmlns:wps="http://schemas.microsoft.com/office/word/2010/wordprocessingShape" mc:Ignorable="w14 w15 wp14">
   <w:p>
     <w:pPr>
       <w:pStyle w:val="a3"/>
@@ -6591,7 +6061,7 @@
         </mc:Choice>
         <mc:Fallback>
           <w:pict>
-            <v:shapetype id="_x0000_t202" coordsize="21600,21600" o:spt="202" path="m,l,21600r21600,l21600,xe">
+            <v:shapetype w14:anchorId="36EC715E" id="_x0000_t202" coordsize="21600,21600" o:spt="202" path="m,l,21600r21600,l21600,xe">
               <v:stroke joinstyle="miter"/>
               <v:path gradientshapeok="t" o:connecttype="rect"/>
             </v:shapetype>
@@ -6689,7 +6159,7 @@
         </mc:Choice>
         <mc:Fallback>
           <w:pict>
-            <v:line id="Line 6" o:spid="_x0000_s1026" style="position:absolute;left:0;text-align:left;z-index:-251634688;visibility:visible;mso-wrap-style:square;mso-width-percent:0;mso-height-percent:0;mso-wrap-distance-left:9pt;mso-wrap-distance-top:0;mso-wrap-distance-right:9pt;mso-wrap-distance-bottom:0;mso-position-horizontal:center;mso-position-horizontal-relative:margin;mso-position-vertical:absolute;mso-position-vertical-relative:page;mso-width-percent:0;mso-height-percent:0;mso-width-relative:page;mso-height-relative:page" from="0,771.1pt" to="467.65pt,771.1pt" o:gfxdata="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" strokecolor="#4b7dba" strokeweight=".72pt">
+            <v:line w14:anchorId="1D532D90" id="Line 6" o:spid="_x0000_s1026" style="position:absolute;left:0;text-align:left;z-index:-251634688;visibility:visible;mso-wrap-style:square;mso-width-percent:0;mso-height-percent:0;mso-wrap-distance-left:9pt;mso-wrap-distance-top:0;mso-wrap-distance-right:9pt;mso-wrap-distance-bottom:0;mso-position-horizontal:center;mso-position-horizontal-relative:margin;mso-position-vertical:absolute;mso-position-vertical-relative:page;mso-width-percent:0;mso-height-percent:0;mso-width-relative:page;mso-height-relative:page" from="0,771.1pt" to="467.65pt,771.1pt" o:gfxdata="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" strokecolor="#4b7dba" strokeweight=".72pt">
               <w10:wrap anchorx="margin" anchory="page"/>
             </v:line>
           </w:pict>
@@ -6835,11 +6305,7 @@
         </mc:Choice>
         <mc:Fallback>
           <w:pict>
-            <v:shapetype id="_x0000_t202" coordsize="21600,21600" o:spt="202" path="m,l,21600r21600,l21600,xe">
-              <v:stroke joinstyle="miter"/>
-              <v:path gradientshapeok="t" o:connecttype="rect"/>
-            </v:shapetype>
-            <v:shape id="_x0000_s1032" type="#_x0000_t202" style="position:absolute;margin-left:234.2pt;margin-top:789pt;width:62.35pt;height:17.45pt;z-index:-251631616;visibility:visible;mso-wrap-style:square;mso-width-percent:0;mso-height-percent:0;mso-wrap-distance-left:9pt;mso-wrap-distance-top:0;mso-wrap-distance-right:9pt;mso-wrap-distance-bottom:0;mso-position-horizontal:absolute;mso-position-horizontal-relative:margin;mso-position-vertical:absolute;mso-position-vertical-relative:page;mso-width-percent:0;mso-height-percent:0;mso-width-relative:page;mso-height-relative:page;v-text-anchor:top" o:gfxdata="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" filled="f" stroked="f">
+            <v:shape w14:anchorId="459A563D" id="_x0000_s1032" type="#_x0000_t202" style="position:absolute;margin-left:234.2pt;margin-top:789pt;width:62.35pt;height:17.45pt;z-index:-251631616;visibility:visible;mso-wrap-style:square;mso-width-percent:0;mso-height-percent:0;mso-wrap-distance-left:9pt;mso-wrap-distance-top:0;mso-wrap-distance-right:9pt;mso-wrap-distance-bottom:0;mso-position-horizontal:absolute;mso-position-horizontal-relative:margin;mso-position-vertical:absolute;mso-position-vertical-relative:page;mso-width-percent:0;mso-height-percent:0;mso-width-relative:page;mso-height-relative:page;v-text-anchor:top" o:gfxdata="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" filled="f" stroked="f">
               <v:textbox inset="0,0,0,0">
                 <w:txbxContent>
                   <w:p>
@@ -6913,7 +6379,7 @@
 </file>
 
 <file path=word/footer4.xml><?xml version="1.0" encoding="utf-8"?>
-<w:ftr xmlns:wpc="http://schemas.microsoft.com/office/word/2010/wordprocessingCanvas" xmlns:mc="http://schemas.openxmlformats.org/markup-compatibility/2006" xmlns:o="urn:schemas-microsoft-com:office:office" xmlns:r="http://schemas.openxmlformats.org/officeDocument/2006/relationships" xmlns:m="http://schemas.openxmlformats.org/officeDocument/2006/math" xmlns:v="urn:schemas-microsoft-com:vml" xmlns:wp14="http://schemas.microsoft.com/office/word/2010/wordprocessingDrawing" xmlns:wp="http://schemas.openxmlformats.org/drawingml/2006/wordprocessingDrawing" xmlns:w10="urn:schemas-microsoft-com:office:word" xmlns:w="http://schemas.openxmlformats.org/wordprocessingml/2006/main" xmlns:w14="http://schemas.microsoft.com/office/word/2010/wordml" xmlns:wpg="http://schemas.microsoft.com/office/word/2010/wordprocessingGroup" xmlns:wpi="http://schemas.microsoft.com/office/word/2010/wordprocessingInk" xmlns:wne="http://schemas.microsoft.com/office/word/2006/wordml" xmlns:wps="http://schemas.microsoft.com/office/word/2010/wordprocessingShape" mc:Ignorable="w14 wp14">
+<w:ftr xmlns:wpc="http://schemas.microsoft.com/office/word/2010/wordprocessingCanvas" xmlns:mc="http://schemas.openxmlformats.org/markup-compatibility/2006" xmlns:o="urn:schemas-microsoft-com:office:office" xmlns:r="http://schemas.openxmlformats.org/officeDocument/2006/relationships" xmlns:m="http://schemas.openxmlformats.org/officeDocument/2006/math" xmlns:v="urn:schemas-microsoft-com:vml" xmlns:wp14="http://schemas.microsoft.com/office/word/2010/wordprocessingDrawing" xmlns:wp="http://schemas.openxmlformats.org/drawingml/2006/wordprocessingDrawing" xmlns:w10="urn:schemas-microsoft-com:office:word" xmlns:w="http://schemas.openxmlformats.org/wordprocessingml/2006/main" xmlns:w14="http://schemas.microsoft.com/office/word/2010/wordml" xmlns:w15="http://schemas.microsoft.com/office/word/2012/wordml" xmlns:wpg="http://schemas.microsoft.com/office/word/2010/wordprocessingGroup" xmlns:wpi="http://schemas.microsoft.com/office/word/2010/wordprocessingInk" xmlns:wne="http://schemas.microsoft.com/office/word/2006/wordml" xmlns:wps="http://schemas.microsoft.com/office/word/2010/wordprocessingShape" mc:Ignorable="w14 w15 wp14">
   <w:p>
     <w:pPr>
       <w:pStyle w:val="a3"/>
@@ -7018,7 +6484,7 @@
         </mc:Choice>
         <mc:Fallback>
           <w:pict>
-            <v:shapetype id="_x0000_t202" coordsize="21600,21600" o:spt="202" path="m,l,21600r21600,l21600,xe">
+            <v:shapetype w14:anchorId="77DF785E" id="_x0000_t202" coordsize="21600,21600" o:spt="202" path="m,l,21600r21600,l21600,xe">
               <v:stroke joinstyle="miter"/>
               <v:path gradientshapeok="t" o:connecttype="rect"/>
             </v:shapetype>
@@ -7116,7 +6582,7 @@
         </mc:Choice>
         <mc:Fallback>
           <w:pict>
-            <v:line id="Line 6" o:spid="_x0000_s1026" style="position:absolute;left:0;text-align:left;z-index:-251632640;visibility:visible;mso-wrap-style:square;mso-width-percent:0;mso-height-percent:0;mso-wrap-distance-left:9pt;mso-wrap-distance-top:0;mso-wrap-distance-right:9pt;mso-wrap-distance-bottom:0;mso-position-horizontal:center;mso-position-horizontal-relative:margin;mso-position-vertical:absolute;mso-position-vertical-relative:page;mso-width-percent:0;mso-height-percent:0;mso-width-relative:page;mso-height-relative:page" from="0,771.1pt" to="467.65pt,771.1pt" o:gfxdata="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" strokecolor="#4b7dba" strokeweight=".72pt">
+            <v:line w14:anchorId="3E08FBB4" id="Line 6" o:spid="_x0000_s1026" style="position:absolute;left:0;text-align:left;z-index:-251632640;visibility:visible;mso-wrap-style:square;mso-width-percent:0;mso-height-percent:0;mso-wrap-distance-left:9pt;mso-wrap-distance-top:0;mso-wrap-distance-right:9pt;mso-wrap-distance-bottom:0;mso-position-horizontal:center;mso-position-horizontal-relative:margin;mso-position-vertical:absolute;mso-position-vertical-relative:page;mso-width-percent:0;mso-height-percent:0;mso-width-relative:page;mso-height-relative:page" from="0,771.1pt" to="467.65pt,771.1pt" o:gfxdata="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" strokecolor="#4b7dba" strokeweight=".72pt">
               <w10:wrap anchorx="margin" anchory="page"/>
             </v:line>
           </w:pict>
@@ -7221,7 +6687,7 @@
                               <w:b/>
                               <w:noProof/>
                             </w:rPr>
-                            <w:t>11</w:t>
+                            <w:t>5</w:t>
                           </w:r>
                           <w:r>
                             <w:rPr>
@@ -7262,11 +6728,7 @@
         </mc:Choice>
         <mc:Fallback>
           <w:pict>
-            <v:shapetype id="_x0000_t202" coordsize="21600,21600" o:spt="202" path="m,l,21600r21600,l21600,xe">
-              <v:stroke joinstyle="miter"/>
-              <v:path gradientshapeok="t" o:connecttype="rect"/>
-            </v:shapetype>
-            <v:shape id="_x0000_s1034" type="#_x0000_t202" style="position:absolute;margin-left:0;margin-top:801pt;width:65.2pt;height:17.45pt;z-index:-251630592;visibility:visible;mso-wrap-style:square;mso-width-percent:0;mso-height-percent:0;mso-wrap-distance-left:9pt;mso-wrap-distance-top:0;mso-wrap-distance-right:9pt;mso-wrap-distance-bottom:0;mso-position-horizontal:center;mso-position-horizontal-relative:margin;mso-position-vertical:absolute;mso-position-vertical-relative:page;mso-width-percent:0;mso-height-percent:0;mso-width-relative:page;mso-height-relative:page;v-text-anchor:top" o:gfxdata="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" filled="f" stroked="f">
+            <v:shape w14:anchorId="3393382B" id="_x0000_s1034" type="#_x0000_t202" style="position:absolute;margin-left:0;margin-top:801pt;width:65.2pt;height:17.45pt;z-index:-251630592;visibility:visible;mso-wrap-style:square;mso-width-percent:0;mso-height-percent:0;mso-wrap-distance-left:9pt;mso-wrap-distance-top:0;mso-wrap-distance-right:9pt;mso-wrap-distance-bottom:0;mso-position-horizontal:center;mso-position-horizontal-relative:margin;mso-position-vertical:absolute;mso-position-vertical-relative:page;mso-width-percent:0;mso-height-percent:0;mso-width-relative:page;mso-height-relative:page;v-text-anchor:top" o:gfxdata="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" filled="f" stroked="f">
               <v:textbox inset="0,0,0,0">
                 <w:txbxContent>
                   <w:p>
@@ -7305,7 +6767,7 @@
                         <w:b/>
                         <w:noProof/>
                       </w:rPr>
-                      <w:t>11</w:t>
+                      <w:t>5</w:t>
                     </w:r>
                     <w:r>
                       <w:rPr>
@@ -7340,7 +6802,7 @@
 </file>
 
 <file path=word/footer5.xml><?xml version="1.0" encoding="utf-8"?>
-<w:ftr xmlns:wpc="http://schemas.microsoft.com/office/word/2010/wordprocessingCanvas" xmlns:mc="http://schemas.openxmlformats.org/markup-compatibility/2006" xmlns:o="urn:schemas-microsoft-com:office:office" xmlns:r="http://schemas.openxmlformats.org/officeDocument/2006/relationships" xmlns:m="http://schemas.openxmlformats.org/officeDocument/2006/math" xmlns:v="urn:schemas-microsoft-com:vml" xmlns:wp14="http://schemas.microsoft.com/office/word/2010/wordprocessingDrawing" xmlns:wp="http://schemas.openxmlformats.org/drawingml/2006/wordprocessingDrawing" xmlns:w10="urn:schemas-microsoft-com:office:word" xmlns:w="http://schemas.openxmlformats.org/wordprocessingml/2006/main" xmlns:w14="http://schemas.microsoft.com/office/word/2010/wordml" xmlns:wpg="http://schemas.microsoft.com/office/word/2010/wordprocessingGroup" xmlns:wpi="http://schemas.microsoft.com/office/word/2010/wordprocessingInk" xmlns:wne="http://schemas.microsoft.com/office/word/2006/wordml" xmlns:wps="http://schemas.microsoft.com/office/word/2010/wordprocessingShape" mc:Ignorable="w14 wp14">
+<w:ftr xmlns:wpc="http://schemas.microsoft.com/office/word/2010/wordprocessingCanvas" xmlns:mc="http://schemas.openxmlformats.org/markup-compatibility/2006" xmlns:o="urn:schemas-microsoft-com:office:office" xmlns:r="http://schemas.openxmlformats.org/officeDocument/2006/relationships" xmlns:m="http://schemas.openxmlformats.org/officeDocument/2006/math" xmlns:v="urn:schemas-microsoft-com:vml" xmlns:wp14="http://schemas.microsoft.com/office/word/2010/wordprocessingDrawing" xmlns:wp="http://schemas.openxmlformats.org/drawingml/2006/wordprocessingDrawing" xmlns:w10="urn:schemas-microsoft-com:office:word" xmlns:w="http://schemas.openxmlformats.org/wordprocessingml/2006/main" xmlns:w14="http://schemas.microsoft.com/office/word/2010/wordml" xmlns:w15="http://schemas.microsoft.com/office/word/2012/wordml" xmlns:wpg="http://schemas.microsoft.com/office/word/2010/wordprocessingGroup" xmlns:wpi="http://schemas.microsoft.com/office/word/2010/wordprocessingInk" xmlns:wne="http://schemas.microsoft.com/office/word/2006/wordml" xmlns:wps="http://schemas.microsoft.com/office/word/2010/wordprocessingShape" mc:Ignorable="w14 w15 wp14">
   <w:p>
     <w:pPr>
       <w:pStyle w:val="a3"/>
@@ -7445,7 +6907,7 @@
         </mc:Choice>
         <mc:Fallback>
           <w:pict>
-            <v:shapetype id="_x0000_t202" coordsize="21600,21600" o:spt="202" path="m,l,21600r21600,l21600,xe">
+            <v:shapetype w14:anchorId="6B7B2B62" id="_x0000_t202" coordsize="21600,21600" o:spt="202" path="m,l,21600r21600,l21600,xe">
               <v:stroke joinstyle="miter"/>
               <v:path gradientshapeok="t" o:connecttype="rect"/>
             </v:shapetype>
@@ -7543,7 +7005,7 @@
         </mc:Choice>
         <mc:Fallback>
           <w:pict>
-            <v:line id="Line 6" o:spid="_x0000_s1026" style="position:absolute;left:0;text-align:left;z-index:-251646976;visibility:visible;mso-wrap-style:square;mso-width-percent:0;mso-height-percent:0;mso-wrap-distance-left:9pt;mso-wrap-distance-top:0;mso-wrap-distance-right:9pt;mso-wrap-distance-bottom:0;mso-position-horizontal:center;mso-position-horizontal-relative:margin;mso-position-vertical:absolute;mso-position-vertical-relative:page;mso-width-percent:0;mso-height-percent:0;mso-width-relative:page;mso-height-relative:page" from="0,771.1pt" to="467.65pt,771.1pt" o:gfxdata="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" strokecolor="#4b7dba" strokeweight=".72pt">
+            <v:line w14:anchorId="11EE1CCE" id="Line 6" o:spid="_x0000_s1026" style="position:absolute;left:0;text-align:left;z-index:-251646976;visibility:visible;mso-wrap-style:square;mso-width-percent:0;mso-height-percent:0;mso-wrap-distance-left:9pt;mso-wrap-distance-top:0;mso-wrap-distance-right:9pt;mso-wrap-distance-bottom:0;mso-position-horizontal:center;mso-position-horizontal-relative:margin;mso-position-vertical:absolute;mso-position-vertical-relative:page;mso-width-percent:0;mso-height-percent:0;mso-width-relative:page;mso-height-relative:page" from="0,771.1pt" to="467.65pt,771.1pt" o:gfxdata="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" strokecolor="#4b7dba" strokeweight=".72pt">
               <w10:wrap anchorx="margin" anchory="page"/>
             </v:line>
           </w:pict>
@@ -7689,11 +7151,7 @@
         </mc:Choice>
         <mc:Fallback>
           <w:pict>
-            <v:shapetype id="_x0000_t202" coordsize="21600,21600" o:spt="202" path="m,l,21600r21600,l21600,xe">
-              <v:stroke joinstyle="miter"/>
-              <v:path gradientshapeok="t" o:connecttype="rect"/>
-            </v:shapetype>
-            <v:shape id="_x0000_s1036" type="#_x0000_t202" style="position:absolute;margin-left:0;margin-top:801pt;width:65.2pt;height:17.45pt;z-index:-251644928;visibility:visible;mso-wrap-style:square;mso-width-percent:0;mso-height-percent:0;mso-wrap-distance-left:9pt;mso-wrap-distance-top:0;mso-wrap-distance-right:9pt;mso-wrap-distance-bottom:0;mso-position-horizontal:center;mso-position-horizontal-relative:margin;mso-position-vertical:absolute;mso-position-vertical-relative:page;mso-width-percent:0;mso-height-percent:0;mso-width-relative:page;mso-height-relative:page;v-text-anchor:top" o:gfxdata="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" filled="f" stroked="f">
+            <v:shape w14:anchorId="3CDEE230" id="_x0000_s1036" type="#_x0000_t202" style="position:absolute;margin-left:0;margin-top:801pt;width:65.2pt;height:17.45pt;z-index:-251644928;visibility:visible;mso-wrap-style:square;mso-width-percent:0;mso-height-percent:0;mso-wrap-distance-left:9pt;mso-wrap-distance-top:0;mso-wrap-distance-right:9pt;mso-wrap-distance-bottom:0;mso-position-horizontal:center;mso-position-horizontal-relative:margin;mso-position-vertical:absolute;mso-position-vertical-relative:page;mso-width-percent:0;mso-height-percent:0;mso-width-relative:page;mso-height-relative:page;v-text-anchor:top" o:gfxdata="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" filled="f" stroked="f">
               <v:textbox inset="0,0,0,0">
                 <w:txbxContent>
                   <w:p>
@@ -7767,7 +7225,7 @@
 </file>
 
 <file path=word/footnotes.xml><?xml version="1.0" encoding="utf-8"?>
-<w:footnotes xmlns:wpc="http://schemas.microsoft.com/office/word/2010/wordprocessingCanvas" xmlns:mc="http://schemas.openxmlformats.org/markup-compatibility/2006" xmlns:o="urn:schemas-microsoft-com:office:office" xmlns:r="http://schemas.openxmlformats.org/officeDocument/2006/relationships" xmlns:m="http://schemas.openxmlformats.org/officeDocument/2006/math" xmlns:v="urn:schemas-microsoft-com:vml" xmlns:wp14="http://schemas.microsoft.com/office/word/2010/wordprocessingDrawing" xmlns:wp="http://schemas.openxmlformats.org/drawingml/2006/wordprocessingDrawing" xmlns:w10="urn:schemas-microsoft-com:office:word" xmlns:w="http://schemas.openxmlformats.org/wordprocessingml/2006/main" xmlns:w14="http://schemas.microsoft.com/office/word/2010/wordml" xmlns:wpg="http://schemas.microsoft.com/office/word/2010/wordprocessingGroup" xmlns:wpi="http://schemas.microsoft.com/office/word/2010/wordprocessingInk" xmlns:wne="http://schemas.microsoft.com/office/word/2006/wordml" xmlns:wps="http://schemas.microsoft.com/office/word/2010/wordprocessingShape" mc:Ignorable="w14 wp14">
+<w:footnotes xmlns:wpc="http://schemas.microsoft.com/office/word/2010/wordprocessingCanvas" xmlns:mc="http://schemas.openxmlformats.org/markup-compatibility/2006" xmlns:o="urn:schemas-microsoft-com:office:office" xmlns:r="http://schemas.openxmlformats.org/officeDocument/2006/relationships" xmlns:m="http://schemas.openxmlformats.org/officeDocument/2006/math" xmlns:v="urn:schemas-microsoft-com:vml" xmlns:wp14="http://schemas.microsoft.com/office/word/2010/wordprocessingDrawing" xmlns:wp="http://schemas.openxmlformats.org/drawingml/2006/wordprocessingDrawing" xmlns:w10="urn:schemas-microsoft-com:office:word" xmlns:w="http://schemas.openxmlformats.org/wordprocessingml/2006/main" xmlns:w14="http://schemas.microsoft.com/office/word/2010/wordml" xmlns:w15="http://schemas.microsoft.com/office/word/2012/wordml" xmlns:wpg="http://schemas.microsoft.com/office/word/2010/wordprocessingGroup" xmlns:wpi="http://schemas.microsoft.com/office/word/2010/wordprocessingInk" xmlns:wne="http://schemas.microsoft.com/office/word/2006/wordml" xmlns:wps="http://schemas.microsoft.com/office/word/2010/wordprocessingShape" mc:Ignorable="w14 w15 wp14">
   <w:footnote w:type="separator" w:id="-1">
     <w:p>
       <w:r>
@@ -8087,7 +7545,7 @@
 </file>
 
 <file path=word/header1.xml><?xml version="1.0" encoding="utf-8"?>
-<w:hdr xmlns:wpc="http://schemas.microsoft.com/office/word/2010/wordprocessingCanvas" xmlns:mc="http://schemas.openxmlformats.org/markup-compatibility/2006" xmlns:o="urn:schemas-microsoft-com:office:office" xmlns:r="http://schemas.openxmlformats.org/officeDocument/2006/relationships" xmlns:m="http://schemas.openxmlformats.org/officeDocument/2006/math" xmlns:v="urn:schemas-microsoft-com:vml" xmlns:wp14="http://schemas.microsoft.com/office/word/2010/wordprocessingDrawing" xmlns:wp="http://schemas.openxmlformats.org/drawingml/2006/wordprocessingDrawing" xmlns:w10="urn:schemas-microsoft-com:office:word" xmlns:w="http://schemas.openxmlformats.org/wordprocessingml/2006/main" xmlns:w14="http://schemas.microsoft.com/office/word/2010/wordml" xmlns:wpg="http://schemas.microsoft.com/office/word/2010/wordprocessingGroup" xmlns:wpi="http://schemas.microsoft.com/office/word/2010/wordprocessingInk" xmlns:wne="http://schemas.microsoft.com/office/word/2006/wordml" xmlns:wps="http://schemas.microsoft.com/office/word/2010/wordprocessingShape" mc:Ignorable="w14 wp14">
+<w:hdr xmlns:wpc="http://schemas.microsoft.com/office/word/2010/wordprocessingCanvas" xmlns:mc="http://schemas.openxmlformats.org/markup-compatibility/2006" xmlns:o="urn:schemas-microsoft-com:office:office" xmlns:r="http://schemas.openxmlformats.org/officeDocument/2006/relationships" xmlns:m="http://schemas.openxmlformats.org/officeDocument/2006/math" xmlns:v="urn:schemas-microsoft-com:vml" xmlns:wp14="http://schemas.microsoft.com/office/word/2010/wordprocessingDrawing" xmlns:wp="http://schemas.openxmlformats.org/drawingml/2006/wordprocessingDrawing" xmlns:w10="urn:schemas-microsoft-com:office:word" xmlns:w="http://schemas.openxmlformats.org/wordprocessingml/2006/main" xmlns:w14="http://schemas.microsoft.com/office/word/2010/wordml" xmlns:w15="http://schemas.microsoft.com/office/word/2012/wordml" xmlns:wpg="http://schemas.microsoft.com/office/word/2010/wordprocessingGroup" xmlns:wpi="http://schemas.microsoft.com/office/word/2010/wordprocessingInk" xmlns:wne="http://schemas.microsoft.com/office/word/2006/wordml" xmlns:wps="http://schemas.microsoft.com/office/word/2010/wordprocessingShape" mc:Ignorable="w14 w15 wp14">
   <w:p>
     <w:pPr>
       <w:pStyle w:val="a3"/>
@@ -8168,19 +7626,11 @@
                               <w:rFonts w:eastAsia="ＭＳ ゴシック"/>
                             </w:rPr>
                           </w:pPr>
-                          <w:proofErr w:type="spellStart"/>
                           <w:r>
                             <w:rPr>
                               <w:rFonts w:eastAsia="ＭＳ ゴシック"/>
                             </w:rPr>
-                            <w:t>OpenChain</w:t>
-                          </w:r>
-                          <w:proofErr w:type="spellEnd"/>
-                          <w:r>
-                            <w:rPr>
-                              <w:rFonts w:eastAsia="ＭＳ ゴシック"/>
-                            </w:rPr>
-                            <w:t xml:space="preserve"> Specification 1.1</w:t>
+                            <w:t>OpenChain Specification 1.1</w:t>
                           </w:r>
                         </w:p>
                       </w:txbxContent>
@@ -8202,7 +7652,7 @@
         </mc:Choice>
         <mc:Fallback>
           <w:pict>
-            <v:shapetype id="_x0000_t202" coordsize="21600,21600" o:spt="202" path="m,l,21600r21600,l21600,xe">
+            <v:shapetype w14:anchorId="0A0A73AF" id="_x0000_t202" coordsize="21600,21600" o:spt="202" path="m,l,21600r21600,l21600,xe">
               <v:stroke joinstyle="miter"/>
               <v:path gradientshapeok="t" o:connecttype="rect"/>
             </v:shapetype>
@@ -8219,19 +7669,11 @@
                         <w:rFonts w:eastAsia="ＭＳ ゴシック"/>
                       </w:rPr>
                     </w:pPr>
-                    <w:proofErr w:type="spellStart"/>
                     <w:r>
                       <w:rPr>
                         <w:rFonts w:eastAsia="ＭＳ ゴシック"/>
                       </w:rPr>
-                      <w:t>OpenChain</w:t>
-                    </w:r>
-                    <w:proofErr w:type="spellEnd"/>
-                    <w:r>
-                      <w:rPr>
-                        <w:rFonts w:eastAsia="ＭＳ ゴシック"/>
-                      </w:rPr>
-                      <w:t xml:space="preserve"> Specification 1.1</w:t>
+                      <w:t>OpenChain Specification 1.1</w:t>
                     </w:r>
                   </w:p>
                 </w:txbxContent>
@@ -8310,7 +7752,7 @@
         </mc:Choice>
         <mc:Fallback>
           <w:pict>
-            <v:line id="Line 8" o:spid="_x0000_s1026" style="position:absolute;left:0;text-align:left;z-index:-251641856;visibility:visible;mso-wrap-style:square;mso-width-percent:0;mso-height-percent:0;mso-wrap-distance-left:9pt;mso-wrap-distance-top:0;mso-wrap-distance-right:9pt;mso-wrap-distance-bottom:0;mso-position-horizontal:center;mso-position-horizontal-relative:margin;mso-position-vertical:absolute;mso-position-vertical-relative:page;mso-width-percent:0;mso-height-percent:0;mso-width-relative:page;mso-height-relative:page" from="0,55.55pt" to="467.7pt,55.55pt" o:gfxdata="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" strokecolor="#497dba">
+            <v:line w14:anchorId="6AED4C43" id="Line 8" o:spid="_x0000_s1026" style="position:absolute;left:0;text-align:left;z-index:-251641856;visibility:visible;mso-wrap-style:square;mso-width-percent:0;mso-height-percent:0;mso-wrap-distance-left:9pt;mso-wrap-distance-top:0;mso-wrap-distance-right:9pt;mso-wrap-distance-bottom:0;mso-position-horizontal:center;mso-position-horizontal-relative:margin;mso-position-vertical:absolute;mso-position-vertical-relative:page;mso-width-percent:0;mso-height-percent:0;mso-width-relative:page;mso-height-relative:page" from="0,55.55pt" to="467.7pt,55.55pt" o:gfxdata="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" strokecolor="#497dba">
               <w10:wrap anchorx="margin" anchory="page"/>
             </v:line>
           </w:pict>
@@ -8370,8 +7812,8 @@
 </file>
 
 <file path=word/numbering.xml><?xml version="1.0" encoding="utf-8"?>
-<w:numbering xmlns:wpc="http://schemas.microsoft.com/office/word/2010/wordprocessingCanvas" xmlns:mc="http://schemas.openxmlformats.org/markup-compatibility/2006" xmlns:o="urn:schemas-microsoft-com:office:office" xmlns:r="http://schemas.openxmlformats.org/officeDocument/2006/relationships" xmlns:m="http://schemas.openxmlformats.org/officeDocument/2006/math" xmlns:v="urn:schemas-microsoft-com:vml" xmlns:wp14="http://schemas.microsoft.com/office/word/2010/wordprocessingDrawing" xmlns:wp="http://schemas.openxmlformats.org/drawingml/2006/wordprocessingDrawing" xmlns:w10="urn:schemas-microsoft-com:office:word" xmlns:w="http://schemas.openxmlformats.org/wordprocessingml/2006/main" xmlns:w14="http://schemas.microsoft.com/office/word/2010/wordml" xmlns:wpg="http://schemas.microsoft.com/office/word/2010/wordprocessingGroup" xmlns:wpi="http://schemas.microsoft.com/office/word/2010/wordprocessingInk" xmlns:wne="http://schemas.microsoft.com/office/word/2006/wordml" xmlns:wps="http://schemas.microsoft.com/office/word/2010/wordprocessingShape" mc:Ignorable="w14 wp14">
-  <w:abstractNum w:abstractNumId="0">
+<w:numbering xmlns:wpc="http://schemas.microsoft.com/office/word/2010/wordprocessingCanvas" xmlns:mc="http://schemas.openxmlformats.org/markup-compatibility/2006" xmlns:o="urn:schemas-microsoft-com:office:office" xmlns:r="http://schemas.openxmlformats.org/officeDocument/2006/relationships" xmlns:m="http://schemas.openxmlformats.org/officeDocument/2006/math" xmlns:v="urn:schemas-microsoft-com:vml" xmlns:wp14="http://schemas.microsoft.com/office/word/2010/wordprocessingDrawing" xmlns:wp="http://schemas.openxmlformats.org/drawingml/2006/wordprocessingDrawing" xmlns:w10="urn:schemas-microsoft-com:office:word" xmlns:w="http://schemas.openxmlformats.org/wordprocessingml/2006/main" xmlns:w14="http://schemas.microsoft.com/office/word/2010/wordml" xmlns:w15="http://schemas.microsoft.com/office/word/2012/wordml" xmlns:wpg="http://schemas.microsoft.com/office/word/2010/wordprocessingGroup" xmlns:wpi="http://schemas.microsoft.com/office/word/2010/wordprocessingInk" xmlns:wne="http://schemas.microsoft.com/office/word/2006/wordml" xmlns:wps="http://schemas.microsoft.com/office/word/2010/wordprocessingShape" mc:Ignorable="w14 w15 wp14">
+  <w:abstractNum w:abstractNumId="0" w15:restartNumberingAfterBreak="0">
     <w:nsid w:val="1291687D"/>
     <w:multiLevelType w:val="multilevel"/>
     <w:tmpl w:val="FA3C6B6C"/>
@@ -8493,7 +7935,7 @@
       </w:rPr>
     </w:lvl>
   </w:abstractNum>
-  <w:abstractNum w:abstractNumId="1">
+  <w:abstractNum w:abstractNumId="1" w15:restartNumberingAfterBreak="0">
     <w:nsid w:val="131B1F99"/>
     <w:multiLevelType w:val="hybridMultilevel"/>
     <w:tmpl w:val="D2325520"/>
@@ -8588,7 +8030,7 @@
       </w:pPr>
     </w:lvl>
   </w:abstractNum>
-  <w:abstractNum w:abstractNumId="2">
+  <w:abstractNum w:abstractNumId="2" w15:restartNumberingAfterBreak="0">
     <w:nsid w:val="15A5106D"/>
     <w:multiLevelType w:val="hybridMultilevel"/>
     <w:tmpl w:val="CA245676"/>
@@ -8704,7 +8146,7 @@
       </w:rPr>
     </w:lvl>
   </w:abstractNum>
-  <w:abstractNum w:abstractNumId="3">
+  <w:abstractNum w:abstractNumId="3" w15:restartNumberingAfterBreak="0">
     <w:nsid w:val="175C6737"/>
     <w:multiLevelType w:val="multilevel"/>
     <w:tmpl w:val="DF5C91E6"/>
@@ -8826,7 +8268,7 @@
       </w:rPr>
     </w:lvl>
   </w:abstractNum>
-  <w:abstractNum w:abstractNumId="4">
+  <w:abstractNum w:abstractNumId="4" w15:restartNumberingAfterBreak="0">
     <w:nsid w:val="198C57A3"/>
     <w:multiLevelType w:val="hybridMultilevel"/>
     <w:tmpl w:val="950C7F88"/>
@@ -8921,7 +8363,7 @@
       </w:pPr>
     </w:lvl>
   </w:abstractNum>
-  <w:abstractNum w:abstractNumId="5">
+  <w:abstractNum w:abstractNumId="5" w15:restartNumberingAfterBreak="0">
     <w:nsid w:val="1A915323"/>
     <w:multiLevelType w:val="hybridMultilevel"/>
     <w:tmpl w:val="68560AFE"/>
@@ -9010,7 +8452,7 @@
       </w:pPr>
     </w:lvl>
   </w:abstractNum>
-  <w:abstractNum w:abstractNumId="6">
+  <w:abstractNum w:abstractNumId="6" w15:restartNumberingAfterBreak="0">
     <w:nsid w:val="22E85A41"/>
     <w:multiLevelType w:val="hybridMultilevel"/>
     <w:tmpl w:val="8738045C"/>
@@ -9102,7 +8544,7 @@
       </w:pPr>
     </w:lvl>
   </w:abstractNum>
-  <w:abstractNum w:abstractNumId="7">
+  <w:abstractNum w:abstractNumId="7" w15:restartNumberingAfterBreak="0">
     <w:nsid w:val="25086F36"/>
     <w:multiLevelType w:val="multilevel"/>
     <w:tmpl w:val="6764E56E"/>
@@ -9224,7 +8666,7 @@
       </w:rPr>
     </w:lvl>
   </w:abstractNum>
-  <w:abstractNum w:abstractNumId="8">
+  <w:abstractNum w:abstractNumId="8" w15:restartNumberingAfterBreak="0">
     <w:nsid w:val="284E6012"/>
     <w:multiLevelType w:val="hybridMultilevel"/>
     <w:tmpl w:val="A40E4938"/>
@@ -9344,7 +8786,7 @@
       </w:rPr>
     </w:lvl>
   </w:abstractNum>
-  <w:abstractNum w:abstractNumId="9">
+  <w:abstractNum w:abstractNumId="9" w15:restartNumberingAfterBreak="0">
     <w:nsid w:val="344C038F"/>
     <w:multiLevelType w:val="multilevel"/>
     <w:tmpl w:val="DA30060E"/>
@@ -9469,7 +8911,7 @@
       </w:rPr>
     </w:lvl>
   </w:abstractNum>
-  <w:abstractNum w:abstractNumId="10">
+  <w:abstractNum w:abstractNumId="10" w15:restartNumberingAfterBreak="0">
     <w:nsid w:val="349D3024"/>
     <w:multiLevelType w:val="multilevel"/>
     <w:tmpl w:val="C986B320"/>
@@ -9591,7 +9033,7 @@
       </w:rPr>
     </w:lvl>
   </w:abstractNum>
-  <w:abstractNum w:abstractNumId="11">
+  <w:abstractNum w:abstractNumId="11" w15:restartNumberingAfterBreak="0">
     <w:nsid w:val="41EF41F8"/>
     <w:multiLevelType w:val="hybridMultilevel"/>
     <w:tmpl w:val="32704498"/>
@@ -9680,7 +9122,7 @@
       </w:pPr>
     </w:lvl>
   </w:abstractNum>
-  <w:abstractNum w:abstractNumId="12">
+  <w:abstractNum w:abstractNumId="12" w15:restartNumberingAfterBreak="0">
     <w:nsid w:val="44CE4D07"/>
     <w:multiLevelType w:val="hybridMultilevel"/>
     <w:tmpl w:val="B36E2EAE"/>
@@ -9799,7 +9241,7 @@
       </w:rPr>
     </w:lvl>
   </w:abstractNum>
-  <w:abstractNum w:abstractNumId="13">
+  <w:abstractNum w:abstractNumId="13" w15:restartNumberingAfterBreak="0">
     <w:nsid w:val="49076690"/>
     <w:multiLevelType w:val="hybridMultilevel"/>
     <w:tmpl w:val="C37E2E94"/>
@@ -9891,7 +9333,7 @@
       </w:pPr>
     </w:lvl>
   </w:abstractNum>
-  <w:abstractNum w:abstractNumId="14">
+  <w:abstractNum w:abstractNumId="14" w15:restartNumberingAfterBreak="0">
     <w:nsid w:val="4C301491"/>
     <w:multiLevelType w:val="hybridMultilevel"/>
     <w:tmpl w:val="86BAF256"/>
@@ -9980,7 +9422,7 @@
       </w:pPr>
     </w:lvl>
   </w:abstractNum>
-  <w:abstractNum w:abstractNumId="15">
+  <w:abstractNum w:abstractNumId="15" w15:restartNumberingAfterBreak="0">
     <w:nsid w:val="4F6922BE"/>
     <w:multiLevelType w:val="hybridMultilevel"/>
     <w:tmpl w:val="B9FEDCAC"/>
@@ -10099,7 +9541,7 @@
       </w:rPr>
     </w:lvl>
   </w:abstractNum>
-  <w:abstractNum w:abstractNumId="16">
+  <w:abstractNum w:abstractNumId="16" w15:restartNumberingAfterBreak="0">
     <w:nsid w:val="512137C0"/>
     <w:multiLevelType w:val="hybridMultilevel"/>
     <w:tmpl w:val="F288E550"/>
@@ -10218,7 +9660,7 @@
       </w:rPr>
     </w:lvl>
   </w:abstractNum>
-  <w:abstractNum w:abstractNumId="17">
+  <w:abstractNum w:abstractNumId="17" w15:restartNumberingAfterBreak="0">
     <w:nsid w:val="566115CC"/>
     <w:multiLevelType w:val="multilevel"/>
     <w:tmpl w:val="74C2CE9A"/>
@@ -10340,7 +9782,7 @@
       </w:rPr>
     </w:lvl>
   </w:abstractNum>
-  <w:abstractNum w:abstractNumId="18">
+  <w:abstractNum w:abstractNumId="18" w15:restartNumberingAfterBreak="0">
     <w:nsid w:val="580D30EA"/>
     <w:multiLevelType w:val="hybridMultilevel"/>
     <w:tmpl w:val="94481C46"/>
@@ -10432,7 +9874,7 @@
       </w:pPr>
     </w:lvl>
   </w:abstractNum>
-  <w:abstractNum w:abstractNumId="19">
+  <w:abstractNum w:abstractNumId="19" w15:restartNumberingAfterBreak="0">
     <w:nsid w:val="6C391E53"/>
     <w:multiLevelType w:val="hybridMultilevel"/>
     <w:tmpl w:val="01F0B80A"/>
@@ -10527,7 +9969,7 @@
       </w:pPr>
     </w:lvl>
   </w:abstractNum>
-  <w:abstractNum w:abstractNumId="20">
+  <w:abstractNum w:abstractNumId="20" w15:restartNumberingAfterBreak="0">
     <w:nsid w:val="6F2A7DE2"/>
     <w:multiLevelType w:val="hybridMultilevel"/>
     <w:tmpl w:val="B41E7242"/>
@@ -10619,7 +10061,7 @@
       </w:pPr>
     </w:lvl>
   </w:abstractNum>
-  <w:abstractNum w:abstractNumId="21">
+  <w:abstractNum w:abstractNumId="21" w15:restartNumberingAfterBreak="0">
     <w:nsid w:val="6FD479EC"/>
     <w:multiLevelType w:val="hybridMultilevel"/>
     <w:tmpl w:val="BCDAAA2A"/>
@@ -10708,7 +10150,7 @@
       </w:pPr>
     </w:lvl>
   </w:abstractNum>
-  <w:abstractNum w:abstractNumId="22">
+  <w:abstractNum w:abstractNumId="22" w15:restartNumberingAfterBreak="0">
     <w:nsid w:val="78691F27"/>
     <w:multiLevelType w:val="hybridMultilevel"/>
     <w:tmpl w:val="85F8F3DA"/>
@@ -10873,7 +10315,7 @@
 </file>
 
 <file path=word/styles.xml><?xml version="1.0" encoding="utf-8"?>
-<w:styles xmlns:mc="http://schemas.openxmlformats.org/markup-compatibility/2006" xmlns:r="http://schemas.openxmlformats.org/officeDocument/2006/relationships" xmlns:w="http://schemas.openxmlformats.org/wordprocessingml/2006/main" xmlns:w14="http://schemas.microsoft.com/office/word/2010/wordml" mc:Ignorable="w14">
+<w:styles xmlns:mc="http://schemas.openxmlformats.org/markup-compatibility/2006" xmlns:r="http://schemas.openxmlformats.org/officeDocument/2006/relationships" xmlns:w="http://schemas.openxmlformats.org/wordprocessingml/2006/main" xmlns:w14="http://schemas.microsoft.com/office/word/2010/wordml" xmlns:w15="http://schemas.microsoft.com/office/word/2012/wordml" mc:Ignorable="w14 w15">
   <w:docDefaults>
     <w:rPrDefault>
       <w:rPr>
@@ -10886,146 +10328,378 @@
     </w:rPrDefault>
     <w:pPrDefault/>
   </w:docDefaults>
-  <w:latentStyles w:defLockedState="0" w:defUIPriority="99" w:defSemiHidden="1" w:defUnhideWhenUsed="1" w:defQFormat="0" w:count="267">
-    <w:lsdException w:name="Normal" w:semiHidden="0" w:uiPriority="1" w:unhideWhenUsed="0" w:qFormat="1"/>
-    <w:lsdException w:name="heading 1" w:semiHidden="0" w:uiPriority="1" w:unhideWhenUsed="0" w:qFormat="1"/>
-    <w:lsdException w:name="heading 2" w:uiPriority="1" w:qFormat="1"/>
-    <w:lsdException w:name="heading 3" w:uiPriority="1" w:qFormat="1"/>
-    <w:lsdException w:name="heading 4" w:uiPriority="1" w:qFormat="1"/>
-    <w:lsdException w:name="heading 5" w:uiPriority="9" w:qFormat="1"/>
-    <w:lsdException w:name="heading 6" w:uiPriority="9" w:qFormat="1"/>
-    <w:lsdException w:name="heading 7" w:uiPriority="9" w:qFormat="1"/>
-    <w:lsdException w:name="heading 8" w:uiPriority="9" w:qFormat="1"/>
-    <w:lsdException w:name="heading 9" w:uiPriority="9" w:qFormat="1"/>
-    <w:lsdException w:name="toc 1" w:uiPriority="39" w:qFormat="1"/>
-    <w:lsdException w:name="toc 2" w:uiPriority="39" w:qFormat="1"/>
-    <w:lsdException w:name="toc 3" w:uiPriority="39"/>
-    <w:lsdException w:name="toc 4" w:uiPriority="39"/>
-    <w:lsdException w:name="toc 5" w:uiPriority="39"/>
-    <w:lsdException w:name="toc 6" w:uiPriority="39"/>
-    <w:lsdException w:name="toc 7" w:uiPriority="39"/>
-    <w:lsdException w:name="toc 8" w:uiPriority="39"/>
-    <w:lsdException w:name="toc 9" w:uiPriority="39"/>
-    <w:lsdException w:name="caption" w:uiPriority="35" w:qFormat="1"/>
-    <w:lsdException w:name="Title" w:uiPriority="10" w:unhideWhenUsed="0" w:qFormat="1"/>
-    <w:lsdException w:name="Default Paragraph Font" w:uiPriority="1"/>
-    <w:lsdException w:name="Body Text" w:uiPriority="1" w:qFormat="1"/>
-    <w:lsdException w:name="Subtitle" w:uiPriority="11" w:unhideWhenUsed="0" w:qFormat="1"/>
-    <w:lsdException w:name="Body Text 2" w:uiPriority="1"/>
-    <w:lsdException w:name="Strong" w:uiPriority="22" w:unhideWhenUsed="0" w:qFormat="1"/>
-    <w:lsdException w:name="Emphasis" w:uiPriority="20" w:unhideWhenUsed="0" w:qFormat="1"/>
-    <w:lsdException w:name="Table Grid" w:semiHidden="0" w:uiPriority="59" w:unhideWhenUsed="0"/>
-    <w:lsdException w:name="Placeholder Text" w:unhideWhenUsed="0"/>
-    <w:lsdException w:name="No Spacing" w:semiHidden="0" w:uiPriority="1" w:unhideWhenUsed="0" w:qFormat="1"/>
-    <w:lsdException w:name="Light Shading" w:semiHidden="0" w:uiPriority="60" w:unhideWhenUsed="0"/>
-    <w:lsdException w:name="Light List" w:semiHidden="0" w:uiPriority="61" w:unhideWhenUsed="0"/>
-    <w:lsdException w:name="Light Grid" w:semiHidden="0" w:uiPriority="62" w:unhideWhenUsed="0"/>
-    <w:lsdException w:name="Medium Shading 1" w:semiHidden="0" w:uiPriority="63" w:unhideWhenUsed="0"/>
-    <w:lsdException w:name="Medium Shading 2" w:semiHidden="0" w:uiPriority="64" w:unhideWhenUsed="0"/>
-    <w:lsdException w:name="Medium List 1" w:semiHidden="0" w:uiPriority="65" w:unhideWhenUsed="0"/>
-    <w:lsdException w:name="Medium List 2" w:semiHidden="0" w:uiPriority="66" w:unhideWhenUsed="0"/>
-    <w:lsdException w:name="Medium Grid 1" w:semiHidden="0" w:uiPriority="67" w:unhideWhenUsed="0"/>
-    <w:lsdException w:name="Medium Grid 2" w:semiHidden="0" w:uiPriority="68" w:unhideWhenUsed="0"/>
-    <w:lsdException w:name="Medium Grid 3" w:semiHidden="0" w:uiPriority="69" w:unhideWhenUsed="0"/>
-    <w:lsdException w:name="Dark List" w:semiHidden="0" w:uiPriority="70" w:unhideWhenUsed="0"/>
-    <w:lsdException w:name="Colorful Shading" w:semiHidden="0" w:uiPriority="71" w:unhideWhenUsed="0"/>
-    <w:lsdException w:name="Colorful List" w:semiHidden="0" w:uiPriority="72" w:unhideWhenUsed="0"/>
-    <w:lsdException w:name="Colorful Grid" w:semiHidden="0" w:uiPriority="73" w:unhideWhenUsed="0"/>
-    <w:lsdException w:name="Light Shading Accent 1" w:semiHidden="0" w:uiPriority="60" w:unhideWhenUsed="0"/>
-    <w:lsdException w:name="Light List Accent 1" w:semiHidden="0" w:uiPriority="61" w:unhideWhenUsed="0"/>
-    <w:lsdException w:name="Light Grid Accent 1" w:semiHidden="0" w:uiPriority="62" w:unhideWhenUsed="0"/>
-    <w:lsdException w:name="Medium Shading 1 Accent 1" w:semiHidden="0" w:uiPriority="63" w:unhideWhenUsed="0"/>
-    <w:lsdException w:name="Medium Shading 2 Accent 1" w:semiHidden="0" w:uiPriority="64" w:unhideWhenUsed="0"/>
-    <w:lsdException w:name="Medium List 1 Accent 1" w:semiHidden="0" w:uiPriority="65" w:unhideWhenUsed="0"/>
-    <w:lsdException w:name="Revision" w:unhideWhenUsed="0"/>
-    <w:lsdException w:name="List Paragraph" w:semiHidden="0" w:uiPriority="1" w:unhideWhenUsed="0" w:qFormat="1"/>
-    <w:lsdException w:name="Quote" w:uiPriority="29" w:unhideWhenUsed="0" w:qFormat="1"/>
-    <w:lsdException w:name="Intense Quote" w:uiPriority="30" w:unhideWhenUsed="0" w:qFormat="1"/>
-    <w:lsdException w:name="Medium List 2 Accent 1" w:semiHidden="0" w:uiPriority="66" w:unhideWhenUsed="0"/>
-    <w:lsdException w:name="Medium Grid 1 Accent 1" w:semiHidden="0" w:uiPriority="67" w:unhideWhenUsed="0"/>
-    <w:lsdException w:name="Medium Grid 2 Accent 1" w:semiHidden="0" w:uiPriority="68" w:unhideWhenUsed="0"/>
-    <w:lsdException w:name="Medium Grid 3 Accent 1" w:semiHidden="0" w:uiPriority="69" w:unhideWhenUsed="0"/>
-    <w:lsdException w:name="Dark List Accent 1" w:semiHidden="0" w:uiPriority="70" w:unhideWhenUsed="0"/>
-    <w:lsdException w:name="Colorful Shading Accent 1" w:semiHidden="0" w:uiPriority="71" w:unhideWhenUsed="0"/>
-    <w:lsdException w:name="Colorful List Accent 1" w:semiHidden="0" w:uiPriority="72" w:unhideWhenUsed="0"/>
-    <w:lsdException w:name="Colorful Grid Accent 1" w:semiHidden="0" w:uiPriority="73" w:unhideWhenUsed="0"/>
-    <w:lsdException w:name="Light Shading Accent 2" w:semiHidden="0" w:uiPriority="60" w:unhideWhenUsed="0"/>
-    <w:lsdException w:name="Light List Accent 2" w:semiHidden="0" w:uiPriority="61" w:unhideWhenUsed="0"/>
-    <w:lsdException w:name="Light Grid Accent 2" w:semiHidden="0" w:uiPriority="62" w:unhideWhenUsed="0"/>
-    <w:lsdException w:name="Medium Shading 1 Accent 2" w:semiHidden="0" w:uiPriority="63" w:unhideWhenUsed="0"/>
-    <w:lsdException w:name="Medium Shading 2 Accent 2" w:semiHidden="0" w:uiPriority="64" w:unhideWhenUsed="0"/>
-    <w:lsdException w:name="Medium List 1 Accent 2" w:semiHidden="0" w:uiPriority="65" w:unhideWhenUsed="0"/>
-    <w:lsdException w:name="Medium List 2 Accent 2" w:semiHidden="0" w:uiPriority="66" w:unhideWhenUsed="0"/>
-    <w:lsdException w:name="Medium Grid 1 Accent 2" w:semiHidden="0" w:uiPriority="67" w:unhideWhenUsed="0"/>
-    <w:lsdException w:name="Medium Grid 2 Accent 2" w:semiHidden="0" w:uiPriority="68" w:unhideWhenUsed="0"/>
-    <w:lsdException w:name="Medium Grid 3 Accent 2" w:semiHidden="0" w:uiPriority="69" w:unhideWhenUsed="0"/>
-    <w:lsdException w:name="Dark List Accent 2" w:semiHidden="0" w:uiPriority="70" w:unhideWhenUsed="0"/>
-    <w:lsdException w:name="Colorful Shading Accent 2" w:semiHidden="0" w:uiPriority="71" w:unhideWhenUsed="0"/>
-    <w:lsdException w:name="Colorful List Accent 2" w:semiHidden="0" w:uiPriority="72" w:unhideWhenUsed="0"/>
-    <w:lsdException w:name="Colorful Grid Accent 2" w:semiHidden="0" w:uiPriority="73" w:unhideWhenUsed="0"/>
-    <w:lsdException w:name="Light Shading Accent 3" w:semiHidden="0" w:uiPriority="60" w:unhideWhenUsed="0"/>
-    <w:lsdException w:name="Light List Accent 3" w:semiHidden="0" w:uiPriority="61" w:unhideWhenUsed="0"/>
-    <w:lsdException w:name="Light Grid Accent 3" w:semiHidden="0" w:uiPriority="62" w:unhideWhenUsed="0"/>
-    <w:lsdException w:name="Medium Shading 1 Accent 3" w:semiHidden="0" w:uiPriority="63" w:unhideWhenUsed="0"/>
-    <w:lsdException w:name="Medium Shading 2 Accent 3" w:semiHidden="0" w:uiPriority="64" w:unhideWhenUsed="0"/>
-    <w:lsdException w:name="Medium List 1 Accent 3" w:semiHidden="0" w:uiPriority="65" w:unhideWhenUsed="0"/>
-    <w:lsdException w:name="Medium List 2 Accent 3" w:semiHidden="0" w:uiPriority="66" w:unhideWhenUsed="0"/>
-    <w:lsdException w:name="Medium Grid 1 Accent 3" w:semiHidden="0" w:uiPriority="67" w:unhideWhenUsed="0"/>
-    <w:lsdException w:name="Medium Grid 2 Accent 3" w:semiHidden="0" w:uiPriority="68" w:unhideWhenUsed="0"/>
-    <w:lsdException w:name="Medium Grid 3 Accent 3" w:semiHidden="0" w:uiPriority="69" w:unhideWhenUsed="0"/>
-    <w:lsdException w:name="Dark List Accent 3" w:semiHidden="0" w:uiPriority="70" w:unhideWhenUsed="0"/>
-    <w:lsdException w:name="Colorful Shading Accent 3" w:semiHidden="0" w:uiPriority="71" w:unhideWhenUsed="0"/>
-    <w:lsdException w:name="Colorful List Accent 3" w:semiHidden="0" w:uiPriority="72" w:unhideWhenUsed="0"/>
-    <w:lsdException w:name="Colorful Grid Accent 3" w:semiHidden="0" w:uiPriority="73" w:unhideWhenUsed="0"/>
-    <w:lsdException w:name="Light Shading Accent 4" w:semiHidden="0" w:uiPriority="60" w:unhideWhenUsed="0"/>
-    <w:lsdException w:name="Light List Accent 4" w:semiHidden="0" w:uiPriority="61" w:unhideWhenUsed="0"/>
-    <w:lsdException w:name="Light Grid Accent 4" w:semiHidden="0" w:uiPriority="62" w:unhideWhenUsed="0"/>
-    <w:lsdException w:name="Medium Shading 1 Accent 4" w:semiHidden="0" w:uiPriority="63" w:unhideWhenUsed="0"/>
-    <w:lsdException w:name="Medium Shading 2 Accent 4" w:semiHidden="0" w:uiPriority="64" w:unhideWhenUsed="0"/>
-    <w:lsdException w:name="Medium List 1 Accent 4" w:semiHidden="0" w:uiPriority="65" w:unhideWhenUsed="0"/>
-    <w:lsdException w:name="Medium List 2 Accent 4" w:semiHidden="0" w:uiPriority="66" w:unhideWhenUsed="0"/>
-    <w:lsdException w:name="Medium Grid 1 Accent 4" w:semiHidden="0" w:uiPriority="67" w:unhideWhenUsed="0"/>
-    <w:lsdException w:name="Medium Grid 2 Accent 4" w:semiHidden="0" w:uiPriority="68" w:unhideWhenUsed="0"/>
-    <w:lsdException w:name="Medium Grid 3 Accent 4" w:semiHidden="0" w:uiPriority="69" w:unhideWhenUsed="0"/>
-    <w:lsdException w:name="Dark List Accent 4" w:semiHidden="0" w:uiPriority="70" w:unhideWhenUsed="0"/>
-    <w:lsdException w:name="Colorful Shading Accent 4" w:semiHidden="0" w:uiPriority="71" w:unhideWhenUsed="0"/>
-    <w:lsdException w:name="Colorful List Accent 4" w:semiHidden="0" w:uiPriority="72" w:unhideWhenUsed="0"/>
-    <w:lsdException w:name="Colorful Grid Accent 4" w:semiHidden="0" w:uiPriority="73" w:unhideWhenUsed="0"/>
-    <w:lsdException w:name="Light Shading Accent 5" w:semiHidden="0" w:uiPriority="60" w:unhideWhenUsed="0"/>
-    <w:lsdException w:name="Light List Accent 5" w:semiHidden="0" w:uiPriority="61" w:unhideWhenUsed="0"/>
-    <w:lsdException w:name="Light Grid Accent 5" w:semiHidden="0" w:uiPriority="62" w:unhideWhenUsed="0"/>
-    <w:lsdException w:name="Medium Shading 1 Accent 5" w:semiHidden="0" w:uiPriority="63" w:unhideWhenUsed="0"/>
-    <w:lsdException w:name="Medium Shading 2 Accent 5" w:semiHidden="0" w:uiPriority="64" w:unhideWhenUsed="0"/>
-    <w:lsdException w:name="Medium List 1 Accent 5" w:semiHidden="0" w:uiPriority="65" w:unhideWhenUsed="0"/>
-    <w:lsdException w:name="Medium List 2 Accent 5" w:semiHidden="0" w:uiPriority="66" w:unhideWhenUsed="0"/>
-    <w:lsdException w:name="Medium Grid 1 Accent 5" w:semiHidden="0" w:uiPriority="67" w:unhideWhenUsed="0"/>
-    <w:lsdException w:name="Medium Grid 2 Accent 5" w:semiHidden="0" w:uiPriority="68" w:unhideWhenUsed="0"/>
-    <w:lsdException w:name="Medium Grid 3 Accent 5" w:semiHidden="0" w:uiPriority="69" w:unhideWhenUsed="0"/>
-    <w:lsdException w:name="Dark List Accent 5" w:semiHidden="0" w:uiPriority="70" w:unhideWhenUsed="0"/>
-    <w:lsdException w:name="Colorful Shading Accent 5" w:semiHidden="0" w:uiPriority="71" w:unhideWhenUsed="0"/>
-    <w:lsdException w:name="Colorful List Accent 5" w:semiHidden="0" w:uiPriority="72" w:unhideWhenUsed="0"/>
-    <w:lsdException w:name="Colorful Grid Accent 5" w:semiHidden="0" w:uiPriority="73" w:unhideWhenUsed="0"/>
-    <w:lsdException w:name="Light Shading Accent 6" w:semiHidden="0" w:uiPriority="60" w:unhideWhenUsed="0"/>
-    <w:lsdException w:name="Light List Accent 6" w:semiHidden="0" w:uiPriority="61" w:unhideWhenUsed="0"/>
-    <w:lsdException w:name="Light Grid Accent 6" w:semiHidden="0" w:uiPriority="62" w:unhideWhenUsed="0"/>
-    <w:lsdException w:name="Medium Shading 1 Accent 6" w:semiHidden="0" w:uiPriority="63" w:unhideWhenUsed="0"/>
-    <w:lsdException w:name="Medium Shading 2 Accent 6" w:semiHidden="0" w:uiPriority="64" w:unhideWhenUsed="0"/>
-    <w:lsdException w:name="Medium List 1 Accent 6" w:semiHidden="0" w:uiPriority="65" w:unhideWhenUsed="0"/>
-    <w:lsdException w:name="Medium List 2 Accent 6" w:semiHidden="0" w:uiPriority="66" w:unhideWhenUsed="0"/>
-    <w:lsdException w:name="Medium Grid 1 Accent 6" w:semiHidden="0" w:uiPriority="67" w:unhideWhenUsed="0"/>
-    <w:lsdException w:name="Medium Grid 2 Accent 6" w:semiHidden="0" w:uiPriority="68" w:unhideWhenUsed="0"/>
-    <w:lsdException w:name="Medium Grid 3 Accent 6" w:semiHidden="0" w:uiPriority="69" w:unhideWhenUsed="0"/>
-    <w:lsdException w:name="Dark List Accent 6" w:semiHidden="0" w:uiPriority="70" w:unhideWhenUsed="0"/>
-    <w:lsdException w:name="Colorful Shading Accent 6" w:semiHidden="0" w:uiPriority="71" w:unhideWhenUsed="0"/>
-    <w:lsdException w:name="Colorful List Accent 6" w:semiHidden="0" w:uiPriority="72" w:unhideWhenUsed="0"/>
-    <w:lsdException w:name="Colorful Grid Accent 6" w:semiHidden="0" w:uiPriority="73" w:unhideWhenUsed="0"/>
-    <w:lsdException w:name="Subtle Emphasis" w:uiPriority="19" w:unhideWhenUsed="0" w:qFormat="1"/>
-    <w:lsdException w:name="Intense Emphasis" w:uiPriority="21" w:unhideWhenUsed="0" w:qFormat="1"/>
-    <w:lsdException w:name="Subtle Reference" w:uiPriority="31" w:unhideWhenUsed="0" w:qFormat="1"/>
-    <w:lsdException w:name="Intense Reference" w:uiPriority="32" w:unhideWhenUsed="0" w:qFormat="1"/>
-    <w:lsdException w:name="Book Title" w:uiPriority="33" w:unhideWhenUsed="0" w:qFormat="1"/>
-    <w:lsdException w:name="Bibliography" w:uiPriority="37"/>
-    <w:lsdException w:name="TOC Heading" w:uiPriority="39" w:qFormat="1"/>
+  <w:latentStyles w:defLockedState="0" w:defUIPriority="99" w:defSemiHidden="0" w:defUnhideWhenUsed="0" w:defQFormat="0" w:count="371">
+    <w:lsdException w:name="Normal" w:uiPriority="1" w:qFormat="1"/>
+    <w:lsdException w:name="heading 1" w:uiPriority="1" w:qFormat="1"/>
+    <w:lsdException w:name="heading 2" w:semiHidden="1" w:uiPriority="1" w:unhideWhenUsed="1" w:qFormat="1"/>
+    <w:lsdException w:name="heading 3" w:semiHidden="1" w:uiPriority="1" w:unhideWhenUsed="1" w:qFormat="1"/>
+    <w:lsdException w:name="heading 4" w:semiHidden="1" w:uiPriority="1" w:unhideWhenUsed="1" w:qFormat="1"/>
+    <w:lsdException w:name="heading 5" w:semiHidden="1" w:uiPriority="9" w:unhideWhenUsed="1" w:qFormat="1"/>
+    <w:lsdException w:name="heading 6" w:semiHidden="1" w:uiPriority="9" w:unhideWhenUsed="1" w:qFormat="1"/>
+    <w:lsdException w:name="heading 7" w:semiHidden="1" w:uiPriority="9" w:unhideWhenUsed="1" w:qFormat="1"/>
+    <w:lsdException w:name="heading 8" w:semiHidden="1" w:uiPriority="9" w:unhideWhenUsed="1" w:qFormat="1"/>
+    <w:lsdException w:name="heading 9" w:semiHidden="1" w:uiPriority="9" w:unhideWhenUsed="1" w:qFormat="1"/>
+    <w:lsdException w:name="index 1" w:semiHidden="1" w:unhideWhenUsed="1"/>
+    <w:lsdException w:name="index 2" w:semiHidden="1" w:unhideWhenUsed="1"/>
+    <w:lsdException w:name="index 3" w:semiHidden="1" w:unhideWhenUsed="1"/>
+    <w:lsdException w:name="index 4" w:semiHidden="1" w:unhideWhenUsed="1"/>
+    <w:lsdException w:name="index 5" w:semiHidden="1" w:unhideWhenUsed="1"/>
+    <w:lsdException w:name="index 6" w:semiHidden="1" w:unhideWhenUsed="1"/>
+    <w:lsdException w:name="index 7" w:semiHidden="1" w:unhideWhenUsed="1"/>
+    <w:lsdException w:name="index 8" w:semiHidden="1" w:unhideWhenUsed="1"/>
+    <w:lsdException w:name="index 9" w:semiHidden="1" w:unhideWhenUsed="1"/>
+    <w:lsdException w:name="toc 1" w:semiHidden="1" w:uiPriority="39" w:unhideWhenUsed="1" w:qFormat="1"/>
+    <w:lsdException w:name="toc 2" w:semiHidden="1" w:uiPriority="39" w:unhideWhenUsed="1" w:qFormat="1"/>
+    <w:lsdException w:name="toc 3" w:semiHidden="1" w:uiPriority="39" w:unhideWhenUsed="1"/>
+    <w:lsdException w:name="toc 4" w:semiHidden="1" w:uiPriority="39" w:unhideWhenUsed="1"/>
+    <w:lsdException w:name="toc 5" w:semiHidden="1" w:uiPriority="39" w:unhideWhenUsed="1"/>
+    <w:lsdException w:name="toc 6" w:semiHidden="1" w:uiPriority="39" w:unhideWhenUsed="1"/>
+    <w:lsdException w:name="toc 7" w:semiHidden="1" w:uiPriority="39" w:unhideWhenUsed="1"/>
+    <w:lsdException w:name="toc 8" w:semiHidden="1" w:uiPriority="39" w:unhideWhenUsed="1"/>
+    <w:lsdException w:name="toc 9" w:semiHidden="1" w:uiPriority="39" w:unhideWhenUsed="1"/>
+    <w:lsdException w:name="Normal Indent" w:semiHidden="1" w:unhideWhenUsed="1"/>
+    <w:lsdException w:name="footnote text" w:semiHidden="1" w:unhideWhenUsed="1"/>
+    <w:lsdException w:name="annotation text" w:semiHidden="1" w:unhideWhenUsed="1"/>
+    <w:lsdException w:name="header" w:semiHidden="1" w:unhideWhenUsed="1"/>
+    <w:lsdException w:name="footer" w:semiHidden="1" w:unhideWhenUsed="1"/>
+    <w:lsdException w:name="index heading" w:semiHidden="1" w:unhideWhenUsed="1"/>
+    <w:lsdException w:name="caption" w:semiHidden="1" w:uiPriority="35" w:unhideWhenUsed="1" w:qFormat="1"/>
+    <w:lsdException w:name="table of figures" w:semiHidden="1" w:unhideWhenUsed="1"/>
+    <w:lsdException w:name="envelope address" w:semiHidden="1" w:unhideWhenUsed="1"/>
+    <w:lsdException w:name="envelope return" w:semiHidden="1" w:unhideWhenUsed="1"/>
+    <w:lsdException w:name="footnote reference" w:semiHidden="1" w:unhideWhenUsed="1"/>
+    <w:lsdException w:name="annotation reference" w:semiHidden="1" w:unhideWhenUsed="1"/>
+    <w:lsdException w:name="line number" w:semiHidden="1" w:unhideWhenUsed="1"/>
+    <w:lsdException w:name="page number" w:semiHidden="1" w:unhideWhenUsed="1"/>
+    <w:lsdException w:name="endnote reference" w:semiHidden="1" w:unhideWhenUsed="1"/>
+    <w:lsdException w:name="endnote text" w:semiHidden="1" w:unhideWhenUsed="1"/>
+    <w:lsdException w:name="table of authorities" w:semiHidden="1" w:unhideWhenUsed="1"/>
+    <w:lsdException w:name="macro" w:semiHidden="1" w:unhideWhenUsed="1"/>
+    <w:lsdException w:name="toa heading" w:semiHidden="1" w:unhideWhenUsed="1"/>
+    <w:lsdException w:name="List" w:semiHidden="1" w:unhideWhenUsed="1"/>
+    <w:lsdException w:name="List Bullet" w:semiHidden="1" w:unhideWhenUsed="1"/>
+    <w:lsdException w:name="List Number" w:semiHidden="1" w:unhideWhenUsed="1"/>
+    <w:lsdException w:name="List 2" w:semiHidden="1" w:unhideWhenUsed="1"/>
+    <w:lsdException w:name="List 3" w:semiHidden="1" w:unhideWhenUsed="1"/>
+    <w:lsdException w:name="List 4" w:semiHidden="1" w:unhideWhenUsed="1"/>
+    <w:lsdException w:name="List 5" w:semiHidden="1" w:unhideWhenUsed="1"/>
+    <w:lsdException w:name="List Bullet 2" w:semiHidden="1" w:unhideWhenUsed="1"/>
+    <w:lsdException w:name="List Bullet 3" w:semiHidden="1" w:unhideWhenUsed="1"/>
+    <w:lsdException w:name="List Bullet 4" w:semiHidden="1" w:unhideWhenUsed="1"/>
+    <w:lsdException w:name="List Bullet 5" w:semiHidden="1" w:unhideWhenUsed="1"/>
+    <w:lsdException w:name="List Number 2" w:semiHidden="1" w:unhideWhenUsed="1"/>
+    <w:lsdException w:name="List Number 3" w:semiHidden="1" w:unhideWhenUsed="1"/>
+    <w:lsdException w:name="List Number 4" w:semiHidden="1" w:unhideWhenUsed="1"/>
+    <w:lsdException w:name="List Number 5" w:semiHidden="1" w:unhideWhenUsed="1"/>
+    <w:lsdException w:name="Title" w:uiPriority="10" w:qFormat="1"/>
+    <w:lsdException w:name="Closing" w:semiHidden="1" w:unhideWhenUsed="1"/>
+    <w:lsdException w:name="Signature" w:semiHidden="1" w:unhideWhenUsed="1"/>
+    <w:lsdException w:name="Default Paragraph Font" w:semiHidden="1" w:uiPriority="1" w:unhideWhenUsed="1"/>
+    <w:lsdException w:name="Body Text" w:semiHidden="1" w:uiPriority="1" w:unhideWhenUsed="1" w:qFormat="1"/>
+    <w:lsdException w:name="Body Text Indent" w:semiHidden="1" w:unhideWhenUsed="1"/>
+    <w:lsdException w:name="List Continue" w:semiHidden="1" w:unhideWhenUsed="1"/>
+    <w:lsdException w:name="List Continue 2" w:semiHidden="1" w:unhideWhenUsed="1"/>
+    <w:lsdException w:name="List Continue 3" w:semiHidden="1" w:unhideWhenUsed="1"/>
+    <w:lsdException w:name="List Continue 4" w:semiHidden="1" w:unhideWhenUsed="1"/>
+    <w:lsdException w:name="List Continue 5" w:semiHidden="1" w:unhideWhenUsed="1"/>
+    <w:lsdException w:name="Message Header" w:semiHidden="1" w:unhideWhenUsed="1"/>
+    <w:lsdException w:name="Subtitle" w:semiHidden="1" w:uiPriority="11" w:qFormat="1"/>
+    <w:lsdException w:name="Salutation" w:semiHidden="1" w:unhideWhenUsed="1"/>
+    <w:lsdException w:name="Date" w:semiHidden="1" w:unhideWhenUsed="1"/>
+    <w:lsdException w:name="Body Text First Indent" w:semiHidden="1" w:unhideWhenUsed="1"/>
+    <w:lsdException w:name="Body Text First Indent 2" w:semiHidden="1" w:unhideWhenUsed="1"/>
+    <w:lsdException w:name="Note Heading" w:semiHidden="1" w:unhideWhenUsed="1"/>
+    <w:lsdException w:name="Body Text 2" w:semiHidden="1" w:uiPriority="1" w:unhideWhenUsed="1"/>
+    <w:lsdException w:name="Body Text 3" w:semiHidden="1" w:unhideWhenUsed="1"/>
+    <w:lsdException w:name="Body Text Indent 2" w:semiHidden="1" w:unhideWhenUsed="1"/>
+    <w:lsdException w:name="Body Text Indent 3" w:semiHidden="1" w:unhideWhenUsed="1"/>
+    <w:lsdException w:name="Block Text" w:semiHidden="1" w:unhideWhenUsed="1"/>
+    <w:lsdException w:name="Hyperlink" w:semiHidden="1" w:unhideWhenUsed="1"/>
+    <w:lsdException w:name="FollowedHyperlink" w:semiHidden="1" w:unhideWhenUsed="1"/>
+    <w:lsdException w:name="Strong" w:uiPriority="22" w:qFormat="1"/>
+    <w:lsdException w:name="Emphasis" w:uiPriority="20" w:qFormat="1"/>
+    <w:lsdException w:name="Document Map" w:semiHidden="1" w:unhideWhenUsed="1"/>
+    <w:lsdException w:name="Plain Text" w:semiHidden="1" w:unhideWhenUsed="1"/>
+    <w:lsdException w:name="E-mail Signature" w:semiHidden="1" w:unhideWhenUsed="1"/>
+    <w:lsdException w:name="HTML Top of Form" w:semiHidden="1" w:unhideWhenUsed="1"/>
+    <w:lsdException w:name="HTML Bottom of Form" w:semiHidden="1" w:unhideWhenUsed="1"/>
+    <w:lsdException w:name="Normal (Web)" w:semiHidden="1" w:unhideWhenUsed="1"/>
+    <w:lsdException w:name="HTML Acronym" w:semiHidden="1" w:unhideWhenUsed="1"/>
+    <w:lsdException w:name="HTML Address" w:semiHidden="1" w:unhideWhenUsed="1"/>
+    <w:lsdException w:name="HTML Cite" w:semiHidden="1" w:unhideWhenUsed="1"/>
+    <w:lsdException w:name="HTML Code" w:semiHidden="1" w:unhideWhenUsed="1"/>
+    <w:lsdException w:name="HTML Definition" w:semiHidden="1" w:unhideWhenUsed="1"/>
+    <w:lsdException w:name="HTML Keyboard" w:semiHidden="1" w:unhideWhenUsed="1"/>
+    <w:lsdException w:name="HTML Preformatted" w:semiHidden="1" w:unhideWhenUsed="1"/>
+    <w:lsdException w:name="HTML Sample" w:semiHidden="1" w:unhideWhenUsed="1"/>
+    <w:lsdException w:name="HTML Typewriter" w:semiHidden="1" w:unhideWhenUsed="1"/>
+    <w:lsdException w:name="HTML Variable" w:semiHidden="1" w:unhideWhenUsed="1"/>
+    <w:lsdException w:name="Normal Table" w:semiHidden="1" w:unhideWhenUsed="1"/>
+    <w:lsdException w:name="annotation subject" w:semiHidden="1" w:unhideWhenUsed="1"/>
+    <w:lsdException w:name="No List" w:semiHidden="1" w:unhideWhenUsed="1"/>
+    <w:lsdException w:name="Outline List 1" w:semiHidden="1" w:unhideWhenUsed="1"/>
+    <w:lsdException w:name="Outline List 2" w:semiHidden="1" w:unhideWhenUsed="1"/>
+    <w:lsdException w:name="Outline List 3" w:semiHidden="1" w:unhideWhenUsed="1"/>
+    <w:lsdException w:name="Table Simple 1" w:semiHidden="1" w:unhideWhenUsed="1"/>
+    <w:lsdException w:name="Table Simple 2" w:semiHidden="1" w:unhideWhenUsed="1"/>
+    <w:lsdException w:name="Table Simple 3" w:semiHidden="1" w:unhideWhenUsed="1"/>
+    <w:lsdException w:name="Table Classic 1" w:semiHidden="1" w:unhideWhenUsed="1"/>
+    <w:lsdException w:name="Table Classic 2" w:semiHidden="1" w:unhideWhenUsed="1"/>
+    <w:lsdException w:name="Table Classic 3" w:semiHidden="1" w:unhideWhenUsed="1"/>
+    <w:lsdException w:name="Table Classic 4" w:semiHidden="1" w:unhideWhenUsed="1"/>
+    <w:lsdException w:name="Table Colorful 1" w:semiHidden="1" w:unhideWhenUsed="1"/>
+    <w:lsdException w:name="Table Colorful 2" w:semiHidden="1" w:unhideWhenUsed="1"/>
+    <w:lsdException w:name="Table Colorful 3" w:semiHidden="1" w:unhideWhenUsed="1"/>
+    <w:lsdException w:name="Table Columns 1" w:semiHidden="1" w:unhideWhenUsed="1"/>
+    <w:lsdException w:name="Table Columns 2" w:semiHidden="1" w:unhideWhenUsed="1"/>
+    <w:lsdException w:name="Table Columns 3" w:semiHidden="1" w:unhideWhenUsed="1"/>
+    <w:lsdException w:name="Table Columns 4" w:semiHidden="1" w:unhideWhenUsed="1"/>
+    <w:lsdException w:name="Table Columns 5" w:semiHidden="1" w:unhideWhenUsed="1"/>
+    <w:lsdException w:name="Table Grid 1" w:semiHidden="1" w:unhideWhenUsed="1"/>
+    <w:lsdException w:name="Table Grid 2" w:semiHidden="1" w:unhideWhenUsed="1"/>
+    <w:lsdException w:name="Table Grid 3" w:semiHidden="1" w:unhideWhenUsed="1"/>
+    <w:lsdException w:name="Table Grid 4" w:semiHidden="1" w:unhideWhenUsed="1"/>
+    <w:lsdException w:name="Table Grid 5" w:semiHidden="1" w:unhideWhenUsed="1"/>
+    <w:lsdException w:name="Table Grid 6" w:semiHidden="1" w:unhideWhenUsed="1"/>
+    <w:lsdException w:name="Table Grid 7" w:semiHidden="1" w:unhideWhenUsed="1"/>
+    <w:lsdException w:name="Table Grid 8" w:semiHidden="1" w:unhideWhenUsed="1"/>
+    <w:lsdException w:name="Table List 1" w:semiHidden="1" w:unhideWhenUsed="1"/>
+    <w:lsdException w:name="Table List 2" w:semiHidden="1" w:unhideWhenUsed="1"/>
+    <w:lsdException w:name="Table List 3" w:semiHidden="1" w:unhideWhenUsed="1"/>
+    <w:lsdException w:name="Table List 4" w:semiHidden="1" w:unhideWhenUsed="1"/>
+    <w:lsdException w:name="Table List 5" w:semiHidden="1" w:unhideWhenUsed="1"/>
+    <w:lsdException w:name="Table List 6" w:semiHidden="1" w:unhideWhenUsed="1"/>
+    <w:lsdException w:name="Table List 7" w:semiHidden="1" w:unhideWhenUsed="1"/>
+    <w:lsdException w:name="Table List 8" w:semiHidden="1" w:unhideWhenUsed="1"/>
+    <w:lsdException w:name="Table 3D effects 1" w:semiHidden="1" w:unhideWhenUsed="1"/>
+    <w:lsdException w:name="Table 3D effects 2" w:semiHidden="1" w:unhideWhenUsed="1"/>
+    <w:lsdException w:name="Table 3D effects 3" w:semiHidden="1" w:unhideWhenUsed="1"/>
+    <w:lsdException w:name="Table Contemporary" w:semiHidden="1" w:unhideWhenUsed="1"/>
+    <w:lsdException w:name="Table Elegant" w:semiHidden="1" w:unhideWhenUsed="1"/>
+    <w:lsdException w:name="Table Professional" w:semiHidden="1" w:unhideWhenUsed="1"/>
+    <w:lsdException w:name="Table Subtle 1" w:semiHidden="1" w:unhideWhenUsed="1"/>
+    <w:lsdException w:name="Table Subtle 2" w:semiHidden="1" w:unhideWhenUsed="1"/>
+    <w:lsdException w:name="Table Web 1" w:semiHidden="1" w:unhideWhenUsed="1"/>
+    <w:lsdException w:name="Table Web 2" w:semiHidden="1" w:unhideWhenUsed="1"/>
+    <w:lsdException w:name="Table Web 3" w:semiHidden="1" w:unhideWhenUsed="1"/>
+    <w:lsdException w:name="Balloon Text" w:semiHidden="1" w:unhideWhenUsed="1"/>
+    <w:lsdException w:name="Table Grid" w:uiPriority="59"/>
+    <w:lsdException w:name="Table Theme" w:semiHidden="1" w:unhideWhenUsed="1"/>
+    <w:lsdException w:name="Placeholder Text" w:semiHidden="1"/>
+    <w:lsdException w:name="No Spacing" w:uiPriority="1" w:qFormat="1"/>
+    <w:lsdException w:name="Light Shading" w:uiPriority="60"/>
+    <w:lsdException w:name="Light List" w:uiPriority="61"/>
+    <w:lsdException w:name="Light Grid" w:uiPriority="62"/>
+    <w:lsdException w:name="Medium Shading 1" w:uiPriority="63"/>
+    <w:lsdException w:name="Medium Shading 2" w:uiPriority="64"/>
+    <w:lsdException w:name="Medium List 1" w:uiPriority="65"/>
+    <w:lsdException w:name="Medium List 2" w:uiPriority="66"/>
+    <w:lsdException w:name="Medium Grid 1" w:uiPriority="67"/>
+    <w:lsdException w:name="Medium Grid 2" w:uiPriority="68"/>
+    <w:lsdException w:name="Medium Grid 3" w:uiPriority="69"/>
+    <w:lsdException w:name="Dark List" w:uiPriority="70"/>
+    <w:lsdException w:name="Colorful Shading" w:uiPriority="71"/>
+    <w:lsdException w:name="Colorful List" w:uiPriority="72"/>
+    <w:lsdException w:name="Colorful Grid" w:uiPriority="73"/>
+    <w:lsdException w:name="Light Shading Accent 1" w:uiPriority="60"/>
+    <w:lsdException w:name="Light List Accent 1" w:uiPriority="61"/>
+    <w:lsdException w:name="Light Grid Accent 1" w:uiPriority="62"/>
+    <w:lsdException w:name="Medium Shading 1 Accent 1" w:uiPriority="63"/>
+    <w:lsdException w:name="Medium Shading 2 Accent 1" w:uiPriority="64"/>
+    <w:lsdException w:name="Medium List 1 Accent 1" w:uiPriority="65"/>
+    <w:lsdException w:name="Revision" w:semiHidden="1"/>
+    <w:lsdException w:name="List Paragraph" w:uiPriority="1" w:qFormat="1"/>
+    <w:lsdException w:name="Quote" w:uiPriority="29" w:qFormat="1"/>
+    <w:lsdException w:name="Intense Quote" w:uiPriority="30" w:qFormat="1"/>
+    <w:lsdException w:name="Medium List 2 Accent 1" w:uiPriority="66"/>
+    <w:lsdException w:name="Medium Grid 1 Accent 1" w:uiPriority="67"/>
+    <w:lsdException w:name="Medium Grid 2 Accent 1" w:uiPriority="68"/>
+    <w:lsdException w:name="Medium Grid 3 Accent 1" w:uiPriority="69"/>
+    <w:lsdException w:name="Dark List Accent 1" w:uiPriority="70"/>
+    <w:lsdException w:name="Colorful Shading Accent 1" w:uiPriority="71"/>
+    <w:lsdException w:name="Colorful List Accent 1" w:uiPriority="72"/>
+    <w:lsdException w:name="Colorful Grid Accent 1" w:uiPriority="73"/>
+    <w:lsdException w:name="Light Shading Accent 2" w:uiPriority="60"/>
+    <w:lsdException w:name="Light List Accent 2" w:uiPriority="61"/>
+    <w:lsdException w:name="Light Grid Accent 2" w:uiPriority="62"/>
+    <w:lsdException w:name="Medium Shading 1 Accent 2" w:uiPriority="63"/>
+    <w:lsdException w:name="Medium Shading 2 Accent 2" w:uiPriority="64"/>
+    <w:lsdException w:name="Medium List 1 Accent 2" w:uiPriority="65"/>
+    <w:lsdException w:name="Medium List 2 Accent 2" w:uiPriority="66"/>
+    <w:lsdException w:name="Medium Grid 1 Accent 2" w:uiPriority="67"/>
+    <w:lsdException w:name="Medium Grid 2 Accent 2" w:uiPriority="68"/>
+    <w:lsdException w:name="Medium Grid 3 Accent 2" w:uiPriority="69"/>
+    <w:lsdException w:name="Dark List Accent 2" w:uiPriority="70"/>
+    <w:lsdException w:name="Colorful Shading Accent 2" w:uiPriority="71"/>
+    <w:lsdException w:name="Colorful List Accent 2" w:uiPriority="72"/>
+    <w:lsdException w:name="Colorful Grid Accent 2" w:uiPriority="73"/>
+    <w:lsdException w:name="Light Shading Accent 3" w:uiPriority="60"/>
+    <w:lsdException w:name="Light List Accent 3" w:uiPriority="61"/>
+    <w:lsdException w:name="Light Grid Accent 3" w:uiPriority="62"/>
+    <w:lsdException w:name="Medium Shading 1 Accent 3" w:uiPriority="63"/>
+    <w:lsdException w:name="Medium Shading 2 Accent 3" w:uiPriority="64"/>
+    <w:lsdException w:name="Medium List 1 Accent 3" w:uiPriority="65"/>
+    <w:lsdException w:name="Medium List 2 Accent 3" w:uiPriority="66"/>
+    <w:lsdException w:name="Medium Grid 1 Accent 3" w:uiPriority="67"/>
+    <w:lsdException w:name="Medium Grid 2 Accent 3" w:uiPriority="68"/>
+    <w:lsdException w:name="Medium Grid 3 Accent 3" w:uiPriority="69"/>
+    <w:lsdException w:name="Dark List Accent 3" w:uiPriority="70"/>
+    <w:lsdException w:name="Colorful Shading Accent 3" w:uiPriority="71"/>
+    <w:lsdException w:name="Colorful List Accent 3" w:uiPriority="72"/>
+    <w:lsdException w:name="Colorful Grid Accent 3" w:uiPriority="73"/>
+    <w:lsdException w:name="Light Shading Accent 4" w:uiPriority="60"/>
+    <w:lsdException w:name="Light List Accent 4" w:uiPriority="61"/>
+    <w:lsdException w:name="Light Grid Accent 4" w:uiPriority="62"/>
+    <w:lsdException w:name="Medium Shading 1 Accent 4" w:uiPriority="63"/>
+    <w:lsdException w:name="Medium Shading 2 Accent 4" w:uiPriority="64"/>
+    <w:lsdException w:name="Medium List 1 Accent 4" w:uiPriority="65"/>
+    <w:lsdException w:name="Medium List 2 Accent 4" w:uiPriority="66"/>
+    <w:lsdException w:name="Medium Grid 1 Accent 4" w:uiPriority="67"/>
+    <w:lsdException w:name="Medium Grid 2 Accent 4" w:uiPriority="68"/>
+    <w:lsdException w:name="Medium Grid 3 Accent 4" w:uiPriority="69"/>
+    <w:lsdException w:name="Dark List Accent 4" w:uiPriority="70"/>
+    <w:lsdException w:name="Colorful Shading Accent 4" w:uiPriority="71"/>
+    <w:lsdException w:name="Colorful List Accent 4" w:uiPriority="72"/>
+    <w:lsdException w:name="Colorful Grid Accent 4" w:uiPriority="73"/>
+    <w:lsdException w:name="Light Shading Accent 5" w:uiPriority="60"/>
+    <w:lsdException w:name="Light List Accent 5" w:uiPriority="61"/>
+    <w:lsdException w:name="Light Grid Accent 5" w:uiPriority="62"/>
+    <w:lsdException w:name="Medium Shading 1 Accent 5" w:uiPriority="63"/>
+    <w:lsdException w:name="Medium Shading 2 Accent 5" w:uiPriority="64"/>
+    <w:lsdException w:name="Medium List 1 Accent 5" w:uiPriority="65"/>
+    <w:lsdException w:name="Medium List 2 Accent 5" w:uiPriority="66"/>
+    <w:lsdException w:name="Medium Grid 1 Accent 5" w:uiPriority="67"/>
+    <w:lsdException w:name="Medium Grid 2 Accent 5" w:uiPriority="68"/>
+    <w:lsdException w:name="Medium Grid 3 Accent 5" w:uiPriority="69"/>
+    <w:lsdException w:name="Dark List Accent 5" w:uiPriority="70"/>
+    <w:lsdException w:name="Colorful Shading Accent 5" w:uiPriority="71"/>
+    <w:lsdException w:name="Colorful List Accent 5" w:uiPriority="72"/>
+    <w:lsdException w:name="Colorful Grid Accent 5" w:uiPriority="73"/>
+    <w:lsdException w:name="Light Shading Accent 6" w:uiPriority="60"/>
+    <w:lsdException w:name="Light List Accent 6" w:uiPriority="61"/>
+    <w:lsdException w:name="Light Grid Accent 6" w:uiPriority="62"/>
+    <w:lsdException w:name="Medium Shading 1 Accent 6" w:uiPriority="63"/>
+    <w:lsdException w:name="Medium Shading 2 Accent 6" w:uiPriority="64"/>
+    <w:lsdException w:name="Medium List 1 Accent 6" w:uiPriority="65"/>
+    <w:lsdException w:name="Medium List 2 Accent 6" w:uiPriority="66"/>
+    <w:lsdException w:name="Medium Grid 1 Accent 6" w:uiPriority="67"/>
+    <w:lsdException w:name="Medium Grid 2 Accent 6" w:uiPriority="68"/>
+    <w:lsdException w:name="Medium Grid 3 Accent 6" w:uiPriority="69"/>
+    <w:lsdException w:name="Dark List Accent 6" w:uiPriority="70"/>
+    <w:lsdException w:name="Colorful Shading Accent 6" w:uiPriority="71"/>
+    <w:lsdException w:name="Colorful List Accent 6" w:uiPriority="72"/>
+    <w:lsdException w:name="Colorful Grid Accent 6" w:uiPriority="73"/>
+    <w:lsdException w:name="Subtle Emphasis" w:uiPriority="19" w:qFormat="1"/>
+    <w:lsdException w:name="Intense Emphasis" w:uiPriority="21" w:qFormat="1"/>
+    <w:lsdException w:name="Subtle Reference" w:uiPriority="31" w:qFormat="1"/>
+    <w:lsdException w:name="Intense Reference" w:uiPriority="32" w:qFormat="1"/>
+    <w:lsdException w:name="Book Title" w:uiPriority="33" w:qFormat="1"/>
+    <w:lsdException w:name="Bibliography" w:semiHidden="1" w:uiPriority="37" w:unhideWhenUsed="1"/>
+    <w:lsdException w:name="TOC Heading" w:semiHidden="1" w:uiPriority="39" w:unhideWhenUsed="1" w:qFormat="1"/>
+    <w:lsdException w:name="Plain Table 1" w:uiPriority="41"/>
+    <w:lsdException w:name="Plain Table 2" w:uiPriority="42"/>
+    <w:lsdException w:name="Plain Table 3" w:uiPriority="43"/>
+    <w:lsdException w:name="Plain Table 4" w:uiPriority="44"/>
+    <w:lsdException w:name="Plain Table 5" w:uiPriority="45"/>
+    <w:lsdException w:name="Grid Table Light" w:uiPriority="40"/>
+    <w:lsdException w:name="Grid Table 1 Light" w:uiPriority="46"/>
+    <w:lsdException w:name="Grid Table 2" w:uiPriority="47"/>
+    <w:lsdException w:name="Grid Table 3" w:uiPriority="48"/>
+    <w:lsdException w:name="Grid Table 4" w:uiPriority="49"/>
+    <w:lsdException w:name="Grid Table 5 Dark" w:uiPriority="50"/>
+    <w:lsdException w:name="Grid Table 6 Colorful" w:uiPriority="51"/>
+    <w:lsdException w:name="Grid Table 7 Colorful" w:uiPriority="52"/>
+    <w:lsdException w:name="Grid Table 1 Light Accent 1" w:uiPriority="46"/>
+    <w:lsdException w:name="Grid Table 2 Accent 1" w:uiPriority="47"/>
+    <w:lsdException w:name="Grid Table 3 Accent 1" w:uiPriority="48"/>
+    <w:lsdException w:name="Grid Table 4 Accent 1" w:uiPriority="49"/>
+    <w:lsdException w:name="Grid Table 5 Dark Accent 1" w:uiPriority="50"/>
+    <w:lsdException w:name="Grid Table 6 Colorful Accent 1" w:uiPriority="51"/>
+    <w:lsdException w:name="Grid Table 7 Colorful Accent 1" w:uiPriority="52"/>
+    <w:lsdException w:name="Grid Table 1 Light Accent 2" w:uiPriority="46"/>
+    <w:lsdException w:name="Grid Table 2 Accent 2" w:uiPriority="47"/>
+    <w:lsdException w:name="Grid Table 3 Accent 2" w:uiPriority="48"/>
+    <w:lsdException w:name="Grid Table 4 Accent 2" w:uiPriority="49"/>
+    <w:lsdException w:name="Grid Table 5 Dark Accent 2" w:uiPriority="50"/>
+    <w:lsdException w:name="Grid Table 6 Colorful Accent 2" w:uiPriority="51"/>
+    <w:lsdException w:name="Grid Table 7 Colorful Accent 2" w:uiPriority="52"/>
+    <w:lsdException w:name="Grid Table 1 Light Accent 3" w:uiPriority="46"/>
+    <w:lsdException w:name="Grid Table 2 Accent 3" w:uiPriority="47"/>
+    <w:lsdException w:name="Grid Table 3 Accent 3" w:uiPriority="48"/>
+    <w:lsdException w:name="Grid Table 4 Accent 3" w:uiPriority="49"/>
+    <w:lsdException w:name="Grid Table 5 Dark Accent 3" w:uiPriority="50"/>
+    <w:lsdException w:name="Grid Table 6 Colorful Accent 3" w:uiPriority="51"/>
+    <w:lsdException w:name="Grid Table 7 Colorful Accent 3" w:uiPriority="52"/>
+    <w:lsdException w:name="Grid Table 1 Light Accent 4" w:uiPriority="46"/>
+    <w:lsdException w:name="Grid Table 2 Accent 4" w:uiPriority="47"/>
+    <w:lsdException w:name="Grid Table 3 Accent 4" w:uiPriority="48"/>
+    <w:lsdException w:name="Grid Table 4 Accent 4" w:uiPriority="49"/>
+    <w:lsdException w:name="Grid Table 5 Dark Accent 4" w:uiPriority="50"/>
+    <w:lsdException w:name="Grid Table 6 Colorful Accent 4" w:uiPriority="51"/>
+    <w:lsdException w:name="Grid Table 7 Colorful Accent 4" w:uiPriority="52"/>
+    <w:lsdException w:name="Grid Table 1 Light Accent 5" w:uiPriority="46"/>
+    <w:lsdException w:name="Grid Table 2 Accent 5" w:uiPriority="47"/>
+    <w:lsdException w:name="Grid Table 3 Accent 5" w:uiPriority="48"/>
+    <w:lsdException w:name="Grid Table 4 Accent 5" w:uiPriority="49"/>
+    <w:lsdException w:name="Grid Table 5 Dark Accent 5" w:uiPriority="50"/>
+    <w:lsdException w:name="Grid Table 6 Colorful Accent 5" w:uiPriority="51"/>
+    <w:lsdException w:name="Grid Table 7 Colorful Accent 5" w:uiPriority="52"/>
+    <w:lsdException w:name="Grid Table 1 Light Accent 6" w:uiPriority="46"/>
+    <w:lsdException w:name="Grid Table 2 Accent 6" w:uiPriority="47"/>
+    <w:lsdException w:name="Grid Table 3 Accent 6" w:uiPriority="48"/>
+    <w:lsdException w:name="Grid Table 4 Accent 6" w:uiPriority="49"/>
+    <w:lsdException w:name="Grid Table 5 Dark Accent 6" w:uiPriority="50"/>
+    <w:lsdException w:name="Grid Table 6 Colorful Accent 6" w:uiPriority="51"/>
+    <w:lsdException w:name="Grid Table 7 Colorful Accent 6" w:uiPriority="52"/>
+    <w:lsdException w:name="List Table 1 Light" w:uiPriority="46"/>
+    <w:lsdException w:name="List Table 2" w:uiPriority="47"/>
+    <w:lsdException w:name="List Table 3" w:uiPriority="48"/>
+    <w:lsdException w:name="List Table 4" w:uiPriority="49"/>
+    <w:lsdException w:name="List Table 5 Dark" w:uiPriority="50"/>
+    <w:lsdException w:name="List Table 6 Colorful" w:uiPriority="51"/>
+    <w:lsdException w:name="List Table 7 Colorful" w:uiPriority="52"/>
+    <w:lsdException w:name="List Table 1 Light Accent 1" w:uiPriority="46"/>
+    <w:lsdException w:name="List Table 2 Accent 1" w:uiPriority="47"/>
+    <w:lsdException w:name="List Table 3 Accent 1" w:uiPriority="48"/>
+    <w:lsdException w:name="List Table 4 Accent 1" w:uiPriority="49"/>
+    <w:lsdException w:name="List Table 5 Dark Accent 1" w:uiPriority="50"/>
+    <w:lsdException w:name="List Table 6 Colorful Accent 1" w:uiPriority="51"/>
+    <w:lsdException w:name="List Table 7 Colorful Accent 1" w:uiPriority="52"/>
+    <w:lsdException w:name="List Table 1 Light Accent 2" w:uiPriority="46"/>
+    <w:lsdException w:name="List Table 2 Accent 2" w:uiPriority="47"/>
+    <w:lsdException w:name="List Table 3 Accent 2" w:uiPriority="48"/>
+    <w:lsdException w:name="List Table 4 Accent 2" w:uiPriority="49"/>
+    <w:lsdException w:name="List Table 5 Dark Accent 2" w:uiPriority="50"/>
+    <w:lsdException w:name="List Table 6 Colorful Accent 2" w:uiPriority="51"/>
+    <w:lsdException w:name="List Table 7 Colorful Accent 2" w:uiPriority="52"/>
+    <w:lsdException w:name="List Table 1 Light Accent 3" w:uiPriority="46"/>
+    <w:lsdException w:name="List Table 2 Accent 3" w:uiPriority="47"/>
+    <w:lsdException w:name="List Table 3 Accent 3" w:uiPriority="48"/>
+    <w:lsdException w:name="List Table 4 Accent 3" w:uiPriority="49"/>
+    <w:lsdException w:name="List Table 5 Dark Accent 3" w:uiPriority="50"/>
+    <w:lsdException w:name="List Table 6 Colorful Accent 3" w:uiPriority="51"/>
+    <w:lsdException w:name="List Table 7 Colorful Accent 3" w:uiPriority="52"/>
+    <w:lsdException w:name="List Table 1 Light Accent 4" w:uiPriority="46"/>
+    <w:lsdException w:name="List Table 2 Accent 4" w:uiPriority="47"/>
+    <w:lsdException w:name="List Table 3 Accent 4" w:uiPriority="48"/>
+    <w:lsdException w:name="List Table 4 Accent 4" w:uiPriority="49"/>
+    <w:lsdException w:name="List Table 5 Dark Accent 4" w:uiPriority="50"/>
+    <w:lsdException w:name="List Table 6 Colorful Accent 4" w:uiPriority="51"/>
+    <w:lsdException w:name="List Table 7 Colorful Accent 4" w:uiPriority="52"/>
+    <w:lsdException w:name="List Table 1 Light Accent 5" w:uiPriority="46"/>
+    <w:lsdException w:name="List Table 2 Accent 5" w:uiPriority="47"/>
+    <w:lsdException w:name="List Table 3 Accent 5" w:uiPriority="48"/>
+    <w:lsdException w:name="List Table 4 Accent 5" w:uiPriority="49"/>
+    <w:lsdException w:name="List Table 5 Dark Accent 5" w:uiPriority="50"/>
+    <w:lsdException w:name="List Table 6 Colorful Accent 5" w:uiPriority="51"/>
+    <w:lsdException w:name="List Table 7 Colorful Accent 5" w:uiPriority="52"/>
+    <w:lsdException w:name="List Table 1 Light Accent 6" w:uiPriority="46"/>
+    <w:lsdException w:name="List Table 2 Accent 6" w:uiPriority="47"/>
+    <w:lsdException w:name="List Table 3 Accent 6" w:uiPriority="48"/>
+    <w:lsdException w:name="List Table 4 Accent 6" w:uiPriority="49"/>
+    <w:lsdException w:name="List Table 5 Dark Accent 6" w:uiPriority="50"/>
+    <w:lsdException w:name="List Table 6 Colorful Accent 6" w:uiPriority="51"/>
+    <w:lsdException w:name="List Table 7 Colorful Accent 6" w:uiPriority="52"/>
   </w:latentStyles>
   <w:style w:type="paragraph" w:default="1" w:styleId="a">
     <w:name w:val="Normal"/>
@@ -11387,523 +11061,49 @@
       <w:ind w:leftChars="200" w:left="420"/>
     </w:pPr>
   </w:style>
-</w:styles>
-</file>
-
-<file path=word/stylesWithEffects.xml><?xml version="1.0" encoding="utf-8"?>
-<w:styles xmlns:wpc="http://schemas.microsoft.com/office/word/2010/wordprocessingCanvas" xmlns:mc="http://schemas.openxmlformats.org/markup-compatibility/2006" xmlns:o="urn:schemas-microsoft-com:office:office" xmlns:r="http://schemas.openxmlformats.org/officeDocument/2006/relationships" xmlns:m="http://schemas.openxmlformats.org/officeDocument/2006/math" xmlns:v="urn:schemas-microsoft-com:vml" xmlns:wp14="http://schemas.microsoft.com/office/word/2010/wordprocessingDrawing" xmlns:wp="http://schemas.openxmlformats.org/drawingml/2006/wordprocessingDrawing" xmlns:w10="urn:schemas-microsoft-com:office:word" xmlns:w="http://schemas.openxmlformats.org/wordprocessingml/2006/main" xmlns:w14="http://schemas.microsoft.com/office/word/2010/wordml" xmlns:wpg="http://schemas.microsoft.com/office/word/2010/wordprocessingGroup" xmlns:wpi="http://schemas.microsoft.com/office/word/2010/wordprocessingInk" xmlns:wne="http://schemas.microsoft.com/office/word/2006/wordml" xmlns:wps="http://schemas.microsoft.com/office/word/2010/wordprocessingShape" mc:Ignorable="w14 wp14">
-  <w:docDefaults>
-    <w:rPrDefault>
-      <w:rPr>
-        <w:rFonts w:asciiTheme="minorHAnsi" w:eastAsiaTheme="minorEastAsia" w:hAnsiTheme="minorHAnsi" w:cstheme="minorBidi"/>
-        <w:kern w:val="2"/>
-        <w:sz w:val="21"/>
-        <w:szCs w:val="21"/>
-        <w:lang w:val="en-US" w:eastAsia="ja-JP" w:bidi="ar-SA"/>
-      </w:rPr>
-    </w:rPrDefault>
-    <w:pPrDefault/>
-  </w:docDefaults>
-  <w:latentStyles w:defLockedState="0" w:defUIPriority="99" w:defSemiHidden="1" w:defUnhideWhenUsed="1" w:defQFormat="0" w:count="267">
-    <w:lsdException w:name="Normal" w:semiHidden="0" w:uiPriority="1" w:unhideWhenUsed="0" w:qFormat="1"/>
-    <w:lsdException w:name="heading 1" w:semiHidden="0" w:uiPriority="1" w:unhideWhenUsed="0" w:qFormat="1"/>
-    <w:lsdException w:name="heading 2" w:uiPriority="1" w:qFormat="1"/>
-    <w:lsdException w:name="heading 3" w:uiPriority="1" w:qFormat="1"/>
-    <w:lsdException w:name="heading 4" w:uiPriority="1" w:qFormat="1"/>
-    <w:lsdException w:name="heading 5" w:uiPriority="9" w:qFormat="1"/>
-    <w:lsdException w:name="heading 6" w:uiPriority="9" w:qFormat="1"/>
-    <w:lsdException w:name="heading 7" w:uiPriority="9" w:qFormat="1"/>
-    <w:lsdException w:name="heading 8" w:uiPriority="9" w:qFormat="1"/>
-    <w:lsdException w:name="heading 9" w:uiPriority="9" w:qFormat="1"/>
-    <w:lsdException w:name="toc 1" w:uiPriority="39" w:qFormat="1"/>
-    <w:lsdException w:name="toc 2" w:uiPriority="39" w:qFormat="1"/>
-    <w:lsdException w:name="toc 3" w:uiPriority="39"/>
-    <w:lsdException w:name="toc 4" w:uiPriority="39"/>
-    <w:lsdException w:name="toc 5" w:uiPriority="39"/>
-    <w:lsdException w:name="toc 6" w:uiPriority="39"/>
-    <w:lsdException w:name="toc 7" w:uiPriority="39"/>
-    <w:lsdException w:name="toc 8" w:uiPriority="39"/>
-    <w:lsdException w:name="toc 9" w:uiPriority="39"/>
-    <w:lsdException w:name="caption" w:uiPriority="35" w:qFormat="1"/>
-    <w:lsdException w:name="Title" w:uiPriority="10" w:unhideWhenUsed="0" w:qFormat="1"/>
-    <w:lsdException w:name="Default Paragraph Font" w:uiPriority="1"/>
-    <w:lsdException w:name="Body Text" w:uiPriority="1" w:qFormat="1"/>
-    <w:lsdException w:name="Subtitle" w:uiPriority="11" w:unhideWhenUsed="0" w:qFormat="1"/>
-    <w:lsdException w:name="Body Text 2" w:uiPriority="1"/>
-    <w:lsdException w:name="Strong" w:uiPriority="22" w:unhideWhenUsed="0" w:qFormat="1"/>
-    <w:lsdException w:name="Emphasis" w:uiPriority="20" w:unhideWhenUsed="0" w:qFormat="1"/>
-    <w:lsdException w:name="Table Grid" w:semiHidden="0" w:uiPriority="59" w:unhideWhenUsed="0"/>
-    <w:lsdException w:name="Placeholder Text" w:unhideWhenUsed="0"/>
-    <w:lsdException w:name="No Spacing" w:semiHidden="0" w:uiPriority="1" w:unhideWhenUsed="0" w:qFormat="1"/>
-    <w:lsdException w:name="Light Shading" w:semiHidden="0" w:uiPriority="60" w:unhideWhenUsed="0"/>
-    <w:lsdException w:name="Light List" w:semiHidden="0" w:uiPriority="61" w:unhideWhenUsed="0"/>
-    <w:lsdException w:name="Light Grid" w:semiHidden="0" w:uiPriority="62" w:unhideWhenUsed="0"/>
-    <w:lsdException w:name="Medium Shading 1" w:semiHidden="0" w:uiPriority="63" w:unhideWhenUsed="0"/>
-    <w:lsdException w:name="Medium Shading 2" w:semiHidden="0" w:uiPriority="64" w:unhideWhenUsed="0"/>
-    <w:lsdException w:name="Medium List 1" w:semiHidden="0" w:uiPriority="65" w:unhideWhenUsed="0"/>
-    <w:lsdException w:name="Medium List 2" w:semiHidden="0" w:uiPriority="66" w:unhideWhenUsed="0"/>
-    <w:lsdException w:name="Medium Grid 1" w:semiHidden="0" w:uiPriority="67" w:unhideWhenUsed="0"/>
-    <w:lsdException w:name="Medium Grid 2" w:semiHidden="0" w:uiPriority="68" w:unhideWhenUsed="0"/>
-    <w:lsdException w:name="Medium Grid 3" w:semiHidden="0" w:uiPriority="69" w:unhideWhenUsed="0"/>
-    <w:lsdException w:name="Dark List" w:semiHidden="0" w:uiPriority="70" w:unhideWhenUsed="0"/>
-    <w:lsdException w:name="Colorful Shading" w:semiHidden="0" w:uiPriority="71" w:unhideWhenUsed="0"/>
-    <w:lsdException w:name="Colorful List" w:semiHidden="0" w:uiPriority="72" w:unhideWhenUsed="0"/>
-    <w:lsdException w:name="Colorful Grid" w:semiHidden="0" w:uiPriority="73" w:unhideWhenUsed="0"/>
-    <w:lsdException w:name="Light Shading Accent 1" w:semiHidden="0" w:uiPriority="60" w:unhideWhenUsed="0"/>
-    <w:lsdException w:name="Light List Accent 1" w:semiHidden="0" w:uiPriority="61" w:unhideWhenUsed="0"/>
-    <w:lsdException w:name="Light Grid Accent 1" w:semiHidden="0" w:uiPriority="62" w:unhideWhenUsed="0"/>
-    <w:lsdException w:name="Medium Shading 1 Accent 1" w:semiHidden="0" w:uiPriority="63" w:unhideWhenUsed="0"/>
-    <w:lsdException w:name="Medium Shading 2 Accent 1" w:semiHidden="0" w:uiPriority="64" w:unhideWhenUsed="0"/>
-    <w:lsdException w:name="Medium List 1 Accent 1" w:semiHidden="0" w:uiPriority="65" w:unhideWhenUsed="0"/>
-    <w:lsdException w:name="Revision" w:unhideWhenUsed="0"/>
-    <w:lsdException w:name="List Paragraph" w:semiHidden="0" w:uiPriority="1" w:unhideWhenUsed="0" w:qFormat="1"/>
-    <w:lsdException w:name="Quote" w:uiPriority="29" w:unhideWhenUsed="0" w:qFormat="1"/>
-    <w:lsdException w:name="Intense Quote" w:uiPriority="30" w:unhideWhenUsed="0" w:qFormat="1"/>
-    <w:lsdException w:name="Medium List 2 Accent 1" w:semiHidden="0" w:uiPriority="66" w:unhideWhenUsed="0"/>
-    <w:lsdException w:name="Medium Grid 1 Accent 1" w:semiHidden="0" w:uiPriority="67" w:unhideWhenUsed="0"/>
-    <w:lsdException w:name="Medium Grid 2 Accent 1" w:semiHidden="0" w:uiPriority="68" w:unhideWhenUsed="0"/>
-    <w:lsdException w:name="Medium Grid 3 Accent 1" w:semiHidden="0" w:uiPriority="69" w:unhideWhenUsed="0"/>
-    <w:lsdException w:name="Dark List Accent 1" w:semiHidden="0" w:uiPriority="70" w:unhideWhenUsed="0"/>
-    <w:lsdException w:name="Colorful Shading Accent 1" w:semiHidden="0" w:uiPriority="71" w:unhideWhenUsed="0"/>
-    <w:lsdException w:name="Colorful List Accent 1" w:semiHidden="0" w:uiPriority="72" w:unhideWhenUsed="0"/>
-    <w:lsdException w:name="Colorful Grid Accent 1" w:semiHidden="0" w:uiPriority="73" w:unhideWhenUsed="0"/>
-    <w:lsdException w:name="Light Shading Accent 2" w:semiHidden="0" w:uiPriority="60" w:unhideWhenUsed="0"/>
-    <w:lsdException w:name="Light List Accent 2" w:semiHidden="0" w:uiPriority="61" w:unhideWhenUsed="0"/>
-    <w:lsdException w:name="Light Grid Accent 2" w:semiHidden="0" w:uiPriority="62" w:unhideWhenUsed="0"/>
-    <w:lsdException w:name="Medium Shading 1 Accent 2" w:semiHidden="0" w:uiPriority="63" w:unhideWhenUsed="0"/>
-    <w:lsdException w:name="Medium Shading 2 Accent 2" w:semiHidden="0" w:uiPriority="64" w:unhideWhenUsed="0"/>
-    <w:lsdException w:name="Medium List 1 Accent 2" w:semiHidden="0" w:uiPriority="65" w:unhideWhenUsed="0"/>
-    <w:lsdException w:name="Medium List 2 Accent 2" w:semiHidden="0" w:uiPriority="66" w:unhideWhenUsed="0"/>
-    <w:lsdException w:name="Medium Grid 1 Accent 2" w:semiHidden="0" w:uiPriority="67" w:unhideWhenUsed="0"/>
-    <w:lsdException w:name="Medium Grid 2 Accent 2" w:semiHidden="0" w:uiPriority="68" w:unhideWhenUsed="0"/>
-    <w:lsdException w:name="Medium Grid 3 Accent 2" w:semiHidden="0" w:uiPriority="69" w:unhideWhenUsed="0"/>
-    <w:lsdException w:name="Dark List Accent 2" w:semiHidden="0" w:uiPriority="70" w:unhideWhenUsed="0"/>
-    <w:lsdException w:name="Colorful Shading Accent 2" w:semiHidden="0" w:uiPriority="71" w:unhideWhenUsed="0"/>
-    <w:lsdException w:name="Colorful List Accent 2" w:semiHidden="0" w:uiPriority="72" w:unhideWhenUsed="0"/>
-    <w:lsdException w:name="Colorful Grid Accent 2" w:semiHidden="0" w:uiPriority="73" w:unhideWhenUsed="0"/>
-    <w:lsdException w:name="Light Shading Accent 3" w:semiHidden="0" w:uiPriority="60" w:unhideWhenUsed="0"/>
-    <w:lsdException w:name="Light List Accent 3" w:semiHidden="0" w:uiPriority="61" w:unhideWhenUsed="0"/>
-    <w:lsdException w:name="Light Grid Accent 3" w:semiHidden="0" w:uiPriority="62" w:unhideWhenUsed="0"/>
-    <w:lsdException w:name="Medium Shading 1 Accent 3" w:semiHidden="0" w:uiPriority="63" w:unhideWhenUsed="0"/>
-    <w:lsdException w:name="Medium Shading 2 Accent 3" w:semiHidden="0" w:uiPriority="64" w:unhideWhenUsed="0"/>
-    <w:lsdException w:name="Medium List 1 Accent 3" w:semiHidden="0" w:uiPriority="65" w:unhideWhenUsed="0"/>
-    <w:lsdException w:name="Medium List 2 Accent 3" w:semiHidden="0" w:uiPriority="66" w:unhideWhenUsed="0"/>
-    <w:lsdException w:name="Medium Grid 1 Accent 3" w:semiHidden="0" w:uiPriority="67" w:unhideWhenUsed="0"/>
-    <w:lsdException w:name="Medium Grid 2 Accent 3" w:semiHidden="0" w:uiPriority="68" w:unhideWhenUsed="0"/>
-    <w:lsdException w:name="Medium Grid 3 Accent 3" w:semiHidden="0" w:uiPriority="69" w:unhideWhenUsed="0"/>
-    <w:lsdException w:name="Dark List Accent 3" w:semiHidden="0" w:uiPriority="70" w:unhideWhenUsed="0"/>
-    <w:lsdException w:name="Colorful Shading Accent 3" w:semiHidden="0" w:uiPriority="71" w:unhideWhenUsed="0"/>
-    <w:lsdException w:name="Colorful List Accent 3" w:semiHidden="0" w:uiPriority="72" w:unhideWhenUsed="0"/>
-    <w:lsdException w:name="Colorful Grid Accent 3" w:semiHidden="0" w:uiPriority="73" w:unhideWhenUsed="0"/>
-    <w:lsdException w:name="Light Shading Accent 4" w:semiHidden="0" w:uiPriority="60" w:unhideWhenUsed="0"/>
-    <w:lsdException w:name="Light List Accent 4" w:semiHidden="0" w:uiPriority="61" w:unhideWhenUsed="0"/>
-    <w:lsdException w:name="Light Grid Accent 4" w:semiHidden="0" w:uiPriority="62" w:unhideWhenUsed="0"/>
-    <w:lsdException w:name="Medium Shading 1 Accent 4" w:semiHidden="0" w:uiPriority="63" w:unhideWhenUsed="0"/>
-    <w:lsdException w:name="Medium Shading 2 Accent 4" w:semiHidden="0" w:uiPriority="64" w:unhideWhenUsed="0"/>
-    <w:lsdException w:name="Medium List 1 Accent 4" w:semiHidden="0" w:uiPriority="65" w:unhideWhenUsed="0"/>
-    <w:lsdException w:name="Medium List 2 Accent 4" w:semiHidden="0" w:uiPriority="66" w:unhideWhenUsed="0"/>
-    <w:lsdException w:name="Medium Grid 1 Accent 4" w:semiHidden="0" w:uiPriority="67" w:unhideWhenUsed="0"/>
-    <w:lsdException w:name="Medium Grid 2 Accent 4" w:semiHidden="0" w:uiPriority="68" w:unhideWhenUsed="0"/>
-    <w:lsdException w:name="Medium Grid 3 Accent 4" w:semiHidden="0" w:uiPriority="69" w:unhideWhenUsed="0"/>
-    <w:lsdException w:name="Dark List Accent 4" w:semiHidden="0" w:uiPriority="70" w:unhideWhenUsed="0"/>
-    <w:lsdException w:name="Colorful Shading Accent 4" w:semiHidden="0" w:uiPriority="71" w:unhideWhenUsed="0"/>
-    <w:lsdException w:name="Colorful List Accent 4" w:semiHidden="0" w:uiPriority="72" w:unhideWhenUsed="0"/>
-    <w:lsdException w:name="Colorful Grid Accent 4" w:semiHidden="0" w:uiPriority="73" w:unhideWhenUsed="0"/>
-    <w:lsdException w:name="Light Shading Accent 5" w:semiHidden="0" w:uiPriority="60" w:unhideWhenUsed="0"/>
-    <w:lsdException w:name="Light List Accent 5" w:semiHidden="0" w:uiPriority="61" w:unhideWhenUsed="0"/>
-    <w:lsdException w:name="Light Grid Accent 5" w:semiHidden="0" w:uiPriority="62" w:unhideWhenUsed="0"/>
-    <w:lsdException w:name="Medium Shading 1 Accent 5" w:semiHidden="0" w:uiPriority="63" w:unhideWhenUsed="0"/>
-    <w:lsdException w:name="Medium Shading 2 Accent 5" w:semiHidden="0" w:uiPriority="64" w:unhideWhenUsed="0"/>
-    <w:lsdException w:name="Medium List 1 Accent 5" w:semiHidden="0" w:uiPriority="65" w:unhideWhenUsed="0"/>
-    <w:lsdException w:name="Medium List 2 Accent 5" w:semiHidden="0" w:uiPriority="66" w:unhideWhenUsed="0"/>
-    <w:lsdException w:name="Medium Grid 1 Accent 5" w:semiHidden="0" w:uiPriority="67" w:unhideWhenUsed="0"/>
-    <w:lsdException w:name="Medium Grid 2 Accent 5" w:semiHidden="0" w:uiPriority="68" w:unhideWhenUsed="0"/>
-    <w:lsdException w:name="Medium Grid 3 Accent 5" w:semiHidden="0" w:uiPriority="69" w:unhideWhenUsed="0"/>
-    <w:lsdException w:name="Dark List Accent 5" w:semiHidden="0" w:uiPriority="70" w:unhideWhenUsed="0"/>
-    <w:lsdException w:name="Colorful Shading Accent 5" w:semiHidden="0" w:uiPriority="71" w:unhideWhenUsed="0"/>
-    <w:lsdException w:name="Colorful List Accent 5" w:semiHidden="0" w:uiPriority="72" w:unhideWhenUsed="0"/>
-    <w:lsdException w:name="Colorful Grid Accent 5" w:semiHidden="0" w:uiPriority="73" w:unhideWhenUsed="0"/>
-    <w:lsdException w:name="Light Shading Accent 6" w:semiHidden="0" w:uiPriority="60" w:unhideWhenUsed="0"/>
-    <w:lsdException w:name="Light List Accent 6" w:semiHidden="0" w:uiPriority="61" w:unhideWhenUsed="0"/>
-    <w:lsdException w:name="Light Grid Accent 6" w:semiHidden="0" w:uiPriority="62" w:unhideWhenUsed="0"/>
-    <w:lsdException w:name="Medium Shading 1 Accent 6" w:semiHidden="0" w:uiPriority="63" w:unhideWhenUsed="0"/>
-    <w:lsdException w:name="Medium Shading 2 Accent 6" w:semiHidden="0" w:uiPriority="64" w:unhideWhenUsed="0"/>
-    <w:lsdException w:name="Medium List 1 Accent 6" w:semiHidden="0" w:uiPriority="65" w:unhideWhenUsed="0"/>
-    <w:lsdException w:name="Medium List 2 Accent 6" w:semiHidden="0" w:uiPriority="66" w:unhideWhenUsed="0"/>
-    <w:lsdException w:name="Medium Grid 1 Accent 6" w:semiHidden="0" w:uiPriority="67" w:unhideWhenUsed="0"/>
-    <w:lsdException w:name="Medium Grid 2 Accent 6" w:semiHidden="0" w:uiPriority="68" w:unhideWhenUsed="0"/>
-    <w:lsdException w:name="Medium Grid 3 Accent 6" w:semiHidden="0" w:uiPriority="69" w:unhideWhenUsed="0"/>
-    <w:lsdException w:name="Dark List Accent 6" w:semiHidden="0" w:uiPriority="70" w:unhideWhenUsed="0"/>
-    <w:lsdException w:name="Colorful Shading Accent 6" w:semiHidden="0" w:uiPriority="71" w:unhideWhenUsed="0"/>
-    <w:lsdException w:name="Colorful List Accent 6" w:semiHidden="0" w:uiPriority="72" w:unhideWhenUsed="0"/>
-    <w:lsdException w:name="Colorful Grid Accent 6" w:semiHidden="0" w:uiPriority="73" w:unhideWhenUsed="0"/>
-    <w:lsdException w:name="Subtle Emphasis" w:uiPriority="19" w:unhideWhenUsed="0" w:qFormat="1"/>
-    <w:lsdException w:name="Intense Emphasis" w:uiPriority="21" w:unhideWhenUsed="0" w:qFormat="1"/>
-    <w:lsdException w:name="Subtle Reference" w:uiPriority="31" w:unhideWhenUsed="0" w:qFormat="1"/>
-    <w:lsdException w:name="Intense Reference" w:uiPriority="32" w:unhideWhenUsed="0" w:qFormat="1"/>
-    <w:lsdException w:name="Book Title" w:uiPriority="33" w:unhideWhenUsed="0" w:qFormat="1"/>
-    <w:lsdException w:name="Bibliography" w:uiPriority="37"/>
-    <w:lsdException w:name="TOC Heading" w:uiPriority="39" w:qFormat="1"/>
-  </w:latentStyles>
-  <w:style w:type="paragraph" w:default="1" w:styleId="a">
-    <w:name w:val="Normal"/>
-    <w:uiPriority w:val="1"/>
-    <w:qFormat/>
-    <w:rsid w:val="00BA0057"/>
+  <w:style w:type="paragraph" w:styleId="ad">
+    <w:name w:val="header"/>
+    <w:basedOn w:val="a"/>
+    <w:link w:val="ae"/>
+    <w:uiPriority w:val="99"/>
+    <w:unhideWhenUsed/>
+    <w:rsid w:val="00702B3C"/>
     <w:pPr>
-      <w:widowControl w:val="0"/>
-    </w:pPr>
-  </w:style>
-  <w:style w:type="paragraph" w:styleId="1">
-    <w:name w:val="heading 1"/>
-    <w:basedOn w:val="a"/>
-    <w:link w:val="10"/>
-    <w:uiPriority w:val="1"/>
-    <w:qFormat/>
-    <w:rsid w:val="00BA0057"/>
-    <w:pPr>
-      <w:spacing w:before="62"/>
-      <w:ind w:left="560"/>
-      <w:outlineLvl w:val="0"/>
-    </w:pPr>
-    <w:rPr>
-      <w:rFonts w:ascii="Cambria" w:eastAsia="Cambria" w:hAnsi="Cambria" w:cs="Cambria"/>
-      <w:b/>
-      <w:bCs/>
-      <w:sz w:val="28"/>
-      <w:szCs w:val="28"/>
-    </w:rPr>
-  </w:style>
-  <w:style w:type="paragraph" w:styleId="20">
-    <w:name w:val="heading 2"/>
-    <w:basedOn w:val="a"/>
-    <w:link w:val="21"/>
-    <w:uiPriority w:val="1"/>
-    <w:qFormat/>
-    <w:rsid w:val="00BA0057"/>
-    <w:pPr>
-      <w:spacing w:beforeLines="100" w:before="240"/>
-      <w:ind w:left="561"/>
-      <w:outlineLvl w:val="1"/>
-    </w:pPr>
-    <w:rPr>
-      <w:rFonts w:ascii="Cambria"/>
-      <w:b/>
-      <w:color w:val="4F81BC"/>
-      <w:sz w:val="24"/>
-    </w:rPr>
-  </w:style>
-  <w:style w:type="paragraph" w:styleId="3">
-    <w:name w:val="heading 3"/>
-    <w:basedOn w:val="a"/>
-    <w:link w:val="30"/>
-    <w:uiPriority w:val="1"/>
-    <w:qFormat/>
-    <w:rsid w:val="00BA0057"/>
-    <w:pPr>
-      <w:ind w:left="1280" w:hanging="360"/>
-      <w:outlineLvl w:val="2"/>
-    </w:pPr>
-    <w:rPr>
-      <w:b/>
-      <w:bCs/>
-    </w:rPr>
-  </w:style>
-  <w:style w:type="paragraph" w:styleId="4">
-    <w:name w:val="heading 4"/>
-    <w:basedOn w:val="3"/>
-    <w:next w:val="a"/>
-    <w:link w:val="40"/>
-    <w:uiPriority w:val="1"/>
-    <w:qFormat/>
-    <w:rsid w:val="00BA0057"/>
-    <w:pPr>
-      <w:spacing w:beforeLines="100" w:before="240"/>
-      <w:ind w:left="1281" w:firstLine="0"/>
-      <w:outlineLvl w:val="3"/>
-    </w:pPr>
-  </w:style>
-  <w:style w:type="character" w:default="1" w:styleId="a0">
-    <w:name w:val="Default Paragraph Font"/>
-    <w:uiPriority w:val="1"/>
-    <w:semiHidden/>
-    <w:unhideWhenUsed/>
-  </w:style>
-  <w:style w:type="table" w:default="1" w:styleId="a1">
-    <w:name w:val="Normal Table"/>
-    <w:uiPriority w:val="99"/>
-    <w:semiHidden/>
-    <w:unhideWhenUsed/>
-    <w:tblPr>
-      <w:tblInd w:w="0" w:type="dxa"/>
-      <w:tblCellMar>
-        <w:top w:w="0" w:type="dxa"/>
-        <w:left w:w="108" w:type="dxa"/>
-        <w:bottom w:w="0" w:type="dxa"/>
-        <w:right w:w="108" w:type="dxa"/>
-      </w:tblCellMar>
-    </w:tblPr>
-  </w:style>
-  <w:style w:type="numbering" w:default="1" w:styleId="a2">
-    <w:name w:val="No List"/>
-    <w:uiPriority w:val="99"/>
-    <w:semiHidden/>
-    <w:unhideWhenUsed/>
-  </w:style>
-  <w:style w:type="character" w:customStyle="1" w:styleId="10">
-    <w:name w:val="見出し 1 (文字)"/>
-    <w:basedOn w:val="a0"/>
-    <w:link w:val="1"/>
-    <w:uiPriority w:val="1"/>
-    <w:rsid w:val="00BA0057"/>
-    <w:rPr>
-      <w:rFonts w:ascii="Cambria" w:eastAsia="Cambria" w:hAnsi="Cambria" w:cs="Cambria"/>
-      <w:b/>
-      <w:bCs/>
-      <w:kern w:val="0"/>
-      <w:sz w:val="28"/>
-      <w:szCs w:val="28"/>
-      <w:lang w:eastAsia="en-US"/>
-    </w:rPr>
-  </w:style>
-  <w:style w:type="character" w:customStyle="1" w:styleId="21">
-    <w:name w:val="見出し 2 (文字)"/>
-    <w:basedOn w:val="a0"/>
-    <w:link w:val="20"/>
-    <w:uiPriority w:val="1"/>
-    <w:rsid w:val="00BA0057"/>
-    <w:rPr>
-      <w:rFonts w:ascii="Cambria" w:eastAsia="Calibri" w:hAnsi="Calibri" w:cs="Calibri"/>
-      <w:b/>
-      <w:color w:val="4F81BC"/>
-      <w:kern w:val="0"/>
-      <w:sz w:val="24"/>
-      <w:lang w:eastAsia="en-US"/>
-    </w:rPr>
-  </w:style>
-  <w:style w:type="character" w:customStyle="1" w:styleId="30">
-    <w:name w:val="見出し 3 (文字)"/>
-    <w:basedOn w:val="a0"/>
-    <w:link w:val="3"/>
-    <w:uiPriority w:val="1"/>
-    <w:rsid w:val="00BA0057"/>
-    <w:rPr>
-      <w:rFonts w:ascii="Calibri" w:eastAsia="Calibri" w:hAnsi="Calibri" w:cs="Calibri"/>
-      <w:b/>
-      <w:bCs/>
-      <w:kern w:val="0"/>
-      <w:sz w:val="22"/>
-      <w:lang w:eastAsia="en-US"/>
-    </w:rPr>
-  </w:style>
-  <w:style w:type="character" w:customStyle="1" w:styleId="40">
-    <w:name w:val="見出し 4 (文字)"/>
-    <w:basedOn w:val="a0"/>
-    <w:link w:val="4"/>
-    <w:uiPriority w:val="1"/>
-    <w:rsid w:val="00BA0057"/>
-    <w:rPr>
-      <w:rFonts w:ascii="Calibri" w:eastAsia="Calibri" w:hAnsi="Calibri" w:cs="Calibri"/>
-      <w:b/>
-      <w:bCs/>
-      <w:kern w:val="0"/>
-      <w:sz w:val="22"/>
-      <w:lang w:eastAsia="en-US"/>
-    </w:rPr>
-  </w:style>
-  <w:style w:type="paragraph" w:styleId="11">
-    <w:name w:val="toc 1"/>
-    <w:basedOn w:val="a"/>
-    <w:uiPriority w:val="39"/>
-    <w:qFormat/>
-    <w:rsid w:val="00BA0057"/>
-    <w:pPr>
-      <w:spacing w:before="144"/>
-      <w:ind w:left="565"/>
-    </w:pPr>
-    <w:rPr>
-      <w:b/>
-      <w:bCs/>
-      <w:sz w:val="24"/>
-      <w:szCs w:val="24"/>
-    </w:rPr>
-  </w:style>
-  <w:style w:type="paragraph" w:styleId="22">
-    <w:name w:val="toc 2"/>
-    <w:basedOn w:val="a"/>
-    <w:uiPriority w:val="39"/>
-    <w:qFormat/>
-    <w:rsid w:val="00BA0057"/>
-    <w:pPr>
-      <w:spacing w:before="139"/>
-      <w:ind w:left="781"/>
-    </w:pPr>
-  </w:style>
-  <w:style w:type="paragraph" w:styleId="a3">
-    <w:name w:val="Body Text"/>
-    <w:basedOn w:val="a"/>
-    <w:link w:val="a4"/>
-    <w:uiPriority w:val="1"/>
-    <w:qFormat/>
-    <w:rsid w:val="00BA0057"/>
-  </w:style>
-  <w:style w:type="character" w:customStyle="1" w:styleId="a4">
-    <w:name w:val="本文 (文字)"/>
-    <w:basedOn w:val="a0"/>
-    <w:link w:val="a3"/>
-    <w:uiPriority w:val="1"/>
-    <w:rsid w:val="00BA0057"/>
-    <w:rPr>
-      <w:rFonts w:ascii="Calibri" w:eastAsia="Calibri" w:hAnsi="Calibri" w:cs="Calibri"/>
-      <w:kern w:val="0"/>
-      <w:sz w:val="22"/>
-      <w:lang w:eastAsia="en-US"/>
-    </w:rPr>
-  </w:style>
-  <w:style w:type="paragraph" w:styleId="a5">
-    <w:name w:val="List Paragraph"/>
-    <w:basedOn w:val="a"/>
-    <w:uiPriority w:val="1"/>
-    <w:qFormat/>
-    <w:rsid w:val="00BA0057"/>
-    <w:pPr>
-      <w:ind w:left="1640" w:hanging="360"/>
-    </w:pPr>
-  </w:style>
-  <w:style w:type="paragraph" w:styleId="2">
-    <w:name w:val="Body Text 2"/>
-    <w:basedOn w:val="a5"/>
-    <w:link w:val="23"/>
-    <w:uiPriority w:val="1"/>
-    <w:rsid w:val="00BA0057"/>
-    <w:pPr>
-      <w:numPr>
-        <w:ilvl w:val="1"/>
-        <w:numId w:val="5"/>
-      </w:numPr>
-    </w:pPr>
-  </w:style>
-  <w:style w:type="character" w:customStyle="1" w:styleId="23">
-    <w:name w:val="本文 2 (文字)"/>
-    <w:basedOn w:val="a0"/>
-    <w:link w:val="2"/>
-    <w:uiPriority w:val="1"/>
-    <w:rsid w:val="00BA0057"/>
-    <w:rPr>
-      <w:rFonts w:ascii="Calibri" w:eastAsia="Calibri" w:hAnsi="Calibri" w:cs="Calibri"/>
-      <w:kern w:val="0"/>
-      <w:sz w:val="22"/>
-      <w:lang w:eastAsia="en-US"/>
-    </w:rPr>
-  </w:style>
-  <w:style w:type="character" w:styleId="a6">
-    <w:name w:val="Hyperlink"/>
-    <w:basedOn w:val="a0"/>
-    <w:uiPriority w:val="99"/>
-    <w:rsid w:val="00BA0057"/>
-    <w:rPr>
-      <w:color w:val="0000FF" w:themeColor="hyperlink"/>
-      <w:u w:val="single"/>
-    </w:rPr>
-  </w:style>
-  <w:style w:type="paragraph" w:styleId="a7">
-    <w:name w:val="footnote text"/>
-    <w:basedOn w:val="a"/>
-    <w:link w:val="a8"/>
-    <w:uiPriority w:val="99"/>
-    <w:semiHidden/>
-    <w:rsid w:val="00BA0057"/>
-    <w:pPr>
+      <w:tabs>
+        <w:tab w:val="center" w:pos="4252"/>
+        <w:tab w:val="right" w:pos="8504"/>
+      </w:tabs>
       <w:snapToGrid w:val="0"/>
     </w:pPr>
   </w:style>
-  <w:style w:type="character" w:customStyle="1" w:styleId="a8">
-    <w:name w:val="脚注文字列 (文字)"/>
+  <w:style w:type="character" w:customStyle="1" w:styleId="ae">
+    <w:name w:val="ヘッダー (文字)"/>
     <w:basedOn w:val="a0"/>
-    <w:link w:val="a7"/>
+    <w:link w:val="ad"/>
     <w:uiPriority w:val="99"/>
-    <w:semiHidden/>
-    <w:rsid w:val="00BA0057"/>
-    <w:rPr>
-      <w:rFonts w:ascii="Calibri" w:eastAsia="Calibri" w:hAnsi="Calibri" w:cs="Calibri"/>
-      <w:kern w:val="0"/>
-      <w:sz w:val="22"/>
-      <w:lang w:eastAsia="en-US"/>
-    </w:rPr>
+    <w:rsid w:val="00702B3C"/>
   </w:style>
-  <w:style w:type="character" w:styleId="a9">
-    <w:name w:val="footnote reference"/>
+  <w:style w:type="paragraph" w:styleId="af">
+    <w:name w:val="footer"/>
+    <w:basedOn w:val="a"/>
+    <w:link w:val="af0"/>
+    <w:uiPriority w:val="99"/>
+    <w:unhideWhenUsed/>
+    <w:rsid w:val="00702B3C"/>
+    <w:pPr>
+      <w:tabs>
+        <w:tab w:val="center" w:pos="4252"/>
+        <w:tab w:val="right" w:pos="8504"/>
+      </w:tabs>
+      <w:snapToGrid w:val="0"/>
+    </w:pPr>
+  </w:style>
+  <w:style w:type="character" w:customStyle="1" w:styleId="af0">
+    <w:name w:val="フッター (文字)"/>
     <w:basedOn w:val="a0"/>
+    <w:link w:val="af"/>
     <w:uiPriority w:val="99"/>
-    <w:semiHidden/>
-    <w:rsid w:val="00BA0057"/>
-    <w:rPr>
-      <w:vertAlign w:val="superscript"/>
-    </w:rPr>
-  </w:style>
-  <w:style w:type="paragraph" w:styleId="aa">
-    <w:name w:val="Balloon Text"/>
-    <w:basedOn w:val="a"/>
-    <w:link w:val="ab"/>
-    <w:uiPriority w:val="99"/>
-    <w:semiHidden/>
-    <w:unhideWhenUsed/>
-    <w:rsid w:val="00BA0057"/>
-    <w:rPr>
-      <w:rFonts w:asciiTheme="majorHAnsi" w:eastAsiaTheme="majorEastAsia" w:hAnsiTheme="majorHAnsi" w:cstheme="majorBidi"/>
-      <w:sz w:val="18"/>
-      <w:szCs w:val="18"/>
-    </w:rPr>
-  </w:style>
-  <w:style w:type="character" w:customStyle="1" w:styleId="ab">
-    <w:name w:val="吹き出し (文字)"/>
-    <w:basedOn w:val="a0"/>
-    <w:link w:val="aa"/>
-    <w:uiPriority w:val="99"/>
-    <w:semiHidden/>
-    <w:rsid w:val="00BA0057"/>
-    <w:rPr>
-      <w:rFonts w:asciiTheme="majorHAnsi" w:eastAsiaTheme="majorEastAsia" w:hAnsiTheme="majorHAnsi" w:cstheme="majorBidi"/>
-      <w:kern w:val="0"/>
-      <w:sz w:val="18"/>
-      <w:szCs w:val="18"/>
-      <w:lang w:eastAsia="en-US"/>
-    </w:rPr>
-  </w:style>
-  <w:style w:type="paragraph" w:styleId="ac">
-    <w:name w:val="TOC Heading"/>
-    <w:basedOn w:val="1"/>
-    <w:next w:val="a"/>
-    <w:uiPriority w:val="39"/>
-    <w:semiHidden/>
-    <w:unhideWhenUsed/>
-    <w:qFormat/>
-    <w:rsid w:val="00BA0057"/>
-    <w:pPr>
-      <w:keepNext/>
-      <w:keepLines/>
-      <w:widowControl/>
-      <w:spacing w:before="480" w:line="276" w:lineRule="auto"/>
-      <w:ind w:left="0"/>
-      <w:outlineLvl w:val="9"/>
-    </w:pPr>
-    <w:rPr>
-      <w:rFonts w:asciiTheme="majorHAnsi" w:eastAsiaTheme="majorEastAsia" w:hAnsiTheme="majorHAnsi" w:cstheme="majorBidi"/>
-      <w:color w:val="365F91" w:themeColor="accent1" w:themeShade="BF"/>
-      <w:kern w:val="0"/>
-    </w:rPr>
-  </w:style>
-  <w:style w:type="paragraph" w:styleId="31">
-    <w:name w:val="toc 3"/>
-    <w:basedOn w:val="a"/>
-    <w:next w:val="a"/>
-    <w:autoRedefine/>
-    <w:uiPriority w:val="39"/>
-    <w:unhideWhenUsed/>
-    <w:rsid w:val="00BA0057"/>
-    <w:pPr>
-      <w:ind w:leftChars="200" w:left="420"/>
-    </w:pPr>
+    <w:rsid w:val="00702B3C"/>
   </w:style>
 </w:styles>
 </file>
@@ -12198,7 +11398,7 @@
 </file>
 
 <file path=customXml/itemProps1.xml><?xml version="1.0" encoding="utf-8"?>
-<ds:datastoreItem xmlns:ds="http://schemas.openxmlformats.org/officeDocument/2006/customXml" ds:itemID="{96362325-D0B0-4797-9506-069EC2A830A6}">
+<ds:datastoreItem xmlns:ds="http://schemas.openxmlformats.org/officeDocument/2006/customXml" ds:itemID="{10111001-317E-40E5-A216-9CC8DBFEF65D}">
   <ds:schemaRefs>
     <ds:schemaRef ds:uri="http://schemas.openxmlformats.org/officeDocument/2006/bibliography"/>
   </ds:schemaRefs>

</xml_diff>

<commit_message>
Modified some (the file to be translated)
</commit_message>
<xml_diff>
--- a/source/openchainspec-1.1_to_be_translated.docx
+++ b/source/openchainspec-1.1_to_be_translated.docx
@@ -155,7 +155,7 @@
           </mc:Choice>
           <mc:Fallback>
             <w:pict>
-              <v:line w14:anchorId="5F363FF4" id="Line 6" o:spid="_x0000_s1026" style="position:absolute;left:0;text-align:left;z-index:251659264;visibility:visible;mso-wrap-style:square;mso-width-percent:0;mso-height-percent:0;mso-wrap-distance-left:0;mso-wrap-distance-top:0;mso-wrap-distance-right:0;mso-wrap-distance-bottom:0;mso-position-horizontal:center;mso-position-horizontal-relative:margin;mso-position-vertical:absolute;mso-position-vertical-relative:text;mso-width-percent:0;mso-height-percent:0;mso-width-relative:page;mso-height-relative:page" from="0,12.7pt" to="467.7pt,12.7pt" o:gfxdata="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" strokecolor="#4b7dba" strokeweight=".72pt">
+              <v:line w14:anchorId="3DC7FBA3" id="Line 6" o:spid="_x0000_s1026" style="position:absolute;left:0;text-align:left;z-index:251659264;visibility:visible;mso-wrap-style:square;mso-width-percent:0;mso-height-percent:0;mso-wrap-distance-left:0;mso-wrap-distance-top:0;mso-wrap-distance-right:0;mso-wrap-distance-bottom:0;mso-position-horizontal:center;mso-position-horizontal-relative:margin;mso-position-vertical:absolute;mso-position-vertical-relative:text;mso-width-percent:0;mso-height-percent:0;mso-width-relative:page;mso-height-relative:page" from="0,12.7pt" to="467.7pt,12.7pt" o:gfxdata="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" strokecolor="#4b7dba" strokeweight=".72pt">
                 <w10:wrap type="topAndBottom" anchorx="margin"/>
               </v:line>
             </w:pict>
@@ -267,7 +267,7 @@
           </mc:Choice>
           <mc:Fallback>
             <w:pict>
-              <v:line w14:anchorId="695093D5" id="Line 5" o:spid="_x0000_s1026" style="position:absolute;left:0;text-align:left;z-index:251660288;visibility:visible;mso-wrap-style:square;mso-width-percent:0;mso-height-percent:0;mso-wrap-distance-left:0;mso-wrap-distance-top:0;mso-wrap-distance-right:0;mso-wrap-distance-bottom:0;mso-position-horizontal:absolute;mso-position-horizontal-relative:margin;mso-position-vertical:absolute;mso-position-vertical-relative:page;mso-width-percent:0;mso-height-percent:0;mso-width-relative:page;mso-height-relative:page" from="4.8pt,765.45pt" to="472.5pt,765.45pt" o:gfxdata="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" strokecolor="#4b7dba" strokeweight=".72pt">
+              <v:line w14:anchorId="721CEC31" id="Line 5" o:spid="_x0000_s1026" style="position:absolute;left:0;text-align:left;z-index:251660288;visibility:visible;mso-wrap-style:square;mso-width-percent:0;mso-height-percent:0;mso-wrap-distance-left:0;mso-wrap-distance-top:0;mso-wrap-distance-right:0;mso-wrap-distance-bottom:0;mso-position-horizontal:absolute;mso-position-horizontal-relative:margin;mso-position-vertical:absolute;mso-position-vertical-relative:page;mso-width-percent:0;mso-height-percent:0;mso-width-relative:page;mso-height-relative:page" from="4.8pt,765.45pt" to="472.5pt,765.45pt" o:gfxdata="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" strokecolor="#4b7dba" strokeweight=".72pt">
                 <w10:wrap type="topAndBottom" anchorx="margin" anchory="page"/>
               </v:line>
             </w:pict>
@@ -1405,8 +1405,6 @@
         <w:t>.</w:t>
       </w:r>
     </w:p>
-    <w:bookmarkStart w:id="6" w:name="_GoBack"/>
-    <w:bookmarkEnd w:id="6"/>
     <w:p>
       <w:pPr>
         <w:spacing w:beforeLines="100" w:before="240"/>
@@ -1418,18 +1416,7 @@
           <w:szCs w:val="22"/>
         </w:rPr>
       </w:pPr>
-      <w:r>
-        <w:fldChar w:fldCharType="begin"/>
-      </w:r>
-      <w:r>
-        <w:instrText xml:space="preserve"> HYPERLINK "https://creativecommons.org/licenses/by/4.0/legalcode" </w:instrText>
-      </w:r>
-      <w:r>
-        <w:fldChar w:fldCharType="separate"/>
-      </w:r>
-      <w:r>
-        <w:fldChar w:fldCharType="end"/>
-      </w:r>
+      <w:hyperlink r:id="rId12" w:history="1"/>
     </w:p>
     <w:p>
       <w:pPr>
@@ -1440,7 +1427,7 @@
           <w:szCs w:val="22"/>
         </w:rPr>
         <w:sectPr>
-          <w:footerReference w:type="default" r:id="rId12"/>
+          <w:footerReference w:type="default" r:id="rId13"/>
           <w:pgSz w:w="11907" w:h="16840" w:code="9"/>
           <w:pgMar w:top="1134" w:right="1191" w:bottom="1021" w:left="1134" w:header="567" w:footer="1417" w:gutter="0"/>
           <w:cols w:space="720"/>
@@ -1464,11 +1451,11 @@
           <w:shd w:val="clear" w:color="auto" w:fill="FDFDFD"/>
         </w:rPr>
       </w:pPr>
-      <w:bookmarkStart w:id="7" w:name="_bookmark0"/>
-      <w:bookmarkStart w:id="8" w:name="_Toc480816635"/>
-      <w:bookmarkStart w:id="9" w:name="_Toc483131394"/>
-      <w:bookmarkStart w:id="10" w:name="_Toc483132246"/>
-      <w:bookmarkEnd w:id="7"/>
+      <w:bookmarkStart w:id="6" w:name="_bookmark0"/>
+      <w:bookmarkStart w:id="7" w:name="_Toc480816635"/>
+      <w:bookmarkStart w:id="8" w:name="_Toc483131394"/>
+      <w:bookmarkStart w:id="9" w:name="_Toc483132246"/>
+      <w:bookmarkEnd w:id="6"/>
       <w:r>
         <w:rPr>
           <w:rFonts w:ascii="Calibri" w:eastAsia="ＭＳ ゴシック" w:hAnsi="Calibri" w:cs="Cambria"/>
@@ -1483,9 +1470,9 @@
         <w:lastRenderedPageBreak/>
         <w:t>1) Introduction</w:t>
       </w:r>
+      <w:bookmarkEnd w:id="7"/>
       <w:bookmarkEnd w:id="8"/>
       <w:bookmarkEnd w:id="9"/>
-      <w:bookmarkEnd w:id="10"/>
     </w:p>
     <w:p>
       <w:pPr>
@@ -1691,7 +1678,7 @@
           <w:szCs w:val="22"/>
         </w:rPr>
         <w:sectPr>
-          <w:footerReference w:type="default" r:id="rId13"/>
+          <w:footerReference w:type="default" r:id="rId14"/>
           <w:pgSz w:w="11907" w:h="16840" w:code="9"/>
           <w:pgMar w:top="1134" w:right="851" w:bottom="851" w:left="851" w:header="567" w:footer="1417" w:gutter="0"/>
           <w:cols w:space="720"/>
@@ -1715,11 +1702,11 @@
           <w:shd w:val="clear" w:color="auto" w:fill="FDFDFD"/>
         </w:rPr>
       </w:pPr>
-      <w:bookmarkStart w:id="11" w:name="_bookmark1"/>
-      <w:bookmarkStart w:id="12" w:name="_Toc480816636"/>
-      <w:bookmarkStart w:id="13" w:name="_Toc483131395"/>
-      <w:bookmarkStart w:id="14" w:name="_Toc483132247"/>
-      <w:bookmarkEnd w:id="11"/>
+      <w:bookmarkStart w:id="10" w:name="_bookmark1"/>
+      <w:bookmarkStart w:id="11" w:name="_Toc480816636"/>
+      <w:bookmarkStart w:id="12" w:name="_Toc483131395"/>
+      <w:bookmarkStart w:id="13" w:name="_Toc483132247"/>
+      <w:bookmarkEnd w:id="10"/>
       <w:r>
         <w:rPr>
           <w:rFonts w:ascii="Calibri" w:eastAsia="ＭＳ ゴシック" w:hAnsi="Calibri" w:cs="Cambria"/>
@@ -1734,9 +1721,9 @@
         <w:lastRenderedPageBreak/>
         <w:t>2) Definitions</w:t>
       </w:r>
+      <w:bookmarkEnd w:id="11"/>
       <w:bookmarkEnd w:id="12"/>
       <w:bookmarkEnd w:id="13"/>
-      <w:bookmarkEnd w:id="14"/>
     </w:p>
     <w:p>
       <w:pPr>
@@ -2011,7 +1998,7 @@
           <w:szCs w:val="22"/>
         </w:rPr>
         <w:sectPr>
-          <w:footerReference w:type="default" r:id="rId14"/>
+          <w:footerReference w:type="default" r:id="rId15"/>
           <w:pgSz w:w="11907" w:h="16840" w:code="9"/>
           <w:pgMar w:top="1134" w:right="1191" w:bottom="964" w:left="1134" w:header="567" w:footer="1417" w:gutter="0"/>
           <w:cols w:space="720"/>
@@ -2035,11 +2022,11 @@
           <w:shd w:val="clear" w:color="auto" w:fill="FDFDFD"/>
         </w:rPr>
       </w:pPr>
-      <w:bookmarkStart w:id="15" w:name="_bookmark2"/>
-      <w:bookmarkStart w:id="16" w:name="_Toc480816637"/>
-      <w:bookmarkStart w:id="17" w:name="_Toc483131396"/>
-      <w:bookmarkStart w:id="18" w:name="_Toc483132248"/>
-      <w:bookmarkEnd w:id="15"/>
+      <w:bookmarkStart w:id="14" w:name="_bookmark2"/>
+      <w:bookmarkStart w:id="15" w:name="_Toc480816637"/>
+      <w:bookmarkStart w:id="16" w:name="_Toc483131396"/>
+      <w:bookmarkStart w:id="17" w:name="_Toc483132248"/>
+      <w:bookmarkEnd w:id="14"/>
       <w:r>
         <w:rPr>
           <w:rFonts w:ascii="Calibri" w:eastAsia="ＭＳ ゴシック" w:hAnsi="Calibri" w:cs="Cambria"/>
@@ -2054,9 +2041,9 @@
         <w:lastRenderedPageBreak/>
         <w:t>3) Requirements</w:t>
       </w:r>
+      <w:bookmarkEnd w:id="15"/>
       <w:bookmarkEnd w:id="16"/>
       <w:bookmarkEnd w:id="17"/>
-      <w:bookmarkEnd w:id="18"/>
     </w:p>
     <w:p>
       <w:pPr>
@@ -2072,25 +2059,25 @@
           <w:szCs w:val="22"/>
         </w:rPr>
       </w:pPr>
-      <w:bookmarkStart w:id="19" w:name="_bookmark3"/>
-      <w:bookmarkStart w:id="20" w:name="_Toc480816638"/>
-      <w:bookmarkStart w:id="21" w:name="_Toc483131397"/>
-      <w:bookmarkStart w:id="22" w:name="_Toc483132249"/>
+      <w:bookmarkStart w:id="18" w:name="_bookmark3"/>
+      <w:bookmarkStart w:id="19" w:name="_Toc480816638"/>
+      <w:bookmarkStart w:id="20" w:name="_Toc483131397"/>
+      <w:bookmarkStart w:id="21" w:name="_Toc483132249"/>
+      <w:bookmarkEnd w:id="18"/>
+      <w:r>
+        <w:rPr>
+          <w:rFonts w:ascii="Cambria" w:eastAsia="Calibri" w:hAnsi="Calibri" w:cs="Calibri"/>
+          <w:b/>
+          <w:color w:val="4F81BC"/>
+          <w:kern w:val="0"/>
+          <w:sz w:val="24"/>
+          <w:szCs w:val="22"/>
+        </w:rPr>
+        <w:t>G1: Know Your FOSS Responsibilities</w:t>
+      </w:r>
       <w:bookmarkEnd w:id="19"/>
-      <w:r>
-        <w:rPr>
-          <w:rFonts w:ascii="Cambria" w:eastAsia="Calibri" w:hAnsi="Calibri" w:cs="Calibri"/>
-          <w:b/>
-          <w:color w:val="4F81BC"/>
-          <w:kern w:val="0"/>
-          <w:sz w:val="24"/>
-          <w:szCs w:val="22"/>
-        </w:rPr>
-        <w:t>G1: Know Your FOSS Responsibilities</w:t>
-      </w:r>
       <w:bookmarkEnd w:id="20"/>
       <w:bookmarkEnd w:id="21"/>
-      <w:bookmarkEnd w:id="22"/>
     </w:p>
     <w:p>
       <w:pPr>
@@ -2851,9 +2838,9 @@
           <w:szCs w:val="22"/>
         </w:rPr>
       </w:pPr>
-      <w:bookmarkStart w:id="23" w:name="_Toc480816639"/>
-      <w:bookmarkStart w:id="24" w:name="_Toc483131398"/>
-      <w:bookmarkStart w:id="25" w:name="_Toc483132250"/>
+      <w:bookmarkStart w:id="22" w:name="_Toc480816639"/>
+      <w:bookmarkStart w:id="23" w:name="_Toc483131398"/>
+      <w:bookmarkStart w:id="24" w:name="_Toc483132250"/>
       <w:r>
         <w:rPr>
           <w:rFonts w:ascii="Cambria" w:eastAsia="Calibri" w:hAnsi="Calibri" w:cs="Calibri"/>
@@ -2866,9 +2853,9 @@
         <w:lastRenderedPageBreak/>
         <w:t>G2: Assign Responsibility for Achieving Compliance</w:t>
       </w:r>
+      <w:bookmarkEnd w:id="22"/>
       <w:bookmarkEnd w:id="23"/>
       <w:bookmarkEnd w:id="24"/>
-      <w:bookmarkEnd w:id="25"/>
     </w:p>
     <w:p>
       <w:pPr>
@@ -3427,6 +3414,7 @@
         <w:tabs>
           <w:tab w:val="left" w:pos="1641"/>
         </w:tabs>
+        <w:ind w:left="1984" w:hanging="680"/>
         <w:rPr>
           <w:rFonts w:ascii="Arial" w:eastAsia="ＭＳ ゴシック" w:hAnsi="Arial" w:cs="Calibri"/>
           <w:kern w:val="0"/>
@@ -3441,7 +3429,18 @@
           <w:sz w:val="22"/>
           <w:szCs w:val="22"/>
         </w:rPr>
-        <w:t>A documented procedure exists for handling the review and remediation of non-compliant cases.</w:t>
+        <w:t>A d</w:t>
+      </w:r>
+      <w:bookmarkStart w:id="25" w:name="_GoBack"/>
+      <w:bookmarkEnd w:id="25"/>
+      <w:r>
+        <w:rPr>
+          <w:rFonts w:ascii="Arial" w:eastAsia="ＭＳ ゴシック" w:hAnsi="Arial" w:cs="Calibri"/>
+          <w:kern w:val="0"/>
+          <w:sz w:val="22"/>
+          <w:szCs w:val="22"/>
+        </w:rPr>
+        <w:t>ocumented procedure exists for handling the review and remediation of non-compliant cases.</w:t>
       </w:r>
     </w:p>
     <w:p>
@@ -5053,7 +5052,7 @@
         </w:rPr>
         <w:t xml:space="preserve">To facilitate global adoption we welcome efforts to translate the specification into multiple languages. Because OpenChain functions as an open source project translations are driven by those willing to contribute their time and expertise to perform translations under the terms of the CC-BY 4.0 license and the project’s translation policy. The details of the policy and available translations can be found on the OpenChain project </w:t>
       </w:r>
-      <w:hyperlink r:id="rId15" w:history="1">
+      <w:hyperlink r:id="rId16" w:history="1">
         <w:r>
           <w:rPr>
             <w:rFonts w:ascii="Calibri" w:eastAsia="Calibri" w:hAnsi="Calibri" w:cs="Calibri"/>
@@ -5080,7 +5079,7 @@
     </w:p>
     <w:p/>
     <w:sectPr>
-      <w:footerReference w:type="default" r:id="rId16"/>
+      <w:footerReference w:type="default" r:id="rId17"/>
       <w:pgSz w:w="11907" w:h="16840" w:code="9"/>
       <w:pgMar w:top="1134" w:right="1191" w:bottom="1021" w:left="1134" w:header="567" w:footer="1417" w:gutter="0"/>
       <w:cols w:space="720"/>
@@ -5521,7 +5520,7 @@
         </mc:Choice>
         <mc:Fallback>
           <w:pict>
-            <v:line w14:anchorId="60D4B724" id="Line 6" o:spid="_x0000_s1026" style="position:absolute;left:0;text-align:left;z-index:-251637760;visibility:visible;mso-wrap-style:square;mso-width-percent:0;mso-height-percent:0;mso-wrap-distance-left:9pt;mso-wrap-distance-top:0;mso-wrap-distance-right:9pt;mso-wrap-distance-bottom:0;mso-position-horizontal:center;mso-position-horizontal-relative:margin;mso-position-vertical:absolute;mso-position-vertical-relative:page;mso-width-percent:0;mso-height-percent:0;mso-width-relative:page;mso-height-relative:page" from="0,771.1pt" to="467.65pt,771.1pt" o:gfxdata="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" strokecolor="#4b7dba" strokeweight=".72pt">
+            <v:line w14:anchorId="7A650189" id="Line 6" o:spid="_x0000_s1026" style="position:absolute;left:0;text-align:left;z-index:-251637760;visibility:visible;mso-wrap-style:square;mso-width-percent:0;mso-height-percent:0;mso-wrap-distance-left:9pt;mso-wrap-distance-top:0;mso-wrap-distance-right:9pt;mso-wrap-distance-bottom:0;mso-position-horizontal:center;mso-position-horizontal-relative:margin;mso-position-vertical:absolute;mso-position-vertical-relative:page;mso-width-percent:0;mso-height-percent:0;mso-width-relative:page;mso-height-relative:page" from="0,771.1pt" to="467.65pt,771.1pt" o:gfxdata="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" strokecolor="#4b7dba" strokeweight=".72pt">
               <w10:wrap anchorx="margin" anchory="page"/>
             </v:line>
           </w:pict>
@@ -5822,7 +5821,7 @@
         </mc:Choice>
         <mc:Fallback>
           <w:pict>
-            <v:line w14:anchorId="12054CEA" id="Line 6" o:spid="_x0000_s1026" style="position:absolute;left:0;text-align:left;z-index:-251635712;visibility:visible;mso-wrap-style:square;mso-width-percent:0;mso-height-percent:0;mso-wrap-distance-left:9pt;mso-wrap-distance-top:0;mso-wrap-distance-right:9pt;mso-wrap-distance-bottom:0;mso-position-horizontal:center;mso-position-horizontal-relative:margin;mso-position-vertical:absolute;mso-position-vertical-relative:page;mso-width-percent:0;mso-height-percent:0;mso-width-relative:page;mso-height-relative:page" from="0,771.1pt" to="467.65pt,771.1pt" o:gfxdata="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" strokecolor="#4b7dba" strokeweight=".72pt">
+            <v:line w14:anchorId="5D2D3F48" id="Line 6" o:spid="_x0000_s1026" style="position:absolute;left:0;text-align:left;z-index:-251635712;visibility:visible;mso-wrap-style:square;mso-width-percent:0;mso-height-percent:0;mso-wrap-distance-left:9pt;mso-wrap-distance-top:0;mso-wrap-distance-right:9pt;mso-wrap-distance-bottom:0;mso-position-horizontal:center;mso-position-horizontal-relative:margin;mso-position-vertical:absolute;mso-position-vertical-relative:page;mso-width-percent:0;mso-height-percent:0;mso-width-relative:page;mso-height-relative:page" from="0,771.1pt" to="467.65pt,771.1pt" o:gfxdata="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" strokecolor="#4b7dba" strokeweight=".72pt">
               <w10:wrap anchorx="margin" anchory="page"/>
             </v:line>
           </w:pict>
@@ -6159,7 +6158,7 @@
         </mc:Choice>
         <mc:Fallback>
           <w:pict>
-            <v:line w14:anchorId="1D532D90" id="Line 6" o:spid="_x0000_s1026" style="position:absolute;left:0;text-align:left;z-index:-251634688;visibility:visible;mso-wrap-style:square;mso-width-percent:0;mso-height-percent:0;mso-wrap-distance-left:9pt;mso-wrap-distance-top:0;mso-wrap-distance-right:9pt;mso-wrap-distance-bottom:0;mso-position-horizontal:center;mso-position-horizontal-relative:margin;mso-position-vertical:absolute;mso-position-vertical-relative:page;mso-width-percent:0;mso-height-percent:0;mso-width-relative:page;mso-height-relative:page" from="0,771.1pt" to="467.65pt,771.1pt" o:gfxdata="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" strokecolor="#4b7dba" strokeweight=".72pt">
+            <v:line w14:anchorId="5FB89A0D" id="Line 6" o:spid="_x0000_s1026" style="position:absolute;left:0;text-align:left;z-index:-251634688;visibility:visible;mso-wrap-style:square;mso-width-percent:0;mso-height-percent:0;mso-wrap-distance-left:9pt;mso-wrap-distance-top:0;mso-wrap-distance-right:9pt;mso-wrap-distance-bottom:0;mso-position-horizontal:center;mso-position-horizontal-relative:margin;mso-position-vertical:absolute;mso-position-vertical-relative:page;mso-width-percent:0;mso-height-percent:0;mso-width-relative:page;mso-height-relative:page" from="0,771.1pt" to="467.65pt,771.1pt" o:gfxdata="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" strokecolor="#4b7dba" strokeweight=".72pt">
               <w10:wrap anchorx="margin" anchory="page"/>
             </v:line>
           </w:pict>
@@ -6582,7 +6581,7 @@
         </mc:Choice>
         <mc:Fallback>
           <w:pict>
-            <v:line w14:anchorId="3E08FBB4" id="Line 6" o:spid="_x0000_s1026" style="position:absolute;left:0;text-align:left;z-index:-251632640;visibility:visible;mso-wrap-style:square;mso-width-percent:0;mso-height-percent:0;mso-wrap-distance-left:9pt;mso-wrap-distance-top:0;mso-wrap-distance-right:9pt;mso-wrap-distance-bottom:0;mso-position-horizontal:center;mso-position-horizontal-relative:margin;mso-position-vertical:absolute;mso-position-vertical-relative:page;mso-width-percent:0;mso-height-percent:0;mso-width-relative:page;mso-height-relative:page" from="0,771.1pt" to="467.65pt,771.1pt" o:gfxdata="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" strokecolor="#4b7dba" strokeweight=".72pt">
+            <v:line w14:anchorId="1B477F45" id="Line 6" o:spid="_x0000_s1026" style="position:absolute;left:0;text-align:left;z-index:-251632640;visibility:visible;mso-wrap-style:square;mso-width-percent:0;mso-height-percent:0;mso-wrap-distance-left:9pt;mso-wrap-distance-top:0;mso-wrap-distance-right:9pt;mso-wrap-distance-bottom:0;mso-position-horizontal:center;mso-position-horizontal-relative:margin;mso-position-vertical:absolute;mso-position-vertical-relative:page;mso-width-percent:0;mso-height-percent:0;mso-width-relative:page;mso-height-relative:page" from="0,771.1pt" to="467.65pt,771.1pt" o:gfxdata="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" strokecolor="#4b7dba" strokeweight=".72pt">
               <w10:wrap anchorx="margin" anchory="page"/>
             </v:line>
           </w:pict>
@@ -6687,7 +6686,7 @@
                               <w:b/>
                               <w:noProof/>
                             </w:rPr>
-                            <w:t>5</w:t>
+                            <w:t>8</w:t>
                           </w:r>
                           <w:r>
                             <w:rPr>
@@ -6767,7 +6766,7 @@
                         <w:b/>
                         <w:noProof/>
                       </w:rPr>
-                      <w:t>5</w:t>
+                      <w:t>8</w:t>
                     </w:r>
                     <w:r>
                       <w:rPr>
@@ -7005,7 +7004,7 @@
         </mc:Choice>
         <mc:Fallback>
           <w:pict>
-            <v:line w14:anchorId="11EE1CCE" id="Line 6" o:spid="_x0000_s1026" style="position:absolute;left:0;text-align:left;z-index:-251646976;visibility:visible;mso-wrap-style:square;mso-width-percent:0;mso-height-percent:0;mso-wrap-distance-left:9pt;mso-wrap-distance-top:0;mso-wrap-distance-right:9pt;mso-wrap-distance-bottom:0;mso-position-horizontal:center;mso-position-horizontal-relative:margin;mso-position-vertical:absolute;mso-position-vertical-relative:page;mso-width-percent:0;mso-height-percent:0;mso-width-relative:page;mso-height-relative:page" from="0,771.1pt" to="467.65pt,771.1pt" o:gfxdata="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" strokecolor="#4b7dba" strokeweight=".72pt">
+            <v:line w14:anchorId="0D52C452" id="Line 6" o:spid="_x0000_s1026" style="position:absolute;left:0;text-align:left;z-index:-251646976;visibility:visible;mso-wrap-style:square;mso-width-percent:0;mso-height-percent:0;mso-wrap-distance-left:9pt;mso-wrap-distance-top:0;mso-wrap-distance-right:9pt;mso-wrap-distance-bottom:0;mso-position-horizontal:center;mso-position-horizontal-relative:margin;mso-position-vertical:absolute;mso-position-vertical-relative:page;mso-width-percent:0;mso-height-percent:0;mso-width-relative:page;mso-height-relative:page" from="0,771.1pt" to="467.65pt,771.1pt" o:gfxdata="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" strokecolor="#4b7dba" strokeweight=".72pt">
               <w10:wrap anchorx="margin" anchory="page"/>
             </v:line>
           </w:pict>
@@ -7752,7 +7751,7 @@
         </mc:Choice>
         <mc:Fallback>
           <w:pict>
-            <v:line w14:anchorId="6AED4C43" id="Line 8" o:spid="_x0000_s1026" style="position:absolute;left:0;text-align:left;z-index:-251641856;visibility:visible;mso-wrap-style:square;mso-width-percent:0;mso-height-percent:0;mso-wrap-distance-left:9pt;mso-wrap-distance-top:0;mso-wrap-distance-right:9pt;mso-wrap-distance-bottom:0;mso-position-horizontal:center;mso-position-horizontal-relative:margin;mso-position-vertical:absolute;mso-position-vertical-relative:page;mso-width-percent:0;mso-height-percent:0;mso-width-relative:page;mso-height-relative:page" from="0,55.55pt" to="467.7pt,55.55pt" o:gfxdata="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" strokecolor="#497dba">
+            <v:line w14:anchorId="1BE3F853" id="Line 8" o:spid="_x0000_s1026" style="position:absolute;left:0;text-align:left;z-index:-251641856;visibility:visible;mso-wrap-style:square;mso-width-percent:0;mso-height-percent:0;mso-wrap-distance-left:9pt;mso-wrap-distance-top:0;mso-wrap-distance-right:9pt;mso-wrap-distance-bottom:0;mso-position-horizontal:center;mso-position-horizontal-relative:margin;mso-position-vertical:absolute;mso-position-vertical-relative:page;mso-width-percent:0;mso-height-percent:0;mso-width-relative:page;mso-height-relative:page" from="0,55.55pt" to="467.7pt,55.55pt" o:gfxdata="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" strokecolor="#497dba">
               <w10:wrap anchorx="margin" anchory="page"/>
             </v:line>
           </w:pict>
@@ -11398,7 +11397,7 @@
 </file>
 
 <file path=customXml/itemProps1.xml><?xml version="1.0" encoding="utf-8"?>
-<ds:datastoreItem xmlns:ds="http://schemas.openxmlformats.org/officeDocument/2006/customXml" ds:itemID="{10111001-317E-40E5-A216-9CC8DBFEF65D}">
+<ds:datastoreItem xmlns:ds="http://schemas.openxmlformats.org/officeDocument/2006/customXml" ds:itemID="{5AC0CC68-670F-488D-A338-B44F5B832FD0}">
   <ds:schemaRefs>
     <ds:schemaRef ds:uri="http://schemas.openxmlformats.org/officeDocument/2006/bibliography"/>
   </ds:schemaRefs>

</xml_diff>

<commit_message>
Some modification for source file to be translated.
</commit_message>
<xml_diff>
--- a/source/openchainspec-1.1_to_be_translated.docx
+++ b/source/openchainspec-1.1_to_be_translated.docx
@@ -155,7 +155,7 @@
           </mc:Choice>
           <mc:Fallback>
             <w:pict>
-              <v:line w14:anchorId="3DC7FBA3" id="Line 6" o:spid="_x0000_s1026" style="position:absolute;left:0;text-align:left;z-index:251659264;visibility:visible;mso-wrap-style:square;mso-width-percent:0;mso-height-percent:0;mso-wrap-distance-left:0;mso-wrap-distance-top:0;mso-wrap-distance-right:0;mso-wrap-distance-bottom:0;mso-position-horizontal:center;mso-position-horizontal-relative:margin;mso-position-vertical:absolute;mso-position-vertical-relative:text;mso-width-percent:0;mso-height-percent:0;mso-width-relative:page;mso-height-relative:page" from="0,12.7pt" to="467.7pt,12.7pt" o:gfxdata="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" strokecolor="#4b7dba" strokeweight=".72pt">
+              <v:line w14:anchorId="7FAF1EB6" id="Line 6" o:spid="_x0000_s1026" style="position:absolute;left:0;text-align:left;z-index:251659264;visibility:visible;mso-wrap-style:square;mso-width-percent:0;mso-height-percent:0;mso-wrap-distance-left:0;mso-wrap-distance-top:0;mso-wrap-distance-right:0;mso-wrap-distance-bottom:0;mso-position-horizontal:center;mso-position-horizontal-relative:margin;mso-position-vertical:absolute;mso-position-vertical-relative:text;mso-width-percent:0;mso-height-percent:0;mso-width-relative:page;mso-height-relative:page" from="0,12.7pt" to="467.7pt,12.7pt" o:gfxdata="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" strokecolor="#4b7dba" strokeweight=".72pt">
                 <w10:wrap type="topAndBottom" anchorx="margin"/>
               </v:line>
             </w:pict>
@@ -267,7 +267,7 @@
           </mc:Choice>
           <mc:Fallback>
             <w:pict>
-              <v:line w14:anchorId="721CEC31" id="Line 5" o:spid="_x0000_s1026" style="position:absolute;left:0;text-align:left;z-index:251660288;visibility:visible;mso-wrap-style:square;mso-width-percent:0;mso-height-percent:0;mso-wrap-distance-left:0;mso-wrap-distance-top:0;mso-wrap-distance-right:0;mso-wrap-distance-bottom:0;mso-position-horizontal:absolute;mso-position-horizontal-relative:margin;mso-position-vertical:absolute;mso-position-vertical-relative:page;mso-width-percent:0;mso-height-percent:0;mso-width-relative:page;mso-height-relative:page" from="4.8pt,765.45pt" to="472.5pt,765.45pt" o:gfxdata="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" strokecolor="#4b7dba" strokeweight=".72pt">
+              <v:line w14:anchorId="0D271959" id="Line 5" o:spid="_x0000_s1026" style="position:absolute;left:0;text-align:left;z-index:251660288;visibility:visible;mso-wrap-style:square;mso-width-percent:0;mso-height-percent:0;mso-wrap-distance-left:0;mso-wrap-distance-top:0;mso-wrap-distance-right:0;mso-wrap-distance-bottom:0;mso-position-horizontal:absolute;mso-position-horizontal-relative:margin;mso-position-vertical:absolute;mso-position-vertical-relative:page;mso-width-percent:0;mso-height-percent:0;mso-width-relative:page;mso-height-relative:page" from="4.8pt,765.45pt" to="472.5pt,765.45pt" o:gfxdata="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" strokecolor="#4b7dba" strokeweight=".72pt">
                 <w10:wrap type="topAndBottom" anchorx="margin" anchory="page"/>
               </v:line>
             </w:pict>
@@ -3429,18 +3429,7 @@
           <w:sz w:val="22"/>
           <w:szCs w:val="22"/>
         </w:rPr>
-        <w:t>A d</w:t>
-      </w:r>
-      <w:bookmarkStart w:id="25" w:name="_GoBack"/>
-      <w:bookmarkEnd w:id="25"/>
-      <w:r>
-        <w:rPr>
-          <w:rFonts w:ascii="Arial" w:eastAsia="ＭＳ ゴシック" w:hAnsi="Arial" w:cs="Calibri"/>
-          <w:kern w:val="0"/>
-          <w:sz w:val="22"/>
-          <w:szCs w:val="22"/>
-        </w:rPr>
-        <w:t>ocumented procedure exists for handling the review and remediation of non-compliant cases.</w:t>
+        <w:t>A documented procedure exists for handling the review and remediation of non-compliant cases.</w:t>
       </w:r>
     </w:p>
     <w:p>
@@ -3530,11 +3519,11 @@
           <w:szCs w:val="22"/>
         </w:rPr>
       </w:pPr>
-      <w:bookmarkStart w:id="26" w:name="_bookmark5"/>
-      <w:bookmarkStart w:id="27" w:name="_Toc480816640"/>
-      <w:bookmarkStart w:id="28" w:name="_Toc483131399"/>
-      <w:bookmarkStart w:id="29" w:name="_Toc483132251"/>
-      <w:bookmarkEnd w:id="26"/>
+      <w:bookmarkStart w:id="25" w:name="_bookmark5"/>
+      <w:bookmarkStart w:id="26" w:name="_Toc480816640"/>
+      <w:bookmarkStart w:id="27" w:name="_Toc483131399"/>
+      <w:bookmarkStart w:id="28" w:name="_Toc483132251"/>
+      <w:bookmarkEnd w:id="25"/>
       <w:r>
         <w:rPr>
           <w:rFonts w:ascii="Cambria" w:eastAsia="Calibri" w:hAnsi="Calibri" w:cs="Calibri"/>
@@ -3547,9 +3536,9 @@
         <w:lastRenderedPageBreak/>
         <w:t>G3: Review and Approve FOSS Content</w:t>
       </w:r>
+      <w:bookmarkEnd w:id="26"/>
       <w:bookmarkEnd w:id="27"/>
       <w:bookmarkEnd w:id="28"/>
-      <w:bookmarkEnd w:id="29"/>
     </w:p>
     <w:p>
       <w:pPr>
@@ -3950,13 +3939,16 @@
         <w:tabs>
           <w:tab w:val="left" w:pos="1641"/>
         </w:tabs>
-        <w:rPr>
-          <w:rFonts w:ascii="Calibri" w:eastAsia="ＭＳ ゴシック" w:hAnsi="Calibri" w:cs="Calibri"/>
-          <w:kern w:val="0"/>
-          <w:sz w:val="22"/>
-          <w:szCs w:val="22"/>
-        </w:rPr>
-      </w:pPr>
+        <w:ind w:left="1984" w:hanging="680"/>
+        <w:rPr>
+          <w:rFonts w:ascii="Calibri" w:eastAsia="ＭＳ ゴシック" w:hAnsi="Calibri" w:cs="Calibri"/>
+          <w:kern w:val="0"/>
+          <w:sz w:val="22"/>
+          <w:szCs w:val="22"/>
+        </w:rPr>
+      </w:pPr>
+      <w:bookmarkStart w:id="29" w:name="_GoBack"/>
+      <w:bookmarkEnd w:id="29"/>
       <w:r>
         <w:rPr>
           <w:rFonts w:ascii="Calibri" w:eastAsia="ＭＳ ゴシック" w:hAnsi="Calibri" w:cs="Calibri"/>
@@ -5520,7 +5512,7 @@
         </mc:Choice>
         <mc:Fallback>
           <w:pict>
-            <v:line w14:anchorId="7A650189" id="Line 6" o:spid="_x0000_s1026" style="position:absolute;left:0;text-align:left;z-index:-251637760;visibility:visible;mso-wrap-style:square;mso-width-percent:0;mso-height-percent:0;mso-wrap-distance-left:9pt;mso-wrap-distance-top:0;mso-wrap-distance-right:9pt;mso-wrap-distance-bottom:0;mso-position-horizontal:center;mso-position-horizontal-relative:margin;mso-position-vertical:absolute;mso-position-vertical-relative:page;mso-width-percent:0;mso-height-percent:0;mso-width-relative:page;mso-height-relative:page" from="0,771.1pt" to="467.65pt,771.1pt" o:gfxdata="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" strokecolor="#4b7dba" strokeweight=".72pt">
+            <v:line w14:anchorId="154A3141" id="Line 6" o:spid="_x0000_s1026" style="position:absolute;left:0;text-align:left;z-index:-251637760;visibility:visible;mso-wrap-style:square;mso-width-percent:0;mso-height-percent:0;mso-wrap-distance-left:9pt;mso-wrap-distance-top:0;mso-wrap-distance-right:9pt;mso-wrap-distance-bottom:0;mso-position-horizontal:center;mso-position-horizontal-relative:margin;mso-position-vertical:absolute;mso-position-vertical-relative:page;mso-width-percent:0;mso-height-percent:0;mso-width-relative:page;mso-height-relative:page" from="0,771.1pt" to="467.65pt,771.1pt" o:gfxdata="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" strokecolor="#4b7dba" strokeweight=".72pt">
               <w10:wrap anchorx="margin" anchory="page"/>
             </v:line>
           </w:pict>
@@ -5821,7 +5813,7 @@
         </mc:Choice>
         <mc:Fallback>
           <w:pict>
-            <v:line w14:anchorId="5D2D3F48" id="Line 6" o:spid="_x0000_s1026" style="position:absolute;left:0;text-align:left;z-index:-251635712;visibility:visible;mso-wrap-style:square;mso-width-percent:0;mso-height-percent:0;mso-wrap-distance-left:9pt;mso-wrap-distance-top:0;mso-wrap-distance-right:9pt;mso-wrap-distance-bottom:0;mso-position-horizontal:center;mso-position-horizontal-relative:margin;mso-position-vertical:absolute;mso-position-vertical-relative:page;mso-width-percent:0;mso-height-percent:0;mso-width-relative:page;mso-height-relative:page" from="0,771.1pt" to="467.65pt,771.1pt" o:gfxdata="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" strokecolor="#4b7dba" strokeweight=".72pt">
+            <v:line w14:anchorId="15B35F43" id="Line 6" o:spid="_x0000_s1026" style="position:absolute;left:0;text-align:left;z-index:-251635712;visibility:visible;mso-wrap-style:square;mso-width-percent:0;mso-height-percent:0;mso-wrap-distance-left:9pt;mso-wrap-distance-top:0;mso-wrap-distance-right:9pt;mso-wrap-distance-bottom:0;mso-position-horizontal:center;mso-position-horizontal-relative:margin;mso-position-vertical:absolute;mso-position-vertical-relative:page;mso-width-percent:0;mso-height-percent:0;mso-width-relative:page;mso-height-relative:page" from="0,771.1pt" to="467.65pt,771.1pt" o:gfxdata="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" strokecolor="#4b7dba" strokeweight=".72pt">
               <w10:wrap anchorx="margin" anchory="page"/>
             </v:line>
           </w:pict>
@@ -6158,7 +6150,7 @@
         </mc:Choice>
         <mc:Fallback>
           <w:pict>
-            <v:line w14:anchorId="5FB89A0D" id="Line 6" o:spid="_x0000_s1026" style="position:absolute;left:0;text-align:left;z-index:-251634688;visibility:visible;mso-wrap-style:square;mso-width-percent:0;mso-height-percent:0;mso-wrap-distance-left:9pt;mso-wrap-distance-top:0;mso-wrap-distance-right:9pt;mso-wrap-distance-bottom:0;mso-position-horizontal:center;mso-position-horizontal-relative:margin;mso-position-vertical:absolute;mso-position-vertical-relative:page;mso-width-percent:0;mso-height-percent:0;mso-width-relative:page;mso-height-relative:page" from="0,771.1pt" to="467.65pt,771.1pt" o:gfxdata="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" strokecolor="#4b7dba" strokeweight=".72pt">
+            <v:line w14:anchorId="24A5C6E4" id="Line 6" o:spid="_x0000_s1026" style="position:absolute;left:0;text-align:left;z-index:-251634688;visibility:visible;mso-wrap-style:square;mso-width-percent:0;mso-height-percent:0;mso-wrap-distance-left:9pt;mso-wrap-distance-top:0;mso-wrap-distance-right:9pt;mso-wrap-distance-bottom:0;mso-position-horizontal:center;mso-position-horizontal-relative:margin;mso-position-vertical:absolute;mso-position-vertical-relative:page;mso-width-percent:0;mso-height-percent:0;mso-width-relative:page;mso-height-relative:page" from="0,771.1pt" to="467.65pt,771.1pt" o:gfxdata="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" strokecolor="#4b7dba" strokeweight=".72pt">
               <w10:wrap anchorx="margin" anchory="page"/>
             </v:line>
           </w:pict>
@@ -6581,7 +6573,7 @@
         </mc:Choice>
         <mc:Fallback>
           <w:pict>
-            <v:line w14:anchorId="1B477F45" id="Line 6" o:spid="_x0000_s1026" style="position:absolute;left:0;text-align:left;z-index:-251632640;visibility:visible;mso-wrap-style:square;mso-width-percent:0;mso-height-percent:0;mso-wrap-distance-left:9pt;mso-wrap-distance-top:0;mso-wrap-distance-right:9pt;mso-wrap-distance-bottom:0;mso-position-horizontal:center;mso-position-horizontal-relative:margin;mso-position-vertical:absolute;mso-position-vertical-relative:page;mso-width-percent:0;mso-height-percent:0;mso-width-relative:page;mso-height-relative:page" from="0,771.1pt" to="467.65pt,771.1pt" o:gfxdata="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" strokecolor="#4b7dba" strokeweight=".72pt">
+            <v:line w14:anchorId="3DE54669" id="Line 6" o:spid="_x0000_s1026" style="position:absolute;left:0;text-align:left;z-index:-251632640;visibility:visible;mso-wrap-style:square;mso-width-percent:0;mso-height-percent:0;mso-wrap-distance-left:9pt;mso-wrap-distance-top:0;mso-wrap-distance-right:9pt;mso-wrap-distance-bottom:0;mso-position-horizontal:center;mso-position-horizontal-relative:margin;mso-position-vertical:absolute;mso-position-vertical-relative:page;mso-width-percent:0;mso-height-percent:0;mso-width-relative:page;mso-height-relative:page" from="0,771.1pt" to="467.65pt,771.1pt" o:gfxdata="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" strokecolor="#4b7dba" strokeweight=".72pt">
               <w10:wrap anchorx="margin" anchory="page"/>
             </v:line>
           </w:pict>
@@ -6686,7 +6678,7 @@
                               <w:b/>
                               <w:noProof/>
                             </w:rPr>
-                            <w:t>8</w:t>
+                            <w:t>9</w:t>
                           </w:r>
                           <w:r>
                             <w:rPr>
@@ -6766,7 +6758,7 @@
                         <w:b/>
                         <w:noProof/>
                       </w:rPr>
-                      <w:t>8</w:t>
+                      <w:t>9</w:t>
                     </w:r>
                     <w:r>
                       <w:rPr>
@@ -7004,7 +6996,7 @@
         </mc:Choice>
         <mc:Fallback>
           <w:pict>
-            <v:line w14:anchorId="0D52C452" id="Line 6" o:spid="_x0000_s1026" style="position:absolute;left:0;text-align:left;z-index:-251646976;visibility:visible;mso-wrap-style:square;mso-width-percent:0;mso-height-percent:0;mso-wrap-distance-left:9pt;mso-wrap-distance-top:0;mso-wrap-distance-right:9pt;mso-wrap-distance-bottom:0;mso-position-horizontal:center;mso-position-horizontal-relative:margin;mso-position-vertical:absolute;mso-position-vertical-relative:page;mso-width-percent:0;mso-height-percent:0;mso-width-relative:page;mso-height-relative:page" from="0,771.1pt" to="467.65pt,771.1pt" o:gfxdata="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" strokecolor="#4b7dba" strokeweight=".72pt">
+            <v:line w14:anchorId="2EB521BD" id="Line 6" o:spid="_x0000_s1026" style="position:absolute;left:0;text-align:left;z-index:-251646976;visibility:visible;mso-wrap-style:square;mso-width-percent:0;mso-height-percent:0;mso-wrap-distance-left:9pt;mso-wrap-distance-top:0;mso-wrap-distance-right:9pt;mso-wrap-distance-bottom:0;mso-position-horizontal:center;mso-position-horizontal-relative:margin;mso-position-vertical:absolute;mso-position-vertical-relative:page;mso-width-percent:0;mso-height-percent:0;mso-width-relative:page;mso-height-relative:page" from="0,771.1pt" to="467.65pt,771.1pt" o:gfxdata="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" strokecolor="#4b7dba" strokeweight=".72pt">
               <w10:wrap anchorx="margin" anchory="page"/>
             </v:line>
           </w:pict>
@@ -7751,7 +7743,7 @@
         </mc:Choice>
         <mc:Fallback>
           <w:pict>
-            <v:line w14:anchorId="1BE3F853" id="Line 8" o:spid="_x0000_s1026" style="position:absolute;left:0;text-align:left;z-index:-251641856;visibility:visible;mso-wrap-style:square;mso-width-percent:0;mso-height-percent:0;mso-wrap-distance-left:9pt;mso-wrap-distance-top:0;mso-wrap-distance-right:9pt;mso-wrap-distance-bottom:0;mso-position-horizontal:center;mso-position-horizontal-relative:margin;mso-position-vertical:absolute;mso-position-vertical-relative:page;mso-width-percent:0;mso-height-percent:0;mso-width-relative:page;mso-height-relative:page" from="0,55.55pt" to="467.7pt,55.55pt" o:gfxdata="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" strokecolor="#497dba">
+            <v:line w14:anchorId="378D89ED" id="Line 8" o:spid="_x0000_s1026" style="position:absolute;left:0;text-align:left;z-index:-251641856;visibility:visible;mso-wrap-style:square;mso-width-percent:0;mso-height-percent:0;mso-wrap-distance-left:9pt;mso-wrap-distance-top:0;mso-wrap-distance-right:9pt;mso-wrap-distance-bottom:0;mso-position-horizontal:center;mso-position-horizontal-relative:margin;mso-position-vertical:absolute;mso-position-vertical-relative:page;mso-width-percent:0;mso-height-percent:0;mso-width-relative:page;mso-height-relative:page" from="0,55.55pt" to="467.7pt,55.55pt" o:gfxdata="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" strokecolor="#497dba">
               <w10:wrap anchorx="margin" anchory="page"/>
             </v:line>
           </w:pict>
@@ -11397,7 +11389,7 @@
 </file>
 
 <file path=customXml/itemProps1.xml><?xml version="1.0" encoding="utf-8"?>
-<ds:datastoreItem xmlns:ds="http://schemas.openxmlformats.org/officeDocument/2006/customXml" ds:itemID="{5AC0CC68-670F-488D-A338-B44F5B832FD0}">
+<ds:datastoreItem xmlns:ds="http://schemas.openxmlformats.org/officeDocument/2006/customXml" ds:itemID="{92128AD4-BBB3-445E-827B-D35E3340012B}">
   <ds:schemaRefs>
     <ds:schemaRef ds:uri="http://schemas.openxmlformats.org/officeDocument/2006/bibliography"/>
   </ds:schemaRefs>

</xml_diff>

<commit_message>
Some modified source file to be translated.
</commit_message>
<xml_diff>
--- a/source/openchainspec-1.1_to_be_translated.docx
+++ b/source/openchainspec-1.1_to_be_translated.docx
@@ -155,7 +155,7 @@
           </mc:Choice>
           <mc:Fallback>
             <w:pict>
-              <v:line w14:anchorId="7FAF1EB6" id="Line 6" o:spid="_x0000_s1026" style="position:absolute;left:0;text-align:left;z-index:251659264;visibility:visible;mso-wrap-style:square;mso-width-percent:0;mso-height-percent:0;mso-wrap-distance-left:0;mso-wrap-distance-top:0;mso-wrap-distance-right:0;mso-wrap-distance-bottom:0;mso-position-horizontal:center;mso-position-horizontal-relative:margin;mso-position-vertical:absolute;mso-position-vertical-relative:text;mso-width-percent:0;mso-height-percent:0;mso-width-relative:page;mso-height-relative:page" from="0,12.7pt" to="467.7pt,12.7pt" o:gfxdata="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" strokecolor="#4b7dba" strokeweight=".72pt">
+              <v:line w14:anchorId="0A2F4A4A" id="Line 6" o:spid="_x0000_s1026" style="position:absolute;left:0;text-align:left;z-index:251659264;visibility:visible;mso-wrap-style:square;mso-width-percent:0;mso-height-percent:0;mso-wrap-distance-left:0;mso-wrap-distance-top:0;mso-wrap-distance-right:0;mso-wrap-distance-bottom:0;mso-position-horizontal:center;mso-position-horizontal-relative:margin;mso-position-vertical:absolute;mso-position-vertical-relative:text;mso-width-percent:0;mso-height-percent:0;mso-width-relative:page;mso-height-relative:page" from="0,12.7pt" to="467.7pt,12.7pt" o:gfxdata="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" strokecolor="#4b7dba" strokeweight=".72pt">
                 <w10:wrap type="topAndBottom" anchorx="margin"/>
               </v:line>
             </w:pict>
@@ -267,7 +267,7 @@
           </mc:Choice>
           <mc:Fallback>
             <w:pict>
-              <v:line w14:anchorId="0D271959" id="Line 5" o:spid="_x0000_s1026" style="position:absolute;left:0;text-align:left;z-index:251660288;visibility:visible;mso-wrap-style:square;mso-width-percent:0;mso-height-percent:0;mso-wrap-distance-left:0;mso-wrap-distance-top:0;mso-wrap-distance-right:0;mso-wrap-distance-bottom:0;mso-position-horizontal:absolute;mso-position-horizontal-relative:margin;mso-position-vertical:absolute;mso-position-vertical-relative:page;mso-width-percent:0;mso-height-percent:0;mso-width-relative:page;mso-height-relative:page" from="4.8pt,765.45pt" to="472.5pt,765.45pt" o:gfxdata="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" strokecolor="#4b7dba" strokeweight=".72pt">
+              <v:line w14:anchorId="547B2FB5" id="Line 5" o:spid="_x0000_s1026" style="position:absolute;left:0;text-align:left;z-index:251660288;visibility:visible;mso-wrap-style:square;mso-width-percent:0;mso-height-percent:0;mso-wrap-distance-left:0;mso-wrap-distance-top:0;mso-wrap-distance-right:0;mso-wrap-distance-bottom:0;mso-position-horizontal:absolute;mso-position-horizontal-relative:margin;mso-position-vertical:absolute;mso-position-vertical-relative:page;mso-width-percent:0;mso-height-percent:0;mso-width-relative:page;mso-height-relative:page" from="4.8pt,765.45pt" to="472.5pt,765.45pt" o:gfxdata="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" strokecolor="#4b7dba" strokeweight=".72pt">
                 <w10:wrap type="topAndBottom" anchorx="margin" anchory="page"/>
               </v:line>
             </w:pict>
@@ -3947,8 +3947,6 @@
           <w:szCs w:val="22"/>
         </w:rPr>
       </w:pPr>
-      <w:bookmarkStart w:id="29" w:name="_GoBack"/>
-      <w:bookmarkEnd w:id="29"/>
       <w:r>
         <w:rPr>
           <w:rFonts w:ascii="Calibri" w:eastAsia="ＭＳ ゴシック" w:hAnsi="Calibri" w:cs="Calibri"/>
@@ -4050,11 +4048,11 @@
           <w:szCs w:val="22"/>
         </w:rPr>
       </w:pPr>
-      <w:bookmarkStart w:id="30" w:name="_bookmark6"/>
-      <w:bookmarkStart w:id="31" w:name="_Toc483131400"/>
-      <w:bookmarkStart w:id="32" w:name="_Toc483132252"/>
-      <w:bookmarkStart w:id="33" w:name="_Toc480816641"/>
-      <w:bookmarkEnd w:id="30"/>
+      <w:bookmarkStart w:id="29" w:name="_bookmark6"/>
+      <w:bookmarkStart w:id="30" w:name="_Toc483131400"/>
+      <w:bookmarkStart w:id="31" w:name="_Toc483132252"/>
+      <w:bookmarkStart w:id="32" w:name="_Toc480816641"/>
+      <w:bookmarkEnd w:id="29"/>
       <w:r>
         <w:rPr>
           <w:rFonts w:ascii="Cambria" w:eastAsia="Calibri" w:hAnsi="Calibri" w:cs="Calibri"/>
@@ -4067,20 +4065,20 @@
         <w:lastRenderedPageBreak/>
         <w:t>G4: Deliver FOSS Content Documentation and Artifacts</w:t>
       </w:r>
+      <w:bookmarkEnd w:id="30"/>
       <w:bookmarkEnd w:id="31"/>
+      <w:r>
+        <w:rPr>
+          <w:rFonts w:ascii="Cambria" w:eastAsia="Calibri" w:hAnsi="Calibri" w:cs="Calibri"/>
+          <w:b/>
+          <w:color w:val="4F81BC"/>
+          <w:kern w:val="0"/>
+          <w:sz w:val="24"/>
+          <w:szCs w:val="22"/>
+        </w:rPr>
+        <w:t xml:space="preserve"> </w:t>
+      </w:r>
       <w:bookmarkEnd w:id="32"/>
-      <w:r>
-        <w:rPr>
-          <w:rFonts w:ascii="Cambria" w:eastAsia="Calibri" w:hAnsi="Calibri" w:cs="Calibri"/>
-          <w:b/>
-          <w:color w:val="4F81BC"/>
-          <w:kern w:val="0"/>
-          <w:sz w:val="24"/>
-          <w:szCs w:val="22"/>
-        </w:rPr>
-        <w:t xml:space="preserve"> </w:t>
-      </w:r>
-      <w:bookmarkEnd w:id="33"/>
     </w:p>
     <w:p>
       <w:pPr>
@@ -4217,8 +4215,10 @@
           <w:sz w:val="22"/>
           <w:szCs w:val="22"/>
         </w:rPr>
-        <w:t xml:space="preserve">Copies of the Compliance Artifacts of the Supplied Software release are archived and easily  retrievable,  and the  archive  is  planned  to exist  for  at  least  as  long  as the  Supplied Software is offered or as required by the Identified Licenses (whichever is longer) </w:t>
-      </w:r>
+        <w:t>Copies of the Compliance Artifacts of the Supplied Software release are archived and easily retrievable, and the archive is planned to exist for at least as long as the Supplied Software is offered or as required by the Identified Licenses (whichever is longer)</w:t>
+      </w:r>
+      <w:bookmarkStart w:id="33" w:name="_GoBack"/>
+      <w:bookmarkEnd w:id="33"/>
     </w:p>
     <w:p>
       <w:pPr>
@@ -5512,7 +5512,7 @@
         </mc:Choice>
         <mc:Fallback>
           <w:pict>
-            <v:line w14:anchorId="154A3141" id="Line 6" o:spid="_x0000_s1026" style="position:absolute;left:0;text-align:left;z-index:-251637760;visibility:visible;mso-wrap-style:square;mso-width-percent:0;mso-height-percent:0;mso-wrap-distance-left:9pt;mso-wrap-distance-top:0;mso-wrap-distance-right:9pt;mso-wrap-distance-bottom:0;mso-position-horizontal:center;mso-position-horizontal-relative:margin;mso-position-vertical:absolute;mso-position-vertical-relative:page;mso-width-percent:0;mso-height-percent:0;mso-width-relative:page;mso-height-relative:page" from="0,771.1pt" to="467.65pt,771.1pt" o:gfxdata="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" strokecolor="#4b7dba" strokeweight=".72pt">
+            <v:line w14:anchorId="495ACFDC" id="Line 6" o:spid="_x0000_s1026" style="position:absolute;left:0;text-align:left;z-index:-251637760;visibility:visible;mso-wrap-style:square;mso-width-percent:0;mso-height-percent:0;mso-wrap-distance-left:9pt;mso-wrap-distance-top:0;mso-wrap-distance-right:9pt;mso-wrap-distance-bottom:0;mso-position-horizontal:center;mso-position-horizontal-relative:margin;mso-position-vertical:absolute;mso-position-vertical-relative:page;mso-width-percent:0;mso-height-percent:0;mso-width-relative:page;mso-height-relative:page" from="0,771.1pt" to="467.65pt,771.1pt" o:gfxdata="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" strokecolor="#4b7dba" strokeweight=".72pt">
               <w10:wrap anchorx="margin" anchory="page"/>
             </v:line>
           </w:pict>
@@ -5813,7 +5813,7 @@
         </mc:Choice>
         <mc:Fallback>
           <w:pict>
-            <v:line w14:anchorId="15B35F43" id="Line 6" o:spid="_x0000_s1026" style="position:absolute;left:0;text-align:left;z-index:-251635712;visibility:visible;mso-wrap-style:square;mso-width-percent:0;mso-height-percent:0;mso-wrap-distance-left:9pt;mso-wrap-distance-top:0;mso-wrap-distance-right:9pt;mso-wrap-distance-bottom:0;mso-position-horizontal:center;mso-position-horizontal-relative:margin;mso-position-vertical:absolute;mso-position-vertical-relative:page;mso-width-percent:0;mso-height-percent:0;mso-width-relative:page;mso-height-relative:page" from="0,771.1pt" to="467.65pt,771.1pt" o:gfxdata="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" strokecolor="#4b7dba" strokeweight=".72pt">
+            <v:line w14:anchorId="7ABA8145" id="Line 6" o:spid="_x0000_s1026" style="position:absolute;left:0;text-align:left;z-index:-251635712;visibility:visible;mso-wrap-style:square;mso-width-percent:0;mso-height-percent:0;mso-wrap-distance-left:9pt;mso-wrap-distance-top:0;mso-wrap-distance-right:9pt;mso-wrap-distance-bottom:0;mso-position-horizontal:center;mso-position-horizontal-relative:margin;mso-position-vertical:absolute;mso-position-vertical-relative:page;mso-width-percent:0;mso-height-percent:0;mso-width-relative:page;mso-height-relative:page" from="0,771.1pt" to="467.65pt,771.1pt" o:gfxdata="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" strokecolor="#4b7dba" strokeweight=".72pt">
               <w10:wrap anchorx="margin" anchory="page"/>
             </v:line>
           </w:pict>
@@ -6150,7 +6150,7 @@
         </mc:Choice>
         <mc:Fallback>
           <w:pict>
-            <v:line w14:anchorId="24A5C6E4" id="Line 6" o:spid="_x0000_s1026" style="position:absolute;left:0;text-align:left;z-index:-251634688;visibility:visible;mso-wrap-style:square;mso-width-percent:0;mso-height-percent:0;mso-wrap-distance-left:9pt;mso-wrap-distance-top:0;mso-wrap-distance-right:9pt;mso-wrap-distance-bottom:0;mso-position-horizontal:center;mso-position-horizontal-relative:margin;mso-position-vertical:absolute;mso-position-vertical-relative:page;mso-width-percent:0;mso-height-percent:0;mso-width-relative:page;mso-height-relative:page" from="0,771.1pt" to="467.65pt,771.1pt" o:gfxdata="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" strokecolor="#4b7dba" strokeweight=".72pt">
+            <v:line w14:anchorId="64608DA3" id="Line 6" o:spid="_x0000_s1026" style="position:absolute;left:0;text-align:left;z-index:-251634688;visibility:visible;mso-wrap-style:square;mso-width-percent:0;mso-height-percent:0;mso-wrap-distance-left:9pt;mso-wrap-distance-top:0;mso-wrap-distance-right:9pt;mso-wrap-distance-bottom:0;mso-position-horizontal:center;mso-position-horizontal-relative:margin;mso-position-vertical:absolute;mso-position-vertical-relative:page;mso-width-percent:0;mso-height-percent:0;mso-width-relative:page;mso-height-relative:page" from="0,771.1pt" to="467.65pt,771.1pt" o:gfxdata="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" strokecolor="#4b7dba" strokeweight=".72pt">
               <w10:wrap anchorx="margin" anchory="page"/>
             </v:line>
           </w:pict>
@@ -6573,7 +6573,7 @@
         </mc:Choice>
         <mc:Fallback>
           <w:pict>
-            <v:line w14:anchorId="3DE54669" id="Line 6" o:spid="_x0000_s1026" style="position:absolute;left:0;text-align:left;z-index:-251632640;visibility:visible;mso-wrap-style:square;mso-width-percent:0;mso-height-percent:0;mso-wrap-distance-left:9pt;mso-wrap-distance-top:0;mso-wrap-distance-right:9pt;mso-wrap-distance-bottom:0;mso-position-horizontal:center;mso-position-horizontal-relative:margin;mso-position-vertical:absolute;mso-position-vertical-relative:page;mso-width-percent:0;mso-height-percent:0;mso-width-relative:page;mso-height-relative:page" from="0,771.1pt" to="467.65pt,771.1pt" o:gfxdata="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" strokecolor="#4b7dba" strokeweight=".72pt">
+            <v:line w14:anchorId="0669F692" id="Line 6" o:spid="_x0000_s1026" style="position:absolute;left:0;text-align:left;z-index:-251632640;visibility:visible;mso-wrap-style:square;mso-width-percent:0;mso-height-percent:0;mso-wrap-distance-left:9pt;mso-wrap-distance-top:0;mso-wrap-distance-right:9pt;mso-wrap-distance-bottom:0;mso-position-horizontal:center;mso-position-horizontal-relative:margin;mso-position-vertical:absolute;mso-position-vertical-relative:page;mso-width-percent:0;mso-height-percent:0;mso-width-relative:page;mso-height-relative:page" from="0,771.1pt" to="467.65pt,771.1pt" o:gfxdata="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" strokecolor="#4b7dba" strokeweight=".72pt">
               <w10:wrap anchorx="margin" anchory="page"/>
             </v:line>
           </w:pict>
@@ -6678,7 +6678,7 @@
                               <w:b/>
                               <w:noProof/>
                             </w:rPr>
-                            <w:t>9</w:t>
+                            <w:t>10</w:t>
                           </w:r>
                           <w:r>
                             <w:rPr>
@@ -6758,7 +6758,7 @@
                         <w:b/>
                         <w:noProof/>
                       </w:rPr>
-                      <w:t>9</w:t>
+                      <w:t>10</w:t>
                     </w:r>
                     <w:r>
                       <w:rPr>
@@ -6996,7 +6996,7 @@
         </mc:Choice>
         <mc:Fallback>
           <w:pict>
-            <v:line w14:anchorId="2EB521BD" id="Line 6" o:spid="_x0000_s1026" style="position:absolute;left:0;text-align:left;z-index:-251646976;visibility:visible;mso-wrap-style:square;mso-width-percent:0;mso-height-percent:0;mso-wrap-distance-left:9pt;mso-wrap-distance-top:0;mso-wrap-distance-right:9pt;mso-wrap-distance-bottom:0;mso-position-horizontal:center;mso-position-horizontal-relative:margin;mso-position-vertical:absolute;mso-position-vertical-relative:page;mso-width-percent:0;mso-height-percent:0;mso-width-relative:page;mso-height-relative:page" from="0,771.1pt" to="467.65pt,771.1pt" o:gfxdata="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" strokecolor="#4b7dba" strokeweight=".72pt">
+            <v:line w14:anchorId="71DCE259" id="Line 6" o:spid="_x0000_s1026" style="position:absolute;left:0;text-align:left;z-index:-251646976;visibility:visible;mso-wrap-style:square;mso-width-percent:0;mso-height-percent:0;mso-wrap-distance-left:9pt;mso-wrap-distance-top:0;mso-wrap-distance-right:9pt;mso-wrap-distance-bottom:0;mso-position-horizontal:center;mso-position-horizontal-relative:margin;mso-position-vertical:absolute;mso-position-vertical-relative:page;mso-width-percent:0;mso-height-percent:0;mso-width-relative:page;mso-height-relative:page" from="0,771.1pt" to="467.65pt,771.1pt" o:gfxdata="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" strokecolor="#4b7dba" strokeweight=".72pt">
               <w10:wrap anchorx="margin" anchory="page"/>
             </v:line>
           </w:pict>
@@ -7101,7 +7101,7 @@
                               <w:b/>
                               <w:noProof/>
                             </w:rPr>
-                            <w:t>13</w:t>
+                            <w:t>12</w:t>
                           </w:r>
                           <w:r>
                             <w:rPr>
@@ -7181,7 +7181,7 @@
                         <w:b/>
                         <w:noProof/>
                       </w:rPr>
-                      <w:t>13</w:t>
+                      <w:t>12</w:t>
                     </w:r>
                     <w:r>
                       <w:rPr>
@@ -7743,7 +7743,7 @@
         </mc:Choice>
         <mc:Fallback>
           <w:pict>
-            <v:line w14:anchorId="378D89ED" id="Line 8" o:spid="_x0000_s1026" style="position:absolute;left:0;text-align:left;z-index:-251641856;visibility:visible;mso-wrap-style:square;mso-width-percent:0;mso-height-percent:0;mso-wrap-distance-left:9pt;mso-wrap-distance-top:0;mso-wrap-distance-right:9pt;mso-wrap-distance-bottom:0;mso-position-horizontal:center;mso-position-horizontal-relative:margin;mso-position-vertical:absolute;mso-position-vertical-relative:page;mso-width-percent:0;mso-height-percent:0;mso-width-relative:page;mso-height-relative:page" from="0,55.55pt" to="467.7pt,55.55pt" o:gfxdata="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" strokecolor="#497dba">
+            <v:line w14:anchorId="15B81C1D" id="Line 8" o:spid="_x0000_s1026" style="position:absolute;left:0;text-align:left;z-index:-251641856;visibility:visible;mso-wrap-style:square;mso-width-percent:0;mso-height-percent:0;mso-wrap-distance-left:9pt;mso-wrap-distance-top:0;mso-wrap-distance-right:9pt;mso-wrap-distance-bottom:0;mso-position-horizontal:center;mso-position-horizontal-relative:margin;mso-position-vertical:absolute;mso-position-vertical-relative:page;mso-width-percent:0;mso-height-percent:0;mso-width-relative:page;mso-height-relative:page" from="0,55.55pt" to="467.7pt,55.55pt" o:gfxdata="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" strokecolor="#497dba">
               <w10:wrap anchorx="margin" anchory="page"/>
             </v:line>
           </w:pict>
@@ -11389,7 +11389,7 @@
 </file>
 
 <file path=customXml/itemProps1.xml><?xml version="1.0" encoding="utf-8"?>
-<ds:datastoreItem xmlns:ds="http://schemas.openxmlformats.org/officeDocument/2006/customXml" ds:itemID="{92128AD4-BBB3-445E-827B-D35E3340012B}">
+<ds:datastoreItem xmlns:ds="http://schemas.openxmlformats.org/officeDocument/2006/customXml" ds:itemID="{664A9D9E-A02E-4A62-AB94-3F2DB762C49C}">
   <ds:schemaRefs>
     <ds:schemaRef ds:uri="http://schemas.openxmlformats.org/officeDocument/2006/bibliography"/>
   </ds:schemaRefs>

</xml_diff>

<commit_message>
Modified(trimmed) the source file to be translated more easily.
</commit_message>
<xml_diff>
--- a/source/openchainspec-1.1_to_be_translated.docx
+++ b/source/openchainspec-1.1_to_be_translated.docx
@@ -155,7 +155,7 @@
           </mc:Choice>
           <mc:Fallback>
             <w:pict>
-              <v:line w14:anchorId="0A2F4A4A" id="Line 6" o:spid="_x0000_s1026" style="position:absolute;left:0;text-align:left;z-index:251659264;visibility:visible;mso-wrap-style:square;mso-width-percent:0;mso-height-percent:0;mso-wrap-distance-left:0;mso-wrap-distance-top:0;mso-wrap-distance-right:0;mso-wrap-distance-bottom:0;mso-position-horizontal:center;mso-position-horizontal-relative:margin;mso-position-vertical:absolute;mso-position-vertical-relative:text;mso-width-percent:0;mso-height-percent:0;mso-width-relative:page;mso-height-relative:page" from="0,12.7pt" to="467.7pt,12.7pt" o:gfxdata="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" strokecolor="#4b7dba" strokeweight=".72pt">
+              <v:line w14:anchorId="51B71572" id="Line 6" o:spid="_x0000_s1026" style="position:absolute;left:0;text-align:left;z-index:251659264;visibility:visible;mso-wrap-style:square;mso-width-percent:0;mso-height-percent:0;mso-wrap-distance-left:0;mso-wrap-distance-top:0;mso-wrap-distance-right:0;mso-wrap-distance-bottom:0;mso-position-horizontal:center;mso-position-horizontal-relative:margin;mso-position-vertical:absolute;mso-position-vertical-relative:text;mso-width-percent:0;mso-height-percent:0;mso-width-relative:page;mso-height-relative:page" from="0,12.7pt" to="467.7pt,12.7pt" o:gfxdata="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" strokecolor="#4b7dba" strokeweight=".72pt">
                 <w10:wrap type="topAndBottom" anchorx="margin"/>
               </v:line>
             </w:pict>
@@ -267,7 +267,7 @@
           </mc:Choice>
           <mc:Fallback>
             <w:pict>
-              <v:line w14:anchorId="547B2FB5" id="Line 5" o:spid="_x0000_s1026" style="position:absolute;left:0;text-align:left;z-index:251660288;visibility:visible;mso-wrap-style:square;mso-width-percent:0;mso-height-percent:0;mso-wrap-distance-left:0;mso-wrap-distance-top:0;mso-wrap-distance-right:0;mso-wrap-distance-bottom:0;mso-position-horizontal:absolute;mso-position-horizontal-relative:margin;mso-position-vertical:absolute;mso-position-vertical-relative:page;mso-width-percent:0;mso-height-percent:0;mso-width-relative:page;mso-height-relative:page" from="4.8pt,765.45pt" to="472.5pt,765.45pt" o:gfxdata="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" strokecolor="#4b7dba" strokeweight=".72pt">
+              <v:line w14:anchorId="79B86046" id="Line 5" o:spid="_x0000_s1026" style="position:absolute;left:0;text-align:left;z-index:251660288;visibility:visible;mso-wrap-style:square;mso-width-percent:0;mso-height-percent:0;mso-wrap-distance-left:0;mso-wrap-distance-top:0;mso-wrap-distance-right:0;mso-wrap-distance-bottom:0;mso-position-horizontal:absolute;mso-position-horizontal-relative:margin;mso-position-vertical:absolute;mso-position-vertical-relative:page;mso-width-percent:0;mso-height-percent:0;mso-width-relative:page;mso-height-relative:page" from="4.8pt,765.45pt" to="472.5pt,765.45pt" o:gfxdata="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" strokecolor="#4b7dba" strokeweight=".72pt">
                 <w10:wrap type="topAndBottom" anchorx="margin" anchory="page"/>
               </v:line>
             </w:pict>
@@ -4217,8 +4217,6 @@
         </w:rPr>
         <w:t>Copies of the Compliance Artifacts of the Supplied Software release are archived and easily retrievable, and the archive is planned to exist for at least as long as the Supplied Software is offered or as required by the Identified Licenses (whichever is longer)</w:t>
       </w:r>
-      <w:bookmarkStart w:id="33" w:name="_GoBack"/>
-      <w:bookmarkEnd w:id="33"/>
     </w:p>
     <w:p>
       <w:pPr>
@@ -4307,11 +4305,11 @@
           <w:szCs w:val="22"/>
         </w:rPr>
       </w:pPr>
-      <w:bookmarkStart w:id="34" w:name="_bookmark7"/>
-      <w:bookmarkStart w:id="35" w:name="_Toc480816642"/>
-      <w:bookmarkStart w:id="36" w:name="_Toc483131401"/>
-      <w:bookmarkStart w:id="37" w:name="_Toc483132253"/>
-      <w:bookmarkEnd w:id="34"/>
+      <w:bookmarkStart w:id="33" w:name="_bookmark7"/>
+      <w:bookmarkStart w:id="34" w:name="_Toc480816642"/>
+      <w:bookmarkStart w:id="35" w:name="_Toc483131401"/>
+      <w:bookmarkStart w:id="36" w:name="_Toc483132253"/>
+      <w:bookmarkEnd w:id="33"/>
       <w:r>
         <w:rPr>
           <w:rFonts w:ascii="Cambria" w:eastAsia="Calibri" w:hAnsi="Calibri" w:cs="Calibri"/>
@@ -4324,9 +4322,9 @@
         <w:lastRenderedPageBreak/>
         <w:t>G5: Understand FOSS Community Engagement</w:t>
       </w:r>
+      <w:bookmarkEnd w:id="34"/>
       <w:bookmarkEnd w:id="35"/>
       <w:bookmarkEnd w:id="36"/>
-      <w:bookmarkEnd w:id="37"/>
     </w:p>
     <w:p>
       <w:pPr>
@@ -4439,8 +4437,10 @@
           <w:sz w:val="22"/>
           <w:szCs w:val="22"/>
         </w:rPr>
-        <w:t xml:space="preserve">A documented procedure exists that makes all Software Staff aware of the existence of the  FOSS  contribution  policy  (e.g.,  via  training,  internal  wiki,  or  other  practical communication method). </w:t>
-      </w:r>
+        <w:t>A documented procedure exists that makes all Software Staff aware of the existence of the FOSS contribution policy (e.g., via training, internal wiki, or other practical communication method).</w:t>
+      </w:r>
+      <w:bookmarkStart w:id="37" w:name="_GoBack"/>
+      <w:bookmarkEnd w:id="37"/>
     </w:p>
     <w:p>
       <w:pPr>
@@ -5512,7 +5512,7 @@
         </mc:Choice>
         <mc:Fallback>
           <w:pict>
-            <v:line w14:anchorId="495ACFDC" id="Line 6" o:spid="_x0000_s1026" style="position:absolute;left:0;text-align:left;z-index:-251637760;visibility:visible;mso-wrap-style:square;mso-width-percent:0;mso-height-percent:0;mso-wrap-distance-left:9pt;mso-wrap-distance-top:0;mso-wrap-distance-right:9pt;mso-wrap-distance-bottom:0;mso-position-horizontal:center;mso-position-horizontal-relative:margin;mso-position-vertical:absolute;mso-position-vertical-relative:page;mso-width-percent:0;mso-height-percent:0;mso-width-relative:page;mso-height-relative:page" from="0,771.1pt" to="467.65pt,771.1pt" o:gfxdata="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" strokecolor="#4b7dba" strokeweight=".72pt">
+            <v:line w14:anchorId="679B212C" id="Line 6" o:spid="_x0000_s1026" style="position:absolute;left:0;text-align:left;z-index:-251637760;visibility:visible;mso-wrap-style:square;mso-width-percent:0;mso-height-percent:0;mso-wrap-distance-left:9pt;mso-wrap-distance-top:0;mso-wrap-distance-right:9pt;mso-wrap-distance-bottom:0;mso-position-horizontal:center;mso-position-horizontal-relative:margin;mso-position-vertical:absolute;mso-position-vertical-relative:page;mso-width-percent:0;mso-height-percent:0;mso-width-relative:page;mso-height-relative:page" from="0,771.1pt" to="467.65pt,771.1pt" o:gfxdata="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" strokecolor="#4b7dba" strokeweight=".72pt">
               <w10:wrap anchorx="margin" anchory="page"/>
             </v:line>
           </w:pict>
@@ -5813,7 +5813,7 @@
         </mc:Choice>
         <mc:Fallback>
           <w:pict>
-            <v:line w14:anchorId="7ABA8145" id="Line 6" o:spid="_x0000_s1026" style="position:absolute;left:0;text-align:left;z-index:-251635712;visibility:visible;mso-wrap-style:square;mso-width-percent:0;mso-height-percent:0;mso-wrap-distance-left:9pt;mso-wrap-distance-top:0;mso-wrap-distance-right:9pt;mso-wrap-distance-bottom:0;mso-position-horizontal:center;mso-position-horizontal-relative:margin;mso-position-vertical:absolute;mso-position-vertical-relative:page;mso-width-percent:0;mso-height-percent:0;mso-width-relative:page;mso-height-relative:page" from="0,771.1pt" to="467.65pt,771.1pt" o:gfxdata="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" strokecolor="#4b7dba" strokeweight=".72pt">
+            <v:line w14:anchorId="1519C3B5" id="Line 6" o:spid="_x0000_s1026" style="position:absolute;left:0;text-align:left;z-index:-251635712;visibility:visible;mso-wrap-style:square;mso-width-percent:0;mso-height-percent:0;mso-wrap-distance-left:9pt;mso-wrap-distance-top:0;mso-wrap-distance-right:9pt;mso-wrap-distance-bottom:0;mso-position-horizontal:center;mso-position-horizontal-relative:margin;mso-position-vertical:absolute;mso-position-vertical-relative:page;mso-width-percent:0;mso-height-percent:0;mso-width-relative:page;mso-height-relative:page" from="0,771.1pt" to="467.65pt,771.1pt" o:gfxdata="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" strokecolor="#4b7dba" strokeweight=".72pt">
               <w10:wrap anchorx="margin" anchory="page"/>
             </v:line>
           </w:pict>
@@ -6150,7 +6150,7 @@
         </mc:Choice>
         <mc:Fallback>
           <w:pict>
-            <v:line w14:anchorId="64608DA3" id="Line 6" o:spid="_x0000_s1026" style="position:absolute;left:0;text-align:left;z-index:-251634688;visibility:visible;mso-wrap-style:square;mso-width-percent:0;mso-height-percent:0;mso-wrap-distance-left:9pt;mso-wrap-distance-top:0;mso-wrap-distance-right:9pt;mso-wrap-distance-bottom:0;mso-position-horizontal:center;mso-position-horizontal-relative:margin;mso-position-vertical:absolute;mso-position-vertical-relative:page;mso-width-percent:0;mso-height-percent:0;mso-width-relative:page;mso-height-relative:page" from="0,771.1pt" to="467.65pt,771.1pt" o:gfxdata="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" strokecolor="#4b7dba" strokeweight=".72pt">
+            <v:line w14:anchorId="26E11292" id="Line 6" o:spid="_x0000_s1026" style="position:absolute;left:0;text-align:left;z-index:-251634688;visibility:visible;mso-wrap-style:square;mso-width-percent:0;mso-height-percent:0;mso-wrap-distance-left:9pt;mso-wrap-distance-top:0;mso-wrap-distance-right:9pt;mso-wrap-distance-bottom:0;mso-position-horizontal:center;mso-position-horizontal-relative:margin;mso-position-vertical:absolute;mso-position-vertical-relative:page;mso-width-percent:0;mso-height-percent:0;mso-width-relative:page;mso-height-relative:page" from="0,771.1pt" to="467.65pt,771.1pt" o:gfxdata="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" strokecolor="#4b7dba" strokeweight=".72pt">
               <w10:wrap anchorx="margin" anchory="page"/>
             </v:line>
           </w:pict>
@@ -6573,7 +6573,7 @@
         </mc:Choice>
         <mc:Fallback>
           <w:pict>
-            <v:line w14:anchorId="0669F692" id="Line 6" o:spid="_x0000_s1026" style="position:absolute;left:0;text-align:left;z-index:-251632640;visibility:visible;mso-wrap-style:square;mso-width-percent:0;mso-height-percent:0;mso-wrap-distance-left:9pt;mso-wrap-distance-top:0;mso-wrap-distance-right:9pt;mso-wrap-distance-bottom:0;mso-position-horizontal:center;mso-position-horizontal-relative:margin;mso-position-vertical:absolute;mso-position-vertical-relative:page;mso-width-percent:0;mso-height-percent:0;mso-width-relative:page;mso-height-relative:page" from="0,771.1pt" to="467.65pt,771.1pt" o:gfxdata="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" strokecolor="#4b7dba" strokeweight=".72pt">
+            <v:line w14:anchorId="2255CC1A" id="Line 6" o:spid="_x0000_s1026" style="position:absolute;left:0;text-align:left;z-index:-251632640;visibility:visible;mso-wrap-style:square;mso-width-percent:0;mso-height-percent:0;mso-wrap-distance-left:9pt;mso-wrap-distance-top:0;mso-wrap-distance-right:9pt;mso-wrap-distance-bottom:0;mso-position-horizontal:center;mso-position-horizontal-relative:margin;mso-position-vertical:absolute;mso-position-vertical-relative:page;mso-width-percent:0;mso-height-percent:0;mso-width-relative:page;mso-height-relative:page" from="0,771.1pt" to="467.65pt,771.1pt" o:gfxdata="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" strokecolor="#4b7dba" strokeweight=".72pt">
               <w10:wrap anchorx="margin" anchory="page"/>
             </v:line>
           </w:pict>
@@ -6678,7 +6678,7 @@
                               <w:b/>
                               <w:noProof/>
                             </w:rPr>
-                            <w:t>10</w:t>
+                            <w:t>11</w:t>
                           </w:r>
                           <w:r>
                             <w:rPr>
@@ -6758,7 +6758,7 @@
                         <w:b/>
                         <w:noProof/>
                       </w:rPr>
-                      <w:t>10</w:t>
+                      <w:t>11</w:t>
                     </w:r>
                     <w:r>
                       <w:rPr>
@@ -6996,7 +6996,7 @@
         </mc:Choice>
         <mc:Fallback>
           <w:pict>
-            <v:line w14:anchorId="71DCE259" id="Line 6" o:spid="_x0000_s1026" style="position:absolute;left:0;text-align:left;z-index:-251646976;visibility:visible;mso-wrap-style:square;mso-width-percent:0;mso-height-percent:0;mso-wrap-distance-left:9pt;mso-wrap-distance-top:0;mso-wrap-distance-right:9pt;mso-wrap-distance-bottom:0;mso-position-horizontal:center;mso-position-horizontal-relative:margin;mso-position-vertical:absolute;mso-position-vertical-relative:page;mso-width-percent:0;mso-height-percent:0;mso-width-relative:page;mso-height-relative:page" from="0,771.1pt" to="467.65pt,771.1pt" o:gfxdata="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" strokecolor="#4b7dba" strokeweight=".72pt">
+            <v:line w14:anchorId="4A682D93" id="Line 6" o:spid="_x0000_s1026" style="position:absolute;left:0;text-align:left;z-index:-251646976;visibility:visible;mso-wrap-style:square;mso-width-percent:0;mso-height-percent:0;mso-wrap-distance-left:9pt;mso-wrap-distance-top:0;mso-wrap-distance-right:9pt;mso-wrap-distance-bottom:0;mso-position-horizontal:center;mso-position-horizontal-relative:margin;mso-position-vertical:absolute;mso-position-vertical-relative:page;mso-width-percent:0;mso-height-percent:0;mso-width-relative:page;mso-height-relative:page" from="0,771.1pt" to="467.65pt,771.1pt" o:gfxdata="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" strokecolor="#4b7dba" strokeweight=".72pt">
               <w10:wrap anchorx="margin" anchory="page"/>
             </v:line>
           </w:pict>
@@ -7101,7 +7101,7 @@
                               <w:b/>
                               <w:noProof/>
                             </w:rPr>
-                            <w:t>12</w:t>
+                            <w:t>13</w:t>
                           </w:r>
                           <w:r>
                             <w:rPr>
@@ -7181,7 +7181,7 @@
                         <w:b/>
                         <w:noProof/>
                       </w:rPr>
-                      <w:t>12</w:t>
+                      <w:t>13</w:t>
                     </w:r>
                     <w:r>
                       <w:rPr>
@@ -7743,7 +7743,7 @@
         </mc:Choice>
         <mc:Fallback>
           <w:pict>
-            <v:line w14:anchorId="15B81C1D" id="Line 8" o:spid="_x0000_s1026" style="position:absolute;left:0;text-align:left;z-index:-251641856;visibility:visible;mso-wrap-style:square;mso-width-percent:0;mso-height-percent:0;mso-wrap-distance-left:9pt;mso-wrap-distance-top:0;mso-wrap-distance-right:9pt;mso-wrap-distance-bottom:0;mso-position-horizontal:center;mso-position-horizontal-relative:margin;mso-position-vertical:absolute;mso-position-vertical-relative:page;mso-width-percent:0;mso-height-percent:0;mso-width-relative:page;mso-height-relative:page" from="0,55.55pt" to="467.7pt,55.55pt" o:gfxdata="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" strokecolor="#497dba">
+            <v:line w14:anchorId="5B7F9173" id="Line 8" o:spid="_x0000_s1026" style="position:absolute;left:0;text-align:left;z-index:-251641856;visibility:visible;mso-wrap-style:square;mso-width-percent:0;mso-height-percent:0;mso-wrap-distance-left:9pt;mso-wrap-distance-top:0;mso-wrap-distance-right:9pt;mso-wrap-distance-bottom:0;mso-position-horizontal:center;mso-position-horizontal-relative:margin;mso-position-vertical:absolute;mso-position-vertical-relative:page;mso-width-percent:0;mso-height-percent:0;mso-width-relative:page;mso-height-relative:page" from="0,55.55pt" to="467.7pt,55.55pt" o:gfxdata="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" strokecolor="#497dba">
               <w10:wrap anchorx="margin" anchory="page"/>
             </v:line>
           </w:pict>
@@ -11389,7 +11389,7 @@
 </file>
 
 <file path=customXml/itemProps1.xml><?xml version="1.0" encoding="utf-8"?>
-<ds:datastoreItem xmlns:ds="http://schemas.openxmlformats.org/officeDocument/2006/customXml" ds:itemID="{664A9D9E-A02E-4A62-AB94-3F2DB762C49C}">
+<ds:datastoreItem xmlns:ds="http://schemas.openxmlformats.org/officeDocument/2006/customXml" ds:itemID="{7078669C-978E-4C12-B6B2-83594C510770}">
   <ds:schemaRefs>
     <ds:schemaRef ds:uri="http://schemas.openxmlformats.org/officeDocument/2006/bibliography"/>
   </ds:schemaRefs>

</xml_diff>

<commit_message>
Modified (trimmed) the source file to be translated more easily.
</commit_message>
<xml_diff>
--- a/source/openchainspec-1.1_to_be_translated.docx
+++ b/source/openchainspec-1.1_to_be_translated.docx
@@ -155,7 +155,7 @@
           </mc:Choice>
           <mc:Fallback>
             <w:pict>
-              <v:line w14:anchorId="51B71572" id="Line 6" o:spid="_x0000_s1026" style="position:absolute;left:0;text-align:left;z-index:251659264;visibility:visible;mso-wrap-style:square;mso-width-percent:0;mso-height-percent:0;mso-wrap-distance-left:0;mso-wrap-distance-top:0;mso-wrap-distance-right:0;mso-wrap-distance-bottom:0;mso-position-horizontal:center;mso-position-horizontal-relative:margin;mso-position-vertical:absolute;mso-position-vertical-relative:text;mso-width-percent:0;mso-height-percent:0;mso-width-relative:page;mso-height-relative:page" from="0,12.7pt" to="467.7pt,12.7pt" o:gfxdata="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" strokecolor="#4b7dba" strokeweight=".72pt">
+              <v:line w14:anchorId="5541F784" id="Line 6" o:spid="_x0000_s1026" style="position:absolute;left:0;text-align:left;z-index:251659264;visibility:visible;mso-wrap-style:square;mso-width-percent:0;mso-height-percent:0;mso-wrap-distance-left:0;mso-wrap-distance-top:0;mso-wrap-distance-right:0;mso-wrap-distance-bottom:0;mso-position-horizontal:center;mso-position-horizontal-relative:margin;mso-position-vertical:absolute;mso-position-vertical-relative:text;mso-width-percent:0;mso-height-percent:0;mso-width-relative:page;mso-height-relative:page" from="0,12.7pt" to="467.7pt,12.7pt" o:gfxdata="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" strokecolor="#4b7dba" strokeweight=".72pt">
                 <w10:wrap type="topAndBottom" anchorx="margin"/>
               </v:line>
             </w:pict>
@@ -267,7 +267,7 @@
           </mc:Choice>
           <mc:Fallback>
             <w:pict>
-              <v:line w14:anchorId="79B86046" id="Line 5" o:spid="_x0000_s1026" style="position:absolute;left:0;text-align:left;z-index:251660288;visibility:visible;mso-wrap-style:square;mso-width-percent:0;mso-height-percent:0;mso-wrap-distance-left:0;mso-wrap-distance-top:0;mso-wrap-distance-right:0;mso-wrap-distance-bottom:0;mso-position-horizontal:absolute;mso-position-horizontal-relative:margin;mso-position-vertical:absolute;mso-position-vertical-relative:page;mso-width-percent:0;mso-height-percent:0;mso-width-relative:page;mso-height-relative:page" from="4.8pt,765.45pt" to="472.5pt,765.45pt" o:gfxdata="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" strokecolor="#4b7dba" strokeweight=".72pt">
+              <v:line w14:anchorId="6A1C56B1" id="Line 5" o:spid="_x0000_s1026" style="position:absolute;left:0;text-align:left;z-index:251660288;visibility:visible;mso-wrap-style:square;mso-width-percent:0;mso-height-percent:0;mso-wrap-distance-left:0;mso-wrap-distance-top:0;mso-wrap-distance-right:0;mso-wrap-distance-bottom:0;mso-position-horizontal:absolute;mso-position-horizontal-relative:margin;mso-position-vertical:absolute;mso-position-vertical-relative:page;mso-width-percent:0;mso-height-percent:0;mso-width-relative:page;mso-height-relative:page" from="4.8pt,765.45pt" to="472.5pt,765.45pt" o:gfxdata="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" strokecolor="#4b7dba" strokeweight=".72pt">
                 <w10:wrap type="topAndBottom" anchorx="margin" anchory="page"/>
               </v:line>
             </w:pict>
@@ -4439,8 +4439,6 @@
         </w:rPr>
         <w:t>A documented procedure exists that makes all Software Staff aware of the existence of the FOSS contribution policy (e.g., via training, internal wiki, or other practical communication method).</w:t>
       </w:r>
-      <w:bookmarkStart w:id="37" w:name="_GoBack"/>
-      <w:bookmarkEnd w:id="37"/>
     </w:p>
     <w:p>
       <w:pPr>
@@ -4492,14 +4490,14 @@
     <w:p>
       <w:pPr>
         <w:numPr>
-          <w:ilvl w:val="0"/>
-          <w:numId w:val="8"/>
+          <w:ilvl w:val="1"/>
+          <w:numId w:val="2"/>
         </w:numPr>
         <w:tabs>
           <w:tab w:val="left" w:pos="1281"/>
         </w:tabs>
         <w:spacing w:beforeLines="100" w:before="240"/>
-        <w:ind w:right="499"/>
+        <w:ind w:right="510"/>
         <w:outlineLvl w:val="2"/>
         <w:rPr>
           <w:rFonts w:ascii="Calibri" w:eastAsia="ＭＳ ゴシック" w:hAnsi="Calibri" w:cs="Calibri"/>
@@ -4518,7 +4516,20 @@
           <w:sz w:val="22"/>
           <w:szCs w:val="22"/>
         </w:rPr>
-        <w:t>If an organization permits contributions to FOSS projects then a process must exist that implements the FOSS contribution policy outlined in Section 5.1.</w:t>
+        <w:t>If an org</w:t>
+      </w:r>
+      <w:bookmarkStart w:id="37" w:name="_GoBack"/>
+      <w:bookmarkEnd w:id="37"/>
+      <w:r>
+        <w:rPr>
+          <w:rFonts w:ascii="Calibri" w:eastAsia="ＭＳ ゴシック" w:hAnsi="Calibri" w:cs="Calibri"/>
+          <w:b/>
+          <w:bCs/>
+          <w:kern w:val="0"/>
+          <w:sz w:val="22"/>
+          <w:szCs w:val="22"/>
+        </w:rPr>
+        <w:t>anization permits contributions to FOSS projects then a process must exist that implements the FOSS contribution policy outlined in Section 5.1.</w:t>
       </w:r>
     </w:p>
     <w:p>
@@ -5512,7 +5523,7 @@
         </mc:Choice>
         <mc:Fallback>
           <w:pict>
-            <v:line w14:anchorId="679B212C" id="Line 6" o:spid="_x0000_s1026" style="position:absolute;left:0;text-align:left;z-index:-251637760;visibility:visible;mso-wrap-style:square;mso-width-percent:0;mso-height-percent:0;mso-wrap-distance-left:9pt;mso-wrap-distance-top:0;mso-wrap-distance-right:9pt;mso-wrap-distance-bottom:0;mso-position-horizontal:center;mso-position-horizontal-relative:margin;mso-position-vertical:absolute;mso-position-vertical-relative:page;mso-width-percent:0;mso-height-percent:0;mso-width-relative:page;mso-height-relative:page" from="0,771.1pt" to="467.65pt,771.1pt" o:gfxdata="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" strokecolor="#4b7dba" strokeweight=".72pt">
+            <v:line w14:anchorId="31C13EFC" id="Line 6" o:spid="_x0000_s1026" style="position:absolute;left:0;text-align:left;z-index:-251637760;visibility:visible;mso-wrap-style:square;mso-width-percent:0;mso-height-percent:0;mso-wrap-distance-left:9pt;mso-wrap-distance-top:0;mso-wrap-distance-right:9pt;mso-wrap-distance-bottom:0;mso-position-horizontal:center;mso-position-horizontal-relative:margin;mso-position-vertical:absolute;mso-position-vertical-relative:page;mso-width-percent:0;mso-height-percent:0;mso-width-relative:page;mso-height-relative:page" from="0,771.1pt" to="467.65pt,771.1pt" o:gfxdata="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" strokecolor="#4b7dba" strokeweight=".72pt">
               <w10:wrap anchorx="margin" anchory="page"/>
             </v:line>
           </w:pict>
@@ -5813,7 +5824,7 @@
         </mc:Choice>
         <mc:Fallback>
           <w:pict>
-            <v:line w14:anchorId="1519C3B5" id="Line 6" o:spid="_x0000_s1026" style="position:absolute;left:0;text-align:left;z-index:-251635712;visibility:visible;mso-wrap-style:square;mso-width-percent:0;mso-height-percent:0;mso-wrap-distance-left:9pt;mso-wrap-distance-top:0;mso-wrap-distance-right:9pt;mso-wrap-distance-bottom:0;mso-position-horizontal:center;mso-position-horizontal-relative:margin;mso-position-vertical:absolute;mso-position-vertical-relative:page;mso-width-percent:0;mso-height-percent:0;mso-width-relative:page;mso-height-relative:page" from="0,771.1pt" to="467.65pt,771.1pt" o:gfxdata="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" strokecolor="#4b7dba" strokeweight=".72pt">
+            <v:line w14:anchorId="4DE88882" id="Line 6" o:spid="_x0000_s1026" style="position:absolute;left:0;text-align:left;z-index:-251635712;visibility:visible;mso-wrap-style:square;mso-width-percent:0;mso-height-percent:0;mso-wrap-distance-left:9pt;mso-wrap-distance-top:0;mso-wrap-distance-right:9pt;mso-wrap-distance-bottom:0;mso-position-horizontal:center;mso-position-horizontal-relative:margin;mso-position-vertical:absolute;mso-position-vertical-relative:page;mso-width-percent:0;mso-height-percent:0;mso-width-relative:page;mso-height-relative:page" from="0,771.1pt" to="467.65pt,771.1pt" o:gfxdata="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" strokecolor="#4b7dba" strokeweight=".72pt">
               <w10:wrap anchorx="margin" anchory="page"/>
             </v:line>
           </w:pict>
@@ -6150,7 +6161,7 @@
         </mc:Choice>
         <mc:Fallback>
           <w:pict>
-            <v:line w14:anchorId="26E11292" id="Line 6" o:spid="_x0000_s1026" style="position:absolute;left:0;text-align:left;z-index:-251634688;visibility:visible;mso-wrap-style:square;mso-width-percent:0;mso-height-percent:0;mso-wrap-distance-left:9pt;mso-wrap-distance-top:0;mso-wrap-distance-right:9pt;mso-wrap-distance-bottom:0;mso-position-horizontal:center;mso-position-horizontal-relative:margin;mso-position-vertical:absolute;mso-position-vertical-relative:page;mso-width-percent:0;mso-height-percent:0;mso-width-relative:page;mso-height-relative:page" from="0,771.1pt" to="467.65pt,771.1pt" o:gfxdata="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" strokecolor="#4b7dba" strokeweight=".72pt">
+            <v:line w14:anchorId="7D8CF3B0" id="Line 6" o:spid="_x0000_s1026" style="position:absolute;left:0;text-align:left;z-index:-251634688;visibility:visible;mso-wrap-style:square;mso-width-percent:0;mso-height-percent:0;mso-wrap-distance-left:9pt;mso-wrap-distance-top:0;mso-wrap-distance-right:9pt;mso-wrap-distance-bottom:0;mso-position-horizontal:center;mso-position-horizontal-relative:margin;mso-position-vertical:absolute;mso-position-vertical-relative:page;mso-width-percent:0;mso-height-percent:0;mso-width-relative:page;mso-height-relative:page" from="0,771.1pt" to="467.65pt,771.1pt" o:gfxdata="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" strokecolor="#4b7dba" strokeweight=".72pt">
               <w10:wrap anchorx="margin" anchory="page"/>
             </v:line>
           </w:pict>
@@ -6573,7 +6584,7 @@
         </mc:Choice>
         <mc:Fallback>
           <w:pict>
-            <v:line w14:anchorId="2255CC1A" id="Line 6" o:spid="_x0000_s1026" style="position:absolute;left:0;text-align:left;z-index:-251632640;visibility:visible;mso-wrap-style:square;mso-width-percent:0;mso-height-percent:0;mso-wrap-distance-left:9pt;mso-wrap-distance-top:0;mso-wrap-distance-right:9pt;mso-wrap-distance-bottom:0;mso-position-horizontal:center;mso-position-horizontal-relative:margin;mso-position-vertical:absolute;mso-position-vertical-relative:page;mso-width-percent:0;mso-height-percent:0;mso-width-relative:page;mso-height-relative:page" from="0,771.1pt" to="467.65pt,771.1pt" o:gfxdata="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" strokecolor="#4b7dba" strokeweight=".72pt">
+            <v:line w14:anchorId="5D8E39D4" id="Line 6" o:spid="_x0000_s1026" style="position:absolute;left:0;text-align:left;z-index:-251632640;visibility:visible;mso-wrap-style:square;mso-width-percent:0;mso-height-percent:0;mso-wrap-distance-left:9pt;mso-wrap-distance-top:0;mso-wrap-distance-right:9pt;mso-wrap-distance-bottom:0;mso-position-horizontal:center;mso-position-horizontal-relative:margin;mso-position-vertical:absolute;mso-position-vertical-relative:page;mso-width-percent:0;mso-height-percent:0;mso-width-relative:page;mso-height-relative:page" from="0,771.1pt" to="467.65pt,771.1pt" o:gfxdata="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" strokecolor="#4b7dba" strokeweight=".72pt">
               <w10:wrap anchorx="margin" anchory="page"/>
             </v:line>
           </w:pict>
@@ -6996,7 +7007,7 @@
         </mc:Choice>
         <mc:Fallback>
           <w:pict>
-            <v:line w14:anchorId="4A682D93" id="Line 6" o:spid="_x0000_s1026" style="position:absolute;left:0;text-align:left;z-index:-251646976;visibility:visible;mso-wrap-style:square;mso-width-percent:0;mso-height-percent:0;mso-wrap-distance-left:9pt;mso-wrap-distance-top:0;mso-wrap-distance-right:9pt;mso-wrap-distance-bottom:0;mso-position-horizontal:center;mso-position-horizontal-relative:margin;mso-position-vertical:absolute;mso-position-vertical-relative:page;mso-width-percent:0;mso-height-percent:0;mso-width-relative:page;mso-height-relative:page" from="0,771.1pt" to="467.65pt,771.1pt" o:gfxdata="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" strokecolor="#4b7dba" strokeweight=".72pt">
+            <v:line w14:anchorId="4B5E203B" id="Line 6" o:spid="_x0000_s1026" style="position:absolute;left:0;text-align:left;z-index:-251646976;visibility:visible;mso-wrap-style:square;mso-width-percent:0;mso-height-percent:0;mso-wrap-distance-left:9pt;mso-wrap-distance-top:0;mso-wrap-distance-right:9pt;mso-wrap-distance-bottom:0;mso-position-horizontal:center;mso-position-horizontal-relative:margin;mso-position-vertical:absolute;mso-position-vertical-relative:page;mso-width-percent:0;mso-height-percent:0;mso-width-relative:page;mso-height-relative:page" from="0,771.1pt" to="467.65pt,771.1pt" o:gfxdata="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" strokecolor="#4b7dba" strokeweight=".72pt">
               <w10:wrap anchorx="margin" anchory="page"/>
             </v:line>
           </w:pict>
@@ -7743,7 +7754,7 @@
         </mc:Choice>
         <mc:Fallback>
           <w:pict>
-            <v:line w14:anchorId="5B7F9173" id="Line 8" o:spid="_x0000_s1026" style="position:absolute;left:0;text-align:left;z-index:-251641856;visibility:visible;mso-wrap-style:square;mso-width-percent:0;mso-height-percent:0;mso-wrap-distance-left:9pt;mso-wrap-distance-top:0;mso-wrap-distance-right:9pt;mso-wrap-distance-bottom:0;mso-position-horizontal:center;mso-position-horizontal-relative:margin;mso-position-vertical:absolute;mso-position-vertical-relative:page;mso-width-percent:0;mso-height-percent:0;mso-width-relative:page;mso-height-relative:page" from="0,55.55pt" to="467.7pt,55.55pt" o:gfxdata="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" strokecolor="#497dba">
+            <v:line w14:anchorId="27F34F9C" id="Line 8" o:spid="_x0000_s1026" style="position:absolute;left:0;text-align:left;z-index:-251641856;visibility:visible;mso-wrap-style:square;mso-width-percent:0;mso-height-percent:0;mso-wrap-distance-left:9pt;mso-wrap-distance-top:0;mso-wrap-distance-right:9pt;mso-wrap-distance-bottom:0;mso-position-horizontal:center;mso-position-horizontal-relative:margin;mso-position-vertical:absolute;mso-position-vertical-relative:page;mso-width-percent:0;mso-height-percent:0;mso-width-relative:page;mso-height-relative:page" from="0,55.55pt" to="467.7pt,55.55pt" o:gfxdata="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" strokecolor="#497dba">
               <w10:wrap anchorx="margin" anchory="page"/>
             </v:line>
           </w:pict>
@@ -11389,7 +11400,7 @@
 </file>
 
 <file path=customXml/itemProps1.xml><?xml version="1.0" encoding="utf-8"?>
-<ds:datastoreItem xmlns:ds="http://schemas.openxmlformats.org/officeDocument/2006/customXml" ds:itemID="{7078669C-978E-4C12-B6B2-83594C510770}">
+<ds:datastoreItem xmlns:ds="http://schemas.openxmlformats.org/officeDocument/2006/customXml" ds:itemID="{1B6BC608-83F7-4122-A110-ECA6898F601D}">
   <ds:schemaRefs>
     <ds:schemaRef ds:uri="http://schemas.openxmlformats.org/officeDocument/2006/bibliography"/>
   </ds:schemaRefs>

</xml_diff>